<commit_message>
Documentación --> dimensiones de la pantalla y rectangulos
</commit_message>
<xml_diff>
--- a/Documentacion.docx
+++ b/Documentacion.docx
@@ -343,7 +343,15 @@
     </w:p>
     <w:p>
       <w:r>
-        <w:t>Una de las funciones que tiene es poder guardar la partida en un servidor. De esta forma, el usuario tendrá siempre su partida guardada de forma online y podrá jugar desde cualquier ordenador entrando con su cuenta. A su vez, esto me permite incluir mas niveles, objetos o personajes desde el servidor con solo actualizar unas pocas entradas en la base de datos. Así, la próxima vez que el usuario entre a la partida ya podrá ver las novedades sin tener que descargar o actualizar nada.</w:t>
+        <w:t xml:space="preserve">Una de las funciones que tiene es poder guardar la partida en un servidor. De esta forma, el usuario tendrá siempre su partida guardada de forma online y podrá jugar desde cualquier ordenador entrando con su cuenta. A su vez, esto me permite incluir </w:t>
+      </w:r>
+      <w:proofErr w:type="spellStart"/>
+      <w:r>
+        <w:t>mas</w:t>
+      </w:r>
+      <w:proofErr w:type="spellEnd"/>
+      <w:r>
+        <w:t xml:space="preserve"> niveles, objetos o personajes desde el servidor con solo actualizar unas pocas entradas en la base de datos. Así, la próxima vez que el usuario entre a la partida ya podrá ver las novedades sin tener que descargar o actualizar nada.</w:t>
       </w:r>
     </w:p>
     <w:p/>
@@ -473,6 +481,8 @@
       <w:r>
         <w:t xml:space="preserve">El método </w:t>
       </w:r>
+      <w:proofErr w:type="spellStart"/>
+      <w:proofErr w:type="gramStart"/>
       <w:r>
         <w:rPr>
           <w:rFonts w:ascii="Consolas" w:hAnsi="Consolas"/>
@@ -481,6 +491,8 @@
         </w:rPr>
         <w:t>window.requestAnimationFrame</w:t>
       </w:r>
+      <w:proofErr w:type="spellEnd"/>
+      <w:proofErr w:type="gramEnd"/>
       <w:r>
         <w:rPr>
           <w:rFonts w:ascii="Consolas" w:hAnsi="Consolas"/>
@@ -493,7 +505,15 @@
         <w:t xml:space="preserve"> informa al navegador que quieres realizar una animación y solicita que el navegador programe el repintado de la ventana para el próximo ciclo de animación.</w:t>
       </w:r>
       <w:r>
-        <w:t xml:space="preserve"> Haciendo esto se consigue hacer un Callback. Cuando se ejecuta esa parte del código</w:t>
+        <w:t xml:space="preserve"> Haciendo esto se consigue hacer un </w:t>
+      </w:r>
+      <w:proofErr w:type="spellStart"/>
+      <w:r>
+        <w:t>Callback</w:t>
+      </w:r>
+      <w:proofErr w:type="spellEnd"/>
+      <w:r>
+        <w:t>. Cuando se ejecuta esa parte del código</w:t>
       </w:r>
       <w:r>
         <w:t>,</w:t>
@@ -507,6 +527,7 @@
       <w:r>
         <w:t xml:space="preserve">, e inyecta ese valor en </w:t>
       </w:r>
+      <w:proofErr w:type="spellStart"/>
       <w:r>
         <w:rPr>
           <w:rFonts w:ascii="Consolas" w:hAnsi="Consolas"/>
@@ -515,6 +536,7 @@
         </w:rPr>
         <w:t>registroTemporal</w:t>
       </w:r>
+      <w:proofErr w:type="spellEnd"/>
       <w:r>
         <w:rPr>
           <w:rFonts w:ascii="Consolas" w:hAnsi="Consolas"/>
@@ -543,6 +565,7 @@
       <w:r>
         <w:t xml:space="preserve">Para conseguir que el juego esté bien posicionado en el navegador, hay que obtener el alto y el ancho del mismo, porque no siempre tendrá el mismo tamaño, ya que el usuario puede cambiar el tamaño o minimizar la ventana. Para poder conseguir las dimensiones, se usa la función </w:t>
       </w:r>
+      <w:proofErr w:type="spellStart"/>
       <w:r>
         <w:rPr>
           <w:rFonts w:ascii="Consolas" w:hAnsi="Consolas"/>
@@ -551,6 +574,7 @@
         </w:rPr>
         <w:t>addEventListener</w:t>
       </w:r>
+      <w:proofErr w:type="spellEnd"/>
     </w:p>
     <w:p>
       <w:r>
@@ -558,7 +582,7 @@
           <w:noProof/>
         </w:rPr>
         <w:drawing>
-          <wp:anchor distT="0" distB="0" distL="114300" distR="114300" simplePos="0" relativeHeight="251661312" behindDoc="1" locked="0" layoutInCell="1" allowOverlap="1" wp14:anchorId="5FE1B777" wp14:editId="446A64CB">
+          <wp:anchor distT="0" distB="0" distL="114300" distR="114300" simplePos="0" relativeHeight="251661312" behindDoc="1" locked="0" layoutInCell="1" allowOverlap="1" wp14:anchorId="5FE1B777" wp14:editId="400B30B2">
             <wp:simplePos x="0" y="0"/>
             <wp:positionH relativeFrom="column">
               <wp:posOffset>1242</wp:posOffset>
@@ -625,6 +649,7 @@
       <w:r>
         <w:t xml:space="preserve">El evento que vamos a “escuchar” es </w:t>
       </w:r>
+      <w:proofErr w:type="spellStart"/>
       <w:r>
         <w:rPr>
           <w:rFonts w:ascii="Consolas" w:hAnsi="Consolas"/>
@@ -633,6 +658,7 @@
         </w:rPr>
         <w:t>resize</w:t>
       </w:r>
+      <w:proofErr w:type="spellEnd"/>
       <w:r>
         <w:rPr>
           <w:i/>
@@ -674,6 +700,210 @@
       </w:r>
     </w:p>
     <w:p/>
+    <w:p>
+      <w:pPr>
+        <w:pStyle w:val="Ttulo1"/>
+      </w:pPr>
+      <w:r>
+        <w:t>Rectángulos</w:t>
+      </w:r>
+    </w:p>
+    <w:p>
+      <w:r>
+        <w:rPr>
+          <w:noProof/>
+        </w:rPr>
+        <w:drawing>
+          <wp:anchor distT="0" distB="0" distL="114300" distR="114300" simplePos="0" relativeHeight="251663360" behindDoc="1" locked="0" layoutInCell="1" allowOverlap="1" wp14:anchorId="54830298" wp14:editId="1C2C3763">
+            <wp:simplePos x="0" y="0"/>
+            <wp:positionH relativeFrom="column">
+              <wp:posOffset>1779270</wp:posOffset>
+            </wp:positionH>
+            <wp:positionV relativeFrom="paragraph">
+              <wp:posOffset>601980</wp:posOffset>
+            </wp:positionV>
+            <wp:extent cx="3683635" cy="3823970"/>
+            <wp:effectExtent l="0" t="0" r="0" b="5080"/>
+            <wp:wrapTight wrapText="bothSides">
+              <wp:wrapPolygon edited="0">
+                <wp:start x="0" y="0"/>
+                <wp:lineTo x="0" y="21521"/>
+                <wp:lineTo x="21447" y="21521"/>
+                <wp:lineTo x="21447" y="0"/>
+                <wp:lineTo x="0" y="0"/>
+              </wp:wrapPolygon>
+            </wp:wrapTight>
+            <wp:docPr id="4" name="Imagen 4"/>
+            <wp:cNvGraphicFramePr>
+              <a:graphicFrameLocks xmlns:a="http://schemas.openxmlformats.org/drawingml/2006/main" noChangeAspect="1"/>
+            </wp:cNvGraphicFramePr>
+            <a:graphic xmlns:a="http://schemas.openxmlformats.org/drawingml/2006/main">
+              <a:graphicData uri="http://schemas.openxmlformats.org/drawingml/2006/picture">
+                <pic:pic xmlns:pic="http://schemas.openxmlformats.org/drawingml/2006/picture">
+                  <pic:nvPicPr>
+                    <pic:cNvPr id="0" name="Picture 1"/>
+                    <pic:cNvPicPr>
+                      <a:picLocks noChangeAspect="1" noChangeArrowheads="1"/>
+                    </pic:cNvPicPr>
+                  </pic:nvPicPr>
+                  <pic:blipFill>
+                    <a:blip r:embed="rId9">
+                      <a:extLst>
+                        <a:ext uri="{28A0092B-C50C-407E-A947-70E740481C1C}">
+                          <a14:useLocalDpi xmlns:a14="http://schemas.microsoft.com/office/drawing/2010/main" val="0"/>
+                        </a:ext>
+                      </a:extLst>
+                    </a:blip>
+                    <a:srcRect/>
+                    <a:stretch>
+                      <a:fillRect/>
+                    </a:stretch>
+                  </pic:blipFill>
+                  <pic:spPr bwMode="auto">
+                    <a:xfrm>
+                      <a:off x="0" y="0"/>
+                      <a:ext cx="3683635" cy="3823970"/>
+                    </a:xfrm>
+                    <a:prstGeom prst="rect">
+                      <a:avLst/>
+                    </a:prstGeom>
+                    <a:noFill/>
+                    <a:ln>
+                      <a:noFill/>
+                    </a:ln>
+                  </pic:spPr>
+                </pic:pic>
+              </a:graphicData>
+            </a:graphic>
+            <wp14:sizeRelH relativeFrom="margin">
+              <wp14:pctWidth>0</wp14:pctWidth>
+            </wp14:sizeRelH>
+            <wp14:sizeRelV relativeFrom="margin">
+              <wp14:pctHeight>0</wp14:pctHeight>
+            </wp14:sizeRelV>
+          </wp:anchor>
+        </w:drawing>
+      </w:r>
+      <w:r>
+        <w:t xml:space="preserve">La clase </w:t>
+      </w:r>
+      <w:proofErr w:type="spellStart"/>
+      <w:r>
+        <w:rPr>
+          <w:rFonts w:ascii="Consolas" w:hAnsi="Consolas"/>
+          <w:b/>
+          <w:bCs/>
+        </w:rPr>
+        <w:t>Rectangulos</w:t>
+      </w:r>
+      <w:proofErr w:type="spellEnd"/>
+      <w:r>
+        <w:rPr>
+          <w:b/>
+          <w:bCs/>
+        </w:rPr>
+        <w:t xml:space="preserve"> </w:t>
+      </w:r>
+      <w:r>
+        <w:t xml:space="preserve">tiene una finalidad muy precisa, y es la creación de rectángulos para nuestro juego. Básicamente, nuestro juego funcionará con rectángulos; el personaje, las localizaciones y las hitbox son, en </w:t>
+      </w:r>
+      <w:r>
+        <w:t>esencia</w:t>
+      </w:r>
+      <w:r>
+        <w:t xml:space="preserve">, </w:t>
+      </w:r>
+      <w:r>
+        <w:t xml:space="preserve">son </w:t>
+      </w:r>
+      <w:r>
+        <w:t>rectángulos.</w:t>
+      </w:r>
+    </w:p>
+    <w:p>
+      <w:r>
+        <w:t xml:space="preserve">La </w:t>
+      </w:r>
+      <w:proofErr w:type="gramStart"/>
+      <w:r>
+        <w:t xml:space="preserve">función </w:t>
+      </w:r>
+      <w:r>
+        <w:rPr>
+          <w:rFonts w:ascii="Consolas" w:hAnsi="Consolas"/>
+          <w:b/>
+          <w:bCs/>
+          <w:color w:val="FF0000"/>
+        </w:rPr>
+        <w:t>.cruza</w:t>
+      </w:r>
+      <w:proofErr w:type="gramEnd"/>
+      <w:r>
+        <w:rPr>
+          <w:b/>
+          <w:bCs/>
+          <w:color w:val="FF0000"/>
+        </w:rPr>
+        <w:t xml:space="preserve"> </w:t>
+      </w:r>
+      <w:r>
+        <w:t xml:space="preserve">devuelve </w:t>
+      </w:r>
+      <w:r>
+        <w:rPr>
+          <w:b/>
+          <w:bCs/>
+        </w:rPr>
+        <w:t>true</w:t>
+      </w:r>
+      <w:r>
+        <w:t xml:space="preserve"> o </w:t>
+      </w:r>
+      <w:r>
+        <w:rPr>
+          <w:b/>
+          <w:bCs/>
+        </w:rPr>
+        <w:t>false</w:t>
+      </w:r>
+      <w:r>
+        <w:t xml:space="preserve"> </w:t>
+      </w:r>
+      <w:r>
+        <w:t>según si un rectángulo esta “cruzando” a través de otro. Si este devuelve true, significa que las figuras están chocando, si devuelve false, no están en contacto. Esto es fundamental a la hora de saber si el personaje está entrando en un nivel del mapa, o está colisionando con montañas, arboles o cualquier entorno, ya sea en el mapamundi, o en el nivel en el que se encuentre.</w:t>
+      </w:r>
+    </w:p>
+    <w:p>
+      <w:proofErr w:type="gramStart"/>
+      <w:r>
+        <w:t xml:space="preserve">En </w:t>
+      </w:r>
+      <w:r>
+        <w:rPr>
+          <w:b/>
+          <w:bCs/>
+          <w:color w:val="00B050"/>
+        </w:rPr>
+        <w:t>.mover</w:t>
+      </w:r>
+      <w:proofErr w:type="gramEnd"/>
+      <w:r>
+        <w:t xml:space="preserve">, gracias a la función </w:t>
+      </w:r>
+      <w:r>
+        <w:rPr>
+          <w:b/>
+          <w:bCs/>
+        </w:rPr>
+        <w:t xml:space="preserve">translate3d() </w:t>
+      </w:r>
+      <w:r>
+        <w:rPr>
+          <w:highlight w:val="yellow"/>
+        </w:rPr>
+        <w:t>PENDIENTE DE EXPLICAR</w:t>
+      </w:r>
+    </w:p>
     <w:sectPr>
       <w:pgSz w:w="11906" w:h="16838"/>
       <w:pgMar w:top="1417" w:right="1701" w:bottom="1417" w:left="1701" w:header="708" w:footer="708" w:gutter="0"/>

</xml_diff>

<commit_message>
Documentacion --> deteccion de teclas
</commit_message>
<xml_diff>
--- a/Documentacion.docx
+++ b/Documentacion.docx
@@ -345,11 +345,9 @@
       <w:r>
         <w:t xml:space="preserve">Una de las funciones que tiene es poder guardar la partida en un servidor. De esta forma, el usuario tendrá siempre su partida guardada de forma online y podrá jugar desde cualquier ordenador entrando con su cuenta. A su vez, esto me permite incluir </w:t>
       </w:r>
-      <w:proofErr w:type="spellStart"/>
-      <w:r>
-        <w:t>mas</w:t>
-      </w:r>
-      <w:proofErr w:type="spellEnd"/>
+      <w:r>
+        <w:t>más</w:t>
+      </w:r>
       <w:r>
         <w:t xml:space="preserve"> niveles, objetos o personajes desde el servidor con solo actualizar unas pocas entradas en la base de datos. Así, la próxima vez que el usuario entre a la partida ya podrá ver las novedades sin tener que descargar o actualizar nada.</w:t>
       </w:r>
@@ -578,11 +576,76 @@
     </w:p>
     <w:p>
       <w:r>
+        <w:drawing>
+          <wp:anchor distT="0" distB="0" distL="114300" distR="114300" simplePos="0" relativeHeight="251664384" behindDoc="1" locked="0" layoutInCell="1" allowOverlap="1" wp14:anchorId="7C8B9D66" wp14:editId="4B4669A0">
+            <wp:simplePos x="0" y="0"/>
+            <wp:positionH relativeFrom="column">
+              <wp:posOffset>1214</wp:posOffset>
+            </wp:positionH>
+            <wp:positionV relativeFrom="paragraph">
+              <wp:posOffset>1953812</wp:posOffset>
+            </wp:positionV>
+            <wp:extent cx="3814445" cy="1446530"/>
+            <wp:effectExtent l="0" t="0" r="0" b="1270"/>
+            <wp:wrapTight wrapText="bothSides">
+              <wp:wrapPolygon edited="0">
+                <wp:start x="0" y="0"/>
+                <wp:lineTo x="0" y="21335"/>
+                <wp:lineTo x="21467" y="21335"/>
+                <wp:lineTo x="21467" y="0"/>
+                <wp:lineTo x="0" y="0"/>
+              </wp:wrapPolygon>
+            </wp:wrapTight>
+            <wp:docPr id="5" name="Imagen 5"/>
+            <wp:cNvGraphicFramePr>
+              <a:graphicFrameLocks xmlns:a="http://schemas.openxmlformats.org/drawingml/2006/main" noChangeAspect="1"/>
+            </wp:cNvGraphicFramePr>
+            <a:graphic xmlns:a="http://schemas.openxmlformats.org/drawingml/2006/main">
+              <a:graphicData uri="http://schemas.openxmlformats.org/drawingml/2006/picture">
+                <pic:pic xmlns:pic="http://schemas.openxmlformats.org/drawingml/2006/picture">
+                  <pic:nvPicPr>
+                    <pic:cNvPr id="1" name=""/>
+                    <pic:cNvPicPr/>
+                  </pic:nvPicPr>
+                  <pic:blipFill>
+                    <a:blip r:embed="rId8">
+                      <a:extLst>
+                        <a:ext uri="{28A0092B-C50C-407E-A947-70E740481C1C}">
+                          <a14:useLocalDpi xmlns:a14="http://schemas.microsoft.com/office/drawing/2010/main" val="0"/>
+                        </a:ext>
+                      </a:extLst>
+                    </a:blip>
+                    <a:stretch>
+                      <a:fillRect/>
+                    </a:stretch>
+                  </pic:blipFill>
+                  <pic:spPr>
+                    <a:xfrm>
+                      <a:off x="0" y="0"/>
+                      <a:ext cx="3814445" cy="1446530"/>
+                    </a:xfrm>
+                    <a:prstGeom prst="rect">
+                      <a:avLst/>
+                    </a:prstGeom>
+                  </pic:spPr>
+                </pic:pic>
+              </a:graphicData>
+            </a:graphic>
+            <wp14:sizeRelH relativeFrom="margin">
+              <wp14:pctWidth>0</wp14:pctWidth>
+            </wp14:sizeRelH>
+            <wp14:sizeRelV relativeFrom="margin">
+              <wp14:pctHeight>0</wp14:pctHeight>
+            </wp14:sizeRelV>
+          </wp:anchor>
+        </w:drawing>
+      </w:r>
+      <w:r>
         <w:rPr>
           <w:noProof/>
         </w:rPr>
         <w:drawing>
-          <wp:anchor distT="0" distB="0" distL="114300" distR="114300" simplePos="0" relativeHeight="251661312" behindDoc="1" locked="0" layoutInCell="1" allowOverlap="1" wp14:anchorId="5FE1B777" wp14:editId="400B30B2">
+          <wp:anchor distT="0" distB="0" distL="114300" distR="114300" simplePos="0" relativeHeight="251661312" behindDoc="1" locked="0" layoutInCell="1" allowOverlap="1" wp14:anchorId="5FE1B777" wp14:editId="4C1CE94A">
             <wp:simplePos x="0" y="0"/>
             <wp:positionH relativeFrom="column">
               <wp:posOffset>1242</wp:posOffset>
@@ -615,7 +678,7 @@
                     </pic:cNvPicPr>
                   </pic:nvPicPr>
                   <pic:blipFill>
-                    <a:blip r:embed="rId8">
+                    <a:blip r:embed="rId9">
                       <a:extLst>
                         <a:ext uri="{28A0092B-C50C-407E-A947-70E740481C1C}">
                           <a14:useLocalDpi xmlns:a14="http://schemas.microsoft.com/office/drawing/2010/main" val="0"/>
@@ -699,12 +762,18 @@
         <w:t>.</w:t>
       </w:r>
     </w:p>
+    <w:p>
+      <w:r>
+        <w:t>Por último, estas tres funciones tienen una finalidad simple. Obtienen la cantidad de tiles que caben de izquierda a derecha según el tamaño de la pantalla.</w:t>
+      </w:r>
+    </w:p>
     <w:p/>
     <w:p>
       <w:pPr>
         <w:pStyle w:val="Ttulo1"/>
       </w:pPr>
       <w:r>
+        <w:lastRenderedPageBreak/>
         <w:t>Rectángulos</w:t>
       </w:r>
     </w:p>
@@ -714,7 +783,7 @@
           <w:noProof/>
         </w:rPr>
         <w:drawing>
-          <wp:anchor distT="0" distB="0" distL="114300" distR="114300" simplePos="0" relativeHeight="251663360" behindDoc="1" locked="0" layoutInCell="1" allowOverlap="1" wp14:anchorId="54830298" wp14:editId="1C2C3763">
+          <wp:anchor distT="0" distB="0" distL="114300" distR="114300" simplePos="0" relativeHeight="251663360" behindDoc="1" locked="0" layoutInCell="1" allowOverlap="1" wp14:anchorId="54830298" wp14:editId="0B9A2CD0">
             <wp:simplePos x="0" y="0"/>
             <wp:positionH relativeFrom="column">
               <wp:posOffset>1779270</wp:posOffset>
@@ -747,7 +816,7 @@
                     </pic:cNvPicPr>
                   </pic:nvPicPr>
                   <pic:blipFill>
-                    <a:blip r:embed="rId9">
+                    <a:blip r:embed="rId10">
                       <a:extLst>
                         <a:ext uri="{28A0092B-C50C-407E-A947-70E740481C1C}">
                           <a14:useLocalDpi xmlns:a14="http://schemas.microsoft.com/office/drawing/2010/main" val="0"/>
@@ -787,7 +856,6 @@
       <w:r>
         <w:t xml:space="preserve">La clase </w:t>
       </w:r>
-      <w:proofErr w:type="spellStart"/>
       <w:r>
         <w:rPr>
           <w:rFonts w:ascii="Consolas" w:hAnsi="Consolas"/>
@@ -796,7 +864,6 @@
         </w:rPr>
         <w:t>Rectangulos</w:t>
       </w:r>
-      <w:proofErr w:type="spellEnd"/>
       <w:r>
         <w:rPr>
           <w:b/>
@@ -892,16 +959,304 @@
       </w:r>
       <w:r>
         <w:rPr>
+          <w:rFonts w:ascii="Consolas" w:hAnsi="Consolas"/>
           <w:b/>
           <w:bCs/>
         </w:rPr>
-        <w:t xml:space="preserve">translate3d() </w:t>
+        <w:t>translate3d()</w:t>
+      </w:r>
+      <w:r>
+        <w:rPr>
+          <w:b/>
+          <w:bCs/>
+        </w:rPr>
+        <w:t xml:space="preserve"> </w:t>
       </w:r>
       <w:r>
         <w:rPr>
           <w:highlight w:val="yellow"/>
         </w:rPr>
         <w:t>PENDIENTE DE EXPLICAR</w:t>
+      </w:r>
+    </w:p>
+    <w:p/>
+    <w:p/>
+    <w:p/>
+    <w:p>
+      <w:pPr>
+        <w:pStyle w:val="Ttulo1"/>
+      </w:pPr>
+      <w:r>
+        <w:t>Detección de teclas</w:t>
+      </w:r>
+    </w:p>
+    <w:p>
+      <w:r>
+        <w:rPr>
+          <w:noProof/>
+        </w:rPr>
+        <w:drawing>
+          <wp:anchor distT="0" distB="0" distL="114300" distR="114300" simplePos="0" relativeHeight="251665408" behindDoc="1" locked="0" layoutInCell="1" allowOverlap="1" wp14:anchorId="14A178CE" wp14:editId="1F2F26C8">
+            <wp:simplePos x="0" y="0"/>
+            <wp:positionH relativeFrom="column">
+              <wp:posOffset>9525</wp:posOffset>
+            </wp:positionH>
+            <wp:positionV relativeFrom="paragraph">
+              <wp:posOffset>238125</wp:posOffset>
+            </wp:positionV>
+            <wp:extent cx="2428240" cy="1206500"/>
+            <wp:effectExtent l="0" t="0" r="0" b="0"/>
+            <wp:wrapTight wrapText="bothSides">
+              <wp:wrapPolygon edited="0">
+                <wp:start x="0" y="0"/>
+                <wp:lineTo x="0" y="21145"/>
+                <wp:lineTo x="21351" y="21145"/>
+                <wp:lineTo x="21351" y="0"/>
+                <wp:lineTo x="0" y="0"/>
+              </wp:wrapPolygon>
+            </wp:wrapTight>
+            <wp:docPr id="8" name="Imagen 8"/>
+            <wp:cNvGraphicFramePr>
+              <a:graphicFrameLocks xmlns:a="http://schemas.openxmlformats.org/drawingml/2006/main" noChangeAspect="1"/>
+            </wp:cNvGraphicFramePr>
+            <a:graphic xmlns:a="http://schemas.openxmlformats.org/drawingml/2006/main">
+              <a:graphicData uri="http://schemas.openxmlformats.org/drawingml/2006/picture">
+                <pic:pic xmlns:pic="http://schemas.openxmlformats.org/drawingml/2006/picture">
+                  <pic:nvPicPr>
+                    <pic:cNvPr id="0" name="Picture 2"/>
+                    <pic:cNvPicPr>
+                      <a:picLocks noChangeAspect="1" noChangeArrowheads="1"/>
+                    </pic:cNvPicPr>
+                  </pic:nvPicPr>
+                  <pic:blipFill rotWithShape="1">
+                    <a:blip r:embed="rId11">
+                      <a:extLst>
+                        <a:ext uri="{28A0092B-C50C-407E-A947-70E740481C1C}">
+                          <a14:useLocalDpi xmlns:a14="http://schemas.microsoft.com/office/drawing/2010/main" val="0"/>
+                        </a:ext>
+                      </a:extLst>
+                    </a:blip>
+                    <a:srcRect r="20005" b="55618"/>
+                    <a:stretch/>
+                  </pic:blipFill>
+                  <pic:spPr bwMode="auto">
+                    <a:xfrm>
+                      <a:off x="0" y="0"/>
+                      <a:ext cx="2428240" cy="1206500"/>
+                    </a:xfrm>
+                    <a:prstGeom prst="rect">
+                      <a:avLst/>
+                    </a:prstGeom>
+                    <a:noFill/>
+                    <a:ln>
+                      <a:noFill/>
+                    </a:ln>
+                    <a:extLst>
+                      <a:ext uri="{53640926-AAD7-44D8-BBD7-CCE9431645EC}">
+                        <a14:shadowObscured xmlns:a14="http://schemas.microsoft.com/office/drawing/2010/main"/>
+                      </a:ext>
+                    </a:extLst>
+                  </pic:spPr>
+                </pic:pic>
+              </a:graphicData>
+            </a:graphic>
+            <wp14:sizeRelH relativeFrom="margin">
+              <wp14:pctWidth>0</wp14:pctWidth>
+            </wp14:sizeRelH>
+            <wp14:sizeRelV relativeFrom="margin">
+              <wp14:pctHeight>0</wp14:pctHeight>
+            </wp14:sizeRelV>
+          </wp:anchor>
+        </w:drawing>
+      </w:r>
+      <w:r>
+        <w:t xml:space="preserve">Como es de esperar, esta parte del código nos permite conocer qué tecla del teclado estamos pulsando, para posteriormente asignarle una función, como puede ser mover al personaje de arriba abajo en el minimapa, </w:t>
+      </w:r>
+      <w:r>
+        <w:t>acceder a un nivel o saltar.</w:t>
+      </w:r>
+    </w:p>
+    <w:p>
+      <w:r>
+        <w:drawing>
+          <wp:anchor distT="0" distB="0" distL="114300" distR="114300" simplePos="0" relativeHeight="251667456" behindDoc="1" locked="0" layoutInCell="1" allowOverlap="1" wp14:anchorId="790D5744" wp14:editId="31C2887C">
+            <wp:simplePos x="0" y="0"/>
+            <wp:positionH relativeFrom="column">
+              <wp:posOffset>2675255</wp:posOffset>
+            </wp:positionH>
+            <wp:positionV relativeFrom="paragraph">
+              <wp:posOffset>1231900</wp:posOffset>
+            </wp:positionV>
+            <wp:extent cx="2082800" cy="823595"/>
+            <wp:effectExtent l="0" t="0" r="0" b="0"/>
+            <wp:wrapTight wrapText="bothSides">
+              <wp:wrapPolygon edited="0">
+                <wp:start x="0" y="0"/>
+                <wp:lineTo x="0" y="20984"/>
+                <wp:lineTo x="21337" y="20984"/>
+                <wp:lineTo x="21337" y="0"/>
+                <wp:lineTo x="0" y="0"/>
+              </wp:wrapPolygon>
+            </wp:wrapTight>
+            <wp:docPr id="12" name="Imagen 12"/>
+            <wp:cNvGraphicFramePr>
+              <a:graphicFrameLocks xmlns:a="http://schemas.openxmlformats.org/drawingml/2006/main" noChangeAspect="1"/>
+            </wp:cNvGraphicFramePr>
+            <a:graphic xmlns:a="http://schemas.openxmlformats.org/drawingml/2006/main">
+              <a:graphicData uri="http://schemas.openxmlformats.org/drawingml/2006/picture">
+                <pic:pic xmlns:pic="http://schemas.openxmlformats.org/drawingml/2006/picture">
+                  <pic:nvPicPr>
+                    <pic:cNvPr id="1" name=""/>
+                    <pic:cNvPicPr/>
+                  </pic:nvPicPr>
+                  <pic:blipFill>
+                    <a:blip r:embed="rId12">
+                      <a:extLst>
+                        <a:ext uri="{28A0092B-C50C-407E-A947-70E740481C1C}">
+                          <a14:useLocalDpi xmlns:a14="http://schemas.microsoft.com/office/drawing/2010/main" val="0"/>
+                        </a:ext>
+                      </a:extLst>
+                    </a:blip>
+                    <a:stretch>
+                      <a:fillRect/>
+                    </a:stretch>
+                  </pic:blipFill>
+                  <pic:spPr>
+                    <a:xfrm>
+                      <a:off x="0" y="0"/>
+                      <a:ext cx="2082800" cy="823595"/>
+                    </a:xfrm>
+                    <a:prstGeom prst="rect">
+                      <a:avLst/>
+                    </a:prstGeom>
+                  </pic:spPr>
+                </pic:pic>
+              </a:graphicData>
+            </a:graphic>
+            <wp14:sizeRelH relativeFrom="margin">
+              <wp14:pctWidth>0</wp14:pctWidth>
+            </wp14:sizeRelH>
+            <wp14:sizeRelV relativeFrom="margin">
+              <wp14:pctHeight>0</wp14:pctHeight>
+            </wp14:sizeRelV>
+          </wp:anchor>
+        </w:drawing>
+      </w:r>
+      <w:r>
+        <w:drawing>
+          <wp:anchor distT="0" distB="0" distL="114300" distR="114300" simplePos="0" relativeHeight="251666432" behindDoc="1" locked="0" layoutInCell="1" allowOverlap="1" wp14:anchorId="67F4FACC" wp14:editId="7AABBD36">
+            <wp:simplePos x="0" y="0"/>
+            <wp:positionH relativeFrom="column">
+              <wp:posOffset>550240</wp:posOffset>
+            </wp:positionH>
+            <wp:positionV relativeFrom="paragraph">
+              <wp:posOffset>1231265</wp:posOffset>
+            </wp:positionV>
+            <wp:extent cx="2148205" cy="824230"/>
+            <wp:effectExtent l="0" t="0" r="4445" b="0"/>
+            <wp:wrapTight wrapText="bothSides">
+              <wp:wrapPolygon edited="0">
+                <wp:start x="0" y="0"/>
+                <wp:lineTo x="0" y="20968"/>
+                <wp:lineTo x="21453" y="20968"/>
+                <wp:lineTo x="21453" y="0"/>
+                <wp:lineTo x="0" y="0"/>
+              </wp:wrapPolygon>
+            </wp:wrapTight>
+            <wp:docPr id="11" name="Imagen 11"/>
+            <wp:cNvGraphicFramePr>
+              <a:graphicFrameLocks xmlns:a="http://schemas.openxmlformats.org/drawingml/2006/main" noChangeAspect="1"/>
+            </wp:cNvGraphicFramePr>
+            <a:graphic xmlns:a="http://schemas.openxmlformats.org/drawingml/2006/main">
+              <a:graphicData uri="http://schemas.openxmlformats.org/drawingml/2006/picture">
+                <pic:pic xmlns:pic="http://schemas.openxmlformats.org/drawingml/2006/picture">
+                  <pic:nvPicPr>
+                    <pic:cNvPr id="1" name=""/>
+                    <pic:cNvPicPr/>
+                  </pic:nvPicPr>
+                  <pic:blipFill>
+                    <a:blip r:embed="rId13">
+                      <a:extLst>
+                        <a:ext uri="{28A0092B-C50C-407E-A947-70E740481C1C}">
+                          <a14:useLocalDpi xmlns:a14="http://schemas.microsoft.com/office/drawing/2010/main" val="0"/>
+                        </a:ext>
+                      </a:extLst>
+                    </a:blip>
+                    <a:stretch>
+                      <a:fillRect/>
+                    </a:stretch>
+                  </pic:blipFill>
+                  <pic:spPr>
+                    <a:xfrm>
+                      <a:off x="0" y="0"/>
+                      <a:ext cx="2148205" cy="824230"/>
+                    </a:xfrm>
+                    <a:prstGeom prst="rect">
+                      <a:avLst/>
+                    </a:prstGeom>
+                  </pic:spPr>
+                </pic:pic>
+              </a:graphicData>
+            </a:graphic>
+            <wp14:sizeRelH relativeFrom="margin">
+              <wp14:pctWidth>0</wp14:pctWidth>
+            </wp14:sizeRelH>
+            <wp14:sizeRelV relativeFrom="margin">
+              <wp14:pctHeight>0</wp14:pctHeight>
+            </wp14:sizeRelV>
+          </wp:anchor>
+        </w:drawing>
+      </w:r>
+      <w:r>
+        <w:t xml:space="preserve">En esta parte del código, lo más interesante es el uso de los eventos </w:t>
+      </w:r>
+      <w:r>
+        <w:rPr>
+          <w:b/>
+          <w:bCs/>
+        </w:rPr>
+        <w:t>.</w:t>
+      </w:r>
+      <w:proofErr w:type="spellStart"/>
+      <w:r>
+        <w:rPr>
+          <w:rFonts w:ascii="Consolas" w:hAnsi="Consolas"/>
+          <w:b/>
+          <w:bCs/>
+        </w:rPr>
+        <w:t>onkeydown</w:t>
+      </w:r>
+      <w:proofErr w:type="spellEnd"/>
+      <w:r>
+        <w:t xml:space="preserve"> </w:t>
+      </w:r>
+      <w:proofErr w:type="gramStart"/>
+      <w:r>
+        <w:t xml:space="preserve">y </w:t>
+      </w:r>
+      <w:r>
+        <w:rPr>
+          <w:b/>
+          <w:bCs/>
+        </w:rPr>
+        <w:t>.</w:t>
+      </w:r>
+      <w:proofErr w:type="spellStart"/>
+      <w:r>
+        <w:rPr>
+          <w:rFonts w:ascii="Consolas" w:hAnsi="Consolas"/>
+          <w:b/>
+          <w:bCs/>
+        </w:rPr>
+        <w:t>onkeyup</w:t>
+      </w:r>
+      <w:proofErr w:type="spellEnd"/>
+      <w:proofErr w:type="gramEnd"/>
+      <w:r>
+        <w:t xml:space="preserve">. El primero se ejecuta cuando el usuario esté presionando la tecla, y el segundo evento se ejecutará cuando este suelte la tecla. </w:t>
+      </w:r>
+      <w:r>
+        <w:t>Esto lo hacemos para detectar el movimiento del personaje hacia una dirección, y cuando el código detecta que el usuario ha soltado la tecla, hará que nuestro personaje se detenga donde sea.</w:t>
       </w:r>
     </w:p>
     <w:sectPr>
@@ -1408,6 +1763,25 @@
       <w:szCs w:val="32"/>
     </w:rPr>
   </w:style>
+  <w:style w:type="table" w:styleId="Tablaconcuadrcula">
+    <w:name w:val="Table Grid"/>
+    <w:basedOn w:val="Tablanormal"/>
+    <w:uiPriority w:val="39"/>
+    <w:rsid w:val="004B1837"/>
+    <w:pPr>
+      <w:spacing w:after="0" w:line="240" w:lineRule="auto"/>
+    </w:pPr>
+    <w:tblPr>
+      <w:tblBorders>
+        <w:top w:val="single" w:sz="4" w:space="0" w:color="auto"/>
+        <w:left w:val="single" w:sz="4" w:space="0" w:color="auto"/>
+        <w:bottom w:val="single" w:sz="4" w:space="0" w:color="auto"/>
+        <w:right w:val="single" w:sz="4" w:space="0" w:color="auto"/>
+        <w:insideH w:val="single" w:sz="4" w:space="0" w:color="auto"/>
+        <w:insideV w:val="single" w:sz="4" w:space="0" w:color="auto"/>
+      </w:tblBorders>
+    </w:tblPr>
+  </w:style>
 </w:styles>
 </file>
 

</xml_diff>

<commit_message>
Documentacion --> Hojas de sprites y Tiled
</commit_message>
<xml_diff>
--- a/Documentacion.docx
+++ b/Documentacion.docx
@@ -46,7 +46,7 @@
                     </pic:cNvPicPr>
                   </pic:nvPicPr>
                   <pic:blipFill>
-                    <a:blip r:embed="rId4">
+                    <a:blip r:embed="rId6">
                       <a:extLst>
                         <a:ext uri="{28A0092B-C50C-407E-A947-70E740481C1C}">
                           <a14:useLocalDpi xmlns:a14="http://schemas.microsoft.com/office/drawing/2010/main" val="0"/>
@@ -114,14 +114,633 @@
         <w:br w:type="page"/>
       </w:r>
     </w:p>
-    <w:p>
-      <w:pPr>
-        <w:pStyle w:val="Ttulo"/>
-      </w:pPr>
-      <w:r>
-        <w:lastRenderedPageBreak/>
+    <w:sdt>
+      <w:sdtPr>
+        <w:id w:val="257869571"/>
+        <w:docPartObj>
+          <w:docPartGallery w:val="Table of Contents"/>
+          <w:docPartUnique/>
+        </w:docPartObj>
+      </w:sdtPr>
+      <w:sdtEndPr>
+        <w:rPr>
+          <w:rFonts w:asciiTheme="minorHAnsi" w:eastAsiaTheme="minorHAnsi" w:hAnsiTheme="minorHAnsi" w:cstheme="minorBidi"/>
+          <w:b/>
+          <w:bCs/>
+          <w:spacing w:val="0"/>
+          <w:kern w:val="0"/>
+          <w:sz w:val="22"/>
+          <w:szCs w:val="22"/>
+        </w:rPr>
+      </w:sdtEndPr>
+      <w:sdtContent>
+        <w:p>
+          <w:pPr>
+            <w:pStyle w:val="Ttulo"/>
+          </w:pPr>
+          <w:r>
+            <w:t>Tabla de contenido</w:t>
+          </w:r>
+        </w:p>
+        <w:p>
+          <w:pPr>
+            <w:pStyle w:val="TDC1"/>
+            <w:tabs>
+              <w:tab w:val="right" w:leader="dot" w:pos="8494"/>
+            </w:tabs>
+            <w:rPr>
+              <w:rFonts w:eastAsiaTheme="minorEastAsia"/>
+              <w:noProof/>
+              <w:lang w:eastAsia="es-ES"/>
+            </w:rPr>
+          </w:pPr>
+          <w:r>
+            <w:fldChar w:fldCharType="begin"/>
+          </w:r>
+          <w:r>
+            <w:instrText xml:space="preserve"> TOC \o "1-3" \h \z \u </w:instrText>
+          </w:r>
+          <w:r>
+            <w:fldChar w:fldCharType="separate"/>
+          </w:r>
+          <w:hyperlink w:anchor="_Toc71743053" w:history="1">
+            <w:r>
+              <w:rPr>
+                <w:rStyle w:val="Hipervnculo"/>
+                <w:noProof/>
+              </w:rPr>
+              <w:t>Presentación</w:t>
+            </w:r>
+            <w:r>
+              <w:rPr>
+                <w:noProof/>
+                <w:webHidden/>
+              </w:rPr>
+              <w:tab/>
+            </w:r>
+            <w:r>
+              <w:rPr>
+                <w:noProof/>
+                <w:webHidden/>
+              </w:rPr>
+              <w:fldChar w:fldCharType="begin"/>
+            </w:r>
+            <w:r>
+              <w:rPr>
+                <w:noProof/>
+                <w:webHidden/>
+              </w:rPr>
+              <w:instrText xml:space="preserve"> PAGEREF _Toc71743053 \h </w:instrText>
+            </w:r>
+            <w:r>
+              <w:rPr>
+                <w:noProof/>
+                <w:webHidden/>
+              </w:rPr>
+            </w:r>
+            <w:r>
+              <w:rPr>
+                <w:noProof/>
+                <w:webHidden/>
+              </w:rPr>
+              <w:fldChar w:fldCharType="separate"/>
+            </w:r>
+            <w:r>
+              <w:rPr>
+                <w:noProof/>
+                <w:webHidden/>
+              </w:rPr>
+              <w:t>3</w:t>
+            </w:r>
+            <w:r>
+              <w:rPr>
+                <w:noProof/>
+                <w:webHidden/>
+              </w:rPr>
+              <w:fldChar w:fldCharType="end"/>
+            </w:r>
+          </w:hyperlink>
+        </w:p>
+        <w:p>
+          <w:pPr>
+            <w:pStyle w:val="TDC1"/>
+            <w:tabs>
+              <w:tab w:val="right" w:leader="dot" w:pos="8494"/>
+            </w:tabs>
+            <w:rPr>
+              <w:rFonts w:eastAsiaTheme="minorEastAsia"/>
+              <w:noProof/>
+              <w:lang w:eastAsia="es-ES"/>
+            </w:rPr>
+          </w:pPr>
+          <w:hyperlink w:anchor="_Toc71743054" w:history="1">
+            <w:r>
+              <w:rPr>
+                <w:rStyle w:val="Hipervnculo"/>
+                <w:noProof/>
+              </w:rPr>
+              <w:t>Bucle principal del juego</w:t>
+            </w:r>
+            <w:r>
+              <w:rPr>
+                <w:noProof/>
+                <w:webHidden/>
+              </w:rPr>
+              <w:tab/>
+            </w:r>
+            <w:r>
+              <w:rPr>
+                <w:noProof/>
+                <w:webHidden/>
+              </w:rPr>
+              <w:fldChar w:fldCharType="begin"/>
+            </w:r>
+            <w:r>
+              <w:rPr>
+                <w:noProof/>
+                <w:webHidden/>
+              </w:rPr>
+              <w:instrText xml:space="preserve"> PAGEREF _Toc71743054 \h </w:instrText>
+            </w:r>
+            <w:r>
+              <w:rPr>
+                <w:noProof/>
+                <w:webHidden/>
+              </w:rPr>
+            </w:r>
+            <w:r>
+              <w:rPr>
+                <w:noProof/>
+                <w:webHidden/>
+              </w:rPr>
+              <w:fldChar w:fldCharType="separate"/>
+            </w:r>
+            <w:r>
+              <w:rPr>
+                <w:noProof/>
+                <w:webHidden/>
+              </w:rPr>
+              <w:t>3</w:t>
+            </w:r>
+            <w:r>
+              <w:rPr>
+                <w:noProof/>
+                <w:webHidden/>
+              </w:rPr>
+              <w:fldChar w:fldCharType="end"/>
+            </w:r>
+          </w:hyperlink>
+        </w:p>
+        <w:p>
+          <w:pPr>
+            <w:pStyle w:val="TDC1"/>
+            <w:tabs>
+              <w:tab w:val="right" w:leader="dot" w:pos="8494"/>
+            </w:tabs>
+            <w:rPr>
+              <w:rFonts w:eastAsiaTheme="minorEastAsia"/>
+              <w:noProof/>
+              <w:lang w:eastAsia="es-ES"/>
+            </w:rPr>
+          </w:pPr>
+          <w:hyperlink w:anchor="_Toc71743055" w:history="1">
+            <w:r>
+              <w:rPr>
+                <w:rStyle w:val="Hipervnculo"/>
+                <w:noProof/>
+              </w:rPr>
+              <w:t>Dimensiones de la pantalla</w:t>
+            </w:r>
+            <w:r>
+              <w:rPr>
+                <w:noProof/>
+                <w:webHidden/>
+              </w:rPr>
+              <w:tab/>
+            </w:r>
+            <w:r>
+              <w:rPr>
+                <w:noProof/>
+                <w:webHidden/>
+              </w:rPr>
+              <w:fldChar w:fldCharType="begin"/>
+            </w:r>
+            <w:r>
+              <w:rPr>
+                <w:noProof/>
+                <w:webHidden/>
+              </w:rPr>
+              <w:instrText xml:space="preserve"> PAGEREF _Toc71743055 \h </w:instrText>
+            </w:r>
+            <w:r>
+              <w:rPr>
+                <w:noProof/>
+                <w:webHidden/>
+              </w:rPr>
+            </w:r>
+            <w:r>
+              <w:rPr>
+                <w:noProof/>
+                <w:webHidden/>
+              </w:rPr>
+              <w:fldChar w:fldCharType="separate"/>
+            </w:r>
+            <w:r>
+              <w:rPr>
+                <w:noProof/>
+                <w:webHidden/>
+              </w:rPr>
+              <w:t>4</w:t>
+            </w:r>
+            <w:r>
+              <w:rPr>
+                <w:noProof/>
+                <w:webHidden/>
+              </w:rPr>
+              <w:fldChar w:fldCharType="end"/>
+            </w:r>
+          </w:hyperlink>
+        </w:p>
+        <w:p>
+          <w:pPr>
+            <w:pStyle w:val="TDC1"/>
+            <w:tabs>
+              <w:tab w:val="right" w:leader="dot" w:pos="8494"/>
+            </w:tabs>
+            <w:rPr>
+              <w:rFonts w:eastAsiaTheme="minorEastAsia"/>
+              <w:noProof/>
+              <w:lang w:eastAsia="es-ES"/>
+            </w:rPr>
+          </w:pPr>
+          <w:hyperlink w:anchor="_Toc71743056" w:history="1">
+            <w:r>
+              <w:rPr>
+                <w:rStyle w:val="Hipervnculo"/>
+                <w:noProof/>
+              </w:rPr>
+              <w:t>Rectángulos</w:t>
+            </w:r>
+            <w:r>
+              <w:rPr>
+                <w:noProof/>
+                <w:webHidden/>
+              </w:rPr>
+              <w:tab/>
+            </w:r>
+            <w:r>
+              <w:rPr>
+                <w:noProof/>
+                <w:webHidden/>
+              </w:rPr>
+              <w:fldChar w:fldCharType="begin"/>
+            </w:r>
+            <w:r>
+              <w:rPr>
+                <w:noProof/>
+                <w:webHidden/>
+              </w:rPr>
+              <w:instrText xml:space="preserve"> PAGEREF _Toc71743056 \h </w:instrText>
+            </w:r>
+            <w:r>
+              <w:rPr>
+                <w:noProof/>
+                <w:webHidden/>
+              </w:rPr>
+            </w:r>
+            <w:r>
+              <w:rPr>
+                <w:noProof/>
+                <w:webHidden/>
+              </w:rPr>
+              <w:fldChar w:fldCharType="separate"/>
+            </w:r>
+            <w:r>
+              <w:rPr>
+                <w:noProof/>
+                <w:webHidden/>
+              </w:rPr>
+              <w:t>5</w:t>
+            </w:r>
+            <w:r>
+              <w:rPr>
+                <w:noProof/>
+                <w:webHidden/>
+              </w:rPr>
+              <w:fldChar w:fldCharType="end"/>
+            </w:r>
+          </w:hyperlink>
+        </w:p>
+        <w:p>
+          <w:pPr>
+            <w:pStyle w:val="TDC1"/>
+            <w:tabs>
+              <w:tab w:val="right" w:leader="dot" w:pos="8494"/>
+            </w:tabs>
+            <w:rPr>
+              <w:rFonts w:eastAsiaTheme="minorEastAsia"/>
+              <w:noProof/>
+              <w:lang w:eastAsia="es-ES"/>
+            </w:rPr>
+          </w:pPr>
+          <w:hyperlink w:anchor="_Toc71743057" w:history="1">
+            <w:r>
+              <w:rPr>
+                <w:rStyle w:val="Hipervnculo"/>
+                <w:noProof/>
+              </w:rPr>
+              <w:t>Detección de teclas</w:t>
+            </w:r>
+            <w:r>
+              <w:rPr>
+                <w:noProof/>
+                <w:webHidden/>
+              </w:rPr>
+              <w:tab/>
+            </w:r>
+            <w:r>
+              <w:rPr>
+                <w:noProof/>
+                <w:webHidden/>
+              </w:rPr>
+              <w:fldChar w:fldCharType="begin"/>
+            </w:r>
+            <w:r>
+              <w:rPr>
+                <w:noProof/>
+                <w:webHidden/>
+              </w:rPr>
+              <w:instrText xml:space="preserve"> PAGEREF _Toc71743057 \h </w:instrText>
+            </w:r>
+            <w:r>
+              <w:rPr>
+                <w:noProof/>
+                <w:webHidden/>
+              </w:rPr>
+            </w:r>
+            <w:r>
+              <w:rPr>
+                <w:noProof/>
+                <w:webHidden/>
+              </w:rPr>
+              <w:fldChar w:fldCharType="separate"/>
+            </w:r>
+            <w:r>
+              <w:rPr>
+                <w:noProof/>
+                <w:webHidden/>
+              </w:rPr>
+              <w:t>5</w:t>
+            </w:r>
+            <w:r>
+              <w:rPr>
+                <w:noProof/>
+                <w:webHidden/>
+              </w:rPr>
+              <w:fldChar w:fldCharType="end"/>
+            </w:r>
+          </w:hyperlink>
+        </w:p>
+        <w:p>
+          <w:pPr>
+            <w:pStyle w:val="TDC1"/>
+            <w:tabs>
+              <w:tab w:val="right" w:leader="dot" w:pos="8494"/>
+            </w:tabs>
+            <w:rPr>
+              <w:rFonts w:eastAsiaTheme="minorEastAsia"/>
+              <w:noProof/>
+              <w:lang w:eastAsia="es-ES"/>
+            </w:rPr>
+          </w:pPr>
+          <w:hyperlink w:anchor="_Toc71743058" w:history="1">
+            <w:r>
+              <w:rPr>
+                <w:rStyle w:val="Hipervnculo"/>
+                <w:noProof/>
+              </w:rPr>
+              <w:t>Hojas de sprites y Tiled</w:t>
+            </w:r>
+            <w:r>
+              <w:rPr>
+                <w:noProof/>
+                <w:webHidden/>
+              </w:rPr>
+              <w:tab/>
+            </w:r>
+            <w:r>
+              <w:rPr>
+                <w:noProof/>
+                <w:webHidden/>
+              </w:rPr>
+              <w:fldChar w:fldCharType="begin"/>
+            </w:r>
+            <w:r>
+              <w:rPr>
+                <w:noProof/>
+                <w:webHidden/>
+              </w:rPr>
+              <w:instrText xml:space="preserve"> PAGEREF _Toc71743058 \h </w:instrText>
+            </w:r>
+            <w:r>
+              <w:rPr>
+                <w:noProof/>
+                <w:webHidden/>
+              </w:rPr>
+            </w:r>
+            <w:r>
+              <w:rPr>
+                <w:noProof/>
+                <w:webHidden/>
+              </w:rPr>
+              <w:fldChar w:fldCharType="separate"/>
+            </w:r>
+            <w:r>
+              <w:rPr>
+                <w:noProof/>
+                <w:webHidden/>
+              </w:rPr>
+              <w:t>6</w:t>
+            </w:r>
+            <w:r>
+              <w:rPr>
+                <w:noProof/>
+                <w:webHidden/>
+              </w:rPr>
+              <w:fldChar w:fldCharType="end"/>
+            </w:r>
+          </w:hyperlink>
+        </w:p>
+        <w:p>
+          <w:pPr>
+            <w:pStyle w:val="TDC2"/>
+            <w:tabs>
+              <w:tab w:val="right" w:leader="dot" w:pos="8494"/>
+            </w:tabs>
+            <w:rPr>
+              <w:rFonts w:eastAsiaTheme="minorEastAsia"/>
+              <w:noProof/>
+              <w:lang w:eastAsia="es-ES"/>
+            </w:rPr>
+          </w:pPr>
+          <w:hyperlink w:anchor="_Toc71743059" w:history="1">
+            <w:r>
+              <w:rPr>
+                <w:rStyle w:val="Hipervnculo"/>
+                <w:noProof/>
+              </w:rPr>
+              <w:t>Tiled</w:t>
+            </w:r>
+            <w:r>
+              <w:rPr>
+                <w:noProof/>
+                <w:webHidden/>
+              </w:rPr>
+              <w:tab/>
+            </w:r>
+            <w:r>
+              <w:rPr>
+                <w:noProof/>
+                <w:webHidden/>
+              </w:rPr>
+              <w:fldChar w:fldCharType="begin"/>
+            </w:r>
+            <w:r>
+              <w:rPr>
+                <w:noProof/>
+                <w:webHidden/>
+              </w:rPr>
+              <w:instrText xml:space="preserve"> PAGEREF _Toc71743059 \h </w:instrText>
+            </w:r>
+            <w:r>
+              <w:rPr>
+                <w:noProof/>
+                <w:webHidden/>
+              </w:rPr>
+            </w:r>
+            <w:r>
+              <w:rPr>
+                <w:noProof/>
+                <w:webHidden/>
+              </w:rPr>
+              <w:fldChar w:fldCharType="separate"/>
+            </w:r>
+            <w:r>
+              <w:rPr>
+                <w:noProof/>
+                <w:webHidden/>
+              </w:rPr>
+              <w:t>6</w:t>
+            </w:r>
+            <w:r>
+              <w:rPr>
+                <w:noProof/>
+                <w:webHidden/>
+              </w:rPr>
+              <w:fldChar w:fldCharType="end"/>
+            </w:r>
+          </w:hyperlink>
+        </w:p>
+        <w:p>
+          <w:pPr>
+            <w:pStyle w:val="TDC2"/>
+            <w:tabs>
+              <w:tab w:val="right" w:leader="dot" w:pos="8494"/>
+            </w:tabs>
+            <w:rPr>
+              <w:rFonts w:eastAsiaTheme="minorEastAsia"/>
+              <w:noProof/>
+              <w:lang w:eastAsia="es-ES"/>
+            </w:rPr>
+          </w:pPr>
+          <w:hyperlink w:anchor="_Toc71743060" w:history="1">
+            <w:r>
+              <w:rPr>
+                <w:rStyle w:val="Hipervnculo"/>
+                <w:noProof/>
+              </w:rPr>
+              <w:t>Hoja de sprites</w:t>
+            </w:r>
+            <w:r>
+              <w:rPr>
+                <w:noProof/>
+                <w:webHidden/>
+              </w:rPr>
+              <w:tab/>
+            </w:r>
+            <w:r>
+              <w:rPr>
+                <w:noProof/>
+                <w:webHidden/>
+              </w:rPr>
+              <w:fldChar w:fldCharType="begin"/>
+            </w:r>
+            <w:r>
+              <w:rPr>
+                <w:noProof/>
+                <w:webHidden/>
+              </w:rPr>
+              <w:instrText xml:space="preserve"> PAGEREF _Toc71743060 \h </w:instrText>
+            </w:r>
+            <w:r>
+              <w:rPr>
+                <w:noProof/>
+                <w:webHidden/>
+              </w:rPr>
+            </w:r>
+            <w:r>
+              <w:rPr>
+                <w:noProof/>
+                <w:webHidden/>
+              </w:rPr>
+              <w:fldChar w:fldCharType="separate"/>
+            </w:r>
+            <w:r>
+              <w:rPr>
+                <w:noProof/>
+                <w:webHidden/>
+              </w:rPr>
+              <w:t>6</w:t>
+            </w:r>
+            <w:r>
+              <w:rPr>
+                <w:noProof/>
+                <w:webHidden/>
+              </w:rPr>
+              <w:fldChar w:fldCharType="end"/>
+            </w:r>
+          </w:hyperlink>
+        </w:p>
+        <w:p>
+          <w:r>
+            <w:rPr>
+              <w:b/>
+              <w:bCs/>
+            </w:rPr>
+            <w:fldChar w:fldCharType="end"/>
+          </w:r>
+        </w:p>
+      </w:sdtContent>
+    </w:sdt>
+    <w:p/>
+    <w:p/>
+    <w:p/>
+    <w:p/>
+    <w:p>
+      <w:r>
+        <w:br w:type="page"/>
+      </w:r>
+    </w:p>
+    <w:p/>
+    <w:p>
+      <w:pPr>
+        <w:pStyle w:val="Ttulo1"/>
+      </w:pPr>
+      <w:bookmarkStart w:id="0" w:name="_Toc71743053"/>
+      <w:r>
         <w:t>Presentación</w:t>
       </w:r>
+      <w:bookmarkEnd w:id="0"/>
     </w:p>
     <w:p>
       <w:pPr>
@@ -173,7 +792,7 @@
                     </pic:cNvPicPr>
                   </pic:nvPicPr>
                   <pic:blipFill>
-                    <a:blip r:embed="rId5" cstate="print">
+                    <a:blip r:embed="rId7" cstate="print">
                       <a:extLst>
                         <a:ext uri="{28A0092B-C50C-407E-A947-70E740481C1C}">
                           <a14:useLocalDpi xmlns:a14="http://schemas.microsoft.com/office/drawing/2010/main" val="0"/>
@@ -258,7 +877,7 @@
                     </pic:cNvPicPr>
                   </pic:nvPicPr>
                   <pic:blipFill rotWithShape="1">
-                    <a:blip r:embed="rId6" cstate="print">
+                    <a:blip r:embed="rId8" cstate="print">
                       <a:extLst>
                         <a:ext uri="{28A0092B-C50C-407E-A947-70E740481C1C}">
                           <a14:useLocalDpi xmlns:a14="http://schemas.microsoft.com/office/drawing/2010/main" val="0"/>
@@ -357,9 +976,11 @@
       <w:pPr>
         <w:pStyle w:val="Ttulo1"/>
       </w:pPr>
+      <w:bookmarkStart w:id="1" w:name="_Toc71743054"/>
       <w:r>
         <w:t>Bucle principal del juego</w:t>
       </w:r>
+      <w:bookmarkEnd w:id="1"/>
     </w:p>
     <w:p>
       <w:r>
@@ -431,7 +1052,7 @@
                     </pic:cNvPicPr>
                   </pic:nvPicPr>
                   <pic:blipFill>
-                    <a:blip r:embed="rId7">
+                    <a:blip r:embed="rId9">
                       <a:extLst>
                         <a:ext uri="{28A0092B-C50C-407E-A947-70E740481C1C}">
                           <a14:useLocalDpi xmlns:a14="http://schemas.microsoft.com/office/drawing/2010/main" val="0"/>
@@ -548,10 +1169,12 @@
       <w:pPr>
         <w:pStyle w:val="Ttulo1"/>
       </w:pPr>
+      <w:bookmarkStart w:id="2" w:name="_Toc71743055"/>
       <w:r>
         <w:lastRenderedPageBreak/>
         <w:t>Dimensiones de la pantalla</w:t>
       </w:r>
+      <w:bookmarkEnd w:id="2"/>
     </w:p>
     <w:p>
       <w:pPr>
@@ -576,6 +1199,9 @@
     </w:p>
     <w:p>
       <w:r>
+        <w:rPr>
+          <w:noProof/>
+        </w:rPr>
         <w:drawing>
           <wp:anchor distT="0" distB="0" distL="114300" distR="114300" simplePos="0" relativeHeight="251664384" behindDoc="1" locked="0" layoutInCell="1" allowOverlap="1" wp14:anchorId="7C8B9D66" wp14:editId="4B4669A0">
             <wp:simplePos x="0" y="0"/>
@@ -608,7 +1234,7 @@
                     <pic:cNvPicPr/>
                   </pic:nvPicPr>
                   <pic:blipFill>
-                    <a:blip r:embed="rId8">
+                    <a:blip r:embed="rId10">
                       <a:extLst>
                         <a:ext uri="{28A0092B-C50C-407E-A947-70E740481C1C}">
                           <a14:useLocalDpi xmlns:a14="http://schemas.microsoft.com/office/drawing/2010/main" val="0"/>
@@ -678,7 +1304,7 @@
                     </pic:cNvPicPr>
                   </pic:nvPicPr>
                   <pic:blipFill>
-                    <a:blip r:embed="rId9">
+                    <a:blip r:embed="rId11">
                       <a:extLst>
                         <a:ext uri="{28A0092B-C50C-407E-A947-70E740481C1C}">
                           <a14:useLocalDpi xmlns:a14="http://schemas.microsoft.com/office/drawing/2010/main" val="0"/>
@@ -772,10 +1398,12 @@
       <w:pPr>
         <w:pStyle w:val="Ttulo1"/>
       </w:pPr>
+      <w:bookmarkStart w:id="3" w:name="_Toc71743056"/>
       <w:r>
         <w:lastRenderedPageBreak/>
         <w:t>Rectángulos</w:t>
       </w:r>
+      <w:bookmarkEnd w:id="3"/>
     </w:p>
     <w:p>
       <w:r>
@@ -816,7 +1444,7 @@
                     </pic:cNvPicPr>
                   </pic:nvPicPr>
                   <pic:blipFill>
-                    <a:blip r:embed="rId10">
+                    <a:blip r:embed="rId12">
                       <a:extLst>
                         <a:ext uri="{28A0092B-C50C-407E-A947-70E740481C1C}">
                           <a14:useLocalDpi xmlns:a14="http://schemas.microsoft.com/office/drawing/2010/main" val="0"/>
@@ -986,9 +1614,11 @@
       <w:pPr>
         <w:pStyle w:val="Ttulo1"/>
       </w:pPr>
+      <w:bookmarkStart w:id="4" w:name="_Toc71743057"/>
       <w:r>
         <w:t>Detección de teclas</w:t>
       </w:r>
+      <w:bookmarkEnd w:id="4"/>
     </w:p>
     <w:p>
       <w:r>
@@ -1029,7 +1659,7 @@
                     </pic:cNvPicPr>
                   </pic:nvPicPr>
                   <pic:blipFill rotWithShape="1">
-                    <a:blip r:embed="rId11">
+                    <a:blip r:embed="rId13">
                       <a:extLst>
                         <a:ext uri="{28A0092B-C50C-407E-A947-70E740481C1C}">
                           <a14:useLocalDpi xmlns:a14="http://schemas.microsoft.com/office/drawing/2010/main" val="0"/>
@@ -1078,6 +1708,9 @@
     </w:p>
     <w:p>
       <w:r>
+        <w:rPr>
+          <w:noProof/>
+        </w:rPr>
         <w:drawing>
           <wp:anchor distT="0" distB="0" distL="114300" distR="114300" simplePos="0" relativeHeight="251667456" behindDoc="1" locked="0" layoutInCell="1" allowOverlap="1" wp14:anchorId="790D5744" wp14:editId="31C2887C">
             <wp:simplePos x="0" y="0"/>
@@ -1110,7 +1743,7 @@
                     <pic:cNvPicPr/>
                   </pic:nvPicPr>
                   <pic:blipFill>
-                    <a:blip r:embed="rId12">
+                    <a:blip r:embed="rId14">
                       <a:extLst>
                         <a:ext uri="{28A0092B-C50C-407E-A947-70E740481C1C}">
                           <a14:useLocalDpi xmlns:a14="http://schemas.microsoft.com/office/drawing/2010/main" val="0"/>
@@ -1143,6 +1776,9 @@
         </w:drawing>
       </w:r>
       <w:r>
+        <w:rPr>
+          <w:noProof/>
+        </w:rPr>
         <w:drawing>
           <wp:anchor distT="0" distB="0" distL="114300" distR="114300" simplePos="0" relativeHeight="251666432" behindDoc="1" locked="0" layoutInCell="1" allowOverlap="1" wp14:anchorId="67F4FACC" wp14:editId="7AABBD36">
             <wp:simplePos x="0" y="0"/>
@@ -1175,7 +1811,7 @@
                     <pic:cNvPicPr/>
                   </pic:nvPicPr>
                   <pic:blipFill>
-                    <a:blip r:embed="rId13">
+                    <a:blip r:embed="rId15">
                       <a:extLst>
                         <a:ext uri="{28A0092B-C50C-407E-A947-70E740481C1C}">
                           <a14:useLocalDpi xmlns:a14="http://schemas.microsoft.com/office/drawing/2010/main" val="0"/>
@@ -1208,7 +1844,11 @@
         </w:drawing>
       </w:r>
       <w:r>
-        <w:t xml:space="preserve">En esta parte del código, lo más interesante es el uso de los eventos </w:t>
+        <w:t xml:space="preserve">En esta parte del código, lo más interesante es el uso de los </w:t>
+      </w:r>
+      <w:proofErr w:type="gramStart"/>
+      <w:r>
+        <w:t xml:space="preserve">eventos </w:t>
       </w:r>
       <w:r>
         <w:rPr>
@@ -1227,12 +1867,9 @@
         <w:t>onkeydown</w:t>
       </w:r>
       <w:proofErr w:type="spellEnd"/>
-      <w:r>
-        <w:t xml:space="preserve"> </w:t>
-      </w:r>
-      <w:proofErr w:type="gramStart"/>
-      <w:r>
-        <w:t xml:space="preserve">y </w:t>
+      <w:proofErr w:type="gramEnd"/>
+      <w:r>
+        <w:t xml:space="preserve"> y </w:t>
       </w:r>
       <w:r>
         <w:rPr>
@@ -1251,12 +1888,720 @@
         <w:t>onkeyup</w:t>
       </w:r>
       <w:proofErr w:type="spellEnd"/>
+      <w:r>
+        <w:t xml:space="preserve">. El primero se ejecuta cuando el usuario esté presionando la tecla, y el segundo evento se ejecutará cuando este suelte la tecla. </w:t>
+      </w:r>
+      <w:r>
+        <w:t>Esto lo hacemos para detectar el movimiento del personaje hacia una dirección, y cuando el código detecta que el usuario ha soltado la tecla, hará que nuestro personaje se detenga donde sea.</w:t>
+      </w:r>
+    </w:p>
+    <w:p>
+      <w:r>
+        <w:br w:type="page"/>
+      </w:r>
+    </w:p>
+    <w:p>
+      <w:pPr>
+        <w:pStyle w:val="Ttulo1"/>
+      </w:pPr>
+      <w:bookmarkStart w:id="5" w:name="_Toc71743058"/>
+      <w:r>
+        <w:rPr>
+          <w:noProof/>
+        </w:rPr>
+        <w:lastRenderedPageBreak/>
+        <w:drawing>
+          <wp:anchor distT="0" distB="0" distL="114300" distR="114300" simplePos="0" relativeHeight="251668480" behindDoc="1" locked="0" layoutInCell="1" allowOverlap="1" wp14:anchorId="444A3A40" wp14:editId="15A8D740">
+            <wp:simplePos x="0" y="0"/>
+            <wp:positionH relativeFrom="column">
+              <wp:posOffset>3666820</wp:posOffset>
+            </wp:positionH>
+            <wp:positionV relativeFrom="paragraph">
+              <wp:posOffset>190170</wp:posOffset>
+            </wp:positionV>
+            <wp:extent cx="1791537" cy="972922"/>
+            <wp:effectExtent l="0" t="0" r="0" b="0"/>
+            <wp:wrapTight wrapText="bothSides">
+              <wp:wrapPolygon edited="0">
+                <wp:start x="8269" y="0"/>
+                <wp:lineTo x="4135" y="2961"/>
+                <wp:lineTo x="0" y="6345"/>
+                <wp:lineTo x="0" y="10574"/>
+                <wp:lineTo x="3446" y="13958"/>
+                <wp:lineTo x="6891" y="14381"/>
+                <wp:lineTo x="11485" y="21149"/>
+                <wp:lineTo x="12864" y="21149"/>
+                <wp:lineTo x="14012" y="20726"/>
+                <wp:lineTo x="16309" y="16073"/>
+                <wp:lineTo x="16769" y="13958"/>
+                <wp:lineTo x="21363" y="8037"/>
+                <wp:lineTo x="21363" y="4230"/>
+                <wp:lineTo x="17687" y="2115"/>
+                <wp:lineTo x="10337" y="0"/>
+                <wp:lineTo x="8269" y="0"/>
+              </wp:wrapPolygon>
+            </wp:wrapTight>
+            <wp:docPr id="6" name="Imagen 6" descr="Tiled | Flexible level editor"/>
+            <wp:cNvGraphicFramePr>
+              <a:graphicFrameLocks xmlns:a="http://schemas.openxmlformats.org/drawingml/2006/main" noChangeAspect="1"/>
+            </wp:cNvGraphicFramePr>
+            <a:graphic xmlns:a="http://schemas.openxmlformats.org/drawingml/2006/main">
+              <a:graphicData uri="http://schemas.openxmlformats.org/drawingml/2006/picture">
+                <pic:pic xmlns:pic="http://schemas.openxmlformats.org/drawingml/2006/picture">
+                  <pic:nvPicPr>
+                    <pic:cNvPr id="0" name="Picture 1" descr="Tiled | Flexible level editor"/>
+                    <pic:cNvPicPr>
+                      <a:picLocks noChangeAspect="1" noChangeArrowheads="1"/>
+                    </pic:cNvPicPr>
+                  </pic:nvPicPr>
+                  <pic:blipFill>
+                    <a:blip r:embed="rId16">
+                      <a:extLst>
+                        <a:ext uri="{28A0092B-C50C-407E-A947-70E740481C1C}">
+                          <a14:useLocalDpi xmlns:a14="http://schemas.microsoft.com/office/drawing/2010/main" val="0"/>
+                        </a:ext>
+                      </a:extLst>
+                    </a:blip>
+                    <a:srcRect/>
+                    <a:stretch>
+                      <a:fillRect/>
+                    </a:stretch>
+                  </pic:blipFill>
+                  <pic:spPr bwMode="auto">
+                    <a:xfrm>
+                      <a:off x="0" y="0"/>
+                      <a:ext cx="1791537" cy="972922"/>
+                    </a:xfrm>
+                    <a:prstGeom prst="rect">
+                      <a:avLst/>
+                    </a:prstGeom>
+                    <a:noFill/>
+                    <a:ln>
+                      <a:noFill/>
+                    </a:ln>
+                  </pic:spPr>
+                </pic:pic>
+              </a:graphicData>
+            </a:graphic>
+          </wp:anchor>
+        </w:drawing>
+      </w:r>
+      <w:r>
+        <w:t>Hojas de sprites</w:t>
+      </w:r>
+      <w:r>
+        <w:t xml:space="preserve"> y Tiled</w:t>
+      </w:r>
+      <w:bookmarkEnd w:id="5"/>
+    </w:p>
+    <w:p>
+      <w:pPr>
+        <w:pStyle w:val="Ttulo2"/>
+      </w:pPr>
+      <w:bookmarkStart w:id="6" w:name="_Toc71743059"/>
+      <w:r>
+        <w:t>Tiled</w:t>
+      </w:r>
+      <w:bookmarkEnd w:id="6"/>
+    </w:p>
+    <w:p>
+      <w:r>
+        <w:drawing>
+          <wp:anchor distT="0" distB="0" distL="114300" distR="114300" simplePos="0" relativeHeight="251657215" behindDoc="1" locked="0" layoutInCell="1" allowOverlap="1" wp14:anchorId="46DDDB08" wp14:editId="1BB9CCFA">
+            <wp:simplePos x="0" y="0"/>
+            <wp:positionH relativeFrom="column">
+              <wp:posOffset>1045845</wp:posOffset>
+            </wp:positionH>
+            <wp:positionV relativeFrom="paragraph">
+              <wp:posOffset>960120</wp:posOffset>
+            </wp:positionV>
+            <wp:extent cx="2954655" cy="2051685"/>
+            <wp:effectExtent l="0" t="0" r="0" b="5715"/>
+            <wp:wrapTight wrapText="bothSides">
+              <wp:wrapPolygon edited="0">
+                <wp:start x="0" y="0"/>
+                <wp:lineTo x="0" y="21460"/>
+                <wp:lineTo x="21447" y="21460"/>
+                <wp:lineTo x="21447" y="0"/>
+                <wp:lineTo x="0" y="0"/>
+              </wp:wrapPolygon>
+            </wp:wrapTight>
+            <wp:docPr id="3" name="Imagen 3"/>
+            <wp:cNvGraphicFramePr>
+              <a:graphicFrameLocks xmlns:a="http://schemas.openxmlformats.org/drawingml/2006/main" noChangeAspect="1"/>
+            </wp:cNvGraphicFramePr>
+            <a:graphic xmlns:a="http://schemas.openxmlformats.org/drawingml/2006/main">
+              <a:graphicData uri="http://schemas.openxmlformats.org/drawingml/2006/picture">
+                <pic:pic xmlns:pic="http://schemas.openxmlformats.org/drawingml/2006/picture">
+                  <pic:nvPicPr>
+                    <pic:cNvPr id="1" name=""/>
+                    <pic:cNvPicPr/>
+                  </pic:nvPicPr>
+                  <pic:blipFill rotWithShape="1">
+                    <a:blip r:embed="rId17" cstate="print">
+                      <a:extLst>
+                        <a:ext uri="{28A0092B-C50C-407E-A947-70E740481C1C}">
+                          <a14:useLocalDpi xmlns:a14="http://schemas.microsoft.com/office/drawing/2010/main" val="0"/>
+                        </a:ext>
+                      </a:extLst>
+                    </a:blip>
+                    <a:srcRect l="15711" r="12065" b="3482"/>
+                    <a:stretch/>
+                  </pic:blipFill>
+                  <pic:spPr bwMode="auto">
+                    <a:xfrm>
+                      <a:off x="0" y="0"/>
+                      <a:ext cx="2954655" cy="2051685"/>
+                    </a:xfrm>
+                    <a:prstGeom prst="rect">
+                      <a:avLst/>
+                    </a:prstGeom>
+                    <a:ln>
+                      <a:noFill/>
+                    </a:ln>
+                    <a:extLst>
+                      <a:ext uri="{53640926-AAD7-44D8-BBD7-CCE9431645EC}">
+                        <a14:shadowObscured xmlns:a14="http://schemas.microsoft.com/office/drawing/2010/main"/>
+                      </a:ext>
+                    </a:extLst>
+                  </pic:spPr>
+                </pic:pic>
+              </a:graphicData>
+            </a:graphic>
+            <wp14:sizeRelH relativeFrom="margin">
+              <wp14:pctWidth>0</wp14:pctWidth>
+            </wp14:sizeRelH>
+            <wp14:sizeRelV relativeFrom="margin">
+              <wp14:pctHeight>0</wp14:pctHeight>
+            </wp14:sizeRelV>
+          </wp:anchor>
+        </w:drawing>
+      </w:r>
+      <w:r>
+        <w:t>Para el diseño de niveles y el mapa, he decidido usar la aplicación Tiled. Esta herramienta tiene las características idóneas para este tipo de proyectos, ya que el dibujado es muy simple; solo tenemos que bajarnos una plantilla de sprites de internet (</w:t>
+      </w:r>
+      <w:hyperlink r:id="rId18" w:history="1">
+        <w:r>
+          <w:rPr>
+            <w:rStyle w:val="Hipervnculo"/>
+          </w:rPr>
+          <w:t>https://opengameart.org/</w:t>
+        </w:r>
+      </w:hyperlink>
+      <w:r>
+        <w:t>) y a partir de esta, diseñar tu propio mapa.</w:t>
+      </w:r>
+    </w:p>
+    <w:p>
+      <w:pPr>
+        <w:jc w:val="center"/>
+      </w:pPr>
+      <w:r>
+        <w:rPr>
+          <w:noProof/>
+        </w:rPr>
+        <mc:AlternateContent>
+          <mc:Choice Requires="wps">
+            <w:drawing>
+              <wp:anchor distT="0" distB="0" distL="114300" distR="114300" simplePos="0" relativeHeight="251669504" behindDoc="0" locked="0" layoutInCell="1" allowOverlap="1" wp14:anchorId="0546422F" wp14:editId="3A0D310B">
+                <wp:simplePos x="0" y="0"/>
+                <wp:positionH relativeFrom="column">
+                  <wp:posOffset>3693745</wp:posOffset>
+                </wp:positionH>
+                <wp:positionV relativeFrom="paragraph">
+                  <wp:posOffset>243609</wp:posOffset>
+                </wp:positionV>
+                <wp:extent cx="950025" cy="1872590"/>
+                <wp:effectExtent l="0" t="57150" r="97790" b="33020"/>
+                <wp:wrapNone/>
+                <wp:docPr id="13" name="Conector: curvado 13"/>
+                <wp:cNvGraphicFramePr/>
+                <a:graphic xmlns:a="http://schemas.openxmlformats.org/drawingml/2006/main">
+                  <a:graphicData uri="http://schemas.microsoft.com/office/word/2010/wordprocessingShape">
+                    <wps:wsp>
+                      <wps:cNvCnPr/>
+                      <wps:spPr>
+                        <a:xfrm flipH="1" flipV="1">
+                          <a:off x="0" y="0"/>
+                          <a:ext cx="950025" cy="1872590"/>
+                        </a:xfrm>
+                        <a:prstGeom prst="curvedConnector3">
+                          <a:avLst>
+                            <a:gd name="adj1" fmla="val -7637"/>
+                          </a:avLst>
+                        </a:prstGeom>
+                        <a:ln>
+                          <a:solidFill>
+                            <a:srgbClr val="FF0000"/>
+                          </a:solidFill>
+                          <a:tailEnd type="triangle"/>
+                        </a:ln>
+                      </wps:spPr>
+                      <wps:style>
+                        <a:lnRef idx="3">
+                          <a:schemeClr val="accent2"/>
+                        </a:lnRef>
+                        <a:fillRef idx="0">
+                          <a:schemeClr val="accent2"/>
+                        </a:fillRef>
+                        <a:effectRef idx="2">
+                          <a:schemeClr val="accent2"/>
+                        </a:effectRef>
+                        <a:fontRef idx="minor">
+                          <a:schemeClr val="tx1"/>
+                        </a:fontRef>
+                      </wps:style>
+                      <wps:bodyPr/>
+                    </wps:wsp>
+                  </a:graphicData>
+                </a:graphic>
+                <wp14:sizeRelH relativeFrom="margin">
+                  <wp14:pctWidth>0</wp14:pctWidth>
+                </wp14:sizeRelH>
+                <wp14:sizeRelV relativeFrom="margin">
+                  <wp14:pctHeight>0</wp14:pctHeight>
+                </wp14:sizeRelV>
+              </wp:anchor>
+            </w:drawing>
+          </mc:Choice>
+          <mc:Fallback>
+            <w:pict>
+              <v:shapetype w14:anchorId="2F4D1884" id="_x0000_t38" coordsize="21600,21600" o:spt="38" o:oned="t" path="m,c@0,0@1,5400@1,10800@1,16200@2,21600,21600,21600e" filled="f">
+                <v:formulas>
+                  <v:f eqn="mid #0 0"/>
+                  <v:f eqn="val #0"/>
+                  <v:f eqn="mid #0 21600"/>
+                </v:formulas>
+                <v:path arrowok="t" fillok="f" o:connecttype="none"/>
+                <v:handles>
+                  <v:h position="#0,center"/>
+                </v:handles>
+                <o:lock v:ext="edit" shapetype="t"/>
+              </v:shapetype>
+              <v:shape id="Conector: curvado 13" o:spid="_x0000_s1026" type="#_x0000_t38" style="position:absolute;margin-left:290.85pt;margin-top:19.2pt;width:74.8pt;height:147.45pt;flip:x y;z-index:251669504;visibility:visible;mso-wrap-style:square;mso-width-percent:0;mso-height-percent:0;mso-wrap-distance-left:9pt;mso-wrap-distance-top:0;mso-wrap-distance-right:9pt;mso-wrap-distance-bottom:0;mso-position-horizontal:absolute;mso-position-horizontal-relative:text;mso-position-vertical:absolute;mso-position-vertical-relative:text;mso-width-percent:0;mso-height-percent:0;mso-width-relative:margin;mso-height-relative:margin" o:gfxdata="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" adj="-1650" strokecolor="red" strokeweight="1.5pt">
+                <v:stroke endarrow="block" joinstyle="miter"/>
+              </v:shape>
+            </w:pict>
+          </mc:Fallback>
+        </mc:AlternateContent>
+      </w:r>
+    </w:p>
+    <w:p>
+      <w:pPr>
+        <w:jc w:val="center"/>
+      </w:pPr>
+    </w:p>
+    <w:p>
+      <w:pPr>
+        <w:jc w:val="center"/>
+      </w:pPr>
+    </w:p>
+    <w:p>
+      <w:pPr>
+        <w:jc w:val="center"/>
+      </w:pPr>
+    </w:p>
+    <w:p>
+      <w:pPr>
+        <w:jc w:val="center"/>
+      </w:pPr>
+    </w:p>
+    <w:p>
+      <w:pPr>
+        <w:jc w:val="center"/>
+      </w:pPr>
+    </w:p>
+    <w:p>
+      <w:pPr>
+        <w:jc w:val="center"/>
+      </w:pPr>
+    </w:p>
+    <w:p>
+      <w:pPr>
+        <w:pStyle w:val="Ttulo2"/>
+      </w:pPr>
+      <w:bookmarkStart w:id="7" w:name="_Toc71743060"/>
+      <w:r>
+        <w:t>Hoja de sprites</w:t>
+      </w:r>
+      <w:bookmarkEnd w:id="7"/>
+    </w:p>
+    <w:p>
+      <w:r>
+        <w:drawing>
+          <wp:anchor distT="0" distB="0" distL="114300" distR="114300" simplePos="0" relativeHeight="251670528" behindDoc="1" locked="0" layoutInCell="1" allowOverlap="1" wp14:anchorId="35BB5797" wp14:editId="52A39EE2">
+            <wp:simplePos x="0" y="0"/>
+            <wp:positionH relativeFrom="column">
+              <wp:posOffset>3919104</wp:posOffset>
+            </wp:positionH>
+            <wp:positionV relativeFrom="paragraph">
+              <wp:posOffset>546034</wp:posOffset>
+            </wp:positionV>
+            <wp:extent cx="1172845" cy="777240"/>
+            <wp:effectExtent l="0" t="0" r="8255" b="3810"/>
+            <wp:wrapTight wrapText="bothSides">
+              <wp:wrapPolygon edited="0">
+                <wp:start x="0" y="0"/>
+                <wp:lineTo x="0" y="21176"/>
+                <wp:lineTo x="21401" y="21176"/>
+                <wp:lineTo x="21401" y="0"/>
+                <wp:lineTo x="0" y="0"/>
+              </wp:wrapPolygon>
+            </wp:wrapTight>
+            <wp:docPr id="14" name="Imagen 14"/>
+            <wp:cNvGraphicFramePr>
+              <a:graphicFrameLocks xmlns:a="http://schemas.openxmlformats.org/drawingml/2006/main" noChangeAspect="1"/>
+            </wp:cNvGraphicFramePr>
+            <a:graphic xmlns:a="http://schemas.openxmlformats.org/drawingml/2006/main">
+              <a:graphicData uri="http://schemas.openxmlformats.org/drawingml/2006/picture">
+                <pic:pic xmlns:pic="http://schemas.openxmlformats.org/drawingml/2006/picture">
+                  <pic:nvPicPr>
+                    <pic:cNvPr id="1" name=""/>
+                    <pic:cNvPicPr/>
+                  </pic:nvPicPr>
+                  <pic:blipFill>
+                    <a:blip r:embed="rId19">
+                      <a:extLst>
+                        <a:ext uri="{28A0092B-C50C-407E-A947-70E740481C1C}">
+                          <a14:useLocalDpi xmlns:a14="http://schemas.microsoft.com/office/drawing/2010/main" val="0"/>
+                        </a:ext>
+                      </a:extLst>
+                    </a:blip>
+                    <a:stretch>
+                      <a:fillRect/>
+                    </a:stretch>
+                  </pic:blipFill>
+                  <pic:spPr>
+                    <a:xfrm>
+                      <a:off x="0" y="0"/>
+                      <a:ext cx="1172845" cy="777240"/>
+                    </a:xfrm>
+                    <a:prstGeom prst="rect">
+                      <a:avLst/>
+                    </a:prstGeom>
+                  </pic:spPr>
+                </pic:pic>
+              </a:graphicData>
+            </a:graphic>
+            <wp14:sizeRelH relativeFrom="margin">
+              <wp14:pctWidth>0</wp14:pctWidth>
+            </wp14:sizeRelH>
+            <wp14:sizeRelV relativeFrom="margin">
+              <wp14:pctHeight>0</wp14:pctHeight>
+            </wp14:sizeRelV>
+          </wp:anchor>
+        </w:drawing>
+      </w:r>
+      <w:r>
+        <w:t xml:space="preserve">Una herramienta indispensable es la de “seleccionar objetos”. Su función es la de generar un área delimitada por unas coordenadas registradas en un </w:t>
+      </w:r>
+      <w:proofErr w:type="gramStart"/>
+      <w:r>
+        <w:t>fichero .</w:t>
+      </w:r>
+      <w:proofErr w:type="spellStart"/>
+      <w:r>
+        <w:rPr>
+          <w:i/>
+          <w:iCs/>
+        </w:rPr>
+        <w:t>json</w:t>
+      </w:r>
+      <w:proofErr w:type="spellEnd"/>
       <w:proofErr w:type="gramEnd"/>
       <w:r>
-        <w:t xml:space="preserve">. El primero se ejecuta cuando el usuario esté presionando la tecla, y el segundo evento se ejecutará cuando este suelte la tecla. </w:t>
-      </w:r>
-      <w:r>
-        <w:t>Esto lo hacemos para detectar el movimiento del personaje hacia una dirección, y cuando el código detecta que el usuario ha soltado la tecla, hará que nuestro personaje se detenga donde sea.</w:t>
+        <w:t>, un identificador y un color para diferenciarlo todo visualmente.</w:t>
+      </w:r>
+    </w:p>
+    <w:p>
+      <w:pPr>
+        <w:rPr>
+          <w:noProof/>
+        </w:rPr>
+      </w:pPr>
+      <w:r>
+        <w:t xml:space="preserve">Aquí podemos observar </w:t>
+      </w:r>
+      <w:proofErr w:type="spellStart"/>
+      <w:r>
+        <w:t>como</w:t>
+      </w:r>
+      <w:proofErr w:type="spellEnd"/>
+      <w:r>
+        <w:t>, al poner visibles las capas de objetos, se nos muestra de forma visual dos tipos de áreas distintas, una verde y una roja.</w:t>
+      </w:r>
+      <w:r>
+        <w:rPr>
+          <w:noProof/>
+        </w:rPr>
+        <w:t xml:space="preserve"> </w:t>
+      </w:r>
+      <w:r>
+        <w:rPr>
+          <w:noProof/>
+        </w:rPr>
+        <w:t>Se puede intuir a simple vista la función de cada tipo de área:</w:t>
+      </w:r>
+    </w:p>
+    <w:p>
+      <w:pPr>
+        <w:pStyle w:val="Prrafodelista"/>
+        <w:numPr>
+          <w:ilvl w:val="0"/>
+          <w:numId w:val="1"/>
+        </w:numPr>
+        <w:rPr>
+          <w:noProof/>
+        </w:rPr>
+      </w:pPr>
+      <w:r>
+        <w:rPr>
+          <w:noProof/>
+        </w:rPr>
+        <w:drawing>
+          <wp:anchor distT="0" distB="0" distL="114300" distR="114300" simplePos="0" relativeHeight="251671552" behindDoc="1" locked="0" layoutInCell="1" allowOverlap="1" wp14:anchorId="619C04CF" wp14:editId="3F9BAAA3">
+            <wp:simplePos x="0" y="0"/>
+            <wp:positionH relativeFrom="column">
+              <wp:posOffset>3592219</wp:posOffset>
+            </wp:positionH>
+            <wp:positionV relativeFrom="paragraph">
+              <wp:posOffset>141365</wp:posOffset>
+            </wp:positionV>
+            <wp:extent cx="1618615" cy="1454150"/>
+            <wp:effectExtent l="0" t="0" r="635" b="0"/>
+            <wp:wrapTight wrapText="bothSides">
+              <wp:wrapPolygon edited="0">
+                <wp:start x="0" y="0"/>
+                <wp:lineTo x="0" y="21223"/>
+                <wp:lineTo x="21354" y="21223"/>
+                <wp:lineTo x="21354" y="0"/>
+                <wp:lineTo x="0" y="0"/>
+              </wp:wrapPolygon>
+            </wp:wrapTight>
+            <wp:docPr id="15" name="Imagen 15"/>
+            <wp:cNvGraphicFramePr>
+              <a:graphicFrameLocks xmlns:a="http://schemas.openxmlformats.org/drawingml/2006/main" noChangeAspect="1"/>
+            </wp:cNvGraphicFramePr>
+            <a:graphic xmlns:a="http://schemas.openxmlformats.org/drawingml/2006/main">
+              <a:graphicData uri="http://schemas.openxmlformats.org/drawingml/2006/picture">
+                <pic:pic xmlns:pic="http://schemas.openxmlformats.org/drawingml/2006/picture">
+                  <pic:nvPicPr>
+                    <pic:cNvPr id="1" name=""/>
+                    <pic:cNvPicPr/>
+                  </pic:nvPicPr>
+                  <pic:blipFill>
+                    <a:blip r:embed="rId20">
+                      <a:extLst>
+                        <a:ext uri="{28A0092B-C50C-407E-A947-70E740481C1C}">
+                          <a14:useLocalDpi xmlns:a14="http://schemas.microsoft.com/office/drawing/2010/main" val="0"/>
+                        </a:ext>
+                      </a:extLst>
+                    </a:blip>
+                    <a:stretch>
+                      <a:fillRect/>
+                    </a:stretch>
+                  </pic:blipFill>
+                  <pic:spPr>
+                    <a:xfrm>
+                      <a:off x="0" y="0"/>
+                      <a:ext cx="1618615" cy="1454150"/>
+                    </a:xfrm>
+                    <a:prstGeom prst="rect">
+                      <a:avLst/>
+                    </a:prstGeom>
+                  </pic:spPr>
+                </pic:pic>
+              </a:graphicData>
+            </a:graphic>
+            <wp14:sizeRelH relativeFrom="margin">
+              <wp14:pctWidth>0</wp14:pctWidth>
+            </wp14:sizeRelH>
+            <wp14:sizeRelV relativeFrom="margin">
+              <wp14:pctHeight>0</wp14:pctHeight>
+            </wp14:sizeRelV>
+          </wp:anchor>
+        </w:drawing>
+      </w:r>
+      <w:r>
+        <w:rPr>
+          <w:noProof/>
+          <w:color w:val="FF0000"/>
+        </w:rPr>
+        <w:t>Colisiones</w:t>
+      </w:r>
+      <w:r>
+        <w:rPr>
+          <w:noProof/>
+        </w:rPr>
+        <w:t>: los cuadrador rojos delimitan las zonas por las que nuestro personaje no podrá caminar, a esto se le denomina “hitbox”. Se les suele aplicar a zonas de agua no navegable, arboles, montañas, delimitando el mapa y cualquier zona a la que no deseemos que el jugador acceda .</w:t>
+      </w:r>
+    </w:p>
+    <w:p>
+      <w:pPr>
+        <w:pStyle w:val="Prrafodelista"/>
+        <w:numPr>
+          <w:ilvl w:val="0"/>
+          <w:numId w:val="1"/>
+        </w:numPr>
+        <w:rPr>
+          <w:noProof/>
+        </w:rPr>
+      </w:pPr>
+      <w:r>
+        <w:rPr>
+          <w:noProof/>
+          <w:color w:val="00B050"/>
+        </w:rPr>
+        <w:t>Localizaciones</w:t>
+      </w:r>
+      <w:r>
+        <w:rPr>
+          <w:noProof/>
+        </w:rPr>
+        <w:t>: los cuadrados verdes marcan las ubicaciones a las que el jugador puede acceder para entrar a un nivel. Estas tienen un nombre, que hace de identificador. Al pulsar una tecla especifica, el usuario accederá al nivel en cuestión.</w:t>
+      </w:r>
+    </w:p>
+    <w:p>
+      <w:pPr>
+        <w:rPr>
+          <w:noProof/>
+        </w:rPr>
+      </w:pPr>
+      <w:r>
+        <w:rPr>
+          <w:noProof/>
+        </w:rPr>
+        <w:drawing>
+          <wp:anchor distT="0" distB="0" distL="114300" distR="114300" simplePos="0" relativeHeight="251672576" behindDoc="1" locked="0" layoutInCell="1" allowOverlap="1" wp14:anchorId="2168FB97" wp14:editId="27599FA6">
+            <wp:simplePos x="0" y="0"/>
+            <wp:positionH relativeFrom="column">
+              <wp:posOffset>-34612</wp:posOffset>
+            </wp:positionH>
+            <wp:positionV relativeFrom="paragraph">
+              <wp:posOffset>243840</wp:posOffset>
+            </wp:positionV>
+            <wp:extent cx="1080135" cy="1445895"/>
+            <wp:effectExtent l="0" t="0" r="5715" b="1905"/>
+            <wp:wrapTight wrapText="bothSides">
+              <wp:wrapPolygon edited="0">
+                <wp:start x="0" y="0"/>
+                <wp:lineTo x="0" y="21344"/>
+                <wp:lineTo x="21333" y="21344"/>
+                <wp:lineTo x="21333" y="0"/>
+                <wp:lineTo x="0" y="0"/>
+              </wp:wrapPolygon>
+            </wp:wrapTight>
+            <wp:docPr id="16" name="Imagen 16"/>
+            <wp:cNvGraphicFramePr>
+              <a:graphicFrameLocks xmlns:a="http://schemas.openxmlformats.org/drawingml/2006/main" noChangeAspect="1"/>
+            </wp:cNvGraphicFramePr>
+            <a:graphic xmlns:a="http://schemas.openxmlformats.org/drawingml/2006/main">
+              <a:graphicData uri="http://schemas.openxmlformats.org/drawingml/2006/picture">
+                <pic:pic xmlns:pic="http://schemas.openxmlformats.org/drawingml/2006/picture">
+                  <pic:nvPicPr>
+                    <pic:cNvPr id="1" name=""/>
+                    <pic:cNvPicPr/>
+                  </pic:nvPicPr>
+                  <pic:blipFill>
+                    <a:blip r:embed="rId21" cstate="print">
+                      <a:extLst>
+                        <a:ext uri="{28A0092B-C50C-407E-A947-70E740481C1C}">
+                          <a14:useLocalDpi xmlns:a14="http://schemas.microsoft.com/office/drawing/2010/main" val="0"/>
+                        </a:ext>
+                      </a:extLst>
+                    </a:blip>
+                    <a:stretch>
+                      <a:fillRect/>
+                    </a:stretch>
+                  </pic:blipFill>
+                  <pic:spPr>
+                    <a:xfrm>
+                      <a:off x="0" y="0"/>
+                      <a:ext cx="1080135" cy="1445895"/>
+                    </a:xfrm>
+                    <a:prstGeom prst="rect">
+                      <a:avLst/>
+                    </a:prstGeom>
+                  </pic:spPr>
+                </pic:pic>
+              </a:graphicData>
+            </a:graphic>
+            <wp14:sizeRelH relativeFrom="margin">
+              <wp14:pctWidth>0</wp14:pctWidth>
+            </wp14:sizeRelH>
+            <wp14:sizeRelV relativeFrom="margin">
+              <wp14:pctHeight>0</wp14:pctHeight>
+            </wp14:sizeRelV>
+          </wp:anchor>
+        </w:drawing>
+      </w:r>
+      <w:r>
+        <w:rPr>
+          <w:noProof/>
+        </w:rPr>
+        <w:t xml:space="preserve">Para finalizar, debemos exportar el fichero con dos formatos distintos: </w:t>
+      </w:r>
+      <w:r>
+        <w:rPr>
+          <w:i/>
+          <w:iCs/>
+          <w:noProof/>
+        </w:rPr>
+        <w:t>json</w:t>
+      </w:r>
+      <w:r>
+        <w:rPr>
+          <w:noProof/>
+        </w:rPr>
+        <w:t xml:space="preserve"> y </w:t>
+      </w:r>
+      <w:r>
+        <w:rPr>
+          <w:i/>
+          <w:iCs/>
+          <w:noProof/>
+        </w:rPr>
+        <w:t>png</w:t>
+      </w:r>
+      <w:r>
+        <w:rPr>
+          <w:noProof/>
+        </w:rPr>
+        <w:t xml:space="preserve">. En el </w:t>
+      </w:r>
+      <w:r>
+        <w:rPr>
+          <w:i/>
+          <w:iCs/>
+          <w:noProof/>
+        </w:rPr>
+        <w:t>json</w:t>
+      </w:r>
+      <w:r>
+        <w:rPr>
+          <w:noProof/>
+        </w:rPr>
+        <w:t xml:space="preserve"> podremos encontrar las distintas capas creadas, con las coordenadas en las que se crearon, su tamaño, su nombre y varias características del mismo, las cuales posteriormente usaremos.</w:t>
+      </w:r>
+      <w:r>
+        <w:rPr>
+          <w:noProof/>
+        </w:rPr>
+        <w:t xml:space="preserve"> A demás de todo esto, hay muchos mas datos, como por ejemplos los </w:t>
+      </w:r>
+      <w:r>
+        <w:rPr>
+          <w:i/>
+          <w:iCs/>
+          <w:noProof/>
+        </w:rPr>
+        <w:t xml:space="preserve">tilesets, </w:t>
+      </w:r>
+      <w:r>
+        <w:rPr>
+          <w:noProof/>
+        </w:rPr>
+        <w:t>que son los datos propios del mapa: nombre, ruta, alto, anto, etc.</w:t>
       </w:r>
     </w:p>
     <w:sectPr>
@@ -1267,6 +2612,127 @@
     </w:sectPr>
   </w:body>
 </w:document>
+</file>
+
+<file path=word/numbering.xml><?xml version="1.0" encoding="utf-8"?>
+<w:numbering xmlns:wpc="http://schemas.microsoft.com/office/word/2010/wordprocessingCanvas" xmlns:cx="http://schemas.microsoft.com/office/drawing/2014/chartex" xmlns:cx1="http://schemas.microsoft.com/office/drawing/2015/9/8/chartex" xmlns:cx2="http://schemas.microsoft.com/office/drawing/2015/10/21/chartex" xmlns:cx3="http://schemas.microsoft.com/office/drawing/2016/5/9/chartex" xmlns:cx4="http://schemas.microsoft.com/office/drawing/2016/5/10/chartex" xmlns:cx5="http://schemas.microsoft.com/office/drawing/2016/5/11/chartex" xmlns:cx6="http://schemas.microsoft.com/office/drawing/2016/5/12/chartex" xmlns:cx7="http://schemas.microsoft.com/office/drawing/2016/5/13/chartex" xmlns:cx8="http://schemas.microsoft.com/office/drawing/2016/5/14/chartex" xmlns:mc="http://schemas.openxmlformats.org/markup-compatibility/2006" xmlns:aink="http://schemas.microsoft.com/office/drawing/2016/ink" xmlns:am3d="http://schemas.microsoft.com/office/drawing/2017/model3d" xmlns:o="urn:schemas-microsoft-com:office:office" xmlns:r="http://schemas.openxmlformats.org/officeDocument/2006/relationships" xmlns:m="http://schemas.openxmlformats.org/officeDocument/2006/math" xmlns:v="urn:schemas-microsoft-com:vml" xmlns:wp14="http://schemas.microsoft.com/office/word/2010/wordprocessingDrawing" xmlns:wp="http://schemas.openxmlformats.org/drawingml/2006/wordprocessingDrawing" xmlns:w10="urn:schemas-microsoft-com:office:word" xmlns:w="http://schemas.openxmlformats.org/wordprocessingml/2006/main" xmlns:w14="http://schemas.microsoft.com/office/word/2010/wordml" xmlns:w15="http://schemas.microsoft.com/office/word/2012/wordml" xmlns:w16cex="http://schemas.microsoft.com/office/word/2018/wordml/cex" xmlns:w16cid="http://schemas.microsoft.com/office/word/2016/wordml/cid" xmlns:w16="http://schemas.microsoft.com/office/word/2018/wordml" xmlns:w16sdtdh="http://schemas.microsoft.com/office/word/2020/wordml/sdtdatahash" xmlns:w16se="http://schemas.microsoft.com/office/word/2015/wordml/symex" xmlns:wpg="http://schemas.microsoft.com/office/word/2010/wordprocessingGroup" xmlns:wpi="http://schemas.microsoft.com/office/word/2010/wordprocessingInk" xmlns:wne="http://schemas.microsoft.com/office/word/2006/wordml" xmlns:wps="http://schemas.microsoft.com/office/word/2010/wordprocessingShape" mc:Ignorable="w14 w15 w16se w16cid w16 w16cex w16sdtdh wp14">
+  <w:abstractNum w:abstractNumId="0" w15:restartNumberingAfterBreak="0">
+    <w:nsid w:val="07492025"/>
+    <w:multiLevelType w:val="hybridMultilevel"/>
+    <w:tmpl w:val="E4B8FAE4"/>
+    <w:lvl w:ilvl="0" w:tplc="0C0A0001">
+      <w:start w:val="1"/>
+      <w:numFmt w:val="bullet"/>
+      <w:lvlText w:val=""/>
+      <w:lvlJc w:val="left"/>
+      <w:pPr>
+        <w:ind w:left="720" w:hanging="360"/>
+      </w:pPr>
+      <w:rPr>
+        <w:rFonts w:ascii="Symbol" w:hAnsi="Symbol" w:hint="default"/>
+      </w:rPr>
+    </w:lvl>
+    <w:lvl w:ilvl="1" w:tplc="0C0A0003" w:tentative="1">
+      <w:start w:val="1"/>
+      <w:numFmt w:val="bullet"/>
+      <w:lvlText w:val="o"/>
+      <w:lvlJc w:val="left"/>
+      <w:pPr>
+        <w:ind w:left="1440" w:hanging="360"/>
+      </w:pPr>
+      <w:rPr>
+        <w:rFonts w:ascii="Courier New" w:hAnsi="Courier New" w:cs="Courier New" w:hint="default"/>
+      </w:rPr>
+    </w:lvl>
+    <w:lvl w:ilvl="2" w:tplc="0C0A0005" w:tentative="1">
+      <w:start w:val="1"/>
+      <w:numFmt w:val="bullet"/>
+      <w:lvlText w:val=""/>
+      <w:lvlJc w:val="left"/>
+      <w:pPr>
+        <w:ind w:left="2160" w:hanging="360"/>
+      </w:pPr>
+      <w:rPr>
+        <w:rFonts w:ascii="Wingdings" w:hAnsi="Wingdings" w:hint="default"/>
+      </w:rPr>
+    </w:lvl>
+    <w:lvl w:ilvl="3" w:tplc="0C0A0001" w:tentative="1">
+      <w:start w:val="1"/>
+      <w:numFmt w:val="bullet"/>
+      <w:lvlText w:val=""/>
+      <w:lvlJc w:val="left"/>
+      <w:pPr>
+        <w:ind w:left="2880" w:hanging="360"/>
+      </w:pPr>
+      <w:rPr>
+        <w:rFonts w:ascii="Symbol" w:hAnsi="Symbol" w:hint="default"/>
+      </w:rPr>
+    </w:lvl>
+    <w:lvl w:ilvl="4" w:tplc="0C0A0003" w:tentative="1">
+      <w:start w:val="1"/>
+      <w:numFmt w:val="bullet"/>
+      <w:lvlText w:val="o"/>
+      <w:lvlJc w:val="left"/>
+      <w:pPr>
+        <w:ind w:left="3600" w:hanging="360"/>
+      </w:pPr>
+      <w:rPr>
+        <w:rFonts w:ascii="Courier New" w:hAnsi="Courier New" w:cs="Courier New" w:hint="default"/>
+      </w:rPr>
+    </w:lvl>
+    <w:lvl w:ilvl="5" w:tplc="0C0A0005" w:tentative="1">
+      <w:start w:val="1"/>
+      <w:numFmt w:val="bullet"/>
+      <w:lvlText w:val=""/>
+      <w:lvlJc w:val="left"/>
+      <w:pPr>
+        <w:ind w:left="4320" w:hanging="360"/>
+      </w:pPr>
+      <w:rPr>
+        <w:rFonts w:ascii="Wingdings" w:hAnsi="Wingdings" w:hint="default"/>
+      </w:rPr>
+    </w:lvl>
+    <w:lvl w:ilvl="6" w:tplc="0C0A0001" w:tentative="1">
+      <w:start w:val="1"/>
+      <w:numFmt w:val="bullet"/>
+      <w:lvlText w:val=""/>
+      <w:lvlJc w:val="left"/>
+      <w:pPr>
+        <w:ind w:left="5040" w:hanging="360"/>
+      </w:pPr>
+      <w:rPr>
+        <w:rFonts w:ascii="Symbol" w:hAnsi="Symbol" w:hint="default"/>
+      </w:rPr>
+    </w:lvl>
+    <w:lvl w:ilvl="7" w:tplc="0C0A0003" w:tentative="1">
+      <w:start w:val="1"/>
+      <w:numFmt w:val="bullet"/>
+      <w:lvlText w:val="o"/>
+      <w:lvlJc w:val="left"/>
+      <w:pPr>
+        <w:ind w:left="5760" w:hanging="360"/>
+      </w:pPr>
+      <w:rPr>
+        <w:rFonts w:ascii="Courier New" w:hAnsi="Courier New" w:cs="Courier New" w:hint="default"/>
+      </w:rPr>
+    </w:lvl>
+    <w:lvl w:ilvl="8" w:tplc="0C0A0005" w:tentative="1">
+      <w:start w:val="1"/>
+      <w:numFmt w:val="bullet"/>
+      <w:lvlText w:val=""/>
+      <w:lvlJc w:val="left"/>
+      <w:pPr>
+        <w:ind w:left="6480" w:hanging="360"/>
+      </w:pPr>
+      <w:rPr>
+        <w:rFonts w:ascii="Wingdings" w:hAnsi="Wingdings" w:hint="default"/>
+      </w:rPr>
+    </w:lvl>
+  </w:abstractNum>
+  <w:num w:numId="1">
+    <w:abstractNumId w:val="0"/>
+  </w:num>
+</w:numbering>
 </file>
 
 <file path=word/styles.xml><?xml version="1.0" encoding="utf-8"?>
@@ -1689,6 +3155,28 @@
       <w:szCs w:val="32"/>
     </w:rPr>
   </w:style>
+  <w:style w:type="paragraph" w:styleId="Ttulo2">
+    <w:name w:val="heading 2"/>
+    <w:basedOn w:val="Normal"/>
+    <w:next w:val="Normal"/>
+    <w:link w:val="Ttulo2Car"/>
+    <w:uiPriority w:val="9"/>
+    <w:unhideWhenUsed/>
+    <w:qFormat/>
+    <w:rsid w:val="007402F3"/>
+    <w:pPr>
+      <w:keepNext/>
+      <w:keepLines/>
+      <w:spacing w:before="40" w:after="0"/>
+      <w:outlineLvl w:val="1"/>
+    </w:pPr>
+    <w:rPr>
+      <w:rFonts w:asciiTheme="majorHAnsi" w:eastAsiaTheme="majorEastAsia" w:hAnsiTheme="majorHAnsi" w:cstheme="majorBidi"/>
+      <w:color w:val="2F5496" w:themeColor="accent1" w:themeShade="BF"/>
+      <w:sz w:val="26"/>
+      <w:szCs w:val="26"/>
+    </w:rPr>
+  </w:style>
   <w:style w:type="character" w:default="1" w:styleId="Fuentedeprrafopredeter">
     <w:name w:val="Default Paragraph Font"/>
     <w:uiPriority w:val="1"/>
@@ -1781,6 +3269,93 @@
         <w:insideV w:val="single" w:sz="4" w:space="0" w:color="auto"/>
       </w:tblBorders>
     </w:tblPr>
+  </w:style>
+  <w:style w:type="character" w:styleId="Hipervnculo">
+    <w:name w:val="Hyperlink"/>
+    <w:basedOn w:val="Fuentedeprrafopredeter"/>
+    <w:uiPriority w:val="99"/>
+    <w:unhideWhenUsed/>
+    <w:rsid w:val="0004610E"/>
+    <w:rPr>
+      <w:color w:val="0563C1" w:themeColor="hyperlink"/>
+      <w:u w:val="single"/>
+    </w:rPr>
+  </w:style>
+  <w:style w:type="character" w:styleId="Mencinsinresolver">
+    <w:name w:val="Unresolved Mention"/>
+    <w:basedOn w:val="Fuentedeprrafopredeter"/>
+    <w:uiPriority w:val="99"/>
+    <w:semiHidden/>
+    <w:unhideWhenUsed/>
+    <w:rsid w:val="0004610E"/>
+    <w:rPr>
+      <w:color w:val="605E5C"/>
+      <w:shd w:val="clear" w:color="auto" w:fill="E1DFDD"/>
+    </w:rPr>
+  </w:style>
+  <w:style w:type="paragraph" w:styleId="Prrafodelista">
+    <w:name w:val="List Paragraph"/>
+    <w:basedOn w:val="Normal"/>
+    <w:uiPriority w:val="34"/>
+    <w:qFormat/>
+    <w:rsid w:val="00C950BF"/>
+    <w:pPr>
+      <w:ind w:left="720"/>
+      <w:contextualSpacing/>
+    </w:pPr>
+  </w:style>
+  <w:style w:type="paragraph" w:styleId="TtuloTDC">
+    <w:name w:val="TOC Heading"/>
+    <w:basedOn w:val="Ttulo1"/>
+    <w:next w:val="Normal"/>
+    <w:uiPriority w:val="39"/>
+    <w:unhideWhenUsed/>
+    <w:qFormat/>
+    <w:rsid w:val="007402F3"/>
+    <w:pPr>
+      <w:outlineLvl w:val="9"/>
+    </w:pPr>
+    <w:rPr>
+      <w:lang w:eastAsia="es-ES"/>
+    </w:rPr>
+  </w:style>
+  <w:style w:type="paragraph" w:styleId="TDC1">
+    <w:name w:val="toc 1"/>
+    <w:basedOn w:val="Normal"/>
+    <w:next w:val="Normal"/>
+    <w:autoRedefine/>
+    <w:uiPriority w:val="39"/>
+    <w:unhideWhenUsed/>
+    <w:rsid w:val="007402F3"/>
+    <w:pPr>
+      <w:spacing w:after="100"/>
+    </w:pPr>
+  </w:style>
+  <w:style w:type="character" w:customStyle="1" w:styleId="Ttulo2Car">
+    <w:name w:val="Título 2 Car"/>
+    <w:basedOn w:val="Fuentedeprrafopredeter"/>
+    <w:link w:val="Ttulo2"/>
+    <w:uiPriority w:val="9"/>
+    <w:rsid w:val="007402F3"/>
+    <w:rPr>
+      <w:rFonts w:asciiTheme="majorHAnsi" w:eastAsiaTheme="majorEastAsia" w:hAnsiTheme="majorHAnsi" w:cstheme="majorBidi"/>
+      <w:color w:val="2F5496" w:themeColor="accent1" w:themeShade="BF"/>
+      <w:sz w:val="26"/>
+      <w:szCs w:val="26"/>
+    </w:rPr>
+  </w:style>
+  <w:style w:type="paragraph" w:styleId="TDC2">
+    <w:name w:val="toc 2"/>
+    <w:basedOn w:val="Normal"/>
+    <w:next w:val="Normal"/>
+    <w:autoRedefine/>
+    <w:uiPriority w:val="39"/>
+    <w:unhideWhenUsed/>
+    <w:rsid w:val="007402F3"/>
+    <w:pPr>
+      <w:spacing w:after="100"/>
+      <w:ind w:left="220"/>
+    </w:pPr>
   </w:style>
 </w:styles>
 </file>
@@ -2044,4 +3619,16 @@
     </a:ext>
   </a:extLst>
 </a:theme>
+</file>
+
+<file path=customXml/item1.xml><?xml version="1.0" encoding="utf-8"?>
+<b:Sources xmlns:b="http://schemas.openxmlformats.org/officeDocument/2006/bibliography" xmlns="http://schemas.openxmlformats.org/officeDocument/2006/bibliography" SelectedStyle="\APASixthEditionOfficeOnline.xsl" StyleName="APA" Version="6"/>
+</file>
+
+<file path=customXml/itemProps1.xml><?xml version="1.0" encoding="utf-8"?>
+<ds:datastoreItem xmlns:ds="http://schemas.openxmlformats.org/officeDocument/2006/customXml" ds:itemID="{4D277C48-C85A-47C0-A95B-6D12FB3DD9C9}">
+  <ds:schemaRefs>
+    <ds:schemaRef ds:uri="http://schemas.openxmlformats.org/officeDocument/2006/bibliography"/>
+  </ds:schemaRefs>
+</ds:datastoreItem>
 </file>
</xml_diff>

<commit_message>
Documentacion --> cargar archivos sin caché
</commit_message>
<xml_diff>
--- a/Documentacion.docx
+++ b/Documentacion.docx
@@ -116,6 +116,13 @@
     </w:p>
     <w:sdt>
       <w:sdtPr>
+        <w:rPr>
+          <w:rFonts w:asciiTheme="minorHAnsi" w:eastAsiaTheme="minorHAnsi" w:hAnsiTheme="minorHAnsi" w:cstheme="minorBidi"/>
+          <w:spacing w:val="0"/>
+          <w:kern w:val="0"/>
+          <w:sz w:val="22"/>
+          <w:szCs w:val="22"/>
+        </w:rPr>
         <w:id w:val="257869571"/>
         <w:docPartObj>
           <w:docPartGallery w:val="Table of Contents"/>
@@ -124,13 +131,8 @@
       </w:sdtPr>
       <w:sdtEndPr>
         <w:rPr>
-          <w:rFonts w:asciiTheme="minorHAnsi" w:eastAsiaTheme="minorHAnsi" w:hAnsiTheme="minorHAnsi" w:cstheme="minorBidi"/>
           <w:b/>
           <w:bCs/>
-          <w:spacing w:val="0"/>
-          <w:kern w:val="0"/>
-          <w:sz w:val="22"/>
-          <w:szCs w:val="22"/>
         </w:rPr>
       </w:sdtEndPr>
       <w:sdtContent>
@@ -1911,13 +1913,13 @@
         </w:rPr>
         <w:lastRenderedPageBreak/>
         <w:drawing>
-          <wp:anchor distT="0" distB="0" distL="114300" distR="114300" simplePos="0" relativeHeight="251668480" behindDoc="1" locked="0" layoutInCell="1" allowOverlap="1" wp14:anchorId="444A3A40" wp14:editId="15A8D740">
+          <wp:anchor distT="0" distB="0" distL="114300" distR="114300" simplePos="0" relativeHeight="251668480" behindDoc="1" locked="0" layoutInCell="1" allowOverlap="1" wp14:anchorId="444A3A40" wp14:editId="11E9BC5A">
             <wp:simplePos x="0" y="0"/>
             <wp:positionH relativeFrom="column">
-              <wp:posOffset>3666820</wp:posOffset>
+              <wp:posOffset>3782496</wp:posOffset>
             </wp:positionH>
             <wp:positionV relativeFrom="paragraph">
-              <wp:posOffset>190170</wp:posOffset>
+              <wp:posOffset>189873</wp:posOffset>
             </wp:positionV>
             <wp:extent cx="1791537" cy="972922"/>
             <wp:effectExtent l="0" t="0" r="0" b="0"/>
@@ -2006,6 +2008,9 @@
     </w:p>
     <w:p>
       <w:r>
+        <w:rPr>
+          <w:noProof/>
+        </w:rPr>
         <w:drawing>
           <wp:anchor distT="0" distB="0" distL="114300" distR="114300" simplePos="0" relativeHeight="251657215" behindDoc="1" locked="0" layoutInCell="1" allowOverlap="1" wp14:anchorId="46DDDB08" wp14:editId="1BB9CCFA">
             <wp:simplePos x="0" y="0"/>
@@ -2228,6 +2233,9 @@
     </w:p>
     <w:p>
       <w:r>
+        <w:rPr>
+          <w:noProof/>
+        </w:rPr>
         <w:drawing>
           <wp:anchor distT="0" distB="0" distL="114300" distR="114300" simplePos="0" relativeHeight="251670528" behindDoc="1" locked="0" layoutInCell="1" allowOverlap="1" wp14:anchorId="35BB5797" wp14:editId="52A39EE2">
             <wp:simplePos x="0" y="0"/>
@@ -2602,6 +2610,303 @@
           <w:noProof/>
         </w:rPr>
         <w:t>que son los datos propios del mapa: nombre, ruta, alto, anto, etc.</w:t>
+      </w:r>
+    </w:p>
+    <w:p>
+      <w:pPr>
+        <w:rPr>
+          <w:noProof/>
+        </w:rPr>
+      </w:pPr>
+      <w:r>
+        <w:rPr>
+          <w:noProof/>
+        </w:rPr>
+        <w:br w:type="page"/>
+      </w:r>
+    </w:p>
+    <w:p>
+      <w:pPr>
+        <w:pStyle w:val="Ttulo1"/>
+      </w:pPr>
+      <w:r>
+        <w:lastRenderedPageBreak/>
+        <w:drawing>
+          <wp:anchor distT="0" distB="0" distL="114300" distR="114300" simplePos="0" relativeHeight="251673600" behindDoc="1" locked="0" layoutInCell="1" allowOverlap="1" wp14:anchorId="21D39014" wp14:editId="794E03A2">
+            <wp:simplePos x="0" y="0"/>
+            <wp:positionH relativeFrom="column">
+              <wp:posOffset>3279746</wp:posOffset>
+            </wp:positionH>
+            <wp:positionV relativeFrom="paragraph">
+              <wp:posOffset>171</wp:posOffset>
+            </wp:positionV>
+            <wp:extent cx="2195830" cy="2428875"/>
+            <wp:effectExtent l="0" t="0" r="0" b="9525"/>
+            <wp:wrapTight wrapText="bothSides">
+              <wp:wrapPolygon edited="0">
+                <wp:start x="0" y="0"/>
+                <wp:lineTo x="0" y="21515"/>
+                <wp:lineTo x="21363" y="21515"/>
+                <wp:lineTo x="21363" y="0"/>
+                <wp:lineTo x="0" y="0"/>
+              </wp:wrapPolygon>
+            </wp:wrapTight>
+            <wp:docPr id="18" name="Imagen 18"/>
+            <wp:cNvGraphicFramePr>
+              <a:graphicFrameLocks xmlns:a="http://schemas.openxmlformats.org/drawingml/2006/main" noChangeAspect="1"/>
+            </wp:cNvGraphicFramePr>
+            <a:graphic xmlns:a="http://schemas.openxmlformats.org/drawingml/2006/main">
+              <a:graphicData uri="http://schemas.openxmlformats.org/drawingml/2006/picture">
+                <pic:pic xmlns:pic="http://schemas.openxmlformats.org/drawingml/2006/picture">
+                  <pic:nvPicPr>
+                    <pic:cNvPr id="1" name=""/>
+                    <pic:cNvPicPr/>
+                  </pic:nvPicPr>
+                  <pic:blipFill>
+                    <a:blip r:embed="rId22" cstate="print">
+                      <a:extLst>
+                        <a:ext uri="{28A0092B-C50C-407E-A947-70E740481C1C}">
+                          <a14:useLocalDpi xmlns:a14="http://schemas.microsoft.com/office/drawing/2010/main" val="0"/>
+                        </a:ext>
+                      </a:extLst>
+                    </a:blip>
+                    <a:stretch>
+                      <a:fillRect/>
+                    </a:stretch>
+                  </pic:blipFill>
+                  <pic:spPr>
+                    <a:xfrm>
+                      <a:off x="0" y="0"/>
+                      <a:ext cx="2195830" cy="2428875"/>
+                    </a:xfrm>
+                    <a:prstGeom prst="rect">
+                      <a:avLst/>
+                    </a:prstGeom>
+                  </pic:spPr>
+                </pic:pic>
+              </a:graphicData>
+            </a:graphic>
+            <wp14:sizeRelH relativeFrom="margin">
+              <wp14:pctWidth>0</wp14:pctWidth>
+            </wp14:sizeRelH>
+            <wp14:sizeRelV relativeFrom="margin">
+              <wp14:pctHeight>0</wp14:pctHeight>
+            </wp14:sizeRelV>
+          </wp:anchor>
+        </w:drawing>
+      </w:r>
+      <w:r>
+        <w:t>Cargar archivos sin caché</w:t>
+      </w:r>
+    </w:p>
+    <w:p>
+      <w:r>
+        <w:t xml:space="preserve">La función de este fichero tiene una finalidad muy definida, y es cargar los </w:t>
+      </w:r>
+      <w:r>
+        <w:t>archivos</w:t>
+      </w:r>
+      <w:r>
+        <w:t xml:space="preserve"> </w:t>
+      </w:r>
+      <w:r>
+        <w:rPr>
+          <w:i/>
+          <w:iCs/>
+        </w:rPr>
+        <w:t>.</w:t>
+      </w:r>
+      <w:r>
+        <w:rPr>
+          <w:i/>
+          <w:iCs/>
+        </w:rPr>
+        <w:t>js</w:t>
+      </w:r>
+      <w:r>
+        <w:t xml:space="preserve"> necesarios para el juego sin necesidad de recurrir a la caché. La </w:t>
+      </w:r>
+      <w:r>
+        <w:t>única</w:t>
+      </w:r>
+      <w:r>
+        <w:t xml:space="preserve"> “complicación”, por llamarlo de alguna manera, que he tenido con este fichero, ha sido el orden en el que se ordenan todos los </w:t>
+      </w:r>
+      <w:r>
+        <w:rPr>
+          <w:i/>
+          <w:iCs/>
+        </w:rPr>
+        <w:t>.js</w:t>
+      </w:r>
+      <w:r>
+        <w:t>, ya que hay algunos que dependen de otros, lo cual hace que se deban ejecutar antes que otros</w:t>
+      </w:r>
+      <w:r>
+        <w:t>.</w:t>
+      </w:r>
+    </w:p>
+    <w:p>
+      <w:r>
+        <w:t>Uno de los motivos por los que me decidí a hacer este fichero es por el tema de los cambios en el código. La primera vez que visitas una web, el navegador lo lee y lo guarda en la memoria, la siguiente vez que entremos, como el navegador ya tiene una versión reciente, y hasta que no pase un cierto tiempo, este no considera necesario descargar de nuevo los archivos. Eso, para mí como desarrollador, es problemático, porque al hacer algún cambio en los ficheros y querer ver el cambio, al estar guardado el estado del navegador en caché, tendría que recargar pulsando Ctrl+F5, pero por profesionalidad y por comodidad, decidí hacerlo de esta manera.</w:t>
+      </w:r>
+    </w:p>
+    <w:p>
+      <w:pPr>
+        <w:rPr>
+          <w:rFonts w:cstheme="minorHAnsi"/>
+        </w:rPr>
+      </w:pPr>
+      <w:r>
+        <w:drawing>
+          <wp:anchor distT="0" distB="0" distL="114300" distR="114300" simplePos="0" relativeHeight="251674624" behindDoc="1" locked="0" layoutInCell="1" allowOverlap="1" wp14:anchorId="4F9C1CDB" wp14:editId="0A074DCC">
+            <wp:simplePos x="0" y="0"/>
+            <wp:positionH relativeFrom="column">
+              <wp:posOffset>-2540</wp:posOffset>
+            </wp:positionH>
+            <wp:positionV relativeFrom="paragraph">
+              <wp:posOffset>31579</wp:posOffset>
+            </wp:positionV>
+            <wp:extent cx="2333625" cy="777875"/>
+            <wp:effectExtent l="0" t="0" r="9525" b="3175"/>
+            <wp:wrapTight wrapText="bothSides">
+              <wp:wrapPolygon edited="0">
+                <wp:start x="0" y="0"/>
+                <wp:lineTo x="0" y="21159"/>
+                <wp:lineTo x="21512" y="21159"/>
+                <wp:lineTo x="21512" y="0"/>
+                <wp:lineTo x="0" y="0"/>
+              </wp:wrapPolygon>
+            </wp:wrapTight>
+            <wp:docPr id="19" name="Imagen 19"/>
+            <wp:cNvGraphicFramePr>
+              <a:graphicFrameLocks xmlns:a="http://schemas.openxmlformats.org/drawingml/2006/main" noChangeAspect="1"/>
+            </wp:cNvGraphicFramePr>
+            <a:graphic xmlns:a="http://schemas.openxmlformats.org/drawingml/2006/main">
+              <a:graphicData uri="http://schemas.openxmlformats.org/drawingml/2006/picture">
+                <pic:pic xmlns:pic="http://schemas.openxmlformats.org/drawingml/2006/picture">
+                  <pic:nvPicPr>
+                    <pic:cNvPr id="1" name=""/>
+                    <pic:cNvPicPr/>
+                  </pic:nvPicPr>
+                  <pic:blipFill>
+                    <a:blip r:embed="rId23">
+                      <a:extLst>
+                        <a:ext uri="{28A0092B-C50C-407E-A947-70E740481C1C}">
+                          <a14:useLocalDpi xmlns:a14="http://schemas.microsoft.com/office/drawing/2010/main" val="0"/>
+                        </a:ext>
+                      </a:extLst>
+                    </a:blip>
+                    <a:stretch>
+                      <a:fillRect/>
+                    </a:stretch>
+                  </pic:blipFill>
+                  <pic:spPr>
+                    <a:xfrm>
+                      <a:off x="0" y="0"/>
+                      <a:ext cx="2333625" cy="777875"/>
+                    </a:xfrm>
+                    <a:prstGeom prst="rect">
+                      <a:avLst/>
+                    </a:prstGeom>
+                  </pic:spPr>
+                </pic:pic>
+              </a:graphicData>
+            </a:graphic>
+            <wp14:sizeRelH relativeFrom="margin">
+              <wp14:pctWidth>0</wp14:pctWidth>
+            </wp14:sizeRelH>
+            <wp14:sizeRelV relativeFrom="margin">
+              <wp14:pctHeight>0</wp14:pctHeight>
+            </wp14:sizeRelV>
+          </wp:anchor>
+        </w:drawing>
+      </w:r>
+      <w:r>
+        <w:t>La forma en la que lo conseguí es sencilla. Solo tenia que añadir al nombre del fichero, un numero distinto</w:t>
+      </w:r>
+      <w:r>
+        <w:t xml:space="preserve"> cada vez que se recargue la </w:t>
+      </w:r>
+      <w:proofErr w:type="spellStart"/>
+      <w:r>
+        <w:t>pagina</w:t>
+      </w:r>
+      <w:proofErr w:type="spellEnd"/>
+      <w:r>
+        <w:t>,</w:t>
+      </w:r>
+      <w:r>
+        <w:t xml:space="preserve"> para que el navegador considere que es necesario cargar </w:t>
+      </w:r>
+      <w:r>
+        <w:t xml:space="preserve">en memoria todos los ficheros. Usé la función </w:t>
+      </w:r>
+      <w:proofErr w:type="spellStart"/>
+      <w:proofErr w:type="gramStart"/>
+      <w:r>
+        <w:rPr>
+          <w:rFonts w:ascii="Consolas" w:hAnsi="Consolas"/>
+          <w:b/>
+          <w:bCs/>
+        </w:rPr>
+        <w:t>getTimestamp</w:t>
+      </w:r>
+      <w:proofErr w:type="spellEnd"/>
+      <w:r>
+        <w:rPr>
+          <w:rFonts w:ascii="Consolas" w:hAnsi="Consolas"/>
+          <w:b/>
+          <w:bCs/>
+        </w:rPr>
+        <w:t>(</w:t>
+      </w:r>
+      <w:proofErr w:type="gramEnd"/>
+      <w:r>
+        <w:rPr>
+          <w:rFonts w:ascii="Consolas" w:hAnsi="Consolas"/>
+          <w:b/>
+          <w:bCs/>
+        </w:rPr>
+        <w:t>)</w:t>
+      </w:r>
+      <w:r>
+        <w:rPr>
+          <w:rFonts w:cstheme="minorHAnsi"/>
+        </w:rPr>
+        <w:t>para</w:t>
+      </w:r>
+      <w:r>
+        <w:rPr>
+          <w:rFonts w:cstheme="minorHAnsi"/>
+          <w:b/>
+          <w:bCs/>
+        </w:rPr>
+        <w:t xml:space="preserve"> </w:t>
+      </w:r>
+      <w:r>
+        <w:rPr>
+          <w:rFonts w:cstheme="minorHAnsi"/>
+        </w:rPr>
+        <w:t xml:space="preserve">añadir una numeración distinta gracias a </w:t>
+      </w:r>
+      <w:proofErr w:type="spellStart"/>
+      <w:r>
+        <w:rPr>
+          <w:rFonts w:ascii="Consolas" w:hAnsi="Consolas" w:cstheme="minorHAnsi"/>
+          <w:b/>
+          <w:bCs/>
+        </w:rPr>
+        <w:t>DateTime</w:t>
+      </w:r>
+      <w:proofErr w:type="spellEnd"/>
+      <w:r>
+        <w:rPr>
+          <w:rFonts w:ascii="Consolas" w:hAnsi="Consolas" w:cstheme="minorHAnsi"/>
+          <w:b/>
+          <w:bCs/>
+        </w:rPr>
+        <w:t>();</w:t>
       </w:r>
     </w:p>
     <w:sectPr>

</xml_diff>

<commit_message>
Docuemtntacion --> Tiled y paletas de sprites (incompleto)
</commit_message>
<xml_diff>
--- a/Documentacion.docx
+++ b/Documentacion.docx
@@ -139,6 +139,7 @@
         <w:p>
           <w:pPr>
             <w:pStyle w:val="Title"/>
+            <w:jc w:val="both"/>
           </w:pPr>
           <w:r>
             <w:t>Tabla de contenido</w:t>
@@ -150,10 +151,11 @@
             <w:tabs>
               <w:tab w:val="right" w:leader="dot" w:pos="8494"/>
             </w:tabs>
+            <w:jc w:val="both"/>
             <w:rPr>
               <w:rFonts w:eastAsiaTheme="minorEastAsia"/>
               <w:noProof/>
-              <w:lang w:eastAsia="es-ES"/>
+              <w:lang w:val="en-US"/>
             </w:rPr>
           </w:pPr>
           <w:r>
@@ -165,7 +167,7 @@
           <w:r>
             <w:fldChar w:fldCharType="separate"/>
           </w:r>
-          <w:hyperlink w:anchor="_Toc71743053" w:history="1">
+          <w:hyperlink w:anchor="_Toc71992601" w:history="1">
             <w:r>
               <w:rPr>
                 <w:rStyle w:val="Hyperlink"/>
@@ -192,7 +194,7 @@
                 <w:noProof/>
                 <w:webHidden/>
               </w:rPr>
-              <w:instrText xml:space="preserve"> PAGEREF _Toc71743053 \h </w:instrText>
+              <w:instrText xml:space="preserve"> PAGEREF _Toc71992601 \h </w:instrText>
             </w:r>
             <w:r>
               <w:rPr>
@@ -229,13 +231,14 @@
             <w:tabs>
               <w:tab w:val="right" w:leader="dot" w:pos="8494"/>
             </w:tabs>
+            <w:jc w:val="both"/>
             <w:rPr>
               <w:rFonts w:eastAsiaTheme="minorEastAsia"/>
               <w:noProof/>
-              <w:lang w:eastAsia="es-ES"/>
+              <w:lang w:val="en-US"/>
             </w:rPr>
           </w:pPr>
-          <w:hyperlink w:anchor="_Toc71743054" w:history="1">
+          <w:hyperlink w:anchor="_Toc71992602" w:history="1">
             <w:r>
               <w:rPr>
                 <w:rStyle w:val="Hyperlink"/>
@@ -262,7 +265,7 @@
                 <w:noProof/>
                 <w:webHidden/>
               </w:rPr>
-              <w:instrText xml:space="preserve"> PAGEREF _Toc71743054 \h </w:instrText>
+              <w:instrText xml:space="preserve"> PAGEREF _Toc71992602 \h </w:instrText>
             </w:r>
             <w:r>
               <w:rPr>
@@ -299,13 +302,14 @@
             <w:tabs>
               <w:tab w:val="right" w:leader="dot" w:pos="8494"/>
             </w:tabs>
+            <w:jc w:val="both"/>
             <w:rPr>
               <w:rFonts w:eastAsiaTheme="minorEastAsia"/>
               <w:noProof/>
-              <w:lang w:eastAsia="es-ES"/>
+              <w:lang w:val="en-US"/>
             </w:rPr>
           </w:pPr>
-          <w:hyperlink w:anchor="_Toc71743055" w:history="1">
+          <w:hyperlink w:anchor="_Toc71992603" w:history="1">
             <w:r>
               <w:rPr>
                 <w:rStyle w:val="Hyperlink"/>
@@ -332,7 +336,7 @@
                 <w:noProof/>
                 <w:webHidden/>
               </w:rPr>
-              <w:instrText xml:space="preserve"> PAGEREF _Toc71743055 \h </w:instrText>
+              <w:instrText xml:space="preserve"> PAGEREF _Toc71992603 \h </w:instrText>
             </w:r>
             <w:r>
               <w:rPr>
@@ -369,13 +373,14 @@
             <w:tabs>
               <w:tab w:val="right" w:leader="dot" w:pos="8494"/>
             </w:tabs>
+            <w:jc w:val="both"/>
             <w:rPr>
               <w:rFonts w:eastAsiaTheme="minorEastAsia"/>
               <w:noProof/>
-              <w:lang w:eastAsia="es-ES"/>
+              <w:lang w:val="en-US"/>
             </w:rPr>
           </w:pPr>
-          <w:hyperlink w:anchor="_Toc71743056" w:history="1">
+          <w:hyperlink w:anchor="_Toc71992604" w:history="1">
             <w:r>
               <w:rPr>
                 <w:rStyle w:val="Hyperlink"/>
@@ -402,7 +407,7 @@
                 <w:noProof/>
                 <w:webHidden/>
               </w:rPr>
-              <w:instrText xml:space="preserve"> PAGEREF _Toc71743056 \h </w:instrText>
+              <w:instrText xml:space="preserve"> PAGEREF _Toc71992604 \h </w:instrText>
             </w:r>
             <w:r>
               <w:rPr>
@@ -439,13 +444,14 @@
             <w:tabs>
               <w:tab w:val="right" w:leader="dot" w:pos="8494"/>
             </w:tabs>
+            <w:jc w:val="both"/>
             <w:rPr>
               <w:rFonts w:eastAsiaTheme="minorEastAsia"/>
               <w:noProof/>
-              <w:lang w:eastAsia="es-ES"/>
+              <w:lang w:val="en-US"/>
             </w:rPr>
           </w:pPr>
-          <w:hyperlink w:anchor="_Toc71743057" w:history="1">
+          <w:hyperlink w:anchor="_Toc71992605" w:history="1">
             <w:r>
               <w:rPr>
                 <w:rStyle w:val="Hyperlink"/>
@@ -472,7 +478,7 @@
                 <w:noProof/>
                 <w:webHidden/>
               </w:rPr>
-              <w:instrText xml:space="preserve"> PAGEREF _Toc71743057 \h </w:instrText>
+              <w:instrText xml:space="preserve"> PAGEREF _Toc71992605 \h </w:instrText>
             </w:r>
             <w:r>
               <w:rPr>
@@ -509,13 +515,14 @@
             <w:tabs>
               <w:tab w:val="right" w:leader="dot" w:pos="8494"/>
             </w:tabs>
+            <w:jc w:val="both"/>
             <w:rPr>
               <w:rFonts w:eastAsiaTheme="minorEastAsia"/>
               <w:noProof/>
-              <w:lang w:eastAsia="es-ES"/>
+              <w:lang w:val="en-US"/>
             </w:rPr>
           </w:pPr>
-          <w:hyperlink w:anchor="_Toc71743058" w:history="1">
+          <w:hyperlink w:anchor="_Toc71992606" w:history="1">
             <w:r>
               <w:rPr>
                 <w:rStyle w:val="Hyperlink"/>
@@ -542,7 +549,7 @@
                 <w:noProof/>
                 <w:webHidden/>
               </w:rPr>
-              <w:instrText xml:space="preserve"> PAGEREF _Toc71743058 \h </w:instrText>
+              <w:instrText xml:space="preserve"> PAGEREF _Toc71992606 \h </w:instrText>
             </w:r>
             <w:r>
               <w:rPr>
@@ -579,13 +586,14 @@
             <w:tabs>
               <w:tab w:val="right" w:leader="dot" w:pos="8494"/>
             </w:tabs>
+            <w:jc w:val="both"/>
             <w:rPr>
               <w:rFonts w:eastAsiaTheme="minorEastAsia"/>
               <w:noProof/>
-              <w:lang w:eastAsia="es-ES"/>
+              <w:lang w:val="en-US"/>
             </w:rPr>
           </w:pPr>
-          <w:hyperlink w:anchor="_Toc71743059" w:history="1">
+          <w:hyperlink w:anchor="_Toc71992607" w:history="1">
             <w:r>
               <w:rPr>
                 <w:rStyle w:val="Hyperlink"/>
@@ -612,7 +620,7 @@
                 <w:noProof/>
                 <w:webHidden/>
               </w:rPr>
-              <w:instrText xml:space="preserve"> PAGEREF _Toc71743059 \h </w:instrText>
+              <w:instrText xml:space="preserve"> PAGEREF _Toc71992607 \h </w:instrText>
             </w:r>
             <w:r>
               <w:rPr>
@@ -649,13 +657,14 @@
             <w:tabs>
               <w:tab w:val="right" w:leader="dot" w:pos="8494"/>
             </w:tabs>
+            <w:jc w:val="both"/>
             <w:rPr>
               <w:rFonts w:eastAsiaTheme="minorEastAsia"/>
               <w:noProof/>
-              <w:lang w:eastAsia="es-ES"/>
+              <w:lang w:val="en-US"/>
             </w:rPr>
           </w:pPr>
-          <w:hyperlink w:anchor="_Toc71743060" w:history="1">
+          <w:hyperlink w:anchor="_Toc71992608" w:history="1">
             <w:r>
               <w:rPr>
                 <w:rStyle w:val="Hyperlink"/>
@@ -682,7 +691,7 @@
                 <w:noProof/>
                 <w:webHidden/>
               </w:rPr>
-              <w:instrText xml:space="preserve"> PAGEREF _Toc71743060 \h </w:instrText>
+              <w:instrText xml:space="preserve"> PAGEREF _Toc71992608 \h </w:instrText>
             </w:r>
             <w:r>
               <w:rPr>
@@ -714,6 +723,222 @@
           </w:hyperlink>
         </w:p>
         <w:p>
+          <w:pPr>
+            <w:pStyle w:val="TOC1"/>
+            <w:tabs>
+              <w:tab w:val="right" w:leader="dot" w:pos="8494"/>
+            </w:tabs>
+            <w:jc w:val="both"/>
+            <w:rPr>
+              <w:rFonts w:eastAsiaTheme="minorEastAsia"/>
+              <w:noProof/>
+              <w:lang w:val="en-US"/>
+            </w:rPr>
+          </w:pPr>
+          <w:hyperlink w:anchor="_Toc71992609" w:history="1">
+            <w:r>
+              <w:rPr>
+                <w:rStyle w:val="Hyperlink"/>
+                <w:noProof/>
+              </w:rPr>
+              <w:t>Cargar archivos sin caché</w:t>
+            </w:r>
+            <w:r>
+              <w:rPr>
+                <w:noProof/>
+                <w:webHidden/>
+              </w:rPr>
+              <w:tab/>
+            </w:r>
+            <w:r>
+              <w:rPr>
+                <w:noProof/>
+                <w:webHidden/>
+              </w:rPr>
+              <w:fldChar w:fldCharType="begin"/>
+            </w:r>
+            <w:r>
+              <w:rPr>
+                <w:noProof/>
+                <w:webHidden/>
+              </w:rPr>
+              <w:instrText xml:space="preserve"> PAGEREF _Toc71992609 \h </w:instrText>
+            </w:r>
+            <w:r>
+              <w:rPr>
+                <w:noProof/>
+                <w:webHidden/>
+              </w:rPr>
+            </w:r>
+            <w:r>
+              <w:rPr>
+                <w:noProof/>
+                <w:webHidden/>
+              </w:rPr>
+              <w:fldChar w:fldCharType="separate"/>
+            </w:r>
+            <w:r>
+              <w:rPr>
+                <w:noProof/>
+                <w:webHidden/>
+              </w:rPr>
+              <w:t>7</w:t>
+            </w:r>
+            <w:r>
+              <w:rPr>
+                <w:noProof/>
+                <w:webHidden/>
+              </w:rPr>
+              <w:fldChar w:fldCharType="end"/>
+            </w:r>
+          </w:hyperlink>
+        </w:p>
+        <w:p>
+          <w:pPr>
+            <w:pStyle w:val="TOC1"/>
+            <w:tabs>
+              <w:tab w:val="right" w:leader="dot" w:pos="8494"/>
+            </w:tabs>
+            <w:jc w:val="both"/>
+            <w:rPr>
+              <w:rFonts w:eastAsiaTheme="minorEastAsia"/>
+              <w:noProof/>
+              <w:lang w:val="en-US"/>
+            </w:rPr>
+          </w:pPr>
+          <w:hyperlink w:anchor="_Toc71992610" w:history="1">
+            <w:r>
+              <w:rPr>
+                <w:rStyle w:val="Hyperlink"/>
+                <w:noProof/>
+              </w:rPr>
+              <w:t>Sprites</w:t>
+            </w:r>
+            <w:r>
+              <w:rPr>
+                <w:noProof/>
+                <w:webHidden/>
+              </w:rPr>
+              <w:tab/>
+            </w:r>
+            <w:r>
+              <w:rPr>
+                <w:noProof/>
+                <w:webHidden/>
+              </w:rPr>
+              <w:fldChar w:fldCharType="begin"/>
+            </w:r>
+            <w:r>
+              <w:rPr>
+                <w:noProof/>
+                <w:webHidden/>
+              </w:rPr>
+              <w:instrText xml:space="preserve"> PAGEREF _Toc71992610 \h </w:instrText>
+            </w:r>
+            <w:r>
+              <w:rPr>
+                <w:noProof/>
+                <w:webHidden/>
+              </w:rPr>
+            </w:r>
+            <w:r>
+              <w:rPr>
+                <w:noProof/>
+                <w:webHidden/>
+              </w:rPr>
+              <w:fldChar w:fldCharType="separate"/>
+            </w:r>
+            <w:r>
+              <w:rPr>
+                <w:noProof/>
+                <w:webHidden/>
+              </w:rPr>
+              <w:t>7</w:t>
+            </w:r>
+            <w:r>
+              <w:rPr>
+                <w:noProof/>
+                <w:webHidden/>
+              </w:rPr>
+              <w:fldChar w:fldCharType="end"/>
+            </w:r>
+          </w:hyperlink>
+        </w:p>
+        <w:p>
+          <w:pPr>
+            <w:pStyle w:val="TOC1"/>
+            <w:tabs>
+              <w:tab w:val="right" w:leader="dot" w:pos="8494"/>
+            </w:tabs>
+            <w:jc w:val="both"/>
+            <w:rPr>
+              <w:rFonts w:eastAsiaTheme="minorEastAsia"/>
+              <w:noProof/>
+              <w:lang w:val="en-US"/>
+            </w:rPr>
+          </w:pPr>
+          <w:hyperlink w:anchor="_Toc71992611" w:history="1">
+            <w:r>
+              <w:rPr>
+                <w:rStyle w:val="Hyperlink"/>
+                <w:noProof/>
+              </w:rPr>
+              <w:t>Tiles</w:t>
+            </w:r>
+            <w:r>
+              <w:rPr>
+                <w:noProof/>
+                <w:webHidden/>
+              </w:rPr>
+              <w:tab/>
+            </w:r>
+            <w:r>
+              <w:rPr>
+                <w:noProof/>
+                <w:webHidden/>
+              </w:rPr>
+              <w:fldChar w:fldCharType="begin"/>
+            </w:r>
+            <w:r>
+              <w:rPr>
+                <w:noProof/>
+                <w:webHidden/>
+              </w:rPr>
+              <w:instrText xml:space="preserve"> PAGEREF _Toc71992611 \h </w:instrText>
+            </w:r>
+            <w:r>
+              <w:rPr>
+                <w:noProof/>
+                <w:webHidden/>
+              </w:rPr>
+            </w:r>
+            <w:r>
+              <w:rPr>
+                <w:noProof/>
+                <w:webHidden/>
+              </w:rPr>
+              <w:fldChar w:fldCharType="separate"/>
+            </w:r>
+            <w:r>
+              <w:rPr>
+                <w:noProof/>
+                <w:webHidden/>
+              </w:rPr>
+              <w:t>8</w:t>
+            </w:r>
+            <w:r>
+              <w:rPr>
+                <w:noProof/>
+                <w:webHidden/>
+              </w:rPr>
+              <w:fldChar w:fldCharType="end"/>
+            </w:r>
+          </w:hyperlink>
+        </w:p>
+        <w:p>
+          <w:pPr>
+            <w:jc w:val="both"/>
+          </w:pPr>
           <w:r>
             <w:rPr>
               <w:b/>
@@ -724,21 +949,45 @@
         </w:p>
       </w:sdtContent>
     </w:sdt>
-    <w:p/>
-    <w:p/>
-    <w:p/>
-    <w:p/>
-    <w:p>
+    <w:p>
+      <w:pPr>
+        <w:jc w:val="both"/>
+      </w:pPr>
+    </w:p>
+    <w:p>
+      <w:pPr>
+        <w:jc w:val="both"/>
+      </w:pPr>
+    </w:p>
+    <w:p>
+      <w:pPr>
+        <w:jc w:val="both"/>
+      </w:pPr>
+    </w:p>
+    <w:p>
+      <w:pPr>
+        <w:jc w:val="both"/>
+      </w:pPr>
+    </w:p>
+    <w:p>
+      <w:pPr>
+        <w:jc w:val="both"/>
+      </w:pPr>
       <w:r>
         <w:br w:type="page"/>
       </w:r>
     </w:p>
-    <w:p/>
+    <w:p>
+      <w:pPr>
+        <w:jc w:val="both"/>
+      </w:pPr>
+    </w:p>
     <w:p>
       <w:pPr>
         <w:pStyle w:val="Heading1"/>
-      </w:pPr>
-      <w:bookmarkStart w:id="0" w:name="_Toc71743053"/>
+        <w:jc w:val="both"/>
+      </w:pPr>
+      <w:bookmarkStart w:id="0" w:name="_Toc71992601"/>
       <w:r>
         <w:t>Presentación</w:t>
       </w:r>
@@ -746,12 +995,16 @@
     </w:p>
     <w:p>
       <w:pPr>
+        <w:jc w:val="both"/>
         <w:rPr>
           <w:noProof/>
         </w:rPr>
       </w:pPr>
     </w:p>
     <w:p>
+      <w:pPr>
+        <w:jc w:val="both"/>
+      </w:pPr>
       <w:r>
         <w:rPr>
           <w:noProof/>
@@ -942,6 +1195,9 @@
       </w:r>
     </w:p>
     <w:p>
+      <w:pPr>
+        <w:jc w:val="both"/>
+      </w:pPr>
       <w:r>
         <w:t xml:space="preserve">El juego es 2D, </w:t>
       </w:r>
@@ -963,6 +1219,9 @@
       </w:r>
     </w:p>
     <w:p>
+      <w:pPr>
+        <w:jc w:val="both"/>
+      </w:pPr>
       <w:r>
         <w:t xml:space="preserve">Una de las funciones que tiene es poder guardar la partida en un servidor. De esta forma, el usuario tendrá siempre su partida guardada de forma online y podrá jugar desde cualquier ordenador entrando con su cuenta. A su vez, esto me permite incluir </w:t>
       </w:r>
@@ -973,23 +1232,34 @@
         <w:t xml:space="preserve"> niveles, objetos o personajes desde el servidor con solo actualizar unas pocas entradas en la base de datos. Así, la próxima vez que el usuario entre a la partida ya podrá ver las novedades sin tener que descargar o actualizar nada.</w:t>
       </w:r>
     </w:p>
-    <w:p/>
+    <w:p>
+      <w:pPr>
+        <w:jc w:val="both"/>
+      </w:pPr>
+    </w:p>
     <w:p>
       <w:pPr>
         <w:pStyle w:val="Heading1"/>
-      </w:pPr>
-      <w:bookmarkStart w:id="1" w:name="_Toc71743054"/>
+        <w:jc w:val="both"/>
+      </w:pPr>
+      <w:bookmarkStart w:id="1" w:name="_Toc71992602"/>
       <w:r>
         <w:t>Bucle principal del juego</w:t>
       </w:r>
       <w:bookmarkEnd w:id="1"/>
     </w:p>
     <w:p>
+      <w:pPr>
+        <w:jc w:val="both"/>
+      </w:pPr>
       <w:r>
         <w:t>La función de esta parte del código en simple, y es hacer que JavaScript esté siempre abierto, ejecutándose.</w:t>
       </w:r>
     </w:p>
     <w:p>
+      <w:pPr>
+        <w:jc w:val="both"/>
+      </w:pPr>
       <w:r>
         <w:t>La idea principal es que nuestro navegador se ejecute 60 veces por segundo para</w:t>
       </w:r>
@@ -1016,6 +1286,9 @@
       </w:r>
     </w:p>
     <w:p>
+      <w:pPr>
+        <w:jc w:val="both"/>
+      </w:pPr>
       <w:r>
         <w:rPr>
           <w:noProof/>
@@ -1086,15 +1359,44 @@
         </w:drawing>
       </w:r>
     </w:p>
-    <w:p/>
-    <w:p/>
-    <w:p/>
-    <w:p/>
-    <w:p/>
-    <w:p/>
-    <w:p/>
-    <w:p>
-      <w:pPr>
+    <w:p>
+      <w:pPr>
+        <w:jc w:val="both"/>
+      </w:pPr>
+    </w:p>
+    <w:p>
+      <w:pPr>
+        <w:jc w:val="both"/>
+      </w:pPr>
+    </w:p>
+    <w:p>
+      <w:pPr>
+        <w:jc w:val="both"/>
+      </w:pPr>
+    </w:p>
+    <w:p>
+      <w:pPr>
+        <w:jc w:val="both"/>
+      </w:pPr>
+    </w:p>
+    <w:p>
+      <w:pPr>
+        <w:jc w:val="both"/>
+      </w:pPr>
+    </w:p>
+    <w:p>
+      <w:pPr>
+        <w:jc w:val="both"/>
+      </w:pPr>
+    </w:p>
+    <w:p>
+      <w:pPr>
+        <w:jc w:val="both"/>
+      </w:pPr>
+    </w:p>
+    <w:p>
+      <w:pPr>
+        <w:jc w:val="both"/>
         <w:rPr>
           <w:rFonts w:cstheme="minorHAnsi"/>
         </w:rPr>
@@ -1102,104 +1404,85 @@
       <w:r>
         <w:t xml:space="preserve">El método </w:t>
       </w:r>
-      <w:proofErr w:type="spellStart"/>
-      <w:proofErr w:type="gramStart"/>
       <w:r>
         <w:rPr>
           <w:rFonts w:ascii="Consolas" w:hAnsi="Consolas"/>
           <w:b/>
           <w:bCs/>
         </w:rPr>
-        <w:t>window.requestAnimationFrame</w:t>
-      </w:r>
-      <w:proofErr w:type="spellEnd"/>
-      <w:proofErr w:type="gramEnd"/>
+        <w:t>window.requestAnimationFrame()</w:t>
+      </w:r>
+      <w:r>
+        <w:t xml:space="preserve"> informa al navegador que quieres realizar una animación y solicita que el navegador programe el repintado de la ventana para el próximo ciclo de animación.</w:t>
+      </w:r>
+      <w:r>
+        <w:t xml:space="preserve"> Haciendo esto se consigue hacer un Callback. Cuando se ejecuta esa parte del código</w:t>
+      </w:r>
+      <w:r>
+        <w:t>,</w:t>
+      </w:r>
+      <w:r>
+        <w:t xml:space="preserve"> el valor que devuelve es el tiempo medido en milisegundos</w:t>
+      </w:r>
+      <w:r>
+        <w:t xml:space="preserve"> desde su ejecución</w:t>
+      </w:r>
+      <w:r>
+        <w:t xml:space="preserve">, e inyecta ese valor en </w:t>
+      </w:r>
       <w:r>
         <w:rPr>
           <w:rFonts w:ascii="Consolas" w:hAnsi="Consolas"/>
           <w:b/>
           <w:bCs/>
         </w:rPr>
-        <w:t>()</w:t>
-      </w:r>
-      <w:r>
-        <w:t xml:space="preserve"> informa al navegador que quieres realizar una animación y solicita que el navegador programe el repintado de la ventana para el próximo ciclo de animación.</w:t>
-      </w:r>
-      <w:r>
-        <w:t xml:space="preserve"> Haciendo esto se consigue hacer un </w:t>
-      </w:r>
-      <w:proofErr w:type="spellStart"/>
-      <w:r>
-        <w:t>Callback</w:t>
-      </w:r>
-      <w:proofErr w:type="spellEnd"/>
-      <w:r>
-        <w:t>. Cuando se ejecuta esa parte del código</w:t>
-      </w:r>
-      <w:r>
-        <w:t>,</w:t>
-      </w:r>
-      <w:r>
-        <w:t xml:space="preserve"> el valor que devuelve es el tiempo medido en milisegundos</w:t>
-      </w:r>
-      <w:r>
-        <w:t xml:space="preserve"> desde su ejecución</w:t>
-      </w:r>
-      <w:r>
-        <w:t xml:space="preserve">, e inyecta ese valor en </w:t>
-      </w:r>
-      <w:proofErr w:type="spellStart"/>
+        <w:t>registroTemporal</w:t>
+      </w:r>
+      <w:r>
+        <w:rPr>
+          <w:rFonts w:ascii="Consolas" w:hAnsi="Consolas"/>
+          <w:i/>
+          <w:iCs/>
+        </w:rPr>
+        <w:t xml:space="preserve">. </w:t>
+      </w:r>
+    </w:p>
+    <w:p>
+      <w:pPr>
+        <w:pStyle w:val="Heading1"/>
+        <w:jc w:val="both"/>
+      </w:pPr>
+      <w:bookmarkStart w:id="2" w:name="_Toc71992603"/>
+      <w:r>
+        <w:lastRenderedPageBreak/>
+        <w:t>Dimensiones de la pantalla</w:t>
+      </w:r>
+      <w:bookmarkEnd w:id="2"/>
+    </w:p>
+    <w:p>
+      <w:pPr>
+        <w:jc w:val="both"/>
+        <w:rPr>
+          <w:i/>
+          <w:iCs/>
+        </w:rPr>
+      </w:pPr>
+      <w:r>
+        <w:t xml:space="preserve">Para conseguir que el juego esté bien posicionado en el navegador, hay que obtener el alto y el ancho del mismo, porque no siempre tendrá el mismo tamaño, ya que el usuario puede cambiar el tamaño o minimizar la ventana. Para poder conseguir las dimensiones, se usa la función </w:t>
+      </w:r>
       <w:r>
         <w:rPr>
           <w:rFonts w:ascii="Consolas" w:hAnsi="Consolas"/>
           <w:b/>
           <w:bCs/>
         </w:rPr>
-        <w:t>registroTemporal</w:t>
-      </w:r>
-      <w:proofErr w:type="spellEnd"/>
-      <w:r>
-        <w:rPr>
-          <w:rFonts w:ascii="Consolas" w:hAnsi="Consolas"/>
-          <w:i/>
-          <w:iCs/>
-        </w:rPr>
-        <w:t xml:space="preserve">. </w:t>
-      </w:r>
-    </w:p>
-    <w:p>
-      <w:pPr>
-        <w:pStyle w:val="Heading1"/>
-      </w:pPr>
-      <w:bookmarkStart w:id="2" w:name="_Toc71743055"/>
-      <w:r>
-        <w:lastRenderedPageBreak/>
-        <w:t>Dimensiones de la pantalla</w:t>
-      </w:r>
-      <w:bookmarkEnd w:id="2"/>
-    </w:p>
-    <w:p>
-      <w:pPr>
-        <w:rPr>
-          <w:i/>
-          <w:iCs/>
-        </w:rPr>
-      </w:pPr>
-      <w:r>
-        <w:t xml:space="preserve">Para conseguir que el juego esté bien posicionado en el navegador, hay que obtener el alto y el ancho del mismo, porque no siempre tendrá el mismo tamaño, ya que el usuario puede cambiar el tamaño o minimizar la ventana. Para poder conseguir las dimensiones, se usa la función </w:t>
-      </w:r>
-      <w:proofErr w:type="spellStart"/>
-      <w:r>
-        <w:rPr>
-          <w:rFonts w:ascii="Consolas" w:hAnsi="Consolas"/>
-          <w:b/>
-          <w:bCs/>
-        </w:rPr>
         <w:t>addEventListener</w:t>
       </w:r>
-      <w:proofErr w:type="spellEnd"/>
-    </w:p>
-    <w:p>
+    </w:p>
+    <w:p>
+      <w:pPr>
+        <w:jc w:val="both"/>
+      </w:pPr>
       <w:r>
         <w:rPr>
           <w:noProof/>
@@ -1340,7 +1623,6 @@
       <w:r>
         <w:t xml:space="preserve">El evento que vamos a “escuchar” es </w:t>
       </w:r>
-      <w:proofErr w:type="spellStart"/>
       <w:r>
         <w:rPr>
           <w:rFonts w:ascii="Consolas" w:hAnsi="Consolas"/>
@@ -1349,7 +1631,6 @@
         </w:rPr>
         <w:t>resize</w:t>
       </w:r>
-      <w:proofErr w:type="spellEnd"/>
       <w:r>
         <w:rPr>
           <w:i/>
@@ -1391,16 +1672,24 @@
       </w:r>
     </w:p>
     <w:p>
+      <w:pPr>
+        <w:jc w:val="both"/>
+      </w:pPr>
       <w:r>
         <w:t>Por último, estas tres funciones tienen una finalidad simple. Obtienen la cantidad de tiles que caben de izquierda a derecha según el tamaño de la pantalla.</w:t>
       </w:r>
     </w:p>
-    <w:p/>
+    <w:p>
+      <w:pPr>
+        <w:jc w:val="both"/>
+      </w:pPr>
+    </w:p>
     <w:p>
       <w:pPr>
         <w:pStyle w:val="Heading1"/>
-      </w:pPr>
-      <w:bookmarkStart w:id="3" w:name="_Toc71743056"/>
+        <w:jc w:val="both"/>
+      </w:pPr>
+      <w:bookmarkStart w:id="3" w:name="_Toc71992604"/>
       <w:r>
         <w:lastRenderedPageBreak/>
         <w:t>Rectángulos</w:t>
@@ -1408,6 +1697,9 @@
       <w:bookmarkEnd w:id="3"/>
     </w:p>
     <w:p>
+      <w:pPr>
+        <w:jc w:val="both"/>
+      </w:pPr>
       <w:r>
         <w:rPr>
           <w:noProof/>
@@ -1518,12 +1810,11 @@
       </w:r>
     </w:p>
     <w:p>
-      <w:r>
-        <w:t xml:space="preserve">La </w:t>
-      </w:r>
-      <w:proofErr w:type="gramStart"/>
-      <w:r>
-        <w:t xml:space="preserve">función </w:t>
+      <w:pPr>
+        <w:jc w:val="both"/>
+      </w:pPr>
+      <w:r>
+        <w:t xml:space="preserve">La función </w:t>
       </w:r>
       <w:r>
         <w:rPr>
@@ -1534,7 +1825,6 @@
         </w:rPr>
         <w:t>.cruza</w:t>
       </w:r>
-      <w:proofErr w:type="gramEnd"/>
       <w:r>
         <w:rPr>
           <w:b/>
@@ -1571,7 +1861,9 @@
       </w:r>
     </w:p>
     <w:p>
-      <w:proofErr w:type="gramStart"/>
+      <w:pPr>
+        <w:jc w:val="both"/>
+      </w:pPr>
       <w:r>
         <w:t xml:space="preserve">En </w:t>
       </w:r>
@@ -1583,7 +1875,6 @@
         </w:rPr>
         <w:t>.mover</w:t>
       </w:r>
-      <w:proofErr w:type="gramEnd"/>
       <w:r>
         <w:t xml:space="preserve">, gracias a la función </w:t>
       </w:r>
@@ -1609,20 +1900,36 @@
         <w:t>PENDIENTE DE EXPLICAR</w:t>
       </w:r>
     </w:p>
-    <w:p/>
-    <w:p/>
-    <w:p/>
+    <w:p>
+      <w:pPr>
+        <w:jc w:val="both"/>
+      </w:pPr>
+    </w:p>
+    <w:p>
+      <w:pPr>
+        <w:jc w:val="both"/>
+      </w:pPr>
+    </w:p>
+    <w:p>
+      <w:pPr>
+        <w:jc w:val="both"/>
+      </w:pPr>
+    </w:p>
     <w:p>
       <w:pPr>
         <w:pStyle w:val="Heading1"/>
-      </w:pPr>
-      <w:bookmarkStart w:id="4" w:name="_Toc71743057"/>
+        <w:jc w:val="both"/>
+      </w:pPr>
+      <w:bookmarkStart w:id="4" w:name="_Toc71992605"/>
       <w:r>
         <w:t>Detección de teclas</w:t>
       </w:r>
       <w:bookmarkEnd w:id="4"/>
     </w:p>
     <w:p>
+      <w:pPr>
+        <w:jc w:val="both"/>
+      </w:pPr>
       <w:r>
         <w:rPr>
           <w:noProof/>
@@ -1709,6 +2016,9 @@
       </w:r>
     </w:p>
     <w:p>
+      <w:pPr>
+        <w:jc w:val="both"/>
+      </w:pPr>
       <w:r>
         <w:rPr>
           <w:noProof/>
@@ -1846,11 +2156,7 @@
         </w:drawing>
       </w:r>
       <w:r>
-        <w:t xml:space="preserve">En esta parte del código, lo más interesante es el uso de los </w:t>
-      </w:r>
-      <w:proofErr w:type="gramStart"/>
-      <w:r>
-        <w:t xml:space="preserve">eventos </w:t>
+        <w:t xml:space="preserve">En esta parte del código, lo más interesante es el uso de los eventos </w:t>
       </w:r>
       <w:r>
         <w:rPr>
@@ -1859,7 +2165,6 @@
         </w:rPr>
         <w:t>.</w:t>
       </w:r>
-      <w:proofErr w:type="spellStart"/>
       <w:r>
         <w:rPr>
           <w:rFonts w:ascii="Consolas" w:hAnsi="Consolas"/>
@@ -1868,8 +2173,6 @@
         </w:rPr>
         <w:t>onkeydown</w:t>
       </w:r>
-      <w:proofErr w:type="spellEnd"/>
-      <w:proofErr w:type="gramEnd"/>
       <w:r>
         <w:t xml:space="preserve"> y </w:t>
       </w:r>
@@ -1880,7 +2183,6 @@
         </w:rPr>
         <w:t>.</w:t>
       </w:r>
-      <w:proofErr w:type="spellStart"/>
       <w:r>
         <w:rPr>
           <w:rFonts w:ascii="Consolas" w:hAnsi="Consolas"/>
@@ -1889,7 +2191,6 @@
         </w:rPr>
         <w:t>onkeyup</w:t>
       </w:r>
-      <w:proofErr w:type="spellEnd"/>
       <w:r>
         <w:t xml:space="preserve">. El primero se ejecuta cuando el usuario esté presionando la tecla, y el segundo evento se ejecutará cuando este suelte la tecla. </w:t>
       </w:r>
@@ -1898,6 +2199,9 @@
       </w:r>
     </w:p>
     <w:p>
+      <w:pPr>
+        <w:jc w:val="both"/>
+      </w:pPr>
       <w:r>
         <w:br w:type="page"/>
       </w:r>
@@ -1905,8 +2209,9 @@
     <w:p>
       <w:pPr>
         <w:pStyle w:val="Heading1"/>
-      </w:pPr>
-      <w:bookmarkStart w:id="5" w:name="_Toc71743058"/>
+        <w:jc w:val="both"/>
+      </w:pPr>
+      <w:bookmarkStart w:id="5" w:name="_Toc71992606"/>
       <w:r>
         <w:rPr>
           <w:noProof/>
@@ -1999,14 +2304,18 @@
     <w:p>
       <w:pPr>
         <w:pStyle w:val="Heading2"/>
-      </w:pPr>
-      <w:bookmarkStart w:id="6" w:name="_Toc71743059"/>
+        <w:jc w:val="both"/>
+      </w:pPr>
+      <w:bookmarkStart w:id="6" w:name="_Toc71992607"/>
       <w:r>
         <w:t>Tiled</w:t>
       </w:r>
       <w:bookmarkEnd w:id="6"/>
     </w:p>
     <w:p>
+      <w:pPr>
+        <w:jc w:val="both"/>
+      </w:pPr>
       <w:r>
         <w:rPr>
           <w:noProof/>
@@ -2099,7 +2408,7 @@
     </w:p>
     <w:p>
       <w:pPr>
-        <w:jc w:val="center"/>
+        <w:jc w:val="both"/>
       </w:pPr>
       <w:r>
         <w:rPr>
@@ -2193,45 +2502,49 @@
     </w:p>
     <w:p>
       <w:pPr>
-        <w:jc w:val="center"/>
-      </w:pPr>
-    </w:p>
-    <w:p>
-      <w:pPr>
-        <w:jc w:val="center"/>
-      </w:pPr>
-    </w:p>
-    <w:p>
-      <w:pPr>
-        <w:jc w:val="center"/>
-      </w:pPr>
-    </w:p>
-    <w:p>
-      <w:pPr>
-        <w:jc w:val="center"/>
-      </w:pPr>
-    </w:p>
-    <w:p>
-      <w:pPr>
-        <w:jc w:val="center"/>
-      </w:pPr>
-    </w:p>
-    <w:p>
-      <w:pPr>
-        <w:jc w:val="center"/>
+        <w:jc w:val="both"/>
+      </w:pPr>
+    </w:p>
+    <w:p>
+      <w:pPr>
+        <w:jc w:val="both"/>
+      </w:pPr>
+    </w:p>
+    <w:p>
+      <w:pPr>
+        <w:jc w:val="both"/>
+      </w:pPr>
+    </w:p>
+    <w:p>
+      <w:pPr>
+        <w:jc w:val="both"/>
+      </w:pPr>
+    </w:p>
+    <w:p>
+      <w:pPr>
+        <w:jc w:val="both"/>
+      </w:pPr>
+    </w:p>
+    <w:p>
+      <w:pPr>
+        <w:jc w:val="both"/>
       </w:pPr>
     </w:p>
     <w:p>
       <w:pPr>
         <w:pStyle w:val="Heading2"/>
-      </w:pPr>
-      <w:bookmarkStart w:id="7" w:name="_Toc71743060"/>
+        <w:jc w:val="both"/>
+      </w:pPr>
+      <w:bookmarkStart w:id="7" w:name="_Toc71992608"/>
       <w:r>
         <w:t>Hoja de sprites</w:t>
       </w:r>
       <w:bookmarkEnd w:id="7"/>
     </w:p>
     <w:p>
+      <w:pPr>
+        <w:jc w:val="both"/>
+      </w:pPr>
       <w:r>
         <w:rPr>
           <w:noProof/>
@@ -2301,13 +2614,8 @@
         </w:drawing>
       </w:r>
       <w:r>
-        <w:t xml:space="preserve">Una herramienta indispensable es la de “seleccionar objetos”. Su función es la de generar un área delimitada por unas coordenadas registradas en un </w:t>
-      </w:r>
-      <w:proofErr w:type="gramStart"/>
-      <w:r>
-        <w:t>fichero .</w:t>
-      </w:r>
-      <w:proofErr w:type="spellStart"/>
+        <w:t>Una herramienta indispensable es la de “seleccionar objetos”. Su función es la de generar un área delimitada por unas coordenadas registradas en un fichero .</w:t>
+      </w:r>
       <w:r>
         <w:rPr>
           <w:i/>
@@ -2315,28 +2623,19 @@
         </w:rPr>
         <w:t>json</w:t>
       </w:r>
-      <w:proofErr w:type="spellEnd"/>
-      <w:proofErr w:type="gramEnd"/>
       <w:r>
         <w:t>, un identificador y un color para diferenciarlo todo visualmente.</w:t>
       </w:r>
     </w:p>
     <w:p>
       <w:pPr>
+        <w:jc w:val="both"/>
         <w:rPr>
           <w:noProof/>
         </w:rPr>
       </w:pPr>
       <w:r>
-        <w:t xml:space="preserve">Aquí podemos observar </w:t>
-      </w:r>
-      <w:proofErr w:type="spellStart"/>
-      <w:r>
-        <w:t>como</w:t>
-      </w:r>
-      <w:proofErr w:type="spellEnd"/>
-      <w:r>
-        <w:t>, al poner visibles las capas de objetos, se nos muestra de forma visual dos tipos de áreas distintas, una verde y una roja.</w:t>
+        <w:t>Aquí podemos observar como, al poner visibles las capas de objetos, se nos muestra de forma visual dos tipos de áreas distintas, una verde y una roja.</w:t>
       </w:r>
       <w:r>
         <w:rPr>
@@ -2358,6 +2657,7 @@
           <w:ilvl w:val="0"/>
           <w:numId w:val="1"/>
         </w:numPr>
+        <w:jc w:val="both"/>
         <w:rPr>
           <w:noProof/>
         </w:rPr>
@@ -2451,6 +2751,7 @@
           <w:ilvl w:val="0"/>
           <w:numId w:val="1"/>
         </w:numPr>
+        <w:jc w:val="both"/>
         <w:rPr>
           <w:noProof/>
         </w:rPr>
@@ -2471,6 +2772,7 @@
     </w:p>
     <w:p>
       <w:pPr>
+        <w:jc w:val="both"/>
         <w:rPr>
           <w:noProof/>
         </w:rPr>
@@ -2614,6 +2916,7 @@
     </w:p>
     <w:p>
       <w:pPr>
+        <w:jc w:val="both"/>
         <w:rPr>
           <w:noProof/>
         </w:rPr>
@@ -2628,7 +2931,9 @@
     <w:p>
       <w:pPr>
         <w:pStyle w:val="Heading1"/>
-      </w:pPr>
+        <w:jc w:val="both"/>
+      </w:pPr>
+      <w:bookmarkStart w:id="8" w:name="_Toc71992609"/>
       <w:r>
         <w:rPr>
           <w:noProof/>
@@ -2701,8 +3006,12 @@
       <w:r>
         <w:t>Cargar archivos sin caché</w:t>
       </w:r>
-    </w:p>
-    <w:p>
+      <w:bookmarkEnd w:id="8"/>
+    </w:p>
+    <w:p>
+      <w:pPr>
+        <w:jc w:val="both"/>
+      </w:pPr>
       <w:r>
         <w:t xml:space="preserve">La función de este fichero tiene una finalidad muy definida, y es cargar los </w:t>
       </w:r>
@@ -2750,12 +3059,16 @@
       </w:r>
     </w:p>
     <w:p>
+      <w:pPr>
+        <w:jc w:val="both"/>
+      </w:pPr>
       <w:r>
         <w:t>Uno de los motivos por los que me decidí a hacer este fichero es por el tema de los cambios en el código. La primera vez que visitas una web, el navegador lo lee y lo guarda en la memoria, la siguiente vez que entremos, como el navegador ya tiene una versión reciente, y hasta que no pase un cierto tiempo, este no considera necesario descargar de nuevo los archivos. Eso, para mí como desarrollador, es problemático, porque al hacer algún cambio en los ficheros y querer ver el cambio, al estar guardado el estado del navegador en caché, tendría que recargar pulsando Ctrl+F5, pero por profesionalidad y por comodidad, decidí hacerlo de esta manera.</w:t>
       </w:r>
     </w:p>
     <w:p>
       <w:pPr>
+        <w:jc w:val="both"/>
         <w:rPr>
           <w:rFonts w:ascii="Consolas" w:hAnsi="Consolas" w:cstheme="minorHAnsi"/>
           <w:b/>
@@ -2834,15 +3147,7 @@
         <w:t>La forma en la que lo conseguí es sencilla. Solo tenia que añadir al nombre del fichero, un numero distinto</w:t>
       </w:r>
       <w:r>
-        <w:t xml:space="preserve"> cada vez que se recargue la </w:t>
-      </w:r>
-      <w:proofErr w:type="spellStart"/>
-      <w:r>
-        <w:t>pagina</w:t>
-      </w:r>
-      <w:proofErr w:type="spellEnd"/>
-      <w:r>
-        <w:t>,</w:t>
+        <w:t xml:space="preserve"> cada vez que se recargue la pagina,</w:t>
       </w:r>
       <w:r>
         <w:t xml:space="preserve"> para que el navegador considere que es necesario cargar </w:t>
@@ -2850,33 +3155,13 @@
       <w:r>
         <w:t xml:space="preserve">en memoria todos los ficheros. Usé la función </w:t>
       </w:r>
-      <w:proofErr w:type="spellStart"/>
-      <w:proofErr w:type="gramStart"/>
       <w:r>
         <w:rPr>
           <w:rFonts w:ascii="Consolas" w:hAnsi="Consolas"/>
           <w:b/>
           <w:bCs/>
         </w:rPr>
-        <w:t>getTimestamp</w:t>
-      </w:r>
-      <w:proofErr w:type="spellEnd"/>
-      <w:r>
-        <w:rPr>
-          <w:rFonts w:ascii="Consolas" w:hAnsi="Consolas"/>
-          <w:b/>
-          <w:bCs/>
-        </w:rPr>
-        <w:t>(</w:t>
-      </w:r>
-      <w:proofErr w:type="gramEnd"/>
-      <w:r>
-        <w:rPr>
-          <w:rFonts w:ascii="Consolas" w:hAnsi="Consolas"/>
-          <w:b/>
-          <w:bCs/>
-        </w:rPr>
-        <w:t>)</w:t>
+        <w:t>getTimestamp()</w:t>
       </w:r>
       <w:r>
         <w:rPr>
@@ -2898,61 +3183,61 @@
         </w:rPr>
         <w:t xml:space="preserve">añadir una numeración distinta gracias a </w:t>
       </w:r>
-      <w:proofErr w:type="spellStart"/>
       <w:r>
         <w:rPr>
           <w:rFonts w:ascii="Consolas" w:hAnsi="Consolas" w:cstheme="minorHAnsi"/>
           <w:b/>
           <w:bCs/>
         </w:rPr>
-        <w:t>DateTime</w:t>
-      </w:r>
-      <w:proofErr w:type="spellEnd"/>
-      <w:r>
+        <w:t>DateTime();</w:t>
+      </w:r>
+    </w:p>
+    <w:p>
+      <w:pPr>
+        <w:jc w:val="both"/>
         <w:rPr>
           <w:rFonts w:ascii="Consolas" w:hAnsi="Consolas" w:cstheme="minorHAnsi"/>
           <w:b/>
           <w:bCs/>
         </w:rPr>
-        <w:t>();</w:t>
-      </w:r>
-    </w:p>
-    <w:p>
-      <w:pPr>
-        <w:rPr>
-          <w:rFonts w:ascii="Consolas" w:hAnsi="Consolas" w:cstheme="minorHAnsi"/>
-          <w:b/>
-          <w:bCs/>
-        </w:rPr>
       </w:pPr>
     </w:p>
     <w:p>
       <w:pPr>
         <w:pStyle w:val="Heading1"/>
-      </w:pPr>
+        <w:jc w:val="both"/>
+      </w:pPr>
+      <w:bookmarkStart w:id="9" w:name="_Toc71992610"/>
       <w:r>
         <w:t>Sprites</w:t>
       </w:r>
-    </w:p>
-    <w:p>
-      <w:r>
+      <w:bookmarkEnd w:id="9"/>
+    </w:p>
+    <w:p>
+      <w:pPr>
+        <w:jc w:val="both"/>
+      </w:pPr>
+      <w:r>
+        <w:rPr>
+          <w:noProof/>
+        </w:rPr>
         <w:drawing>
-          <wp:anchor distT="0" distB="0" distL="114300" distR="114300" simplePos="0" relativeHeight="251675648" behindDoc="1" locked="0" layoutInCell="1" allowOverlap="1" wp14:anchorId="2CCC4A6C" wp14:editId="04936870">
+          <wp:anchor distT="0" distB="0" distL="114300" distR="114300" simplePos="0" relativeHeight="251675648" behindDoc="1" locked="0" layoutInCell="1" allowOverlap="1" wp14:anchorId="2CCC4A6C" wp14:editId="7405BF03">
             <wp:simplePos x="0" y="0"/>
             <wp:positionH relativeFrom="margin">
-              <wp:posOffset>2334895</wp:posOffset>
+              <wp:posOffset>2942590</wp:posOffset>
             </wp:positionH>
             <wp:positionV relativeFrom="paragraph">
-              <wp:posOffset>7620</wp:posOffset>
+              <wp:posOffset>8059</wp:posOffset>
             </wp:positionV>
-            <wp:extent cx="3066415" cy="1066800"/>
-            <wp:effectExtent l="0" t="0" r="635" b="0"/>
+            <wp:extent cx="2450465" cy="852170"/>
+            <wp:effectExtent l="0" t="0" r="6985" b="5080"/>
             <wp:wrapTight wrapText="bothSides">
               <wp:wrapPolygon edited="0">
                 <wp:start x="0" y="0"/>
-                <wp:lineTo x="0" y="21214"/>
-                <wp:lineTo x="21470" y="21214"/>
-                <wp:lineTo x="21470" y="0"/>
+                <wp:lineTo x="0" y="21246"/>
+                <wp:lineTo x="21494" y="21246"/>
+                <wp:lineTo x="21494" y="0"/>
                 <wp:lineTo x="0" y="0"/>
               </wp:wrapPolygon>
             </wp:wrapTight>
@@ -2982,7 +3267,7 @@
                   <pic:spPr>
                     <a:xfrm>
                       <a:off x="0" y="0"/>
-                      <a:ext cx="3066415" cy="1066800"/>
+                      <a:ext cx="2450465" cy="852170"/>
                     </a:xfrm>
                     <a:prstGeom prst="rect">
                       <a:avLst/>
@@ -3001,30 +3286,25 @@
         </w:drawing>
       </w:r>
       <w:r>
-        <w:t xml:space="preserve">Esta clase se encargará de administrar todas las capas de sprites del juego, </w:t>
-      </w:r>
-      <w:proofErr w:type="gramStart"/>
-      <w:r>
-        <w:t>o</w:t>
-      </w:r>
-      <w:proofErr w:type="gramEnd"/>
-      <w:r>
-        <w:t xml:space="preserve"> mejor dicho, en la hoja de sprites. </w:t>
-      </w:r>
-    </w:p>
-    <w:p>
+        <w:t xml:space="preserve">Esta clase se encargará de administrar todas las capas de sprites del juego, o mejor dicho, en la hoja de sprites. </w:t>
+      </w:r>
+    </w:p>
+    <w:p>
+      <w:pPr>
+        <w:jc w:val="both"/>
+      </w:pPr>
       <w:r>
         <w:rPr>
           <w:noProof/>
         </w:rPr>
         <w:drawing>
-          <wp:anchor distT="0" distB="0" distL="114300" distR="114300" simplePos="0" relativeHeight="251677696" behindDoc="1" locked="0" layoutInCell="1" allowOverlap="1" wp14:anchorId="4E68C252" wp14:editId="7F1E4381">
+          <wp:anchor distT="0" distB="0" distL="114300" distR="114300" simplePos="0" relativeHeight="251677696" behindDoc="1" locked="0" layoutInCell="1" allowOverlap="1" wp14:anchorId="4E68C252" wp14:editId="5D229C74">
             <wp:simplePos x="0" y="0"/>
             <wp:positionH relativeFrom="margin">
-              <wp:align>right</wp:align>
+              <wp:posOffset>3738880</wp:posOffset>
             </wp:positionH>
             <wp:positionV relativeFrom="paragraph">
-              <wp:posOffset>245745</wp:posOffset>
+              <wp:posOffset>87483</wp:posOffset>
             </wp:positionV>
             <wp:extent cx="1661160" cy="781685"/>
             <wp:effectExtent l="0" t="0" r="0" b="0"/>
@@ -3092,69 +3372,50 @@
         <w:t>En primer lugar, necesitamos reconstruir la ruta</w:t>
       </w:r>
       <w:r>
-        <w:t xml:space="preserve">, porque en </w:t>
-      </w:r>
-      <w:proofErr w:type="spellStart"/>
-      <w:proofErr w:type="gramStart"/>
-      <w:r>
-        <w:t>el</w:t>
-      </w:r>
-      <w:proofErr w:type="spellEnd"/>
-      <w:r>
-        <w:t xml:space="preserve"> </w:t>
+        <w:t xml:space="preserve">, porque en el </w:t>
       </w:r>
       <w:r>
         <w:rPr>
           <w:i/>
           <w:iCs/>
         </w:rPr>
+        <w:t>.json</w:t>
+      </w:r>
+      <w:r>
+        <w:t xml:space="preserve"> de nuestro mapa, la ruta aparece de esta manera tan “peculiar”</w:t>
+      </w:r>
+      <w:r>
         <w:t>.</w:t>
       </w:r>
-      <w:proofErr w:type="spellStart"/>
-      <w:r>
-        <w:rPr>
-          <w:i/>
-          <w:iCs/>
-        </w:rPr>
-        <w:t>json</w:t>
-      </w:r>
-      <w:proofErr w:type="spellEnd"/>
-      <w:proofErr w:type="gramEnd"/>
-      <w:r>
-        <w:t xml:space="preserve"> de nuestro mapa, la ruta aparece de esta manera tan “peculiar”</w:t>
-      </w:r>
-      <w:r>
-        <w:t>.</w:t>
-      </w:r>
       <w:r>
         <w:t xml:space="preserve"> Separamos la cadena cada vez que se encuentra el carácter “/” y cogemos solo el último elemento para obtener el nombre del archivo. </w:t>
       </w:r>
     </w:p>
-    <w:p/>
-    <w:p>
-      <w:pPr>
-        <w:rPr>
-          <w:rFonts w:cstheme="minorHAnsi"/>
-        </w:rPr>
-      </w:pPr>
-      <w:r>
+    <w:p>
+      <w:pPr>
+        <w:jc w:val="both"/>
+      </w:pPr>
+      <w:r>
+        <w:rPr>
+          <w:noProof/>
+        </w:rPr>
         <w:drawing>
-          <wp:anchor distT="0" distB="0" distL="114300" distR="114300" simplePos="0" relativeHeight="251676672" behindDoc="1" locked="0" layoutInCell="1" allowOverlap="1" wp14:anchorId="19F54F6F" wp14:editId="0E7883F3">
+          <wp:anchor distT="0" distB="0" distL="114300" distR="114300" simplePos="0" relativeHeight="251676672" behindDoc="1" locked="0" layoutInCell="1" allowOverlap="1" wp14:anchorId="19F54F6F" wp14:editId="40C31B8F">
             <wp:simplePos x="0" y="0"/>
             <wp:positionH relativeFrom="margin">
               <wp:align>left</wp:align>
             </wp:positionH>
             <wp:positionV relativeFrom="paragraph">
-              <wp:posOffset>594995</wp:posOffset>
+              <wp:posOffset>290830</wp:posOffset>
             </wp:positionV>
-            <wp:extent cx="2811780" cy="1026160"/>
-            <wp:effectExtent l="0" t="0" r="7620" b="2540"/>
+            <wp:extent cx="1863090" cy="679450"/>
+            <wp:effectExtent l="0" t="0" r="3810" b="6350"/>
             <wp:wrapTight wrapText="bothSides">
               <wp:wrapPolygon edited="0">
                 <wp:start x="0" y="0"/>
-                <wp:lineTo x="0" y="21252"/>
-                <wp:lineTo x="21512" y="21252"/>
-                <wp:lineTo x="21512" y="0"/>
+                <wp:lineTo x="0" y="21196"/>
+                <wp:lineTo x="21423" y="21196"/>
+                <wp:lineTo x="21423" y="0"/>
                 <wp:lineTo x="0" y="0"/>
               </wp:wrapPolygon>
             </wp:wrapTight>
@@ -3184,7 +3445,152 @@
                   <pic:spPr>
                     <a:xfrm>
                       <a:off x="0" y="0"/>
-                      <a:ext cx="2811780" cy="1026160"/>
+                      <a:ext cx="1863090" cy="679450"/>
+                    </a:xfrm>
+                    <a:prstGeom prst="rect">
+                      <a:avLst/>
+                    </a:prstGeom>
+                  </pic:spPr>
+                </pic:pic>
+              </a:graphicData>
+            </a:graphic>
+            <wp14:sizeRelH relativeFrom="margin">
+              <wp14:pctWidth>0</wp14:pctWidth>
+            </wp14:sizeRelH>
+            <wp14:sizeRelV relativeFrom="margin">
+              <wp14:pctHeight>0</wp14:pctHeight>
+            </wp14:sizeRelV>
+          </wp:anchor>
+        </w:drawing>
+      </w:r>
+      <w:r>
+        <w:rPr>
+          <w:highlight w:val="yellow"/>
+        </w:rPr>
+        <w:t>EL RESTO DEL FICHERO SERÁ EXPLICADO MAS ADELANTE (IDSOBREZERO IDSOBREUNO)</w:t>
+      </w:r>
+    </w:p>
+    <w:p>
+      <w:pPr>
+        <w:jc w:val="both"/>
+        <w:rPr>
+          <w:rFonts w:cstheme="minorHAnsi"/>
+        </w:rPr>
+      </w:pPr>
+      <w:r>
+        <w:t xml:space="preserve">Punto se refiere a un punto en una rejilla de coordenadas. La función de esta clase es indicar si dos puntos coinciden o no. El uso del objeto </w:t>
+      </w:r>
+      <w:r>
+        <w:rPr>
+          <w:rFonts w:ascii="Consolas" w:hAnsi="Consolas"/>
+        </w:rPr>
+        <w:t>Punto.</w:t>
+      </w:r>
+      <w:r>
+        <w:rPr>
+          <w:rFonts w:ascii="Consolas" w:hAnsi="Consolas"/>
+          <w:b/>
+          <w:bCs/>
+        </w:rPr>
+        <w:t>prototype</w:t>
+      </w:r>
+      <w:r>
+        <w:rPr>
+          <w:rFonts w:ascii="Consolas" w:hAnsi="Consolas"/>
+        </w:rPr>
+        <w:t>.coincide</w:t>
+      </w:r>
+      <w:r>
+        <w:rPr>
+          <w:rFonts w:ascii="Consolas" w:hAnsi="Consolas"/>
+        </w:rPr>
+        <w:t xml:space="preserve"> </w:t>
+      </w:r>
+      <w:r>
+        <w:rPr>
+          <w:rFonts w:cstheme="minorHAnsi"/>
+        </w:rPr>
+        <w:t>es muy importante</w:t>
+      </w:r>
+      <w:r>
+        <w:rPr>
+          <w:rFonts w:cstheme="minorHAnsi"/>
+        </w:rPr>
+        <w:t xml:space="preserve">, ya que esto hace que esta función ocupe menos espacio en memoria. Todas las instancias que vayamos a crear de </w:t>
+      </w:r>
+      <w:r>
+        <w:rPr>
+          <w:rFonts w:cstheme="minorHAnsi"/>
+          <w:i/>
+          <w:iCs/>
+        </w:rPr>
+        <w:t xml:space="preserve">Punto </w:t>
+      </w:r>
+      <w:r>
+        <w:rPr>
+          <w:rFonts w:cstheme="minorHAnsi"/>
+        </w:rPr>
+        <w:t>y objetos no van a tener su propia copia de este método, solo habrá una para todas, y como este método va a hacer lo mismo en todos los casos, nos va a ahorrar un montón de memoria.</w:t>
+      </w:r>
+    </w:p>
+    <w:p>
+      <w:pPr>
+        <w:pStyle w:val="Heading1"/>
+        <w:jc w:val="both"/>
+      </w:pPr>
+      <w:bookmarkStart w:id="10" w:name="_Toc71992611"/>
+      <w:r>
+        <w:rPr>
+          <w:noProof/>
+        </w:rPr>
+        <w:lastRenderedPageBreak/>
+        <w:drawing>
+          <wp:anchor distT="0" distB="0" distL="114300" distR="114300" simplePos="0" relativeHeight="251678720" behindDoc="1" locked="0" layoutInCell="1" allowOverlap="1" wp14:anchorId="4C4418FC" wp14:editId="1BE5C8C2">
+            <wp:simplePos x="0" y="0"/>
+            <wp:positionH relativeFrom="margin">
+              <wp:align>left</wp:align>
+            </wp:positionH>
+            <wp:positionV relativeFrom="paragraph">
+              <wp:posOffset>271780</wp:posOffset>
+            </wp:positionV>
+            <wp:extent cx="1032510" cy="1002030"/>
+            <wp:effectExtent l="0" t="0" r="0" b="7620"/>
+            <wp:wrapTight wrapText="bothSides">
+              <wp:wrapPolygon edited="0">
+                <wp:start x="0" y="0"/>
+                <wp:lineTo x="0" y="21354"/>
+                <wp:lineTo x="21122" y="21354"/>
+                <wp:lineTo x="21122" y="0"/>
+                <wp:lineTo x="0" y="0"/>
+              </wp:wrapPolygon>
+            </wp:wrapTight>
+            <wp:docPr id="22" name="Picture 22"/>
+            <wp:cNvGraphicFramePr>
+              <a:graphicFrameLocks xmlns:a="http://schemas.openxmlformats.org/drawingml/2006/main" noChangeAspect="1"/>
+            </wp:cNvGraphicFramePr>
+            <a:graphic xmlns:a="http://schemas.openxmlformats.org/drawingml/2006/main">
+              <a:graphicData uri="http://schemas.openxmlformats.org/drawingml/2006/picture">
+                <pic:pic xmlns:pic="http://schemas.openxmlformats.org/drawingml/2006/picture">
+                  <pic:nvPicPr>
+                    <pic:cNvPr id="1" name=""/>
+                    <pic:cNvPicPr/>
+                  </pic:nvPicPr>
+                  <pic:blipFill>
+                    <a:blip r:embed="rId27">
+                      <a:extLst>
+                        <a:ext uri="{28A0092B-C50C-407E-A947-70E740481C1C}">
+                          <a14:useLocalDpi xmlns:a14="http://schemas.microsoft.com/office/drawing/2010/main" val="0"/>
+                        </a:ext>
+                      </a:extLst>
+                    </a:blip>
+                    <a:stretch>
+                      <a:fillRect/>
+                    </a:stretch>
+                  </pic:blipFill>
+                  <pic:spPr>
+                    <a:xfrm>
+                      <a:off x="0" y="0"/>
+                      <a:ext cx="1032510" cy="1002030"/>
                     </a:xfrm>
                     <a:prstGeom prst="rect">
                       <a:avLst/>
@@ -3197,15 +3603,221 @@
         </w:drawing>
       </w:r>
       <w:r>
-        <w:t xml:space="preserve">Punto se refiere a un punto en una rejilla de coordenadas. La función de esta clase es indicar si dos puntos coinciden o no. El uso del objeto </w:t>
-      </w:r>
-      <w:proofErr w:type="spellStart"/>
-      <w:proofErr w:type="gramStart"/>
+        <w:t>Tiles</w:t>
+      </w:r>
+      <w:bookmarkEnd w:id="10"/>
+    </w:p>
+    <w:p>
+      <w:pPr>
+        <w:jc w:val="both"/>
+      </w:pPr>
+      <w:r>
+        <w:t>Los tiles son cada uno de estos cuadraditos que nosotros hemos generado anteriormente, y cada uno de ellos son un cuadradito del mapa que contiene su propio Sprite.</w:t>
+      </w:r>
+    </w:p>
+    <w:p>
+      <w:pPr>
+        <w:jc w:val="both"/>
+      </w:pPr>
       <w:r>
         <w:rPr>
           <w:rFonts w:ascii="Consolas" w:hAnsi="Consolas"/>
-        </w:rPr>
-        <w:t>Punto.</w:t>
+          <w:color w:val="FF0000"/>
+        </w:rPr>
+        <w:t>this.rectangulo</w:t>
+      </w:r>
+      <w:r>
+        <w:t xml:space="preserve"> va a ser la posición del </w:t>
+      </w:r>
+      <w:r>
+        <w:t>Tile,</w:t>
+      </w:r>
+      <w:r>
+        <w:t xml:space="preserve"> </w:t>
+      </w:r>
+      <w:r>
+        <w:t xml:space="preserve">el rectángulo </w:t>
+      </w:r>
+      <w:r>
+        <w:t>que lo va a representar</w:t>
+      </w:r>
+      <w:r>
+        <w:t>.</w:t>
+      </w:r>
+    </w:p>
+    <w:p>
+      <w:pPr>
+        <w:jc w:val="both"/>
+      </w:pPr>
+      <w:r>
+        <w:rPr>
+          <w:noProof/>
+        </w:rPr>
+        <w:drawing>
+          <wp:anchor distT="0" distB="0" distL="114300" distR="114300" simplePos="0" relativeHeight="251679744" behindDoc="1" locked="0" layoutInCell="1" allowOverlap="1" wp14:anchorId="550A9A4C" wp14:editId="6F2E465C">
+            <wp:simplePos x="0" y="0"/>
+            <wp:positionH relativeFrom="margin">
+              <wp:align>left</wp:align>
+            </wp:positionH>
+            <wp:positionV relativeFrom="paragraph">
+              <wp:posOffset>240665</wp:posOffset>
+            </wp:positionV>
+            <wp:extent cx="5398770" cy="4296410"/>
+            <wp:effectExtent l="0" t="0" r="0" b="8890"/>
+            <wp:wrapTight wrapText="bothSides">
+              <wp:wrapPolygon edited="0">
+                <wp:start x="0" y="0"/>
+                <wp:lineTo x="0" y="21549"/>
+                <wp:lineTo x="21493" y="21549"/>
+                <wp:lineTo x="21493" y="0"/>
+                <wp:lineTo x="0" y="0"/>
+              </wp:wrapPolygon>
+            </wp:wrapTight>
+            <wp:docPr id="23" name="Picture 23"/>
+            <wp:cNvGraphicFramePr>
+              <a:graphicFrameLocks xmlns:a="http://schemas.openxmlformats.org/drawingml/2006/main" noChangeAspect="1"/>
+            </wp:cNvGraphicFramePr>
+            <a:graphic xmlns:a="http://schemas.openxmlformats.org/drawingml/2006/main">
+              <a:graphicData uri="http://schemas.openxmlformats.org/drawingml/2006/picture">
+                <pic:pic xmlns:pic="http://schemas.openxmlformats.org/drawingml/2006/picture">
+                  <pic:nvPicPr>
+                    <pic:cNvPr id="0" name="Picture 1"/>
+                    <pic:cNvPicPr>
+                      <a:picLocks noChangeAspect="1" noChangeArrowheads="1"/>
+                    </pic:cNvPicPr>
+                  </pic:nvPicPr>
+                  <pic:blipFill>
+                    <a:blip r:embed="rId28">
+                      <a:extLst>
+                        <a:ext uri="{28A0092B-C50C-407E-A947-70E740481C1C}">
+                          <a14:useLocalDpi xmlns:a14="http://schemas.microsoft.com/office/drawing/2010/main" val="0"/>
+                        </a:ext>
+                      </a:extLst>
+                    </a:blip>
+                    <a:srcRect/>
+                    <a:stretch>
+                      <a:fillRect/>
+                    </a:stretch>
+                  </pic:blipFill>
+                  <pic:spPr bwMode="auto">
+                    <a:xfrm>
+                      <a:off x="0" y="0"/>
+                      <a:ext cx="5398770" cy="4296410"/>
+                    </a:xfrm>
+                    <a:prstGeom prst="rect">
+                      <a:avLst/>
+                    </a:prstGeom>
+                    <a:noFill/>
+                    <a:ln>
+                      <a:noFill/>
+                    </a:ln>
+                  </pic:spPr>
+                </pic:pic>
+              </a:graphicData>
+            </a:graphic>
+          </wp:anchor>
+        </w:drawing>
+      </w:r>
+      <w:r>
+        <w:rPr>
+          <w:rFonts w:ascii="Consolas" w:hAnsi="Consolas"/>
+          <w:color w:val="00B050"/>
+        </w:rPr>
+        <w:t>this.idHTML</w:t>
+      </w:r>
+      <w:r>
+        <w:rPr>
+          <w:color w:val="00B050"/>
+        </w:rPr>
+        <w:t xml:space="preserve"> </w:t>
+      </w:r>
+      <w:r>
+        <w:t>es la id del elemento HTML que representará la tile en el navegador</w:t>
+      </w:r>
+    </w:p>
+    <w:p>
+      <w:pPr>
+        <w:jc w:val="both"/>
+      </w:pPr>
+      <w:r>
+        <w:t>El resto del código simplemente le da un estilo a los Tiles en píxeles.</w:t>
+      </w:r>
+    </w:p>
+    <w:p>
+      <w:pPr>
+        <w:pStyle w:val="Heading1"/>
+      </w:pPr>
+      <w:r>
+        <w:t>Paleta de sprites</w:t>
+      </w:r>
+    </w:p>
+    <w:p>
+      <w:r>
+        <w:drawing>
+          <wp:anchor distT="0" distB="0" distL="114300" distR="114300" simplePos="0" relativeHeight="251681792" behindDoc="1" locked="0" layoutInCell="1" allowOverlap="1" wp14:anchorId="6F6D1505" wp14:editId="2949217A">
+            <wp:simplePos x="0" y="0"/>
+            <wp:positionH relativeFrom="margin">
+              <wp:align>left</wp:align>
+            </wp:positionH>
+            <wp:positionV relativeFrom="paragraph">
+              <wp:posOffset>368935</wp:posOffset>
+            </wp:positionV>
+            <wp:extent cx="1301262" cy="1119151"/>
+            <wp:effectExtent l="0" t="0" r="0" b="5080"/>
+            <wp:wrapTight wrapText="bothSides">
+              <wp:wrapPolygon edited="0">
+                <wp:start x="0" y="0"/>
+                <wp:lineTo x="0" y="21330"/>
+                <wp:lineTo x="21189" y="21330"/>
+                <wp:lineTo x="21189" y="0"/>
+                <wp:lineTo x="0" y="0"/>
+              </wp:wrapPolygon>
+            </wp:wrapTight>
+            <wp:docPr id="26" name="Picture 26"/>
+            <wp:cNvGraphicFramePr>
+              <a:graphicFrameLocks xmlns:a="http://schemas.openxmlformats.org/drawingml/2006/main" noChangeAspect="1"/>
+            </wp:cNvGraphicFramePr>
+            <a:graphic xmlns:a="http://schemas.openxmlformats.org/drawingml/2006/main">
+              <a:graphicData uri="http://schemas.openxmlformats.org/drawingml/2006/picture">
+                <pic:pic xmlns:pic="http://schemas.openxmlformats.org/drawingml/2006/picture">
+                  <pic:nvPicPr>
+                    <pic:cNvPr id="1" name=""/>
+                    <pic:cNvPicPr/>
+                  </pic:nvPicPr>
+                  <pic:blipFill>
+                    <a:blip r:embed="rId29" cstate="print">
+                      <a:extLst>
+                        <a:ext uri="{28A0092B-C50C-407E-A947-70E740481C1C}">
+                          <a14:useLocalDpi xmlns:a14="http://schemas.microsoft.com/office/drawing/2010/main" val="0"/>
+                        </a:ext>
+                      </a:extLst>
+                    </a:blip>
+                    <a:stretch>
+                      <a:fillRect/>
+                    </a:stretch>
+                  </pic:blipFill>
+                  <pic:spPr>
+                    <a:xfrm>
+                      <a:off x="0" y="0"/>
+                      <a:ext cx="1301262" cy="1119151"/>
+                    </a:xfrm>
+                    <a:prstGeom prst="rect">
+                      <a:avLst/>
+                    </a:prstGeom>
+                  </pic:spPr>
+                </pic:pic>
+              </a:graphicData>
+            </a:graphic>
+          </wp:anchor>
+        </w:drawing>
+      </w:r>
+      <w:r>
+        <w:t>En su medida, nuestra paleta de sprites se puede parecer a la paleta de colores de un pintor, que es donde tiene todos los colores para su dibujo. En nuestro caso, la paleta de sprites va a contener todos los sprites necesarios para nuestro mapa.</w:t>
+      </w:r>
+    </w:p>
+    <w:p>
+      <w:r>
+        <w:t xml:space="preserve">Los </w:t>
       </w:r>
       <w:r>
         <w:rPr>
@@ -3213,54 +3825,199 @@
           <w:b/>
           <w:bCs/>
         </w:rPr>
-        <w:t>prototype</w:t>
+        <w:t>datos</w:t>
       </w:r>
       <w:r>
         <w:rPr>
           <w:rFonts w:ascii="Consolas" w:hAnsi="Consolas"/>
-        </w:rPr>
-        <w:t>.coincide</w:t>
-      </w:r>
-      <w:proofErr w:type="spellEnd"/>
-      <w:proofErr w:type="gramEnd"/>
-      <w:r>
-        <w:rPr>
-          <w:rFonts w:ascii="Consolas" w:hAnsi="Consolas"/>
-        </w:rPr>
-        <w:t xml:space="preserve"> </w:t>
-      </w:r>
-      <w:r>
-        <w:rPr>
-          <w:rFonts w:cstheme="minorHAnsi"/>
-        </w:rPr>
-        <w:t>es muy importante</w:t>
-      </w:r>
-      <w:r>
-        <w:rPr>
-          <w:rFonts w:cstheme="minorHAnsi"/>
-        </w:rPr>
-        <w:t xml:space="preserve">, ya que esto hace que esta función ocupe menos espacio en memoria. Todas las instancias que vayamos a crear de </w:t>
-      </w:r>
-      <w:r>
-        <w:rPr>
-          <w:rFonts w:cstheme="minorHAnsi"/>
+          <w:b/>
+          <w:bCs/>
+        </w:rPr>
+        <w:t>Sprites</w:t>
+      </w:r>
+      <w:r>
+        <w:t xml:space="preserve"> que recibe nuestra función vienen del archivo </w:t>
+      </w:r>
+      <w:r>
+        <w:rPr>
+          <w:b/>
+          <w:bCs/>
+        </w:rPr>
+        <w:t>.</w:t>
+      </w:r>
+      <w:r>
+        <w:rPr>
+          <w:b/>
+          <w:bCs/>
           <w:i/>
           <w:iCs/>
         </w:rPr>
-        <w:t xml:space="preserve">Punto </w:t>
-      </w:r>
-      <w:r>
+        <w:t>json</w:t>
+      </w:r>
+      <w:r>
+        <w:rPr>
+          <w:b/>
+          <w:bCs/>
+          <w:i/>
+          <w:iCs/>
+        </w:rPr>
+        <w:t xml:space="preserve"> </w:t>
+      </w:r>
+      <w:r>
+        <w:t xml:space="preserve">del mapa creado para el juego. </w:t>
+      </w:r>
+    </w:p>
+    <w:p>
+      <w:r>
+        <w:t>La siguiente parte del código se encarga de la parte mas interesante de la función, que es guardar los sprites:</w:t>
+      </w:r>
+    </w:p>
+    <w:p>
+      <w:r>
+        <w:rPr>
+          <w:noProof/>
+        </w:rPr>
+        <w:lastRenderedPageBreak/>
+        <w:drawing>
+          <wp:anchor distT="0" distB="0" distL="114300" distR="114300" simplePos="0" relativeHeight="251680768" behindDoc="1" locked="0" layoutInCell="1" allowOverlap="1" wp14:anchorId="55F0EF9D" wp14:editId="6D3D09C2">
+            <wp:simplePos x="0" y="0"/>
+            <wp:positionH relativeFrom="column">
+              <wp:posOffset>1492202</wp:posOffset>
+            </wp:positionH>
+            <wp:positionV relativeFrom="paragraph">
+              <wp:posOffset>0</wp:posOffset>
+            </wp:positionV>
+            <wp:extent cx="4026535" cy="1040130"/>
+            <wp:effectExtent l="0" t="0" r="0" b="7620"/>
+            <wp:wrapTight wrapText="bothSides">
+              <wp:wrapPolygon edited="0">
+                <wp:start x="0" y="0"/>
+                <wp:lineTo x="0" y="21363"/>
+                <wp:lineTo x="21460" y="21363"/>
+                <wp:lineTo x="21460" y="0"/>
+                <wp:lineTo x="0" y="0"/>
+              </wp:wrapPolygon>
+            </wp:wrapTight>
+            <wp:docPr id="25" name="Picture 25"/>
+            <wp:cNvGraphicFramePr>
+              <a:graphicFrameLocks xmlns:a="http://schemas.openxmlformats.org/drawingml/2006/main" noChangeAspect="1"/>
+            </wp:cNvGraphicFramePr>
+            <a:graphic xmlns:a="http://schemas.openxmlformats.org/drawingml/2006/main">
+              <a:graphicData uri="http://schemas.openxmlformats.org/drawingml/2006/picture">
+                <pic:pic xmlns:pic="http://schemas.openxmlformats.org/drawingml/2006/picture">
+                  <pic:nvPicPr>
+                    <pic:cNvPr id="0" name="Picture 2"/>
+                    <pic:cNvPicPr>
+                      <a:picLocks noChangeAspect="1" noChangeArrowheads="1"/>
+                    </pic:cNvPicPr>
+                  </pic:nvPicPr>
+                  <pic:blipFill>
+                    <a:blip r:embed="rId30">
+                      <a:extLst>
+                        <a:ext uri="{28A0092B-C50C-407E-A947-70E740481C1C}">
+                          <a14:useLocalDpi xmlns:a14="http://schemas.microsoft.com/office/drawing/2010/main" val="0"/>
+                        </a:ext>
+                      </a:extLst>
+                    </a:blip>
+                    <a:srcRect/>
+                    <a:stretch>
+                      <a:fillRect/>
+                    </a:stretch>
+                  </pic:blipFill>
+                  <pic:spPr bwMode="auto">
+                    <a:xfrm>
+                      <a:off x="0" y="0"/>
+                      <a:ext cx="4026535" cy="1040130"/>
+                    </a:xfrm>
+                    <a:prstGeom prst="rect">
+                      <a:avLst/>
+                    </a:prstGeom>
+                    <a:noFill/>
+                    <a:ln>
+                      <a:noFill/>
+                    </a:ln>
+                  </pic:spPr>
+                </pic:pic>
+              </a:graphicData>
+            </a:graphic>
+            <wp14:sizeRelH relativeFrom="margin">
+              <wp14:pctWidth>0</wp14:pctWidth>
+            </wp14:sizeRelH>
+            <wp14:sizeRelV relativeFrom="margin">
+              <wp14:pctHeight>0</wp14:pctHeight>
+            </wp14:sizeRelV>
+          </wp:anchor>
+        </w:drawing>
+      </w:r>
+      <w:r>
+        <w:t xml:space="preserve">Hacemos un bucle del total de sprites, que contiene el ancho de la imagen medido en sprites </w:t>
+      </w:r>
+      <w:r>
+        <w:rPr>
+          <w:u w:val="single"/>
+        </w:rPr>
+        <w:t>multiplicado por</w:t>
+      </w:r>
+      <w:r>
+        <w:t xml:space="preserve"> el alto de la imagen medido en sprites</w:t>
+      </w:r>
+      <w:r>
+        <w:t>.</w:t>
+      </w:r>
+    </w:p>
+    <w:p>
+      <w:r>
+        <w:t xml:space="preserve">Se crea la variable </w:t>
+      </w:r>
+      <w:r>
+        <w:rPr>
+          <w:rFonts w:ascii="Consolas" w:hAnsi="Consolas"/>
+          <w:b/>
+          <w:bCs/>
+        </w:rPr>
+        <w:t>idActualSobreZero</w:t>
+      </w:r>
+      <w:r>
+        <w:rPr>
+          <w:b/>
+          <w:bCs/>
+        </w:rPr>
+        <w:t xml:space="preserve"> </w:t>
+      </w:r>
+      <w:r>
+        <w:t>para hacer que el id del sprite, en vez de ser 1, sea 0, ya que tiled tiene el “inconveniente” de que el primer id de la lista de sprites es 1.</w:t>
+      </w:r>
+    </w:p>
+    <w:p>
+      <w:pPr>
         <w:rPr>
           <w:rFonts w:cstheme="minorHAnsi"/>
         </w:rPr>
-        <w:t xml:space="preserve">y objetos no van a tener su propia </w:t>
+      </w:pPr>
+      <w:r>
+        <w:t xml:space="preserve">Continuamos rellenando el array de sprites con la función </w:t>
+      </w:r>
+      <w:r>
+        <w:rPr>
+          <w:rFonts w:ascii="Consolas" w:hAnsi="Consolas"/>
+          <w:b/>
+          <w:bCs/>
+        </w:rPr>
+        <w:t>.push()</w:t>
+      </w:r>
+      <w:r>
+        <w:rPr>
+          <w:rFonts w:ascii="Consolas" w:hAnsi="Consolas"/>
+          <w:b/>
+          <w:bCs/>
+        </w:rPr>
+        <w:t xml:space="preserve"> </w:t>
       </w:r>
       <w:r>
         <w:rPr>
           <w:rFonts w:cstheme="minorHAnsi"/>
         </w:rPr>
-        <w:lastRenderedPageBreak/>
-        <w:t>copia de este método, solo habrá una para todas, y como este método va a hacer lo mismo en todos los casos, nos va a ahorrar un montón de memoria.</w:t>
+        <w:t>, creamos un nuevo Sprite y le pasamos los argumentos necesarios para crearlo; la ruta, el id sobre cero y la posición en la hoja.</w:t>
       </w:r>
     </w:p>
     <w:p/>

</xml_diff>

<commit_message>
Documentacion --> Capa de tiles (incompleto)
</commit_message>
<xml_diff>
--- a/Documentacion.docx
+++ b/Documentacion.docx
@@ -1,6 +1,6 @@
 
 <file path=word/document.xml><?xml version="1.0" encoding="utf-8"?>
-<w:document xmlns:wpc="http://schemas.microsoft.com/office/word/2010/wordprocessingCanvas" xmlns:cx="http://schemas.microsoft.com/office/drawing/2014/chartex" xmlns:cx1="http://schemas.microsoft.com/office/drawing/2015/9/8/chartex" xmlns:cx2="http://schemas.microsoft.com/office/drawing/2015/10/21/chartex" xmlns:cx3="http://schemas.microsoft.com/office/drawing/2016/5/9/chartex" xmlns:cx4="http://schemas.microsoft.com/office/drawing/2016/5/10/chartex" xmlns:cx5="http://schemas.microsoft.com/office/drawing/2016/5/11/chartex" xmlns:cx6="http://schemas.microsoft.com/office/drawing/2016/5/12/chartex" xmlns:cx7="http://schemas.microsoft.com/office/drawing/2016/5/13/chartex" xmlns:cx8="http://schemas.microsoft.com/office/drawing/2016/5/14/chartex" xmlns:mc="http://schemas.openxmlformats.org/markup-compatibility/2006" xmlns:aink="http://schemas.microsoft.com/office/drawing/2016/ink" xmlns:am3d="http://schemas.microsoft.com/office/drawing/2017/model3d" xmlns:o="urn:schemas-microsoft-com:office:office" xmlns:r="http://schemas.openxmlformats.org/officeDocument/2006/relationships" xmlns:m="http://schemas.openxmlformats.org/officeDocument/2006/math" xmlns:v="urn:schemas-microsoft-com:vml" xmlns:wp14="http://schemas.microsoft.com/office/word/2010/wordprocessingDrawing" xmlns:wp="http://schemas.openxmlformats.org/drawingml/2006/wordprocessingDrawing" xmlns:w10="urn:schemas-microsoft-com:office:word" xmlns:w="http://schemas.openxmlformats.org/wordprocessingml/2006/main" xmlns:w14="http://schemas.microsoft.com/office/word/2010/wordml" xmlns:w15="http://schemas.microsoft.com/office/word/2012/wordml" xmlns:w16cex="http://schemas.microsoft.com/office/word/2018/wordml/cex" xmlns:w16cid="http://schemas.microsoft.com/office/word/2016/wordml/cid" xmlns:w16="http://schemas.microsoft.com/office/word/2018/wordml" xmlns:w16se="http://schemas.microsoft.com/office/word/2015/wordml/symex" xmlns:wpg="http://schemas.microsoft.com/office/word/2010/wordprocessingGroup" xmlns:wpi="http://schemas.microsoft.com/office/word/2010/wordprocessingInk" xmlns:wne="http://schemas.microsoft.com/office/word/2006/wordml" xmlns:wps="http://schemas.microsoft.com/office/word/2010/wordprocessingShape" mc:Ignorable="w14 w15 w16se w16cid w16 w16cex wp14">
+<w:document xmlns:wpc="http://schemas.microsoft.com/office/word/2010/wordprocessingCanvas" xmlns:cx="http://schemas.microsoft.com/office/drawing/2014/chartex" xmlns:cx1="http://schemas.microsoft.com/office/drawing/2015/9/8/chartex" xmlns:cx2="http://schemas.microsoft.com/office/drawing/2015/10/21/chartex" xmlns:cx3="http://schemas.microsoft.com/office/drawing/2016/5/9/chartex" xmlns:cx4="http://schemas.microsoft.com/office/drawing/2016/5/10/chartex" xmlns:cx5="http://schemas.microsoft.com/office/drawing/2016/5/11/chartex" xmlns:cx6="http://schemas.microsoft.com/office/drawing/2016/5/12/chartex" xmlns:cx7="http://schemas.microsoft.com/office/drawing/2016/5/13/chartex" xmlns:cx8="http://schemas.microsoft.com/office/drawing/2016/5/14/chartex" xmlns:mc="http://schemas.openxmlformats.org/markup-compatibility/2006" xmlns:aink="http://schemas.microsoft.com/office/drawing/2016/ink" xmlns:am3d="http://schemas.microsoft.com/office/drawing/2017/model3d" xmlns:o="urn:schemas-microsoft-com:office:office" xmlns:r="http://schemas.openxmlformats.org/officeDocument/2006/relationships" xmlns:m="http://schemas.openxmlformats.org/officeDocument/2006/math" xmlns:v="urn:schemas-microsoft-com:vml" xmlns:wp14="http://schemas.microsoft.com/office/word/2010/wordprocessingDrawing" xmlns:wp="http://schemas.openxmlformats.org/drawingml/2006/wordprocessingDrawing" xmlns:w10="urn:schemas-microsoft-com:office:word" xmlns:w="http://schemas.openxmlformats.org/wordprocessingml/2006/main" xmlns:w14="http://schemas.microsoft.com/office/word/2010/wordml" xmlns:w15="http://schemas.microsoft.com/office/word/2012/wordml" xmlns:w16cex="http://schemas.microsoft.com/office/word/2018/wordml/cex" xmlns:w16cid="http://schemas.microsoft.com/office/word/2016/wordml/cid" xmlns:w16="http://schemas.microsoft.com/office/word/2018/wordml" xmlns:w16sdtdh="http://schemas.microsoft.com/office/word/2020/wordml/sdtdatahash" xmlns:w16se="http://schemas.microsoft.com/office/word/2015/wordml/symex" xmlns:wpg="http://schemas.microsoft.com/office/word/2010/wordprocessingGroup" xmlns:wpi="http://schemas.microsoft.com/office/word/2010/wordprocessingInk" xmlns:wne="http://schemas.microsoft.com/office/word/2006/wordml" xmlns:wps="http://schemas.microsoft.com/office/word/2010/wordprocessingShape" mc:Ignorable="w14 w15 w16se w16cid w16 w16cex w16sdtdh wp14">
   <w:body>
     <w:p>
       <w:pPr>
@@ -138,7 +138,7 @@
       <w:sdtContent>
         <w:p>
           <w:pPr>
-            <w:pStyle w:val="Title"/>
+            <w:pStyle w:val="Ttulo"/>
             <w:jc w:val="both"/>
           </w:pPr>
           <w:r>
@@ -147,7 +147,7 @@
         </w:p>
         <w:p>
           <w:pPr>
-            <w:pStyle w:val="TOC1"/>
+            <w:pStyle w:val="TDC1"/>
             <w:tabs>
               <w:tab w:val="right" w:leader="dot" w:pos="8494"/>
             </w:tabs>
@@ -170,7 +170,7 @@
           <w:hyperlink w:anchor="_Toc71992601" w:history="1">
             <w:r>
               <w:rPr>
-                <w:rStyle w:val="Hyperlink"/>
+                <w:rStyle w:val="Hipervnculo"/>
                 <w:noProof/>
               </w:rPr>
               <w:t>Presentación</w:t>
@@ -227,7 +227,7 @@
         </w:p>
         <w:p>
           <w:pPr>
-            <w:pStyle w:val="TOC1"/>
+            <w:pStyle w:val="TDC1"/>
             <w:tabs>
               <w:tab w:val="right" w:leader="dot" w:pos="8494"/>
             </w:tabs>
@@ -241,7 +241,7 @@
           <w:hyperlink w:anchor="_Toc71992602" w:history="1">
             <w:r>
               <w:rPr>
-                <w:rStyle w:val="Hyperlink"/>
+                <w:rStyle w:val="Hipervnculo"/>
                 <w:noProof/>
               </w:rPr>
               <w:t>Bucle principal del juego</w:t>
@@ -298,7 +298,7 @@
         </w:p>
         <w:p>
           <w:pPr>
-            <w:pStyle w:val="TOC1"/>
+            <w:pStyle w:val="TDC1"/>
             <w:tabs>
               <w:tab w:val="right" w:leader="dot" w:pos="8494"/>
             </w:tabs>
@@ -312,7 +312,7 @@
           <w:hyperlink w:anchor="_Toc71992603" w:history="1">
             <w:r>
               <w:rPr>
-                <w:rStyle w:val="Hyperlink"/>
+                <w:rStyle w:val="Hipervnculo"/>
                 <w:noProof/>
               </w:rPr>
               <w:t>Dimensiones de la pantalla</w:t>
@@ -369,7 +369,7 @@
         </w:p>
         <w:p>
           <w:pPr>
-            <w:pStyle w:val="TOC1"/>
+            <w:pStyle w:val="TDC1"/>
             <w:tabs>
               <w:tab w:val="right" w:leader="dot" w:pos="8494"/>
             </w:tabs>
@@ -383,7 +383,7 @@
           <w:hyperlink w:anchor="_Toc71992604" w:history="1">
             <w:r>
               <w:rPr>
-                <w:rStyle w:val="Hyperlink"/>
+                <w:rStyle w:val="Hipervnculo"/>
                 <w:noProof/>
               </w:rPr>
               <w:t>Rectángulos</w:t>
@@ -440,7 +440,7 @@
         </w:p>
         <w:p>
           <w:pPr>
-            <w:pStyle w:val="TOC1"/>
+            <w:pStyle w:val="TDC1"/>
             <w:tabs>
               <w:tab w:val="right" w:leader="dot" w:pos="8494"/>
             </w:tabs>
@@ -454,7 +454,7 @@
           <w:hyperlink w:anchor="_Toc71992605" w:history="1">
             <w:r>
               <w:rPr>
-                <w:rStyle w:val="Hyperlink"/>
+                <w:rStyle w:val="Hipervnculo"/>
                 <w:noProof/>
               </w:rPr>
               <w:t>Detección de teclas</w:t>
@@ -511,7 +511,7 @@
         </w:p>
         <w:p>
           <w:pPr>
-            <w:pStyle w:val="TOC1"/>
+            <w:pStyle w:val="TDC1"/>
             <w:tabs>
               <w:tab w:val="right" w:leader="dot" w:pos="8494"/>
             </w:tabs>
@@ -525,7 +525,7 @@
           <w:hyperlink w:anchor="_Toc71992606" w:history="1">
             <w:r>
               <w:rPr>
-                <w:rStyle w:val="Hyperlink"/>
+                <w:rStyle w:val="Hipervnculo"/>
                 <w:noProof/>
               </w:rPr>
               <w:t>Hojas de sprites y Tiled</w:t>
@@ -582,7 +582,7 @@
         </w:p>
         <w:p>
           <w:pPr>
-            <w:pStyle w:val="TOC2"/>
+            <w:pStyle w:val="TDC2"/>
             <w:tabs>
               <w:tab w:val="right" w:leader="dot" w:pos="8494"/>
             </w:tabs>
@@ -596,7 +596,7 @@
           <w:hyperlink w:anchor="_Toc71992607" w:history="1">
             <w:r>
               <w:rPr>
-                <w:rStyle w:val="Hyperlink"/>
+                <w:rStyle w:val="Hipervnculo"/>
                 <w:noProof/>
               </w:rPr>
               <w:t>Tiled</w:t>
@@ -653,7 +653,7 @@
         </w:p>
         <w:p>
           <w:pPr>
-            <w:pStyle w:val="TOC2"/>
+            <w:pStyle w:val="TDC2"/>
             <w:tabs>
               <w:tab w:val="right" w:leader="dot" w:pos="8494"/>
             </w:tabs>
@@ -667,7 +667,7 @@
           <w:hyperlink w:anchor="_Toc71992608" w:history="1">
             <w:r>
               <w:rPr>
-                <w:rStyle w:val="Hyperlink"/>
+                <w:rStyle w:val="Hipervnculo"/>
                 <w:noProof/>
               </w:rPr>
               <w:t>Hoja de sprites</w:t>
@@ -724,7 +724,7 @@
         </w:p>
         <w:p>
           <w:pPr>
-            <w:pStyle w:val="TOC1"/>
+            <w:pStyle w:val="TDC1"/>
             <w:tabs>
               <w:tab w:val="right" w:leader="dot" w:pos="8494"/>
             </w:tabs>
@@ -738,7 +738,7 @@
           <w:hyperlink w:anchor="_Toc71992609" w:history="1">
             <w:r>
               <w:rPr>
-                <w:rStyle w:val="Hyperlink"/>
+                <w:rStyle w:val="Hipervnculo"/>
                 <w:noProof/>
               </w:rPr>
               <w:t>Cargar archivos sin caché</w:t>
@@ -795,7 +795,7 @@
         </w:p>
         <w:p>
           <w:pPr>
-            <w:pStyle w:val="TOC1"/>
+            <w:pStyle w:val="TDC1"/>
             <w:tabs>
               <w:tab w:val="right" w:leader="dot" w:pos="8494"/>
             </w:tabs>
@@ -809,7 +809,7 @@
           <w:hyperlink w:anchor="_Toc71992610" w:history="1">
             <w:r>
               <w:rPr>
-                <w:rStyle w:val="Hyperlink"/>
+                <w:rStyle w:val="Hipervnculo"/>
                 <w:noProof/>
               </w:rPr>
               <w:t>Sprites</w:t>
@@ -866,7 +866,7 @@
         </w:p>
         <w:p>
           <w:pPr>
-            <w:pStyle w:val="TOC1"/>
+            <w:pStyle w:val="TDC1"/>
             <w:tabs>
               <w:tab w:val="right" w:leader="dot" w:pos="8494"/>
             </w:tabs>
@@ -880,7 +880,7 @@
           <w:hyperlink w:anchor="_Toc71992611" w:history="1">
             <w:r>
               <w:rPr>
-                <w:rStyle w:val="Hyperlink"/>
+                <w:rStyle w:val="Hipervnculo"/>
                 <w:noProof/>
               </w:rPr>
               <w:t>Tiles</w:t>
@@ -984,7 +984,7 @@
     </w:p>
     <w:p>
       <w:pPr>
-        <w:pStyle w:val="Heading1"/>
+        <w:pStyle w:val="Ttulo1"/>
         <w:jc w:val="both"/>
       </w:pPr>
       <w:bookmarkStart w:id="0" w:name="_Toc71992601"/>
@@ -1239,7 +1239,7 @@
     </w:p>
     <w:p>
       <w:pPr>
-        <w:pStyle w:val="Heading1"/>
+        <w:pStyle w:val="Ttulo1"/>
         <w:jc w:val="both"/>
       </w:pPr>
       <w:bookmarkStart w:id="1" w:name="_Toc71992602"/>
@@ -1404,40 +1404,62 @@
       <w:r>
         <w:t xml:space="preserve">El método </w:t>
       </w:r>
+      <w:proofErr w:type="spellStart"/>
+      <w:proofErr w:type="gramStart"/>
       <w:r>
         <w:rPr>
           <w:rFonts w:ascii="Consolas" w:hAnsi="Consolas"/>
           <w:b/>
           <w:bCs/>
         </w:rPr>
-        <w:t>window.requestAnimationFrame()</w:t>
-      </w:r>
-      <w:r>
-        <w:t xml:space="preserve"> informa al navegador que quieres realizar una animación y solicita que el navegador programe el repintado de la ventana para el próximo ciclo de animación.</w:t>
-      </w:r>
-      <w:r>
-        <w:t xml:space="preserve"> Haciendo esto se consigue hacer un Callback. Cuando se ejecuta esa parte del código</w:t>
-      </w:r>
-      <w:r>
-        <w:t>,</w:t>
-      </w:r>
-      <w:r>
-        <w:t xml:space="preserve"> el valor que devuelve es el tiempo medido en milisegundos</w:t>
-      </w:r>
-      <w:r>
-        <w:t xml:space="preserve"> desde su ejecución</w:t>
-      </w:r>
-      <w:r>
-        <w:t xml:space="preserve">, e inyecta ese valor en </w:t>
-      </w:r>
+        <w:t>window.requestAnimationFrame</w:t>
+      </w:r>
+      <w:proofErr w:type="spellEnd"/>
+      <w:proofErr w:type="gramEnd"/>
       <w:r>
         <w:rPr>
           <w:rFonts w:ascii="Consolas" w:hAnsi="Consolas"/>
           <w:b/>
           <w:bCs/>
         </w:rPr>
+        <w:t>()</w:t>
+      </w:r>
+      <w:r>
+        <w:t xml:space="preserve"> informa al navegador que quieres realizar una animación y solicita que el navegador programe el repintado de la ventana para el próximo ciclo de animación.</w:t>
+      </w:r>
+      <w:r>
+        <w:t xml:space="preserve"> Haciendo esto se consigue hacer un </w:t>
+      </w:r>
+      <w:proofErr w:type="spellStart"/>
+      <w:r>
+        <w:t>Callback</w:t>
+      </w:r>
+      <w:proofErr w:type="spellEnd"/>
+      <w:r>
+        <w:t>. Cuando se ejecuta esa parte del código</w:t>
+      </w:r>
+      <w:r>
+        <w:t>,</w:t>
+      </w:r>
+      <w:r>
+        <w:t xml:space="preserve"> el valor que devuelve es el tiempo medido en milisegundos</w:t>
+      </w:r>
+      <w:r>
+        <w:t xml:space="preserve"> desde su ejecución</w:t>
+      </w:r>
+      <w:r>
+        <w:t xml:space="preserve">, e inyecta ese valor en </w:t>
+      </w:r>
+      <w:proofErr w:type="spellStart"/>
+      <w:r>
+        <w:rPr>
+          <w:rFonts w:ascii="Consolas" w:hAnsi="Consolas"/>
+          <w:b/>
+          <w:bCs/>
+        </w:rPr>
         <w:t>registroTemporal</w:t>
       </w:r>
+      <w:proofErr w:type="spellEnd"/>
       <w:r>
         <w:rPr>
           <w:rFonts w:ascii="Consolas" w:hAnsi="Consolas"/>
@@ -1449,7 +1471,7 @@
     </w:p>
     <w:p>
       <w:pPr>
-        <w:pStyle w:val="Heading1"/>
+        <w:pStyle w:val="Ttulo1"/>
         <w:jc w:val="both"/>
       </w:pPr>
       <w:bookmarkStart w:id="2" w:name="_Toc71992603"/>
@@ -1470,6 +1492,7 @@
       <w:r>
         <w:t xml:space="preserve">Para conseguir que el juego esté bien posicionado en el navegador, hay que obtener el alto y el ancho del mismo, porque no siempre tendrá el mismo tamaño, ya que el usuario puede cambiar el tamaño o minimizar la ventana. Para poder conseguir las dimensiones, se usa la función </w:t>
       </w:r>
+      <w:proofErr w:type="spellStart"/>
       <w:r>
         <w:rPr>
           <w:rFonts w:ascii="Consolas" w:hAnsi="Consolas"/>
@@ -1478,6 +1501,7 @@
         </w:rPr>
         <w:t>addEventListener</w:t>
       </w:r>
+      <w:proofErr w:type="spellEnd"/>
     </w:p>
     <w:p>
       <w:pPr>
@@ -1623,6 +1647,7 @@
       <w:r>
         <w:t xml:space="preserve">El evento que vamos a “escuchar” es </w:t>
       </w:r>
+      <w:proofErr w:type="spellStart"/>
       <w:r>
         <w:rPr>
           <w:rFonts w:ascii="Consolas" w:hAnsi="Consolas"/>
@@ -1631,6 +1656,7 @@
         </w:rPr>
         <w:t>resize</w:t>
       </w:r>
+      <w:proofErr w:type="spellEnd"/>
       <w:r>
         <w:rPr>
           <w:i/>
@@ -1686,7 +1712,7 @@
     </w:p>
     <w:p>
       <w:pPr>
-        <w:pStyle w:val="Heading1"/>
+        <w:pStyle w:val="Ttulo1"/>
         <w:jc w:val="both"/>
       </w:pPr>
       <w:bookmarkStart w:id="3" w:name="_Toc71992604"/>
@@ -1814,7 +1840,11 @@
         <w:jc w:val="both"/>
       </w:pPr>
       <w:r>
-        <w:t xml:space="preserve">La función </w:t>
+        <w:t xml:space="preserve">La </w:t>
+      </w:r>
+      <w:proofErr w:type="gramStart"/>
+      <w:r>
+        <w:t xml:space="preserve">función </w:t>
       </w:r>
       <w:r>
         <w:rPr>
@@ -1825,6 +1855,7 @@
         </w:rPr>
         <w:t>.cruza</w:t>
       </w:r>
+      <w:proofErr w:type="gramEnd"/>
       <w:r>
         <w:rPr>
           <w:b/>
@@ -1857,13 +1888,22 @@
         <w:t xml:space="preserve"> </w:t>
       </w:r>
       <w:r>
-        <w:t>según si un rectángulo esta “cruzando” a través de otro. Si este devuelve true, significa que las figuras están chocando, si devuelve false, no están en contacto. Esto es fundamental a la hora de saber si el personaje está entrando en un nivel del mapa, o está colisionando con montañas, arboles o cualquier entorno, ya sea en el mapamundi, o en el nivel en el que se encuentre.</w:t>
-      </w:r>
-    </w:p>
-    <w:p>
-      <w:pPr>
-        <w:jc w:val="both"/>
-      </w:pPr>
+        <w:t xml:space="preserve">según si un rectángulo esta “cruzando” a través de otro. Si este devuelve true, significa que las figuras están chocando, si devuelve false, no están en contacto. Esto es fundamental a la hora de saber si el personaje está entrando en un nivel del mapa, o está colisionando con montañas, </w:t>
+      </w:r>
+      <w:proofErr w:type="spellStart"/>
+      <w:r>
+        <w:t>arboles</w:t>
+      </w:r>
+      <w:proofErr w:type="spellEnd"/>
+      <w:r>
+        <w:t xml:space="preserve"> o cualquier entorno, ya sea en el mapamundi, o en el nivel en el que se encuentre.</w:t>
+      </w:r>
+    </w:p>
+    <w:p>
+      <w:pPr>
+        <w:jc w:val="both"/>
+      </w:pPr>
+      <w:proofErr w:type="gramStart"/>
       <w:r>
         <w:t xml:space="preserve">En </w:t>
       </w:r>
@@ -1875,6 +1915,7 @@
         </w:rPr>
         <w:t>.mover</w:t>
       </w:r>
+      <w:proofErr w:type="gramEnd"/>
       <w:r>
         <w:t xml:space="preserve">, gracias a la función </w:t>
       </w:r>
@@ -1917,7 +1958,7 @@
     </w:p>
     <w:p>
       <w:pPr>
-        <w:pStyle w:val="Heading1"/>
+        <w:pStyle w:val="Ttulo1"/>
         <w:jc w:val="both"/>
       </w:pPr>
       <w:bookmarkStart w:id="4" w:name="_Toc71992605"/>
@@ -2156,7 +2197,11 @@
         </w:drawing>
       </w:r>
       <w:r>
-        <w:t xml:space="preserve">En esta parte del código, lo más interesante es el uso de los eventos </w:t>
+        <w:t xml:space="preserve">En esta parte del código, lo más interesante es el uso de los </w:t>
+      </w:r>
+      <w:proofErr w:type="gramStart"/>
+      <w:r>
+        <w:t xml:space="preserve">eventos </w:t>
       </w:r>
       <w:r>
         <w:rPr>
@@ -2165,6 +2210,7 @@
         </w:rPr>
         <w:t>.</w:t>
       </w:r>
+      <w:proofErr w:type="spellStart"/>
       <w:r>
         <w:rPr>
           <w:rFonts w:ascii="Consolas" w:hAnsi="Consolas"/>
@@ -2173,6 +2219,8 @@
         </w:rPr>
         <w:t>onkeydown</w:t>
       </w:r>
+      <w:proofErr w:type="spellEnd"/>
+      <w:proofErr w:type="gramEnd"/>
       <w:r>
         <w:t xml:space="preserve"> y </w:t>
       </w:r>
@@ -2183,6 +2231,7 @@
         </w:rPr>
         <w:t>.</w:t>
       </w:r>
+      <w:proofErr w:type="spellStart"/>
       <w:r>
         <w:rPr>
           <w:rFonts w:ascii="Consolas" w:hAnsi="Consolas"/>
@@ -2191,6 +2240,7 @@
         </w:rPr>
         <w:t>onkeyup</w:t>
       </w:r>
+      <w:proofErr w:type="spellEnd"/>
       <w:r>
         <w:t xml:space="preserve">. El primero se ejecuta cuando el usuario esté presionando la tecla, y el segundo evento se ejecutará cuando este suelte la tecla. </w:t>
       </w:r>
@@ -2208,7 +2258,7 @@
     </w:p>
     <w:p>
       <w:pPr>
-        <w:pStyle w:val="Heading1"/>
+        <w:pStyle w:val="Ttulo1"/>
         <w:jc w:val="both"/>
       </w:pPr>
       <w:bookmarkStart w:id="5" w:name="_Toc71992606"/>
@@ -2303,7 +2353,7 @@
     </w:p>
     <w:p>
       <w:pPr>
-        <w:pStyle w:val="Heading2"/>
+        <w:pStyle w:val="Ttulo2"/>
         <w:jc w:val="both"/>
       </w:pPr>
       <w:bookmarkStart w:id="6" w:name="_Toc71992607"/>
@@ -2397,7 +2447,7 @@
       <w:hyperlink r:id="rId18" w:history="1">
         <w:r>
           <w:rPr>
-            <w:rStyle w:val="Hyperlink"/>
+            <w:rStyle w:val="Hipervnculo"/>
           </w:rPr>
           <w:t>https://opengameart.org/</w:t>
         </w:r>
@@ -2478,7 +2528,7 @@
               </wp:anchor>
             </w:drawing>
           </mc:Choice>
-          <mc:Fallback xmlns:w16sdtdh="http://schemas.microsoft.com/office/word/2020/wordml/sdtdatahash">
+          <mc:Fallback>
             <w:pict>
               <v:shapetype w14:anchorId="2F4D1884" id="_x0000_t38" coordsize="21600,21600" o:spt="38" o:oned="t" path="m,c@0,0@1,5400@1,10800@1,16200@2,21600,21600,21600e" filled="f">
                 <v:formulas>
@@ -2532,7 +2582,7 @@
     </w:p>
     <w:p>
       <w:pPr>
-        <w:pStyle w:val="Heading2"/>
+        <w:pStyle w:val="Ttulo2"/>
         <w:jc w:val="both"/>
       </w:pPr>
       <w:bookmarkStart w:id="7" w:name="_Toc71992608"/>
@@ -2614,8 +2664,13 @@
         </w:drawing>
       </w:r>
       <w:r>
-        <w:t>Una herramienta indispensable es la de “seleccionar objetos”. Su función es la de generar un área delimitada por unas coordenadas registradas en un fichero .</w:t>
-      </w:r>
+        <w:t xml:space="preserve">Una herramienta indispensable es la de “seleccionar objetos”. Su función es la de generar un área delimitada por unas coordenadas registradas en un </w:t>
+      </w:r>
+      <w:proofErr w:type="gramStart"/>
+      <w:r>
+        <w:t>fichero .</w:t>
+      </w:r>
+      <w:proofErr w:type="spellStart"/>
       <w:r>
         <w:rPr>
           <w:i/>
@@ -2623,6 +2678,8 @@
         </w:rPr>
         <w:t>json</w:t>
       </w:r>
+      <w:proofErr w:type="spellEnd"/>
+      <w:proofErr w:type="gramEnd"/>
       <w:r>
         <w:t>, un identificador y un color para diferenciarlo todo visualmente.</w:t>
       </w:r>
@@ -2635,7 +2692,15 @@
         </w:rPr>
       </w:pPr>
       <w:r>
-        <w:t>Aquí podemos observar como, al poner visibles las capas de objetos, se nos muestra de forma visual dos tipos de áreas distintas, una verde y una roja.</w:t>
+        <w:t xml:space="preserve">Aquí podemos observar </w:t>
+      </w:r>
+      <w:proofErr w:type="spellStart"/>
+      <w:r>
+        <w:t>como</w:t>
+      </w:r>
+      <w:proofErr w:type="spellEnd"/>
+      <w:r>
+        <w:t>, al poner visibles las capas de objetos, se nos muestra de forma visual dos tipos de áreas distintas, una verde y una roja.</w:t>
       </w:r>
       <w:r>
         <w:rPr>
@@ -2652,7 +2717,7 @@
     </w:p>
     <w:p>
       <w:pPr>
-        <w:pStyle w:val="ListParagraph"/>
+        <w:pStyle w:val="Prrafodelista"/>
         <w:numPr>
           <w:ilvl w:val="0"/>
           <w:numId w:val="1"/>
@@ -2746,7 +2811,7 @@
     </w:p>
     <w:p>
       <w:pPr>
-        <w:pStyle w:val="ListParagraph"/>
+        <w:pStyle w:val="Prrafodelista"/>
         <w:numPr>
           <w:ilvl w:val="0"/>
           <w:numId w:val="1"/>
@@ -2930,7 +2995,7 @@
     </w:p>
     <w:p>
       <w:pPr>
-        <w:pStyle w:val="Heading1"/>
+        <w:pStyle w:val="Ttulo1"/>
         <w:jc w:val="both"/>
       </w:pPr>
       <w:bookmarkStart w:id="8" w:name="_Toc71992609"/>
@@ -3144,10 +3209,26 @@
         </w:drawing>
       </w:r>
       <w:r>
-        <w:t>La forma en la que lo conseguí es sencilla. Solo tenia que añadir al nombre del fichero, un numero distinto</w:t>
-      </w:r>
-      <w:r>
-        <w:t xml:space="preserve"> cada vez que se recargue la pagina,</w:t>
+        <w:t xml:space="preserve">La forma en la que lo conseguí es sencilla. Solo </w:t>
+      </w:r>
+      <w:proofErr w:type="spellStart"/>
+      <w:r>
+        <w:t>tenia</w:t>
+      </w:r>
+      <w:proofErr w:type="spellEnd"/>
+      <w:r>
+        <w:t xml:space="preserve"> que añadir al nombre del fichero, un numero distinto</w:t>
+      </w:r>
+      <w:r>
+        <w:t xml:space="preserve"> cada vez que se recargue la </w:t>
+      </w:r>
+      <w:proofErr w:type="spellStart"/>
+      <w:r>
+        <w:t>pagina</w:t>
+      </w:r>
+      <w:proofErr w:type="spellEnd"/>
+      <w:r>
+        <w:t>,</w:t>
       </w:r>
       <w:r>
         <w:t xml:space="preserve"> para que el navegador considere que es necesario cargar </w:t>
@@ -3155,13 +3236,33 @@
       <w:r>
         <w:t xml:space="preserve">en memoria todos los ficheros. Usé la función </w:t>
       </w:r>
+      <w:proofErr w:type="spellStart"/>
+      <w:proofErr w:type="gramStart"/>
       <w:r>
         <w:rPr>
           <w:rFonts w:ascii="Consolas" w:hAnsi="Consolas"/>
           <w:b/>
           <w:bCs/>
         </w:rPr>
-        <w:t>getTimestamp()</w:t>
+        <w:t>getTimestamp</w:t>
+      </w:r>
+      <w:proofErr w:type="spellEnd"/>
+      <w:r>
+        <w:rPr>
+          <w:rFonts w:ascii="Consolas" w:hAnsi="Consolas"/>
+          <w:b/>
+          <w:bCs/>
+        </w:rPr>
+        <w:t>(</w:t>
+      </w:r>
+      <w:proofErr w:type="gramEnd"/>
+      <w:r>
+        <w:rPr>
+          <w:rFonts w:ascii="Consolas" w:hAnsi="Consolas"/>
+          <w:b/>
+          <w:bCs/>
+        </w:rPr>
+        <w:t>)</w:t>
       </w:r>
       <w:r>
         <w:rPr>
@@ -3183,28 +3284,38 @@
         </w:rPr>
         <w:t xml:space="preserve">añadir una numeración distinta gracias a </w:t>
       </w:r>
+      <w:proofErr w:type="spellStart"/>
       <w:r>
         <w:rPr>
           <w:rFonts w:ascii="Consolas" w:hAnsi="Consolas" w:cstheme="minorHAnsi"/>
           <w:b/>
           <w:bCs/>
         </w:rPr>
-        <w:t>DateTime();</w:t>
-      </w:r>
-    </w:p>
-    <w:p>
-      <w:pPr>
-        <w:jc w:val="both"/>
+        <w:t>DateTime</w:t>
+      </w:r>
+      <w:proofErr w:type="spellEnd"/>
+      <w:r>
         <w:rPr>
           <w:rFonts w:ascii="Consolas" w:hAnsi="Consolas" w:cstheme="minorHAnsi"/>
           <w:b/>
           <w:bCs/>
         </w:rPr>
-      </w:pPr>
-    </w:p>
-    <w:p>
-      <w:pPr>
-        <w:pStyle w:val="Heading1"/>
+        <w:t>();</w:t>
+      </w:r>
+    </w:p>
+    <w:p>
+      <w:pPr>
+        <w:jc w:val="both"/>
+        <w:rPr>
+          <w:rFonts w:ascii="Consolas" w:hAnsi="Consolas" w:cstheme="minorHAnsi"/>
+          <w:b/>
+          <w:bCs/>
+        </w:rPr>
+      </w:pPr>
+    </w:p>
+    <w:p>
+      <w:pPr>
+        <w:pStyle w:val="Ttulo1"/>
         <w:jc w:val="both"/>
       </w:pPr>
       <w:bookmarkStart w:id="9" w:name="_Toc71992610"/>
@@ -3286,7 +3397,15 @@
         </w:drawing>
       </w:r>
       <w:r>
-        <w:t xml:space="preserve">Esta clase se encargará de administrar todas las capas de sprites del juego, o mejor dicho, en la hoja de sprites. </w:t>
+        <w:t xml:space="preserve">Esta clase se encargará de administrar todas las capas de sprites del juego, </w:t>
+      </w:r>
+      <w:proofErr w:type="gramStart"/>
+      <w:r>
+        <w:t>o</w:t>
+      </w:r>
+      <w:proofErr w:type="gramEnd"/>
+      <w:r>
+        <w:t xml:space="preserve"> mejor dicho, en la hoja de sprites. </w:t>
       </w:r>
     </w:p>
     <w:p>
@@ -3372,15 +3491,34 @@
         <w:t>En primer lugar, necesitamos reconstruir la ruta</w:t>
       </w:r>
       <w:r>
-        <w:t xml:space="preserve">, porque en el </w:t>
+        <w:t xml:space="preserve">, porque en </w:t>
+      </w:r>
+      <w:proofErr w:type="spellStart"/>
+      <w:proofErr w:type="gramStart"/>
+      <w:r>
+        <w:t>el</w:t>
+      </w:r>
+      <w:proofErr w:type="spellEnd"/>
+      <w:r>
+        <w:t xml:space="preserve"> </w:t>
       </w:r>
       <w:r>
         <w:rPr>
           <w:i/>
           <w:iCs/>
         </w:rPr>
-        <w:t>.json</w:t>
-      </w:r>
+        <w:t>.</w:t>
+      </w:r>
+      <w:proofErr w:type="spellStart"/>
+      <w:r>
+        <w:rPr>
+          <w:i/>
+          <w:iCs/>
+        </w:rPr>
+        <w:t>json</w:t>
+      </w:r>
+      <w:proofErr w:type="spellEnd"/>
+      <w:proofErr w:type="gramEnd"/>
       <w:r>
         <w:t xml:space="preserve"> de nuestro mapa, la ruta aparece de esta manera tan “peculiar”</w:t>
       </w:r>
@@ -3480,6 +3618,8 @@
       <w:r>
         <w:t xml:space="preserve">Punto se refiere a un punto en una rejilla de coordenadas. La función de esta clase es indicar si dos puntos coinciden o no. El uso del objeto </w:t>
       </w:r>
+      <w:proofErr w:type="spellStart"/>
+      <w:proofErr w:type="gramStart"/>
       <w:r>
         <w:rPr>
           <w:rFonts w:ascii="Consolas" w:hAnsi="Consolas"/>
@@ -3500,6 +3640,8 @@
         </w:rPr>
         <w:t>.coincide</w:t>
       </w:r>
+      <w:proofErr w:type="spellEnd"/>
+      <w:proofErr w:type="gramEnd"/>
       <w:r>
         <w:rPr>
           <w:rFonts w:ascii="Consolas" w:hAnsi="Consolas"/>
@@ -3535,7 +3677,7 @@
     </w:p>
     <w:p>
       <w:pPr>
-        <w:pStyle w:val="Heading1"/>
+        <w:pStyle w:val="Ttulo1"/>
         <w:jc w:val="both"/>
       </w:pPr>
       <w:bookmarkStart w:id="10" w:name="_Toc71992611"/>
@@ -3619,6 +3761,8 @@
       <w:pPr>
         <w:jc w:val="both"/>
       </w:pPr>
+      <w:proofErr w:type="spellStart"/>
+      <w:proofErr w:type="gramStart"/>
       <w:r>
         <w:rPr>
           <w:rFonts w:ascii="Consolas" w:hAnsi="Consolas"/>
@@ -3626,6 +3770,8 @@
         </w:rPr>
         <w:t>this.rectangulo</w:t>
       </w:r>
+      <w:proofErr w:type="spellEnd"/>
+      <w:proofErr w:type="gramEnd"/>
       <w:r>
         <w:t xml:space="preserve"> va a ser la posición del </w:t>
       </w:r>
@@ -3718,6 +3864,8 @@
           </wp:anchor>
         </w:drawing>
       </w:r>
+      <w:proofErr w:type="spellStart"/>
+      <w:proofErr w:type="gramStart"/>
       <w:r>
         <w:rPr>
           <w:rFonts w:ascii="Consolas" w:hAnsi="Consolas"/>
@@ -3725,6 +3873,8 @@
         </w:rPr>
         <w:t>this.idHTML</w:t>
       </w:r>
+      <w:proofErr w:type="spellEnd"/>
+      <w:proofErr w:type="gramEnd"/>
       <w:r>
         <w:rPr>
           <w:color w:val="00B050"/>
@@ -3745,7 +3895,7 @@
     </w:p>
     <w:p>
       <w:pPr>
-        <w:pStyle w:val="Heading1"/>
+        <w:pStyle w:val="Ttulo1"/>
       </w:pPr>
       <w:r>
         <w:t>Paleta de sprites</w:t>
@@ -3753,6 +3903,9 @@
     </w:p>
     <w:p>
       <w:r>
+        <w:rPr>
+          <w:noProof/>
+        </w:rPr>
         <w:drawing>
           <wp:anchor distT="0" distB="0" distL="114300" distR="114300" simplePos="0" relativeHeight="251681792" behindDoc="1" locked="0" layoutInCell="1" allowOverlap="1" wp14:anchorId="6F6D1505" wp14:editId="2949217A">
             <wp:simplePos x="0" y="0"/>
@@ -3819,6 +3972,7 @@
       <w:r>
         <w:t xml:space="preserve">Los </w:t>
       </w:r>
+      <w:proofErr w:type="spellStart"/>
       <w:r>
         <w:rPr>
           <w:rFonts w:ascii="Consolas" w:hAnsi="Consolas"/>
@@ -3835,8 +3989,13 @@
         </w:rPr>
         <w:t>Sprites</w:t>
       </w:r>
-      <w:r>
-        <w:t xml:space="preserve"> que recibe nuestra función vienen del archivo </w:t>
+      <w:proofErr w:type="spellEnd"/>
+      <w:r>
+        <w:t xml:space="preserve"> que recibe nuestra función vienen del </w:t>
+      </w:r>
+      <w:proofErr w:type="gramStart"/>
+      <w:r>
+        <w:t xml:space="preserve">archivo </w:t>
       </w:r>
       <w:r>
         <w:rPr>
@@ -3845,6 +4004,7 @@
         </w:rPr>
         <w:t>.</w:t>
       </w:r>
+      <w:proofErr w:type="spellStart"/>
       <w:r>
         <w:rPr>
           <w:b/>
@@ -3854,6 +4014,8 @@
         </w:rPr>
         <w:t>json</w:t>
       </w:r>
+      <w:proofErr w:type="spellEnd"/>
+      <w:proofErr w:type="gramEnd"/>
       <w:r>
         <w:rPr>
           <w:b/>
@@ -3869,7 +4031,13 @@
     </w:p>
     <w:p>
       <w:r>
-        <w:t>La siguiente parte del código se encarga de la parte mas interesante de la función, que es guardar los sprites:</w:t>
+        <w:t xml:space="preserve">La siguiente parte del código se encarga de la parte </w:t>
+      </w:r>
+      <w:r>
+        <w:t>más</w:t>
+      </w:r>
+      <w:r>
+        <w:t xml:space="preserve"> interesante de la función, que es guardar los sprites:</w:t>
       </w:r>
     </w:p>
     <w:p>
@@ -3969,6 +4137,7 @@
       <w:r>
         <w:t xml:space="preserve">Se crea la variable </w:t>
       </w:r>
+      <w:proofErr w:type="spellStart"/>
       <w:r>
         <w:rPr>
           <w:rFonts w:ascii="Consolas" w:hAnsi="Consolas"/>
@@ -3977,6 +4146,7 @@
         </w:rPr>
         <w:t>idActualSobreZero</w:t>
       </w:r>
+      <w:proofErr w:type="spellEnd"/>
       <w:r>
         <w:rPr>
           <w:b/>
@@ -3985,7 +4155,23 @@
         <w:t xml:space="preserve"> </w:t>
       </w:r>
       <w:r>
-        <w:t>para hacer que el id del sprite, en vez de ser 1, sea 0, ya que tiled tiene el “inconveniente” de que el primer id de la lista de sprites es 1.</w:t>
+        <w:t xml:space="preserve">para hacer que el id del </w:t>
+      </w:r>
+      <w:proofErr w:type="spellStart"/>
+      <w:r>
+        <w:t>sprite</w:t>
+      </w:r>
+      <w:proofErr w:type="spellEnd"/>
+      <w:r>
+        <w:t xml:space="preserve">, en vez de ser 1, sea 0, ya que </w:t>
+      </w:r>
+      <w:proofErr w:type="spellStart"/>
+      <w:r>
+        <w:t>tiled</w:t>
+      </w:r>
+      <w:proofErr w:type="spellEnd"/>
+      <w:r>
+        <w:t xml:space="preserve"> tiene el “inconveniente” de que el primer id de la lista de sprites es 1.</w:t>
       </w:r>
     </w:p>
     <w:p>
@@ -3995,7 +4181,11 @@
         </w:rPr>
       </w:pPr>
       <w:r>
-        <w:t xml:space="preserve">Continuamos rellenando el array de sprites con la función </w:t>
+        <w:t xml:space="preserve">Continuamos rellenando el array de sprites con la </w:t>
+      </w:r>
+      <w:proofErr w:type="gramStart"/>
+      <w:r>
+        <w:t xml:space="preserve">función </w:t>
       </w:r>
       <w:r>
         <w:rPr>
@@ -4003,14 +4193,33 @@
           <w:b/>
           <w:bCs/>
         </w:rPr>
-        <w:t>.push()</w:t>
-      </w:r>
+        <w:t>.</w:t>
+      </w:r>
+      <w:proofErr w:type="spellStart"/>
       <w:r>
         <w:rPr>
           <w:rFonts w:ascii="Consolas" w:hAnsi="Consolas"/>
           <w:b/>
           <w:bCs/>
         </w:rPr>
+        <w:t>push</w:t>
+      </w:r>
+      <w:proofErr w:type="spellEnd"/>
+      <w:proofErr w:type="gramEnd"/>
+      <w:r>
+        <w:rPr>
+          <w:rFonts w:ascii="Consolas" w:hAnsi="Consolas"/>
+          <w:b/>
+          <w:bCs/>
+        </w:rPr>
+        <w:t>()</w:t>
+      </w:r>
+      <w:r>
+        <w:rPr>
+          <w:rFonts w:ascii="Consolas" w:hAnsi="Consolas"/>
+          <w:b/>
+          <w:bCs/>
+        </w:rPr>
         <w:t xml:space="preserve"> </w:t>
       </w:r>
       <w:r>
@@ -4020,7 +4229,127 @@
         <w:t>, creamos un nuevo Sprite y le pasamos los argumentos necesarios para crearlo; la ruta, el id sobre cero y la posición en la hoja.</w:t>
       </w:r>
     </w:p>
-    <w:p/>
+    <w:p>
+      <w:pPr>
+        <w:rPr>
+          <w:rFonts w:cstheme="minorHAnsi"/>
+        </w:rPr>
+      </w:pPr>
+      <w:r>
+        <w:rPr>
+          <w:rFonts w:cstheme="minorHAnsi"/>
+          <w:highlight w:val="yellow"/>
+        </w:rPr>
+        <w:t xml:space="preserve">EXPLICAR </w:t>
+      </w:r>
+      <w:proofErr w:type="gramStart"/>
+      <w:r>
+        <w:rPr>
+          <w:rFonts w:cstheme="minorHAnsi"/>
+          <w:highlight w:val="yellow"/>
+        </w:rPr>
+        <w:t>FUNCIÓN .</w:t>
+      </w:r>
+      <w:proofErr w:type="gramEnd"/>
+      <w:r>
+        <w:rPr>
+          <w:rFonts w:cstheme="minorHAnsi"/>
+          <w:highlight w:val="yellow"/>
+        </w:rPr>
+        <w:t xml:space="preserve"> MOVER</w:t>
+      </w:r>
+    </w:p>
+    <w:p>
+      <w:pPr>
+        <w:rPr>
+          <w:rFonts w:cstheme="minorHAnsi"/>
+        </w:rPr>
+      </w:pPr>
+    </w:p>
+    <w:p>
+      <w:pPr>
+        <w:pStyle w:val="Ttulo1"/>
+      </w:pPr>
+      <w:r>
+        <w:t>Capa de tiles</w:t>
+      </w:r>
+    </w:p>
+    <w:p>
+      <w:r>
+        <w:t>La capa de tiles consiste en, valga la redundancia, las diferentes capas que va a tener nuestro juego web. Una primera capa sería el fondo, o sea, el mapa, por encima puede estar los elementos que no se pueden atravesar, como muros o montañas, las localizaciones donde el personaje puede acceder, y como última capa, el propio personaje. En este proyecto, se desarrolló con una única capa, para simplificar el trabajo, pero no se descarta que en un futuro se modifique el código para hacerlo funcionar en varias capas.</w:t>
+      </w:r>
+    </w:p>
+    <w:p>
+      <w:r>
+        <w:drawing>
+          <wp:inline distT="0" distB="0" distL="0" distR="0" wp14:anchorId="57DE79B6" wp14:editId="7F76CD4E">
+            <wp:extent cx="5400040" cy="2056130"/>
+            <wp:effectExtent l="0" t="0" r="0" b="1270"/>
+            <wp:docPr id="24" name="Imagen 24"/>
+            <wp:cNvGraphicFramePr>
+              <a:graphicFrameLocks xmlns:a="http://schemas.openxmlformats.org/drawingml/2006/main" noChangeAspect="1"/>
+            </wp:cNvGraphicFramePr>
+            <a:graphic xmlns:a="http://schemas.openxmlformats.org/drawingml/2006/main">
+              <a:graphicData uri="http://schemas.openxmlformats.org/drawingml/2006/picture">
+                <pic:pic xmlns:pic="http://schemas.openxmlformats.org/drawingml/2006/picture">
+                  <pic:nvPicPr>
+                    <pic:cNvPr id="1" name=""/>
+                    <pic:cNvPicPr/>
+                  </pic:nvPicPr>
+                  <pic:blipFill>
+                    <a:blip r:embed="rId31"/>
+                    <a:stretch>
+                      <a:fillRect/>
+                    </a:stretch>
+                  </pic:blipFill>
+                  <pic:spPr>
+                    <a:xfrm>
+                      <a:off x="0" y="0"/>
+                      <a:ext cx="5400040" cy="2056130"/>
+                    </a:xfrm>
+                    <a:prstGeom prst="rect">
+                      <a:avLst/>
+                    </a:prstGeom>
+                  </pic:spPr>
+                </pic:pic>
+              </a:graphicData>
+            </a:graphic>
+          </wp:inline>
+        </w:drawing>
+      </w:r>
+    </w:p>
+    <w:p>
+      <w:r>
+        <w:t xml:space="preserve">Recorremos los 20 tiles verticales </w:t>
+      </w:r>
+      <w:r>
+        <w:t>de arriba hacia abajo</w:t>
+      </w:r>
+      <w:r>
+        <w:t xml:space="preserve"> con el bucle externo, y con el interno, los 20 tiles horizontales de izquierda a la derecha. Lo que leeremos aquí es este array de nuestro </w:t>
+      </w:r>
+      <w:proofErr w:type="gramStart"/>
+      <w:r>
+        <w:t>mapa .</w:t>
+      </w:r>
+      <w:proofErr w:type="spellStart"/>
+      <w:r>
+        <w:rPr>
+          <w:i/>
+          <w:iCs/>
+        </w:rPr>
+        <w:t>json</w:t>
+      </w:r>
+      <w:proofErr w:type="spellEnd"/>
+      <w:proofErr w:type="gramEnd"/>
+      <w:r>
+        <w:rPr>
+          <w:i/>
+          <w:iCs/>
+        </w:rPr>
+        <w:t xml:space="preserve"> </w:t>
+      </w:r>
+    </w:p>
     <w:sectPr>
       <w:pgSz w:w="11906" w:h="16838"/>
       <w:pgMar w:top="1417" w:right="1701" w:bottom="1417" w:left="1701" w:header="708" w:footer="708" w:gutter="0"/>
@@ -4032,7 +4361,7 @@
 </file>
 
 <file path=word/numbering.xml><?xml version="1.0" encoding="utf-8"?>
-<w:numbering xmlns:wpc="http://schemas.microsoft.com/office/word/2010/wordprocessingCanvas" xmlns:cx="http://schemas.microsoft.com/office/drawing/2014/chartex" xmlns:cx1="http://schemas.microsoft.com/office/drawing/2015/9/8/chartex" xmlns:cx2="http://schemas.microsoft.com/office/drawing/2015/10/21/chartex" xmlns:cx3="http://schemas.microsoft.com/office/drawing/2016/5/9/chartex" xmlns:cx4="http://schemas.microsoft.com/office/drawing/2016/5/10/chartex" xmlns:cx5="http://schemas.microsoft.com/office/drawing/2016/5/11/chartex" xmlns:cx6="http://schemas.microsoft.com/office/drawing/2016/5/12/chartex" xmlns:cx7="http://schemas.microsoft.com/office/drawing/2016/5/13/chartex" xmlns:cx8="http://schemas.microsoft.com/office/drawing/2016/5/14/chartex" xmlns:mc="http://schemas.openxmlformats.org/markup-compatibility/2006" xmlns:aink="http://schemas.microsoft.com/office/drawing/2016/ink" xmlns:am3d="http://schemas.microsoft.com/office/drawing/2017/model3d" xmlns:o="urn:schemas-microsoft-com:office:office" xmlns:r="http://schemas.openxmlformats.org/officeDocument/2006/relationships" xmlns:m="http://schemas.openxmlformats.org/officeDocument/2006/math" xmlns:v="urn:schemas-microsoft-com:vml" xmlns:wp14="http://schemas.microsoft.com/office/word/2010/wordprocessingDrawing" xmlns:wp="http://schemas.openxmlformats.org/drawingml/2006/wordprocessingDrawing" xmlns:w10="urn:schemas-microsoft-com:office:word" xmlns:w="http://schemas.openxmlformats.org/wordprocessingml/2006/main" xmlns:w14="http://schemas.microsoft.com/office/word/2010/wordml" xmlns:w15="http://schemas.microsoft.com/office/word/2012/wordml" xmlns:w16cex="http://schemas.microsoft.com/office/word/2018/wordml/cex" xmlns:w16cid="http://schemas.microsoft.com/office/word/2016/wordml/cid" xmlns:w16="http://schemas.microsoft.com/office/word/2018/wordml" xmlns:w16se="http://schemas.microsoft.com/office/word/2015/wordml/symex" xmlns:wpg="http://schemas.microsoft.com/office/word/2010/wordprocessingGroup" xmlns:wpi="http://schemas.microsoft.com/office/word/2010/wordprocessingInk" xmlns:wne="http://schemas.microsoft.com/office/word/2006/wordml" xmlns:wps="http://schemas.microsoft.com/office/word/2010/wordprocessingShape" mc:Ignorable="w14 w15 w16se w16cid w16 w16cex wp14">
+<w:numbering xmlns:wpc="http://schemas.microsoft.com/office/word/2010/wordprocessingCanvas" xmlns:cx="http://schemas.microsoft.com/office/drawing/2014/chartex" xmlns:cx1="http://schemas.microsoft.com/office/drawing/2015/9/8/chartex" xmlns:cx2="http://schemas.microsoft.com/office/drawing/2015/10/21/chartex" xmlns:cx3="http://schemas.microsoft.com/office/drawing/2016/5/9/chartex" xmlns:cx4="http://schemas.microsoft.com/office/drawing/2016/5/10/chartex" xmlns:cx5="http://schemas.microsoft.com/office/drawing/2016/5/11/chartex" xmlns:cx6="http://schemas.microsoft.com/office/drawing/2016/5/12/chartex" xmlns:cx7="http://schemas.microsoft.com/office/drawing/2016/5/13/chartex" xmlns:cx8="http://schemas.microsoft.com/office/drawing/2016/5/14/chartex" xmlns:mc="http://schemas.openxmlformats.org/markup-compatibility/2006" xmlns:aink="http://schemas.microsoft.com/office/drawing/2016/ink" xmlns:am3d="http://schemas.microsoft.com/office/drawing/2017/model3d" xmlns:o="urn:schemas-microsoft-com:office:office" xmlns:r="http://schemas.openxmlformats.org/officeDocument/2006/relationships" xmlns:m="http://schemas.openxmlformats.org/officeDocument/2006/math" xmlns:v="urn:schemas-microsoft-com:vml" xmlns:wp14="http://schemas.microsoft.com/office/word/2010/wordprocessingDrawing" xmlns:wp="http://schemas.openxmlformats.org/drawingml/2006/wordprocessingDrawing" xmlns:w10="urn:schemas-microsoft-com:office:word" xmlns:w="http://schemas.openxmlformats.org/wordprocessingml/2006/main" xmlns:w14="http://schemas.microsoft.com/office/word/2010/wordml" xmlns:w15="http://schemas.microsoft.com/office/word/2012/wordml" xmlns:w16cex="http://schemas.microsoft.com/office/word/2018/wordml/cex" xmlns:w16cid="http://schemas.microsoft.com/office/word/2016/wordml/cid" xmlns:w16="http://schemas.microsoft.com/office/word/2018/wordml" xmlns:w16sdtdh="http://schemas.microsoft.com/office/word/2020/wordml/sdtdatahash" xmlns:w16se="http://schemas.microsoft.com/office/word/2015/wordml/symex" xmlns:wpg="http://schemas.microsoft.com/office/word/2010/wordprocessingGroup" xmlns:wpi="http://schemas.microsoft.com/office/word/2010/wordprocessingInk" xmlns:wne="http://schemas.microsoft.com/office/word/2006/wordml" xmlns:wps="http://schemas.microsoft.com/office/word/2010/wordprocessingShape" mc:Ignorable="w14 w15 w16se w16cid w16 w16cex w16sdtdh wp14">
   <w:abstractNum w:abstractNumId="0" w15:restartNumberingAfterBreak="0">
     <w:nsid w:val="07492025"/>
     <w:multiLevelType w:val="hybridMultilevel"/>
@@ -4153,7 +4482,7 @@
 </file>
 
 <file path=word/styles.xml><?xml version="1.0" encoding="utf-8"?>
-<w:styles xmlns:mc="http://schemas.openxmlformats.org/markup-compatibility/2006" xmlns:r="http://schemas.openxmlformats.org/officeDocument/2006/relationships" xmlns:w="http://schemas.openxmlformats.org/wordprocessingml/2006/main" xmlns:w14="http://schemas.microsoft.com/office/word/2010/wordml" xmlns:w15="http://schemas.microsoft.com/office/word/2012/wordml" xmlns:w16cex="http://schemas.microsoft.com/office/word/2018/wordml/cex" xmlns:w16cid="http://schemas.microsoft.com/office/word/2016/wordml/cid" xmlns:w16="http://schemas.microsoft.com/office/word/2018/wordml" xmlns:w16se="http://schemas.microsoft.com/office/word/2015/wordml/symex" mc:Ignorable="w14 w15 w16se w16cid w16 w16cex">
+<w:styles xmlns:mc="http://schemas.openxmlformats.org/markup-compatibility/2006" xmlns:r="http://schemas.openxmlformats.org/officeDocument/2006/relationships" xmlns:w="http://schemas.openxmlformats.org/wordprocessingml/2006/main" xmlns:w14="http://schemas.microsoft.com/office/word/2010/wordml" xmlns:w15="http://schemas.microsoft.com/office/word/2012/wordml" xmlns:w16cex="http://schemas.microsoft.com/office/word/2018/wordml/cex" xmlns:w16cid="http://schemas.microsoft.com/office/word/2016/wordml/cid" xmlns:w16="http://schemas.microsoft.com/office/word/2018/wordml" xmlns:w16sdtdh="http://schemas.microsoft.com/office/word/2020/wordml/sdtdatahash" xmlns:w16se="http://schemas.microsoft.com/office/word/2015/wordml/symex" mc:Ignorable="w14 w15 w16se w16cid w16 w16cex w16sdtdh">
   <w:docDefaults>
     <w:rPrDefault>
       <w:rPr>
@@ -4551,11 +4880,11 @@
     <w:name w:val="Normal"/>
     <w:qFormat/>
   </w:style>
-  <w:style w:type="paragraph" w:styleId="Heading1">
+  <w:style w:type="paragraph" w:styleId="Ttulo1">
     <w:name w:val="heading 1"/>
     <w:basedOn w:val="Normal"/>
     <w:next w:val="Normal"/>
-    <w:link w:val="Heading1Char"/>
+    <w:link w:val="Ttulo1Car"/>
     <w:uiPriority w:val="9"/>
     <w:qFormat/>
     <w:rsid w:val="005703E9"/>
@@ -4572,11 +4901,11 @@
       <w:szCs w:val="32"/>
     </w:rPr>
   </w:style>
-  <w:style w:type="paragraph" w:styleId="Heading2">
+  <w:style w:type="paragraph" w:styleId="Ttulo2">
     <w:name w:val="heading 2"/>
     <w:basedOn w:val="Normal"/>
     <w:next w:val="Normal"/>
-    <w:link w:val="Heading2Char"/>
+    <w:link w:val="Ttulo2Car"/>
     <w:uiPriority w:val="9"/>
     <w:unhideWhenUsed/>
     <w:qFormat/>
@@ -4594,13 +4923,13 @@
       <w:szCs w:val="26"/>
     </w:rPr>
   </w:style>
-  <w:style w:type="character" w:default="1" w:styleId="DefaultParagraphFont">
+  <w:style w:type="character" w:default="1" w:styleId="Fuentedeprrafopredeter">
     <w:name w:val="Default Paragraph Font"/>
     <w:uiPriority w:val="1"/>
     <w:semiHidden/>
     <w:unhideWhenUsed/>
   </w:style>
-  <w:style w:type="table" w:default="1" w:styleId="TableNormal">
+  <w:style w:type="table" w:default="1" w:styleId="Tablanormal">
     <w:name w:val="Normal Table"/>
     <w:uiPriority w:val="99"/>
     <w:semiHidden/>
@@ -4615,17 +4944,17 @@
       </w:tblCellMar>
     </w:tblPr>
   </w:style>
-  <w:style w:type="numbering" w:default="1" w:styleId="NoList">
+  <w:style w:type="numbering" w:default="1" w:styleId="Sinlista">
     <w:name w:val="No List"/>
     <w:uiPriority w:val="99"/>
     <w:semiHidden/>
     <w:unhideWhenUsed/>
   </w:style>
-  <w:style w:type="paragraph" w:styleId="Title">
+  <w:style w:type="paragraph" w:styleId="Ttulo">
     <w:name w:val="Title"/>
     <w:basedOn w:val="Normal"/>
     <w:next w:val="Normal"/>
-    <w:link w:val="TitleChar"/>
+    <w:link w:val="TtuloCar"/>
     <w:uiPriority w:val="10"/>
     <w:qFormat/>
     <w:rsid w:val="0056781E"/>
@@ -4641,10 +4970,10 @@
       <w:szCs w:val="56"/>
     </w:rPr>
   </w:style>
-  <w:style w:type="character" w:customStyle="1" w:styleId="TitleChar">
-    <w:name w:val="Title Char"/>
-    <w:basedOn w:val="DefaultParagraphFont"/>
-    <w:link w:val="Title"/>
+  <w:style w:type="character" w:customStyle="1" w:styleId="TtuloCar">
+    <w:name w:val="Título Car"/>
+    <w:basedOn w:val="Fuentedeprrafopredeter"/>
+    <w:link w:val="Ttulo"/>
     <w:uiPriority w:val="10"/>
     <w:rsid w:val="0056781E"/>
     <w:rPr>
@@ -4655,10 +4984,10 @@
       <w:szCs w:val="56"/>
     </w:rPr>
   </w:style>
-  <w:style w:type="character" w:customStyle="1" w:styleId="Heading1Char">
-    <w:name w:val="Heading 1 Char"/>
-    <w:basedOn w:val="DefaultParagraphFont"/>
-    <w:link w:val="Heading1"/>
+  <w:style w:type="character" w:customStyle="1" w:styleId="Ttulo1Car">
+    <w:name w:val="Título 1 Car"/>
+    <w:basedOn w:val="Fuentedeprrafopredeter"/>
+    <w:link w:val="Ttulo1"/>
     <w:uiPriority w:val="9"/>
     <w:rsid w:val="005703E9"/>
     <w:rPr>
@@ -4668,9 +4997,9 @@
       <w:szCs w:val="32"/>
     </w:rPr>
   </w:style>
-  <w:style w:type="table" w:styleId="TableGrid">
+  <w:style w:type="table" w:styleId="Tablaconcuadrcula">
     <w:name w:val="Table Grid"/>
-    <w:basedOn w:val="TableNormal"/>
+    <w:basedOn w:val="Tablanormal"/>
     <w:uiPriority w:val="39"/>
     <w:rsid w:val="004B1837"/>
     <w:pPr>
@@ -4687,9 +5016,9 @@
       </w:tblBorders>
     </w:tblPr>
   </w:style>
-  <w:style w:type="character" w:styleId="Hyperlink">
+  <w:style w:type="character" w:styleId="Hipervnculo">
     <w:name w:val="Hyperlink"/>
-    <w:basedOn w:val="DefaultParagraphFont"/>
+    <w:basedOn w:val="Fuentedeprrafopredeter"/>
     <w:uiPriority w:val="99"/>
     <w:unhideWhenUsed/>
     <w:rsid w:val="0004610E"/>
@@ -4698,9 +5027,9 @@
       <w:u w:val="single"/>
     </w:rPr>
   </w:style>
-  <w:style w:type="character" w:styleId="UnresolvedMention">
+  <w:style w:type="character" w:styleId="Mencinsinresolver">
     <w:name w:val="Unresolved Mention"/>
-    <w:basedOn w:val="DefaultParagraphFont"/>
+    <w:basedOn w:val="Fuentedeprrafopredeter"/>
     <w:uiPriority w:val="99"/>
     <w:semiHidden/>
     <w:unhideWhenUsed/>
@@ -4710,7 +5039,7 @@
       <w:shd w:val="clear" w:color="auto" w:fill="E1DFDD"/>
     </w:rPr>
   </w:style>
-  <w:style w:type="paragraph" w:styleId="ListParagraph">
+  <w:style w:type="paragraph" w:styleId="Prrafodelista">
     <w:name w:val="List Paragraph"/>
     <w:basedOn w:val="Normal"/>
     <w:uiPriority w:val="34"/>
@@ -4721,9 +5050,9 @@
       <w:contextualSpacing/>
     </w:pPr>
   </w:style>
-  <w:style w:type="paragraph" w:styleId="TOCHeading">
+  <w:style w:type="paragraph" w:styleId="TtuloTDC">
     <w:name w:val="TOC Heading"/>
-    <w:basedOn w:val="Heading1"/>
+    <w:basedOn w:val="Ttulo1"/>
     <w:next w:val="Normal"/>
     <w:uiPriority w:val="39"/>
     <w:unhideWhenUsed/>
@@ -4736,7 +5065,7 @@
       <w:lang w:eastAsia="es-ES"/>
     </w:rPr>
   </w:style>
-  <w:style w:type="paragraph" w:styleId="TOC1">
+  <w:style w:type="paragraph" w:styleId="TDC1">
     <w:name w:val="toc 1"/>
     <w:basedOn w:val="Normal"/>
     <w:next w:val="Normal"/>
@@ -4748,10 +5077,10 @@
       <w:spacing w:after="100"/>
     </w:pPr>
   </w:style>
-  <w:style w:type="character" w:customStyle="1" w:styleId="Heading2Char">
-    <w:name w:val="Heading 2 Char"/>
-    <w:basedOn w:val="DefaultParagraphFont"/>
-    <w:link w:val="Heading2"/>
+  <w:style w:type="character" w:customStyle="1" w:styleId="Ttulo2Car">
+    <w:name w:val="Título 2 Car"/>
+    <w:basedOn w:val="Fuentedeprrafopredeter"/>
+    <w:link w:val="Ttulo2"/>
     <w:uiPriority w:val="9"/>
     <w:rsid w:val="007402F3"/>
     <w:rPr>
@@ -4761,7 +5090,7 @@
       <w:szCs w:val="26"/>
     </w:rPr>
   </w:style>
-  <w:style w:type="paragraph" w:styleId="TOC2">
+  <w:style w:type="paragraph" w:styleId="TDC2">
     <w:name w:val="toc 2"/>
     <w:basedOn w:val="Normal"/>
     <w:next w:val="Normal"/>

</xml_diff>

<commit_message>
Documentacion --> Capa de Tiles
</commit_message>
<xml_diff>
--- a/Documentacion.docx
+++ b/Documentacion.docx
@@ -4,6 +4,7 @@
   <w:body>
     <w:p>
       <w:pPr>
+        <w:ind w:left="708" w:hanging="708"/>
         <w:jc w:val="right"/>
       </w:pPr>
     </w:p>
@@ -2670,7 +2671,6 @@
       <w:r>
         <w:t>fichero .</w:t>
       </w:r>
-      <w:proofErr w:type="spellStart"/>
       <w:r>
         <w:rPr>
           <w:i/>
@@ -2678,7 +2678,6 @@
         </w:rPr>
         <w:t>json</w:t>
       </w:r>
-      <w:proofErr w:type="spellEnd"/>
       <w:proofErr w:type="gramEnd"/>
       <w:r>
         <w:t>, un identificador y un color para diferenciarlo todo visualmente.</w:t>
@@ -3507,17 +3506,8 @@
           <w:i/>
           <w:iCs/>
         </w:rPr>
-        <w:t>.</w:t>
-      </w:r>
-      <w:proofErr w:type="spellStart"/>
-      <w:r>
-        <w:rPr>
-          <w:i/>
-          <w:iCs/>
-        </w:rPr>
-        <w:t>json</w:t>
-      </w:r>
-      <w:proofErr w:type="spellEnd"/>
+        <w:t>.json</w:t>
+      </w:r>
       <w:proofErr w:type="gramEnd"/>
       <w:r>
         <w:t xml:space="preserve"> de nuestro mapa, la ruta aparece de esta manera tan “peculiar”</w:t>
@@ -3972,7 +3962,6 @@
       <w:r>
         <w:t xml:space="preserve">Los </w:t>
       </w:r>
-      <w:proofErr w:type="spellStart"/>
       <w:r>
         <w:rPr>
           <w:rFonts w:ascii="Consolas" w:hAnsi="Consolas"/>
@@ -3989,13 +3978,8 @@
         </w:rPr>
         <w:t>Sprites</w:t>
       </w:r>
-      <w:proofErr w:type="spellEnd"/>
-      <w:r>
-        <w:t xml:space="preserve"> que recibe nuestra función vienen del </w:t>
-      </w:r>
-      <w:proofErr w:type="gramStart"/>
-      <w:r>
-        <w:t xml:space="preserve">archivo </w:t>
+      <w:r>
+        <w:t xml:space="preserve"> que recibe nuestra función vienen del archivo </w:t>
       </w:r>
       <w:r>
         <w:rPr>
@@ -4004,7 +3988,6 @@
         </w:rPr>
         <w:t>.</w:t>
       </w:r>
-      <w:proofErr w:type="spellStart"/>
       <w:r>
         <w:rPr>
           <w:b/>
@@ -4014,8 +3997,6 @@
         </w:rPr>
         <w:t>json</w:t>
       </w:r>
-      <w:proofErr w:type="spellEnd"/>
-      <w:proofErr w:type="gramEnd"/>
       <w:r>
         <w:rPr>
           <w:b/>
@@ -4047,7 +4028,7 @@
         </w:rPr>
         <w:lastRenderedPageBreak/>
         <w:drawing>
-          <wp:anchor distT="0" distB="0" distL="114300" distR="114300" simplePos="0" relativeHeight="251680768" behindDoc="1" locked="0" layoutInCell="1" allowOverlap="1" wp14:anchorId="55F0EF9D" wp14:editId="6D3D09C2">
+          <wp:anchor distT="0" distB="0" distL="114300" distR="114300" simplePos="0" relativeHeight="251680768" behindDoc="1" locked="0" layoutInCell="1" allowOverlap="1" wp14:anchorId="55F0EF9D" wp14:editId="2CAC6FA9">
             <wp:simplePos x="0" y="0"/>
             <wp:positionH relativeFrom="column">
               <wp:posOffset>1492202</wp:posOffset>
@@ -4137,7 +4118,6 @@
       <w:r>
         <w:t xml:space="preserve">Se crea la variable </w:t>
       </w:r>
-      <w:proofErr w:type="spellStart"/>
       <w:r>
         <w:rPr>
           <w:rFonts w:ascii="Consolas" w:hAnsi="Consolas"/>
@@ -4146,7 +4126,6 @@
         </w:rPr>
         <w:t>idActualSobreZero</w:t>
       </w:r>
-      <w:proofErr w:type="spellEnd"/>
       <w:r>
         <w:rPr>
           <w:b/>
@@ -4157,19 +4136,15 @@
       <w:r>
         <w:t xml:space="preserve">para hacer que el id del </w:t>
       </w:r>
-      <w:proofErr w:type="spellStart"/>
-      <w:r>
-        <w:t>sprite</w:t>
-      </w:r>
-      <w:proofErr w:type="spellEnd"/>
+      <w:r>
+        <w:t>Sprite</w:t>
+      </w:r>
       <w:r>
         <w:t xml:space="preserve">, en vez de ser 1, sea 0, ya que </w:t>
       </w:r>
-      <w:proofErr w:type="spellStart"/>
-      <w:r>
-        <w:t>tiled</w:t>
-      </w:r>
-      <w:proofErr w:type="spellEnd"/>
+      <w:r>
+        <w:t>Tiled</w:t>
+      </w:r>
       <w:r>
         <w:t xml:space="preserve"> tiene el “inconveniente” de que el primer id de la lista de sprites es 1.</w:t>
       </w:r>
@@ -4181,11 +4156,7 @@
         </w:rPr>
       </w:pPr>
       <w:r>
-        <w:t xml:space="preserve">Continuamos rellenando el array de sprites con la </w:t>
-      </w:r>
-      <w:proofErr w:type="gramStart"/>
-      <w:r>
-        <w:t xml:space="preserve">función </w:t>
+        <w:t xml:space="preserve">Continuamos rellenando el array de sprites con la función </w:t>
       </w:r>
       <w:r>
         <w:rPr>
@@ -4193,40 +4164,37 @@
           <w:b/>
           <w:bCs/>
         </w:rPr>
-        <w:t>.</w:t>
-      </w:r>
-      <w:proofErr w:type="spellStart"/>
+        <w:t>.push(</w:t>
+      </w:r>
+      <w:proofErr w:type="gramStart"/>
       <w:r>
         <w:rPr>
           <w:rFonts w:ascii="Consolas" w:hAnsi="Consolas"/>
           <w:b/>
           <w:bCs/>
         </w:rPr>
-        <w:t>push</w:t>
-      </w:r>
-      <w:proofErr w:type="spellEnd"/>
-      <w:proofErr w:type="gramEnd"/>
+        <w:t>)</w:t>
+      </w:r>
       <w:r>
         <w:rPr>
           <w:rFonts w:ascii="Consolas" w:hAnsi="Consolas"/>
           <w:b/>
           <w:bCs/>
         </w:rPr>
-        <w:t>()</w:t>
-      </w:r>
-      <w:r>
-        <w:rPr>
-          <w:rFonts w:ascii="Consolas" w:hAnsi="Consolas"/>
-          <w:b/>
-          <w:bCs/>
-        </w:rPr>
         <w:t xml:space="preserve"> </w:t>
       </w:r>
       <w:r>
         <w:rPr>
           <w:rFonts w:cstheme="minorHAnsi"/>
         </w:rPr>
-        <w:t>, creamos un nuevo Sprite y le pasamos los argumentos necesarios para crearlo; la ruta, el id sobre cero y la posición en la hoja.</w:t>
+        <w:t>,</w:t>
+      </w:r>
+      <w:proofErr w:type="gramEnd"/>
+      <w:r>
+        <w:rPr>
+          <w:rFonts w:cstheme="minorHAnsi"/>
+        </w:rPr>
+        <w:t xml:space="preserve"> creamos un nuevo Sprite y le pasamos los argumentos necesarios para crearlo; la ruta, el id sobre cero y la posición en la hoja.</w:t>
       </w:r>
     </w:p>
     <w:p>
@@ -4281,6 +4249,9 @@
     </w:p>
     <w:p>
       <w:r>
+        <w:rPr>
+          <w:noProof/>
+        </w:rPr>
         <w:drawing>
           <wp:inline distT="0" distB="0" distL="0" distR="0" wp14:anchorId="57DE79B6" wp14:editId="7F76CD4E">
             <wp:extent cx="5400040" cy="2056130"/>
@@ -4320,19 +4291,8 @@
     </w:p>
     <w:p>
       <w:r>
-        <w:t xml:space="preserve">Recorremos los 20 tiles verticales </w:t>
-      </w:r>
-      <w:r>
-        <w:t>de arriba hacia abajo</w:t>
-      </w:r>
-      <w:r>
-        <w:t xml:space="preserve"> con el bucle externo, y con el interno, los 20 tiles horizontales de izquierda a la derecha. Lo que leeremos aquí es este array de nuestro </w:t>
-      </w:r>
-      <w:proofErr w:type="gramStart"/>
-      <w:r>
-        <w:t>mapa .</w:t>
-      </w:r>
-      <w:proofErr w:type="spellStart"/>
+        <w:t>Recorremos los 20 tiles verticales de arriba hacia abajo con el bucle externo, y con el interno, los 20 tiles horizontales de izquierda a la derecha. Lo que leeremos aquí es este array de nuestro mapa .</w:t>
+      </w:r>
       <w:r>
         <w:rPr>
           <w:i/>
@@ -4340,8 +4300,9 @@
         </w:rPr>
         <w:t>json</w:t>
       </w:r>
-      <w:proofErr w:type="spellEnd"/>
-      <w:proofErr w:type="gramEnd"/>
+      <w:r>
+        <w:t>, una coordenada,</w:t>
+      </w:r>
       <w:r>
         <w:rPr>
           <w:i/>
@@ -4349,6 +4310,95 @@
         </w:rPr>
         <w:t xml:space="preserve"> </w:t>
       </w:r>
+      <w:r>
+        <w:t>para saber que Sprite tenemos que seleccionar.</w:t>
+      </w:r>
+    </w:p>
+    <w:p>
+      <w:r>
+        <w:drawing>
+          <wp:anchor distT="0" distB="0" distL="114300" distR="114300" simplePos="0" relativeHeight="251682816" behindDoc="1" locked="0" layoutInCell="1" allowOverlap="1" wp14:anchorId="1F5D3AB8" wp14:editId="62F85FC9">
+            <wp:simplePos x="0" y="0"/>
+            <wp:positionH relativeFrom="column">
+              <wp:posOffset>1887855</wp:posOffset>
+            </wp:positionH>
+            <wp:positionV relativeFrom="paragraph">
+              <wp:posOffset>457200</wp:posOffset>
+            </wp:positionV>
+            <wp:extent cx="3628390" cy="906780"/>
+            <wp:effectExtent l="0" t="0" r="0" b="7620"/>
+            <wp:wrapTight wrapText="bothSides">
+              <wp:wrapPolygon edited="0">
+                <wp:start x="0" y="0"/>
+                <wp:lineTo x="0" y="21328"/>
+                <wp:lineTo x="21434" y="21328"/>
+                <wp:lineTo x="21434" y="0"/>
+                <wp:lineTo x="0" y="0"/>
+              </wp:wrapPolygon>
+            </wp:wrapTight>
+            <wp:docPr id="27" name="Imagen 27"/>
+            <wp:cNvGraphicFramePr>
+              <a:graphicFrameLocks xmlns:a="http://schemas.openxmlformats.org/drawingml/2006/main" noChangeAspect="1"/>
+            </wp:cNvGraphicFramePr>
+            <a:graphic xmlns:a="http://schemas.openxmlformats.org/drawingml/2006/main">
+              <a:graphicData uri="http://schemas.openxmlformats.org/drawingml/2006/picture">
+                <pic:pic xmlns:pic="http://schemas.openxmlformats.org/drawingml/2006/picture">
+                  <pic:nvPicPr>
+                    <pic:cNvPr id="1" name=""/>
+                    <pic:cNvPicPr/>
+                  </pic:nvPicPr>
+                  <pic:blipFill>
+                    <a:blip r:embed="rId32" cstate="print">
+                      <a:extLst>
+                        <a:ext uri="{28A0092B-C50C-407E-A947-70E740481C1C}">
+                          <a14:useLocalDpi xmlns:a14="http://schemas.microsoft.com/office/drawing/2010/main" val="0"/>
+                        </a:ext>
+                      </a:extLst>
+                    </a:blip>
+                    <a:stretch>
+                      <a:fillRect/>
+                    </a:stretch>
+                  </pic:blipFill>
+                  <pic:spPr>
+                    <a:xfrm>
+                      <a:off x="0" y="0"/>
+                      <a:ext cx="3628390" cy="906780"/>
+                    </a:xfrm>
+                    <a:prstGeom prst="rect">
+                      <a:avLst/>
+                    </a:prstGeom>
+                  </pic:spPr>
+                </pic:pic>
+              </a:graphicData>
+            </a:graphic>
+            <wp14:sizeRelH relativeFrom="margin">
+              <wp14:pctWidth>0</wp14:pctWidth>
+            </wp14:sizeRelH>
+            <wp14:sizeRelV relativeFrom="margin">
+              <wp14:pctHeight>0</wp14:pctHeight>
+            </wp14:sizeRelV>
+          </wp:anchor>
+        </w:drawing>
+      </w:r>
+      <w:r>
+        <w:t>Como estamos trabajando con una única paleta de sprites</w:t>
+      </w:r>
+      <w:r>
+        <w:t xml:space="preserve">, se hace un bucle de la paleta de sprites para leer cada una de ellas. Accedemos a la paleta actual y obtenemos el valor del primer Sprite para saber cuál es la paleta de sprites con la que estamos trabajando. </w:t>
+      </w:r>
+      <w:r>
+        <w:t>En</w:t>
+      </w:r>
+      <w:r>
+        <w:t xml:space="preserve"> programación, eso se saca de la siguiente forma:</w:t>
+      </w:r>
+    </w:p>
+    <w:p>
+      <w:pPr>
+        <w:rPr>
+          <w:u w:val="single"/>
+        </w:rPr>
+      </w:pPr>
     </w:p>
     <w:sectPr>
       <w:pgSz w:w="11906" w:h="16838"/>

</xml_diff>

<commit_message>
Docuemntación --> Maquina de estados (incompleto)
</commit_message>
<xml_diff>
--- a/Documentacion.docx
+++ b/Documentacion.docx
@@ -152,11 +152,10 @@
             <w:tabs>
               <w:tab w:val="right" w:leader="dot" w:pos="8494"/>
             </w:tabs>
-            <w:jc w:val="both"/>
             <w:rPr>
               <w:rFonts w:eastAsiaTheme="minorEastAsia"/>
               <w:noProof/>
-              <w:lang w:val="en-US"/>
+              <w:lang w:eastAsia="es-ES"/>
             </w:rPr>
           </w:pPr>
           <w:r>
@@ -168,7 +167,7 @@
           <w:r>
             <w:fldChar w:fldCharType="separate"/>
           </w:r>
-          <w:hyperlink w:anchor="_Toc71992601" w:history="1">
+          <w:hyperlink w:anchor="_Toc72255692" w:history="1">
             <w:r>
               <w:rPr>
                 <w:rStyle w:val="Hipervnculo"/>
@@ -195,7 +194,7 @@
                 <w:noProof/>
                 <w:webHidden/>
               </w:rPr>
-              <w:instrText xml:space="preserve"> PAGEREF _Toc71992601 \h </w:instrText>
+              <w:instrText xml:space="preserve"> PAGEREF _Toc72255692 \h </w:instrText>
             </w:r>
             <w:r>
               <w:rPr>
@@ -232,14 +231,13 @@
             <w:tabs>
               <w:tab w:val="right" w:leader="dot" w:pos="8494"/>
             </w:tabs>
-            <w:jc w:val="both"/>
             <w:rPr>
               <w:rFonts w:eastAsiaTheme="minorEastAsia"/>
               <w:noProof/>
-              <w:lang w:val="en-US"/>
+              <w:lang w:eastAsia="es-ES"/>
             </w:rPr>
           </w:pPr>
-          <w:hyperlink w:anchor="_Toc71992602" w:history="1">
+          <w:hyperlink w:anchor="_Toc72255693" w:history="1">
             <w:r>
               <w:rPr>
                 <w:rStyle w:val="Hipervnculo"/>
@@ -266,7 +264,7 @@
                 <w:noProof/>
                 <w:webHidden/>
               </w:rPr>
-              <w:instrText xml:space="preserve"> PAGEREF _Toc71992602 \h </w:instrText>
+              <w:instrText xml:space="preserve"> PAGEREF _Toc72255693 \h </w:instrText>
             </w:r>
             <w:r>
               <w:rPr>
@@ -303,14 +301,13 @@
             <w:tabs>
               <w:tab w:val="right" w:leader="dot" w:pos="8494"/>
             </w:tabs>
-            <w:jc w:val="both"/>
             <w:rPr>
               <w:rFonts w:eastAsiaTheme="minorEastAsia"/>
               <w:noProof/>
-              <w:lang w:val="en-US"/>
+              <w:lang w:eastAsia="es-ES"/>
             </w:rPr>
           </w:pPr>
-          <w:hyperlink w:anchor="_Toc71992603" w:history="1">
+          <w:hyperlink w:anchor="_Toc72255694" w:history="1">
             <w:r>
               <w:rPr>
                 <w:rStyle w:val="Hipervnculo"/>
@@ -337,7 +334,7 @@
                 <w:noProof/>
                 <w:webHidden/>
               </w:rPr>
-              <w:instrText xml:space="preserve"> PAGEREF _Toc71992603 \h </w:instrText>
+              <w:instrText xml:space="preserve"> PAGEREF _Toc72255694 \h </w:instrText>
             </w:r>
             <w:r>
               <w:rPr>
@@ -374,14 +371,13 @@
             <w:tabs>
               <w:tab w:val="right" w:leader="dot" w:pos="8494"/>
             </w:tabs>
-            <w:jc w:val="both"/>
             <w:rPr>
               <w:rFonts w:eastAsiaTheme="minorEastAsia"/>
               <w:noProof/>
-              <w:lang w:val="en-US"/>
+              <w:lang w:eastAsia="es-ES"/>
             </w:rPr>
           </w:pPr>
-          <w:hyperlink w:anchor="_Toc71992604" w:history="1">
+          <w:hyperlink w:anchor="_Toc72255695" w:history="1">
             <w:r>
               <w:rPr>
                 <w:rStyle w:val="Hipervnculo"/>
@@ -408,7 +404,7 @@
                 <w:noProof/>
                 <w:webHidden/>
               </w:rPr>
-              <w:instrText xml:space="preserve"> PAGEREF _Toc71992604 \h </w:instrText>
+              <w:instrText xml:space="preserve"> PAGEREF _Toc72255695 \h </w:instrText>
             </w:r>
             <w:r>
               <w:rPr>
@@ -445,14 +441,13 @@
             <w:tabs>
               <w:tab w:val="right" w:leader="dot" w:pos="8494"/>
             </w:tabs>
-            <w:jc w:val="both"/>
             <w:rPr>
               <w:rFonts w:eastAsiaTheme="minorEastAsia"/>
               <w:noProof/>
-              <w:lang w:val="en-US"/>
+              <w:lang w:eastAsia="es-ES"/>
             </w:rPr>
           </w:pPr>
-          <w:hyperlink w:anchor="_Toc71992605" w:history="1">
+          <w:hyperlink w:anchor="_Toc72255696" w:history="1">
             <w:r>
               <w:rPr>
                 <w:rStyle w:val="Hipervnculo"/>
@@ -479,7 +474,7 @@
                 <w:noProof/>
                 <w:webHidden/>
               </w:rPr>
-              <w:instrText xml:space="preserve"> PAGEREF _Toc71992605 \h </w:instrText>
+              <w:instrText xml:space="preserve"> PAGEREF _Toc72255696 \h </w:instrText>
             </w:r>
             <w:r>
               <w:rPr>
@@ -516,14 +511,13 @@
             <w:tabs>
               <w:tab w:val="right" w:leader="dot" w:pos="8494"/>
             </w:tabs>
-            <w:jc w:val="both"/>
             <w:rPr>
               <w:rFonts w:eastAsiaTheme="minorEastAsia"/>
               <w:noProof/>
-              <w:lang w:val="en-US"/>
+              <w:lang w:eastAsia="es-ES"/>
             </w:rPr>
           </w:pPr>
-          <w:hyperlink w:anchor="_Toc71992606" w:history="1">
+          <w:hyperlink w:anchor="_Toc72255697" w:history="1">
             <w:r>
               <w:rPr>
                 <w:rStyle w:val="Hipervnculo"/>
@@ -550,7 +544,7 @@
                 <w:noProof/>
                 <w:webHidden/>
               </w:rPr>
-              <w:instrText xml:space="preserve"> PAGEREF _Toc71992606 \h </w:instrText>
+              <w:instrText xml:space="preserve"> PAGEREF _Toc72255697 \h </w:instrText>
             </w:r>
             <w:r>
               <w:rPr>
@@ -587,14 +581,13 @@
             <w:tabs>
               <w:tab w:val="right" w:leader="dot" w:pos="8494"/>
             </w:tabs>
-            <w:jc w:val="both"/>
             <w:rPr>
               <w:rFonts w:eastAsiaTheme="minorEastAsia"/>
               <w:noProof/>
-              <w:lang w:val="en-US"/>
+              <w:lang w:eastAsia="es-ES"/>
             </w:rPr>
           </w:pPr>
-          <w:hyperlink w:anchor="_Toc71992607" w:history="1">
+          <w:hyperlink w:anchor="_Toc72255698" w:history="1">
             <w:r>
               <w:rPr>
                 <w:rStyle w:val="Hipervnculo"/>
@@ -621,7 +614,7 @@
                 <w:noProof/>
                 <w:webHidden/>
               </w:rPr>
-              <w:instrText xml:space="preserve"> PAGEREF _Toc71992607 \h </w:instrText>
+              <w:instrText xml:space="preserve"> PAGEREF _Toc72255698 \h </w:instrText>
             </w:r>
             <w:r>
               <w:rPr>
@@ -658,14 +651,13 @@
             <w:tabs>
               <w:tab w:val="right" w:leader="dot" w:pos="8494"/>
             </w:tabs>
-            <w:jc w:val="both"/>
             <w:rPr>
               <w:rFonts w:eastAsiaTheme="minorEastAsia"/>
               <w:noProof/>
-              <w:lang w:val="en-US"/>
+              <w:lang w:eastAsia="es-ES"/>
             </w:rPr>
           </w:pPr>
-          <w:hyperlink w:anchor="_Toc71992608" w:history="1">
+          <w:hyperlink w:anchor="_Toc72255699" w:history="1">
             <w:r>
               <w:rPr>
                 <w:rStyle w:val="Hipervnculo"/>
@@ -692,7 +684,7 @@
                 <w:noProof/>
                 <w:webHidden/>
               </w:rPr>
-              <w:instrText xml:space="preserve"> PAGEREF _Toc71992608 \h </w:instrText>
+              <w:instrText xml:space="preserve"> PAGEREF _Toc72255699 \h </w:instrText>
             </w:r>
             <w:r>
               <w:rPr>
@@ -729,14 +721,13 @@
             <w:tabs>
               <w:tab w:val="right" w:leader="dot" w:pos="8494"/>
             </w:tabs>
-            <w:jc w:val="both"/>
             <w:rPr>
               <w:rFonts w:eastAsiaTheme="minorEastAsia"/>
               <w:noProof/>
-              <w:lang w:val="en-US"/>
+              <w:lang w:eastAsia="es-ES"/>
             </w:rPr>
           </w:pPr>
-          <w:hyperlink w:anchor="_Toc71992609" w:history="1">
+          <w:hyperlink w:anchor="_Toc72255700" w:history="1">
             <w:r>
               <w:rPr>
                 <w:rStyle w:val="Hipervnculo"/>
@@ -763,7 +754,7 @@
                 <w:noProof/>
                 <w:webHidden/>
               </w:rPr>
-              <w:instrText xml:space="preserve"> PAGEREF _Toc71992609 \h </w:instrText>
+              <w:instrText xml:space="preserve"> PAGEREF _Toc72255700 \h </w:instrText>
             </w:r>
             <w:r>
               <w:rPr>
@@ -800,14 +791,13 @@
             <w:tabs>
               <w:tab w:val="right" w:leader="dot" w:pos="8494"/>
             </w:tabs>
-            <w:jc w:val="both"/>
             <w:rPr>
               <w:rFonts w:eastAsiaTheme="minorEastAsia"/>
               <w:noProof/>
-              <w:lang w:val="en-US"/>
+              <w:lang w:eastAsia="es-ES"/>
             </w:rPr>
           </w:pPr>
-          <w:hyperlink w:anchor="_Toc71992610" w:history="1">
+          <w:hyperlink w:anchor="_Toc72255701" w:history="1">
             <w:r>
               <w:rPr>
                 <w:rStyle w:val="Hipervnculo"/>
@@ -834,7 +824,7 @@
                 <w:noProof/>
                 <w:webHidden/>
               </w:rPr>
-              <w:instrText xml:space="preserve"> PAGEREF _Toc71992610 \h </w:instrText>
+              <w:instrText xml:space="preserve"> PAGEREF _Toc72255701 \h </w:instrText>
             </w:r>
             <w:r>
               <w:rPr>
@@ -871,14 +861,13 @@
             <w:tabs>
               <w:tab w:val="right" w:leader="dot" w:pos="8494"/>
             </w:tabs>
-            <w:jc w:val="both"/>
             <w:rPr>
               <w:rFonts w:eastAsiaTheme="minorEastAsia"/>
               <w:noProof/>
-              <w:lang w:val="en-US"/>
+              <w:lang w:eastAsia="es-ES"/>
             </w:rPr>
           </w:pPr>
-          <w:hyperlink w:anchor="_Toc71992611" w:history="1">
+          <w:hyperlink w:anchor="_Toc72255702" w:history="1">
             <w:r>
               <w:rPr>
                 <w:rStyle w:val="Hipervnculo"/>
@@ -905,7 +894,7 @@
                 <w:noProof/>
                 <w:webHidden/>
               </w:rPr>
-              <w:instrText xml:space="preserve"> PAGEREF _Toc71992611 \h </w:instrText>
+              <w:instrText xml:space="preserve"> PAGEREF _Toc72255702 \h </w:instrText>
             </w:r>
             <w:r>
               <w:rPr>
@@ -926,6 +915,216 @@
                 <w:webHidden/>
               </w:rPr>
               <w:t>8</w:t>
+            </w:r>
+            <w:r>
+              <w:rPr>
+                <w:noProof/>
+                <w:webHidden/>
+              </w:rPr>
+              <w:fldChar w:fldCharType="end"/>
+            </w:r>
+          </w:hyperlink>
+        </w:p>
+        <w:p>
+          <w:pPr>
+            <w:pStyle w:val="TDC1"/>
+            <w:tabs>
+              <w:tab w:val="right" w:leader="dot" w:pos="8494"/>
+            </w:tabs>
+            <w:rPr>
+              <w:rFonts w:eastAsiaTheme="minorEastAsia"/>
+              <w:noProof/>
+              <w:lang w:eastAsia="es-ES"/>
+            </w:rPr>
+          </w:pPr>
+          <w:hyperlink w:anchor="_Toc72255703" w:history="1">
+            <w:r>
+              <w:rPr>
+                <w:rStyle w:val="Hipervnculo"/>
+                <w:noProof/>
+              </w:rPr>
+              <w:t>Paleta de sprites</w:t>
+            </w:r>
+            <w:r>
+              <w:rPr>
+                <w:noProof/>
+                <w:webHidden/>
+              </w:rPr>
+              <w:tab/>
+            </w:r>
+            <w:r>
+              <w:rPr>
+                <w:noProof/>
+                <w:webHidden/>
+              </w:rPr>
+              <w:fldChar w:fldCharType="begin"/>
+            </w:r>
+            <w:r>
+              <w:rPr>
+                <w:noProof/>
+                <w:webHidden/>
+              </w:rPr>
+              <w:instrText xml:space="preserve"> PAGEREF _Toc72255703 \h </w:instrText>
+            </w:r>
+            <w:r>
+              <w:rPr>
+                <w:noProof/>
+                <w:webHidden/>
+              </w:rPr>
+            </w:r>
+            <w:r>
+              <w:rPr>
+                <w:noProof/>
+                <w:webHidden/>
+              </w:rPr>
+              <w:fldChar w:fldCharType="separate"/>
+            </w:r>
+            <w:r>
+              <w:rPr>
+                <w:noProof/>
+                <w:webHidden/>
+              </w:rPr>
+              <w:t>8</w:t>
+            </w:r>
+            <w:r>
+              <w:rPr>
+                <w:noProof/>
+                <w:webHidden/>
+              </w:rPr>
+              <w:fldChar w:fldCharType="end"/>
+            </w:r>
+          </w:hyperlink>
+        </w:p>
+        <w:p>
+          <w:pPr>
+            <w:pStyle w:val="TDC1"/>
+            <w:tabs>
+              <w:tab w:val="right" w:leader="dot" w:pos="8494"/>
+            </w:tabs>
+            <w:rPr>
+              <w:rFonts w:eastAsiaTheme="minorEastAsia"/>
+              <w:noProof/>
+              <w:lang w:eastAsia="es-ES"/>
+            </w:rPr>
+          </w:pPr>
+          <w:hyperlink w:anchor="_Toc72255704" w:history="1">
+            <w:r>
+              <w:rPr>
+                <w:rStyle w:val="Hipervnculo"/>
+                <w:noProof/>
+              </w:rPr>
+              <w:t>Capa de tiles</w:t>
+            </w:r>
+            <w:r>
+              <w:rPr>
+                <w:noProof/>
+                <w:webHidden/>
+              </w:rPr>
+              <w:tab/>
+            </w:r>
+            <w:r>
+              <w:rPr>
+                <w:noProof/>
+                <w:webHidden/>
+              </w:rPr>
+              <w:fldChar w:fldCharType="begin"/>
+            </w:r>
+            <w:r>
+              <w:rPr>
+                <w:noProof/>
+                <w:webHidden/>
+              </w:rPr>
+              <w:instrText xml:space="preserve"> PAGEREF _Toc72255704 \h </w:instrText>
+            </w:r>
+            <w:r>
+              <w:rPr>
+                <w:noProof/>
+                <w:webHidden/>
+              </w:rPr>
+            </w:r>
+            <w:r>
+              <w:rPr>
+                <w:noProof/>
+                <w:webHidden/>
+              </w:rPr>
+              <w:fldChar w:fldCharType="separate"/>
+            </w:r>
+            <w:r>
+              <w:rPr>
+                <w:noProof/>
+                <w:webHidden/>
+              </w:rPr>
+              <w:t>9</w:t>
+            </w:r>
+            <w:r>
+              <w:rPr>
+                <w:noProof/>
+                <w:webHidden/>
+              </w:rPr>
+              <w:fldChar w:fldCharType="end"/>
+            </w:r>
+          </w:hyperlink>
+        </w:p>
+        <w:p>
+          <w:pPr>
+            <w:pStyle w:val="TDC1"/>
+            <w:tabs>
+              <w:tab w:val="right" w:leader="dot" w:pos="8494"/>
+            </w:tabs>
+            <w:rPr>
+              <w:rFonts w:eastAsiaTheme="minorEastAsia"/>
+              <w:noProof/>
+              <w:lang w:eastAsia="es-ES"/>
+            </w:rPr>
+          </w:pPr>
+          <w:hyperlink w:anchor="_Toc72255705" w:history="1">
+            <w:r>
+              <w:rPr>
+                <w:rStyle w:val="Hipervnculo"/>
+                <w:noProof/>
+              </w:rPr>
+              <w:t>Máquina de estados</w:t>
+            </w:r>
+            <w:r>
+              <w:rPr>
+                <w:noProof/>
+                <w:webHidden/>
+              </w:rPr>
+              <w:tab/>
+            </w:r>
+            <w:r>
+              <w:rPr>
+                <w:noProof/>
+                <w:webHidden/>
+              </w:rPr>
+              <w:fldChar w:fldCharType="begin"/>
+            </w:r>
+            <w:r>
+              <w:rPr>
+                <w:noProof/>
+                <w:webHidden/>
+              </w:rPr>
+              <w:instrText xml:space="preserve"> PAGEREF _Toc72255705 \h </w:instrText>
+            </w:r>
+            <w:r>
+              <w:rPr>
+                <w:noProof/>
+                <w:webHidden/>
+              </w:rPr>
+            </w:r>
+            <w:r>
+              <w:rPr>
+                <w:noProof/>
+                <w:webHidden/>
+              </w:rPr>
+              <w:fldChar w:fldCharType="separate"/>
+            </w:r>
+            <w:r>
+              <w:rPr>
+                <w:noProof/>
+                <w:webHidden/>
+              </w:rPr>
+              <w:t>10</w:t>
             </w:r>
             <w:r>
               <w:rPr>
@@ -988,7 +1187,7 @@
         <w:pStyle w:val="Ttulo1"/>
         <w:jc w:val="both"/>
       </w:pPr>
-      <w:bookmarkStart w:id="0" w:name="_Toc71992601"/>
+      <w:bookmarkStart w:id="0" w:name="_Toc72255692"/>
       <w:r>
         <w:t>Presentación</w:t>
       </w:r>
@@ -1243,7 +1442,7 @@
         <w:pStyle w:val="Ttulo1"/>
         <w:jc w:val="both"/>
       </w:pPr>
-      <w:bookmarkStart w:id="1" w:name="_Toc71992602"/>
+      <w:bookmarkStart w:id="1" w:name="_Toc72255693"/>
       <w:r>
         <w:t>Bucle principal del juego</w:t>
       </w:r>
@@ -1475,7 +1674,7 @@
         <w:pStyle w:val="Ttulo1"/>
         <w:jc w:val="both"/>
       </w:pPr>
-      <w:bookmarkStart w:id="2" w:name="_Toc71992603"/>
+      <w:bookmarkStart w:id="2" w:name="_Toc72255694"/>
       <w:r>
         <w:lastRenderedPageBreak/>
         <w:t>Dimensiones de la pantalla</w:t>
@@ -1716,7 +1915,7 @@
         <w:pStyle w:val="Ttulo1"/>
         <w:jc w:val="both"/>
       </w:pPr>
-      <w:bookmarkStart w:id="3" w:name="_Toc71992604"/>
+      <w:bookmarkStart w:id="3" w:name="_Toc72255695"/>
       <w:r>
         <w:lastRenderedPageBreak/>
         <w:t>Rectángulos</w:t>
@@ -1962,7 +2161,7 @@
         <w:pStyle w:val="Ttulo1"/>
         <w:jc w:val="both"/>
       </w:pPr>
-      <w:bookmarkStart w:id="4" w:name="_Toc71992605"/>
+      <w:bookmarkStart w:id="4" w:name="_Toc72255696"/>
       <w:r>
         <w:t>Detección de teclas</w:t>
       </w:r>
@@ -2262,7 +2461,7 @@
         <w:pStyle w:val="Ttulo1"/>
         <w:jc w:val="both"/>
       </w:pPr>
-      <w:bookmarkStart w:id="5" w:name="_Toc71992606"/>
+      <w:bookmarkStart w:id="5" w:name="_Toc72255697"/>
       <w:r>
         <w:rPr>
           <w:noProof/>
@@ -2357,7 +2556,7 @@
         <w:pStyle w:val="Ttulo2"/>
         <w:jc w:val="both"/>
       </w:pPr>
-      <w:bookmarkStart w:id="6" w:name="_Toc71992607"/>
+      <w:bookmarkStart w:id="6" w:name="_Toc72255698"/>
       <w:r>
         <w:t>Tiled</w:t>
       </w:r>
@@ -2586,7 +2785,7 @@
         <w:pStyle w:val="Ttulo2"/>
         <w:jc w:val="both"/>
       </w:pPr>
-      <w:bookmarkStart w:id="7" w:name="_Toc71992608"/>
+      <w:bookmarkStart w:id="7" w:name="_Toc72255699"/>
       <w:r>
         <w:t>Hoja de sprites</w:t>
       </w:r>
@@ -2997,7 +3196,7 @@
         <w:pStyle w:val="Ttulo1"/>
         <w:jc w:val="both"/>
       </w:pPr>
-      <w:bookmarkStart w:id="8" w:name="_Toc71992609"/>
+      <w:bookmarkStart w:id="8" w:name="_Toc72255700"/>
       <w:r>
         <w:rPr>
           <w:noProof/>
@@ -3317,7 +3516,7 @@
         <w:pStyle w:val="Ttulo1"/>
         <w:jc w:val="both"/>
       </w:pPr>
-      <w:bookmarkStart w:id="9" w:name="_Toc71992610"/>
+      <w:bookmarkStart w:id="9" w:name="_Toc72255701"/>
       <w:r>
         <w:t>Sprites</w:t>
       </w:r>
@@ -3670,7 +3869,7 @@
         <w:pStyle w:val="Ttulo1"/>
         <w:jc w:val="both"/>
       </w:pPr>
-      <w:bookmarkStart w:id="10" w:name="_Toc71992611"/>
+      <w:bookmarkStart w:id="10" w:name="_Toc72255702"/>
       <w:r>
         <w:rPr>
           <w:noProof/>
@@ -3887,9 +4086,11 @@
       <w:pPr>
         <w:pStyle w:val="Ttulo1"/>
       </w:pPr>
+      <w:bookmarkStart w:id="11" w:name="_Toc72255703"/>
       <w:r>
         <w:t>Paleta de sprites</w:t>
       </w:r>
+      <w:bookmarkEnd w:id="11"/>
     </w:p>
     <w:p>
       <w:r>
@@ -4156,7 +4357,11 @@
         </w:rPr>
       </w:pPr>
       <w:r>
-        <w:t xml:space="preserve">Continuamos rellenando el array de sprites con la función </w:t>
+        <w:t xml:space="preserve">Continuamos rellenando el array de sprites con la </w:t>
+      </w:r>
+      <w:proofErr w:type="gramStart"/>
+      <w:r>
+        <w:t xml:space="preserve">función </w:t>
       </w:r>
       <w:r>
         <w:rPr>
@@ -4164,16 +4369,16 @@
           <w:b/>
           <w:bCs/>
         </w:rPr>
-        <w:t>.push(</w:t>
-      </w:r>
-      <w:proofErr w:type="gramStart"/>
+        <w:t>.push</w:t>
+      </w:r>
+      <w:proofErr w:type="gramEnd"/>
       <w:r>
         <w:rPr>
           <w:rFonts w:ascii="Consolas" w:hAnsi="Consolas"/>
           <w:b/>
           <w:bCs/>
         </w:rPr>
-        <w:t>)</w:t>
+        <w:t>()</w:t>
       </w:r>
       <w:r>
         <w:rPr>
@@ -4187,14 +4392,7 @@
         <w:rPr>
           <w:rFonts w:cstheme="minorHAnsi"/>
         </w:rPr>
-        <w:t>,</w:t>
-      </w:r>
-      <w:proofErr w:type="gramEnd"/>
-      <w:r>
-        <w:rPr>
-          <w:rFonts w:cstheme="minorHAnsi"/>
-        </w:rPr>
-        <w:t xml:space="preserve"> creamos un nuevo Sprite y le pasamos los argumentos necesarios para crearlo; la ruta, el id sobre cero y la posición en la hoja.</w:t>
+        <w:t>, creamos un nuevo Sprite y le pasamos los argumentos necesarios para crearlo; la ruta, el id sobre cero y la posición en la hoja.</w:t>
       </w:r>
     </w:p>
     <w:p>
@@ -4238,9 +4436,11 @@
       <w:pPr>
         <w:pStyle w:val="Ttulo1"/>
       </w:pPr>
+      <w:bookmarkStart w:id="12" w:name="_Toc72255704"/>
       <w:r>
         <w:t>Capa de tiles</w:t>
       </w:r>
+      <w:bookmarkEnd w:id="12"/>
     </w:p>
     <w:p>
       <w:r>
@@ -4316,6 +4516,9 @@
     </w:p>
     <w:p>
       <w:r>
+        <w:rPr>
+          <w:noProof/>
+        </w:rPr>
         <w:drawing>
           <wp:anchor distT="0" distB="0" distL="114300" distR="114300" simplePos="0" relativeHeight="251682816" behindDoc="1" locked="0" layoutInCell="1" allowOverlap="1" wp14:anchorId="1F5D3AB8" wp14:editId="62F85FC9">
             <wp:simplePos x="0" y="0"/>
@@ -4395,8 +4598,229 @@
     </w:p>
     <w:p>
       <w:pPr>
+        <w:pStyle w:val="Ttulo1"/>
+      </w:pPr>
+      <w:bookmarkStart w:id="13" w:name="_Toc72255705"/>
+      <w:r>
+        <w:lastRenderedPageBreak/>
+        <w:t>Máquina de estados</w:t>
+      </w:r>
+      <w:bookmarkEnd w:id="13"/>
+    </w:p>
+    <w:p>
+      <w:r>
+        <w:rPr>
+          <w:noProof/>
+        </w:rPr>
+        <w:drawing>
+          <wp:anchor distT="0" distB="0" distL="114300" distR="114300" simplePos="0" relativeHeight="251683840" behindDoc="1" locked="0" layoutInCell="1" allowOverlap="1" wp14:anchorId="28E14FBF" wp14:editId="3711DA30">
+            <wp:simplePos x="0" y="0"/>
+            <wp:positionH relativeFrom="column">
+              <wp:posOffset>59055</wp:posOffset>
+            </wp:positionH>
+            <wp:positionV relativeFrom="paragraph">
+              <wp:posOffset>394335</wp:posOffset>
+            </wp:positionV>
+            <wp:extent cx="789940" cy="716280"/>
+            <wp:effectExtent l="0" t="0" r="0" b="7620"/>
+            <wp:wrapTight wrapText="bothSides">
+              <wp:wrapPolygon edited="0">
+                <wp:start x="0" y="0"/>
+                <wp:lineTo x="0" y="21255"/>
+                <wp:lineTo x="20836" y="21255"/>
+                <wp:lineTo x="20836" y="0"/>
+                <wp:lineTo x="0" y="0"/>
+              </wp:wrapPolygon>
+            </wp:wrapTight>
+            <wp:docPr id="28" name="Imagen 28"/>
+            <wp:cNvGraphicFramePr>
+              <a:graphicFrameLocks xmlns:a="http://schemas.openxmlformats.org/drawingml/2006/main" noChangeAspect="1"/>
+            </wp:cNvGraphicFramePr>
+            <a:graphic xmlns:a="http://schemas.openxmlformats.org/drawingml/2006/main">
+              <a:graphicData uri="http://schemas.openxmlformats.org/drawingml/2006/picture">
+                <pic:pic xmlns:pic="http://schemas.openxmlformats.org/drawingml/2006/picture">
+                  <pic:nvPicPr>
+                    <pic:cNvPr id="1" name=""/>
+                    <pic:cNvPicPr/>
+                  </pic:nvPicPr>
+                  <pic:blipFill>
+                    <a:blip r:embed="rId33" cstate="print">
+                      <a:extLst>
+                        <a:ext uri="{28A0092B-C50C-407E-A947-70E740481C1C}">
+                          <a14:useLocalDpi xmlns:a14="http://schemas.microsoft.com/office/drawing/2010/main" val="0"/>
+                        </a:ext>
+                      </a:extLst>
+                    </a:blip>
+                    <a:stretch>
+                      <a:fillRect/>
+                    </a:stretch>
+                  </pic:blipFill>
+                  <pic:spPr>
+                    <a:xfrm>
+                      <a:off x="0" y="0"/>
+                      <a:ext cx="789940" cy="716280"/>
+                    </a:xfrm>
+                    <a:prstGeom prst="rect">
+                      <a:avLst/>
+                    </a:prstGeom>
+                  </pic:spPr>
+                </pic:pic>
+              </a:graphicData>
+            </a:graphic>
+            <wp14:sizeRelH relativeFrom="margin">
+              <wp14:pctWidth>0</wp14:pctWidth>
+            </wp14:sizeRelH>
+            <wp14:sizeRelV relativeFrom="margin">
+              <wp14:pctHeight>0</wp14:pctHeight>
+            </wp14:sizeRelV>
+          </wp:anchor>
+        </w:drawing>
+      </w:r>
+      <w:r>
+        <w:t>La función de la máquina de estados es identificar el momento en el que se encuentra el juego: visualizando el mapa del mundo, dentro del nivel, mientras el juego carga, el menú del juego…</w:t>
+      </w:r>
+    </w:p>
+    <w:p>
+      <w:r>
+        <w:t>Crearemos un fichero para crear una constante para listar el estado de nuestro juego</w:t>
+      </w:r>
+      <w:r>
+        <w:t>.</w:t>
+      </w:r>
+    </w:p>
+    <w:p>
+      <w:r>
+        <w:t>Después, crearemos el fichero importante, el de máquina de estados. Este controlará en qué estado está el juego actualmente y qué es lo que se está ejecutando.</w:t>
+      </w:r>
+    </w:p>
+    <w:p>
+      <w:r>
+        <w:rPr>
+          <w:rFonts w:ascii="Consolas" w:hAnsi="Consolas"/>
+        </w:rPr>
+        <w:drawing>
+          <wp:anchor distT="0" distB="0" distL="114300" distR="114300" simplePos="0" relativeHeight="251684864" behindDoc="1" locked="0" layoutInCell="1" allowOverlap="1" wp14:anchorId="6A9030F6" wp14:editId="083096D9">
+            <wp:simplePos x="0" y="0"/>
+            <wp:positionH relativeFrom="column">
+              <wp:posOffset>2194560</wp:posOffset>
+            </wp:positionH>
+            <wp:positionV relativeFrom="paragraph">
+              <wp:posOffset>214241</wp:posOffset>
+            </wp:positionV>
+            <wp:extent cx="3260090" cy="1282700"/>
+            <wp:effectExtent l="0" t="0" r="0" b="0"/>
+            <wp:wrapTight wrapText="bothSides">
+              <wp:wrapPolygon edited="0">
+                <wp:start x="0" y="0"/>
+                <wp:lineTo x="0" y="21172"/>
+                <wp:lineTo x="21457" y="21172"/>
+                <wp:lineTo x="21457" y="0"/>
+                <wp:lineTo x="0" y="0"/>
+              </wp:wrapPolygon>
+            </wp:wrapTight>
+            <wp:docPr id="29" name="Imagen 29"/>
+            <wp:cNvGraphicFramePr>
+              <a:graphicFrameLocks xmlns:a="http://schemas.openxmlformats.org/drawingml/2006/main" noChangeAspect="1"/>
+            </wp:cNvGraphicFramePr>
+            <a:graphic xmlns:a="http://schemas.openxmlformats.org/drawingml/2006/main">
+              <a:graphicData uri="http://schemas.openxmlformats.org/drawingml/2006/picture">
+                <pic:pic xmlns:pic="http://schemas.openxmlformats.org/drawingml/2006/picture">
+                  <pic:nvPicPr>
+                    <pic:cNvPr id="1" name=""/>
+                    <pic:cNvPicPr/>
+                  </pic:nvPicPr>
+                  <pic:blipFill>
+                    <a:blip r:embed="rId34" cstate="print">
+                      <a:extLst>
+                        <a:ext uri="{28A0092B-C50C-407E-A947-70E740481C1C}">
+                          <a14:useLocalDpi xmlns:a14="http://schemas.microsoft.com/office/drawing/2010/main" val="0"/>
+                        </a:ext>
+                      </a:extLst>
+                    </a:blip>
+                    <a:stretch>
+                      <a:fillRect/>
+                    </a:stretch>
+                  </pic:blipFill>
+                  <pic:spPr>
+                    <a:xfrm>
+                      <a:off x="0" y="0"/>
+                      <a:ext cx="3260090" cy="1282700"/>
+                    </a:xfrm>
+                    <a:prstGeom prst="rect">
+                      <a:avLst/>
+                    </a:prstGeom>
+                  </pic:spPr>
+                </pic:pic>
+              </a:graphicData>
+            </a:graphic>
+            <wp14:sizeRelH relativeFrom="margin">
+              <wp14:pctWidth>0</wp14:pctWidth>
+            </wp14:sizeRelH>
+            <wp14:sizeRelV relativeFrom="margin">
+              <wp14:pctHeight>0</wp14:pctHeight>
+            </wp14:sizeRelV>
+          </wp:anchor>
+        </w:drawing>
+      </w:r>
+      <w:r>
+        <w:t xml:space="preserve">Tendremos una función llamada </w:t>
+      </w:r>
+      <w:proofErr w:type="spellStart"/>
+      <w:r>
+        <w:rPr>
+          <w:rFonts w:ascii="Consolas" w:hAnsi="Consolas"/>
+          <w:b/>
+          <w:bCs/>
+        </w:rPr>
+        <w:t>cambiarEstado</w:t>
+      </w:r>
+      <w:proofErr w:type="spellEnd"/>
+      <w:r>
+        <w:rPr>
+          <w:rFonts w:ascii="Consolas" w:hAnsi="Consolas"/>
+          <w:b/>
+          <w:bCs/>
+        </w:rPr>
+        <w:t>,</w:t>
+      </w:r>
+      <w:r>
+        <w:rPr>
+          <w:b/>
+          <w:bCs/>
+        </w:rPr>
+        <w:t xml:space="preserve"> </w:t>
+      </w:r>
+      <w:r>
+        <w:t xml:space="preserve">que evaluará mediante un </w:t>
+      </w:r>
+      <w:proofErr w:type="spellStart"/>
+      <w:r>
+        <w:t>switch</w:t>
+      </w:r>
+      <w:proofErr w:type="spellEnd"/>
+      <w:r>
+        <w:t xml:space="preserve"> el estado del juego. </w:t>
+      </w:r>
+    </w:p>
+    <w:p>
+      <w:r>
+        <w:t xml:space="preserve">QUEDA POR EXPLICAR </w:t>
+      </w:r>
+    </w:p>
+    <w:p/>
+    <w:p/>
+    <w:p/>
+    <w:p>
+      <w:pPr>
         <w:rPr>
           <w:u w:val="single"/>
+        </w:rPr>
+      </w:pPr>
+    </w:p>
+    <w:p>
+      <w:pPr>
+        <w:rPr>
+          <w:rFonts w:ascii="Consolas" w:hAnsi="Consolas"/>
         </w:rPr>
       </w:pPr>
     </w:p>

</xml_diff>

<commit_message>
Documentación --> Iniciadores terminado, Estado Mapamundi PENDIENTE
</commit_message>
<xml_diff>
--- a/Documentacion.docx
+++ b/Documentacion.docx
@@ -167,7 +167,7 @@
           <w:r>
             <w:fldChar w:fldCharType="separate"/>
           </w:r>
-          <w:hyperlink w:anchor="_Toc72255692" w:history="1">
+          <w:hyperlink w:anchor="_Toc72305217" w:history="1">
             <w:r>
               <w:rPr>
                 <w:rStyle w:val="Hipervnculo"/>
@@ -194,7 +194,7 @@
                 <w:noProof/>
                 <w:webHidden/>
               </w:rPr>
-              <w:instrText xml:space="preserve"> PAGEREF _Toc72255692 \h </w:instrText>
+              <w:instrText xml:space="preserve"> PAGEREF _Toc72305217 \h </w:instrText>
             </w:r>
             <w:r>
               <w:rPr>
@@ -237,7 +237,7 @@
               <w:lang w:eastAsia="es-ES"/>
             </w:rPr>
           </w:pPr>
-          <w:hyperlink w:anchor="_Toc72255693" w:history="1">
+          <w:hyperlink w:anchor="_Toc72305218" w:history="1">
             <w:r>
               <w:rPr>
                 <w:rStyle w:val="Hipervnculo"/>
@@ -264,7 +264,7 @@
                 <w:noProof/>
                 <w:webHidden/>
               </w:rPr>
-              <w:instrText xml:space="preserve"> PAGEREF _Toc72255693 \h </w:instrText>
+              <w:instrText xml:space="preserve"> PAGEREF _Toc72305218 \h </w:instrText>
             </w:r>
             <w:r>
               <w:rPr>
@@ -307,7 +307,7 @@
               <w:lang w:eastAsia="es-ES"/>
             </w:rPr>
           </w:pPr>
-          <w:hyperlink w:anchor="_Toc72255694" w:history="1">
+          <w:hyperlink w:anchor="_Toc72305219" w:history="1">
             <w:r>
               <w:rPr>
                 <w:rStyle w:val="Hipervnculo"/>
@@ -334,7 +334,7 @@
                 <w:noProof/>
                 <w:webHidden/>
               </w:rPr>
-              <w:instrText xml:space="preserve"> PAGEREF _Toc72255694 \h </w:instrText>
+              <w:instrText xml:space="preserve"> PAGEREF _Toc72305219 \h </w:instrText>
             </w:r>
             <w:r>
               <w:rPr>
@@ -377,7 +377,7 @@
               <w:lang w:eastAsia="es-ES"/>
             </w:rPr>
           </w:pPr>
-          <w:hyperlink w:anchor="_Toc72255695" w:history="1">
+          <w:hyperlink w:anchor="_Toc72305220" w:history="1">
             <w:r>
               <w:rPr>
                 <w:rStyle w:val="Hipervnculo"/>
@@ -404,7 +404,7 @@
                 <w:noProof/>
                 <w:webHidden/>
               </w:rPr>
-              <w:instrText xml:space="preserve"> PAGEREF _Toc72255695 \h </w:instrText>
+              <w:instrText xml:space="preserve"> PAGEREF _Toc72305220 \h </w:instrText>
             </w:r>
             <w:r>
               <w:rPr>
@@ -447,7 +447,7 @@
               <w:lang w:eastAsia="es-ES"/>
             </w:rPr>
           </w:pPr>
-          <w:hyperlink w:anchor="_Toc72255696" w:history="1">
+          <w:hyperlink w:anchor="_Toc72305221" w:history="1">
             <w:r>
               <w:rPr>
                 <w:rStyle w:val="Hipervnculo"/>
@@ -474,7 +474,7 @@
                 <w:noProof/>
                 <w:webHidden/>
               </w:rPr>
-              <w:instrText xml:space="preserve"> PAGEREF _Toc72255696 \h </w:instrText>
+              <w:instrText xml:space="preserve"> PAGEREF _Toc72305221 \h </w:instrText>
             </w:r>
             <w:r>
               <w:rPr>
@@ -517,7 +517,7 @@
               <w:lang w:eastAsia="es-ES"/>
             </w:rPr>
           </w:pPr>
-          <w:hyperlink w:anchor="_Toc72255697" w:history="1">
+          <w:hyperlink w:anchor="_Toc72305222" w:history="1">
             <w:r>
               <w:rPr>
                 <w:rStyle w:val="Hipervnculo"/>
@@ -544,7 +544,7 @@
                 <w:noProof/>
                 <w:webHidden/>
               </w:rPr>
-              <w:instrText xml:space="preserve"> PAGEREF _Toc72255697 \h </w:instrText>
+              <w:instrText xml:space="preserve"> PAGEREF _Toc72305222 \h </w:instrText>
             </w:r>
             <w:r>
               <w:rPr>
@@ -587,7 +587,7 @@
               <w:lang w:eastAsia="es-ES"/>
             </w:rPr>
           </w:pPr>
-          <w:hyperlink w:anchor="_Toc72255698" w:history="1">
+          <w:hyperlink w:anchor="_Toc72305223" w:history="1">
             <w:r>
               <w:rPr>
                 <w:rStyle w:val="Hipervnculo"/>
@@ -614,7 +614,7 @@
                 <w:noProof/>
                 <w:webHidden/>
               </w:rPr>
-              <w:instrText xml:space="preserve"> PAGEREF _Toc72255698 \h </w:instrText>
+              <w:instrText xml:space="preserve"> PAGEREF _Toc72305223 \h </w:instrText>
             </w:r>
             <w:r>
               <w:rPr>
@@ -657,7 +657,7 @@
               <w:lang w:eastAsia="es-ES"/>
             </w:rPr>
           </w:pPr>
-          <w:hyperlink w:anchor="_Toc72255699" w:history="1">
+          <w:hyperlink w:anchor="_Toc72305224" w:history="1">
             <w:r>
               <w:rPr>
                 <w:rStyle w:val="Hipervnculo"/>
@@ -684,7 +684,7 @@
                 <w:noProof/>
                 <w:webHidden/>
               </w:rPr>
-              <w:instrText xml:space="preserve"> PAGEREF _Toc72255699 \h </w:instrText>
+              <w:instrText xml:space="preserve"> PAGEREF _Toc72305224 \h </w:instrText>
             </w:r>
             <w:r>
               <w:rPr>
@@ -727,7 +727,7 @@
               <w:lang w:eastAsia="es-ES"/>
             </w:rPr>
           </w:pPr>
-          <w:hyperlink w:anchor="_Toc72255700" w:history="1">
+          <w:hyperlink w:anchor="_Toc72305225" w:history="1">
             <w:r>
               <w:rPr>
                 <w:rStyle w:val="Hipervnculo"/>
@@ -754,7 +754,7 @@
                 <w:noProof/>
                 <w:webHidden/>
               </w:rPr>
-              <w:instrText xml:space="preserve"> PAGEREF _Toc72255700 \h </w:instrText>
+              <w:instrText xml:space="preserve"> PAGEREF _Toc72305225 \h </w:instrText>
             </w:r>
             <w:r>
               <w:rPr>
@@ -797,7 +797,7 @@
               <w:lang w:eastAsia="es-ES"/>
             </w:rPr>
           </w:pPr>
-          <w:hyperlink w:anchor="_Toc72255701" w:history="1">
+          <w:hyperlink w:anchor="_Toc72305226" w:history="1">
             <w:r>
               <w:rPr>
                 <w:rStyle w:val="Hipervnculo"/>
@@ -824,7 +824,7 @@
                 <w:noProof/>
                 <w:webHidden/>
               </w:rPr>
-              <w:instrText xml:space="preserve"> PAGEREF _Toc72255701 \h </w:instrText>
+              <w:instrText xml:space="preserve"> PAGEREF _Toc72305226 \h </w:instrText>
             </w:r>
             <w:r>
               <w:rPr>
@@ -867,7 +867,7 @@
               <w:lang w:eastAsia="es-ES"/>
             </w:rPr>
           </w:pPr>
-          <w:hyperlink w:anchor="_Toc72255702" w:history="1">
+          <w:hyperlink w:anchor="_Toc72305227" w:history="1">
             <w:r>
               <w:rPr>
                 <w:rStyle w:val="Hipervnculo"/>
@@ -894,7 +894,7 @@
                 <w:noProof/>
                 <w:webHidden/>
               </w:rPr>
-              <w:instrText xml:space="preserve"> PAGEREF _Toc72255702 \h </w:instrText>
+              <w:instrText xml:space="preserve"> PAGEREF _Toc72305227 \h </w:instrText>
             </w:r>
             <w:r>
               <w:rPr>
@@ -937,7 +937,7 @@
               <w:lang w:eastAsia="es-ES"/>
             </w:rPr>
           </w:pPr>
-          <w:hyperlink w:anchor="_Toc72255703" w:history="1">
+          <w:hyperlink w:anchor="_Toc72305228" w:history="1">
             <w:r>
               <w:rPr>
                 <w:rStyle w:val="Hipervnculo"/>
@@ -964,7 +964,7 @@
                 <w:noProof/>
                 <w:webHidden/>
               </w:rPr>
-              <w:instrText xml:space="preserve"> PAGEREF _Toc72255703 \h </w:instrText>
+              <w:instrText xml:space="preserve"> PAGEREF _Toc72305228 \h </w:instrText>
             </w:r>
             <w:r>
               <w:rPr>
@@ -1007,7 +1007,7 @@
               <w:lang w:eastAsia="es-ES"/>
             </w:rPr>
           </w:pPr>
-          <w:hyperlink w:anchor="_Toc72255704" w:history="1">
+          <w:hyperlink w:anchor="_Toc72305229" w:history="1">
             <w:r>
               <w:rPr>
                 <w:rStyle w:val="Hipervnculo"/>
@@ -1034,7 +1034,7 @@
                 <w:noProof/>
                 <w:webHidden/>
               </w:rPr>
-              <w:instrText xml:space="preserve"> PAGEREF _Toc72255704 \h </w:instrText>
+              <w:instrText xml:space="preserve"> PAGEREF _Toc72305229 \h </w:instrText>
             </w:r>
             <w:r>
               <w:rPr>
@@ -1077,7 +1077,7 @@
               <w:lang w:eastAsia="es-ES"/>
             </w:rPr>
           </w:pPr>
-          <w:hyperlink w:anchor="_Toc72255705" w:history="1">
+          <w:hyperlink w:anchor="_Toc72305230" w:history="1">
             <w:r>
               <w:rPr>
                 <w:rStyle w:val="Hipervnculo"/>
@@ -1104,7 +1104,77 @@
                 <w:noProof/>
                 <w:webHidden/>
               </w:rPr>
-              <w:instrText xml:space="preserve"> PAGEREF _Toc72255705 \h </w:instrText>
+              <w:instrText xml:space="preserve"> PAGEREF _Toc72305230 \h </w:instrText>
+            </w:r>
+            <w:r>
+              <w:rPr>
+                <w:noProof/>
+                <w:webHidden/>
+              </w:rPr>
+            </w:r>
+            <w:r>
+              <w:rPr>
+                <w:noProof/>
+                <w:webHidden/>
+              </w:rPr>
+              <w:fldChar w:fldCharType="separate"/>
+            </w:r>
+            <w:r>
+              <w:rPr>
+                <w:noProof/>
+                <w:webHidden/>
+              </w:rPr>
+              <w:t>10</w:t>
+            </w:r>
+            <w:r>
+              <w:rPr>
+                <w:noProof/>
+                <w:webHidden/>
+              </w:rPr>
+              <w:fldChar w:fldCharType="end"/>
+            </w:r>
+          </w:hyperlink>
+        </w:p>
+        <w:p>
+          <w:pPr>
+            <w:pStyle w:val="TDC1"/>
+            <w:tabs>
+              <w:tab w:val="right" w:leader="dot" w:pos="8494"/>
+            </w:tabs>
+            <w:rPr>
+              <w:rFonts w:eastAsiaTheme="minorEastAsia"/>
+              <w:noProof/>
+              <w:lang w:eastAsia="es-ES"/>
+            </w:rPr>
+          </w:pPr>
+          <w:hyperlink w:anchor="_Toc72305231" w:history="1">
+            <w:r>
+              <w:rPr>
+                <w:rStyle w:val="Hipervnculo"/>
+                <w:noProof/>
+              </w:rPr>
+              <w:t>Mapa</w:t>
+            </w:r>
+            <w:r>
+              <w:rPr>
+                <w:noProof/>
+                <w:webHidden/>
+              </w:rPr>
+              <w:tab/>
+            </w:r>
+            <w:r>
+              <w:rPr>
+                <w:noProof/>
+                <w:webHidden/>
+              </w:rPr>
+              <w:fldChar w:fldCharType="begin"/>
+            </w:r>
+            <w:r>
+              <w:rPr>
+                <w:noProof/>
+                <w:webHidden/>
+              </w:rPr>
+              <w:instrText xml:space="preserve"> PAGEREF _Toc72305231 \h </w:instrText>
             </w:r>
             <w:r>
               <w:rPr>
@@ -1187,7 +1257,7 @@
         <w:pStyle w:val="Ttulo1"/>
         <w:jc w:val="both"/>
       </w:pPr>
-      <w:bookmarkStart w:id="0" w:name="_Toc72255692"/>
+      <w:bookmarkStart w:id="0" w:name="_Toc72305217"/>
       <w:r>
         <w:t>Presentación</w:t>
       </w:r>
@@ -1442,7 +1512,7 @@
         <w:pStyle w:val="Ttulo1"/>
         <w:jc w:val="both"/>
       </w:pPr>
-      <w:bookmarkStart w:id="1" w:name="_Toc72255693"/>
+      <w:bookmarkStart w:id="1" w:name="_Toc72305218"/>
       <w:r>
         <w:t>Bucle principal del juego</w:t>
       </w:r>
@@ -1628,15 +1698,7 @@
         <w:t xml:space="preserve"> informa al navegador que quieres realizar una animación y solicita que el navegador programe el repintado de la ventana para el próximo ciclo de animación.</w:t>
       </w:r>
       <w:r>
-        <w:t xml:space="preserve"> Haciendo esto se consigue hacer un </w:t>
-      </w:r>
-      <w:proofErr w:type="spellStart"/>
-      <w:r>
-        <w:t>Callback</w:t>
-      </w:r>
-      <w:proofErr w:type="spellEnd"/>
-      <w:r>
-        <w:t>. Cuando se ejecuta esa parte del código</w:t>
+        <w:t xml:space="preserve"> Haciendo esto se consigue hacer un Callback. Cuando se ejecuta esa parte del código</w:t>
       </w:r>
       <w:r>
         <w:t>,</w:t>
@@ -1674,7 +1736,7 @@
         <w:pStyle w:val="Ttulo1"/>
         <w:jc w:val="both"/>
       </w:pPr>
-      <w:bookmarkStart w:id="2" w:name="_Toc72255694"/>
+      <w:bookmarkStart w:id="2" w:name="_Toc72305219"/>
       <w:r>
         <w:lastRenderedPageBreak/>
         <w:t>Dimensiones de la pantalla</w:t>
@@ -1915,7 +1977,7 @@
         <w:pStyle w:val="Ttulo1"/>
         <w:jc w:val="both"/>
       </w:pPr>
-      <w:bookmarkStart w:id="3" w:name="_Toc72255695"/>
+      <w:bookmarkStart w:id="3" w:name="_Toc72305220"/>
       <w:r>
         <w:lastRenderedPageBreak/>
         <w:t>Rectángulos</w:t>
@@ -2161,7 +2223,7 @@
         <w:pStyle w:val="Ttulo1"/>
         <w:jc w:val="both"/>
       </w:pPr>
-      <w:bookmarkStart w:id="4" w:name="_Toc72255696"/>
+      <w:bookmarkStart w:id="4" w:name="_Toc72305221"/>
       <w:r>
         <w:t>Detección de teclas</w:t>
       </w:r>
@@ -2461,7 +2523,7 @@
         <w:pStyle w:val="Ttulo1"/>
         <w:jc w:val="both"/>
       </w:pPr>
-      <w:bookmarkStart w:id="5" w:name="_Toc72255697"/>
+      <w:bookmarkStart w:id="5" w:name="_Toc72305222"/>
       <w:r>
         <w:rPr>
           <w:noProof/>
@@ -2556,7 +2618,7 @@
         <w:pStyle w:val="Ttulo2"/>
         <w:jc w:val="both"/>
       </w:pPr>
-      <w:bookmarkStart w:id="6" w:name="_Toc72255698"/>
+      <w:bookmarkStart w:id="6" w:name="_Toc72305223"/>
       <w:r>
         <w:t>Tiled</w:t>
       </w:r>
@@ -2785,7 +2847,7 @@
         <w:pStyle w:val="Ttulo2"/>
         <w:jc w:val="both"/>
       </w:pPr>
-      <w:bookmarkStart w:id="7" w:name="_Toc72255699"/>
+      <w:bookmarkStart w:id="7" w:name="_Toc72305224"/>
       <w:r>
         <w:t>Hoja de sprites</w:t>
       </w:r>
@@ -3196,7 +3258,7 @@
         <w:pStyle w:val="Ttulo1"/>
         <w:jc w:val="both"/>
       </w:pPr>
-      <w:bookmarkStart w:id="8" w:name="_Toc72255700"/>
+      <w:bookmarkStart w:id="8" w:name="_Toc72305225"/>
       <w:r>
         <w:rPr>
           <w:noProof/>
@@ -3516,7 +3578,7 @@
         <w:pStyle w:val="Ttulo1"/>
         <w:jc w:val="both"/>
       </w:pPr>
-      <w:bookmarkStart w:id="9" w:name="_Toc72255701"/>
+      <w:bookmarkStart w:id="9" w:name="_Toc72305226"/>
       <w:r>
         <w:t>Sprites</w:t>
       </w:r>
@@ -3869,7 +3931,7 @@
         <w:pStyle w:val="Ttulo1"/>
         <w:jc w:val="both"/>
       </w:pPr>
-      <w:bookmarkStart w:id="10" w:name="_Toc72255702"/>
+      <w:bookmarkStart w:id="10" w:name="_Toc72305227"/>
       <w:r>
         <w:rPr>
           <w:noProof/>
@@ -4085,14 +4147,18 @@
     <w:p>
       <w:pPr>
         <w:pStyle w:val="Ttulo1"/>
-      </w:pPr>
-      <w:bookmarkStart w:id="11" w:name="_Toc72255703"/>
+        <w:jc w:val="both"/>
+      </w:pPr>
+      <w:bookmarkStart w:id="11" w:name="_Toc72305228"/>
       <w:r>
         <w:t>Paleta de sprites</w:t>
       </w:r>
       <w:bookmarkEnd w:id="11"/>
     </w:p>
     <w:p>
+      <w:pPr>
+        <w:jc w:val="both"/>
+      </w:pPr>
       <w:r>
         <w:rPr>
           <w:noProof/>
@@ -4160,6 +4226,9 @@
       </w:r>
     </w:p>
     <w:p>
+      <w:pPr>
+        <w:jc w:val="both"/>
+      </w:pPr>
       <w:r>
         <w:t xml:space="preserve">Los </w:t>
       </w:r>
@@ -4212,6 +4281,9 @@
       </w:r>
     </w:p>
     <w:p>
+      <w:pPr>
+        <w:jc w:val="both"/>
+      </w:pPr>
       <w:r>
         <w:t xml:space="preserve">La siguiente parte del código se encarga de la parte </w:t>
       </w:r>
@@ -4223,6 +4295,9 @@
       </w:r>
     </w:p>
     <w:p>
+      <w:pPr>
+        <w:jc w:val="both"/>
+      </w:pPr>
       <w:r>
         <w:rPr>
           <w:noProof/>
@@ -4316,6 +4391,9 @@
       </w:r>
     </w:p>
     <w:p>
+      <w:pPr>
+        <w:jc w:val="both"/>
+      </w:pPr>
       <w:r>
         <w:t xml:space="preserve">Se crea la variable </w:t>
       </w:r>
@@ -4352,6 +4430,7 @@
     </w:p>
     <w:p>
       <w:pPr>
+        <w:jc w:val="both"/>
         <w:rPr>
           <w:rFonts w:cstheme="minorHAnsi"/>
         </w:rPr>
@@ -4397,6 +4476,7 @@
     </w:p>
     <w:p>
       <w:pPr>
+        <w:jc w:val="both"/>
         <w:rPr>
           <w:rFonts w:cstheme="minorHAnsi"/>
         </w:rPr>
@@ -4427,6 +4507,7 @@
     </w:p>
     <w:p>
       <w:pPr>
+        <w:jc w:val="both"/>
         <w:rPr>
           <w:rFonts w:cstheme="minorHAnsi"/>
         </w:rPr>
@@ -4435,19 +4516,26 @@
     <w:p>
       <w:pPr>
         <w:pStyle w:val="Ttulo1"/>
-      </w:pPr>
-      <w:bookmarkStart w:id="12" w:name="_Toc72255704"/>
+        <w:jc w:val="both"/>
+      </w:pPr>
+      <w:bookmarkStart w:id="12" w:name="_Toc72305229"/>
       <w:r>
         <w:t>Capa de tiles</w:t>
       </w:r>
       <w:bookmarkEnd w:id="12"/>
     </w:p>
     <w:p>
+      <w:pPr>
+        <w:jc w:val="both"/>
+      </w:pPr>
       <w:r>
         <w:t>La capa de tiles consiste en, valga la redundancia, las diferentes capas que va a tener nuestro juego web. Una primera capa sería el fondo, o sea, el mapa, por encima puede estar los elementos que no se pueden atravesar, como muros o montañas, las localizaciones donde el personaje puede acceder, y como última capa, el propio personaje. En este proyecto, se desarrolló con una única capa, para simplificar el trabajo, pero no se descarta que en un futuro se modifique el código para hacerlo funcionar en varias capas.</w:t>
       </w:r>
     </w:p>
     <w:p>
+      <w:pPr>
+        <w:jc w:val="both"/>
+      </w:pPr>
       <w:r>
         <w:rPr>
           <w:noProof/>
@@ -4490,6 +4578,9 @@
       </w:r>
     </w:p>
     <w:p>
+      <w:pPr>
+        <w:jc w:val="both"/>
+      </w:pPr>
       <w:r>
         <w:t>Recorremos los 20 tiles verticales de arriba hacia abajo con el bucle externo, y con el interno, los 20 tiles horizontales de izquierda a la derecha. Lo que leeremos aquí es este array de nuestro mapa .</w:t>
       </w:r>
@@ -4515,6 +4606,9 @@
       </w:r>
     </w:p>
     <w:p>
+      <w:pPr>
+        <w:jc w:val="both"/>
+      </w:pPr>
       <w:r>
         <w:rPr>
           <w:noProof/>
@@ -4599,104 +4693,67 @@
     <w:p>
       <w:pPr>
         <w:pStyle w:val="Ttulo1"/>
-      </w:pPr>
-      <w:bookmarkStart w:id="13" w:name="_Toc72255705"/>
+        <w:jc w:val="both"/>
+      </w:pPr>
+      <w:bookmarkStart w:id="13" w:name="_Toc72305230"/>
       <w:r>
         <w:lastRenderedPageBreak/>
-        <w:t>Máquina de estados</w:t>
+        <w:t xml:space="preserve">Máquina de </w:t>
+      </w:r>
+      <w:r>
+        <w:t>E</w:t>
+      </w:r>
+      <w:r>
+        <w:t>stados</w:t>
       </w:r>
       <w:bookmarkEnd w:id="13"/>
     </w:p>
     <w:p>
       <w:r>
-        <w:rPr>
+        <w:t>Es el mecanismo que se va a encargar de alternar los estados del juego</w:t>
+      </w:r>
+      <w:r>
+        <w:t xml:space="preserve">. </w:t>
+      </w:r>
+      <w:proofErr w:type="gramStart"/>
+      <w:r>
+        <w:t>Alguno de sus estados serán</w:t>
+      </w:r>
+      <w:proofErr w:type="gramEnd"/>
+      <w:r>
+        <w:t>:</w:t>
+      </w:r>
+      <w:r>
+        <w:t xml:space="preserve"> visualizando el mapa del mundo, dentro del nivel, mientras el juego carga, el menú del juego…</w:t>
+      </w:r>
+    </w:p>
+    <w:p>
+      <w:pPr>
+        <w:jc w:val="both"/>
+      </w:pPr>
+      <w:r>
+        <w:t>Crearemos un fichero para crear una constante para listar el estado de nuestro juego</w:t>
+      </w:r>
+      <w:r>
+        <w:t>.</w:t>
+      </w:r>
+    </w:p>
+    <w:p>
+      <w:pPr>
+        <w:jc w:val="both"/>
+      </w:pPr>
+      <w:r>
+        <w:t>Después, crearemos el fichero importante, el de máquina de estados. Este controlará en qué estado está el juego actualmente y qué es lo que se está ejecutando.</w:t>
+      </w:r>
+    </w:p>
+    <w:p>
+      <w:pPr>
+        <w:jc w:val="both"/>
+      </w:pPr>
+      <w:r>
+        <w:rPr>
+          <w:rFonts w:ascii="Consolas" w:hAnsi="Consolas"/>
           <w:noProof/>
-        </w:rPr>
-        <w:drawing>
-          <wp:anchor distT="0" distB="0" distL="114300" distR="114300" simplePos="0" relativeHeight="251683840" behindDoc="1" locked="0" layoutInCell="1" allowOverlap="1" wp14:anchorId="28E14FBF" wp14:editId="3711DA30">
-            <wp:simplePos x="0" y="0"/>
-            <wp:positionH relativeFrom="column">
-              <wp:posOffset>59055</wp:posOffset>
-            </wp:positionH>
-            <wp:positionV relativeFrom="paragraph">
-              <wp:posOffset>394335</wp:posOffset>
-            </wp:positionV>
-            <wp:extent cx="789940" cy="716280"/>
-            <wp:effectExtent l="0" t="0" r="0" b="7620"/>
-            <wp:wrapTight wrapText="bothSides">
-              <wp:wrapPolygon edited="0">
-                <wp:start x="0" y="0"/>
-                <wp:lineTo x="0" y="21255"/>
-                <wp:lineTo x="20836" y="21255"/>
-                <wp:lineTo x="20836" y="0"/>
-                <wp:lineTo x="0" y="0"/>
-              </wp:wrapPolygon>
-            </wp:wrapTight>
-            <wp:docPr id="28" name="Imagen 28"/>
-            <wp:cNvGraphicFramePr>
-              <a:graphicFrameLocks xmlns:a="http://schemas.openxmlformats.org/drawingml/2006/main" noChangeAspect="1"/>
-            </wp:cNvGraphicFramePr>
-            <a:graphic xmlns:a="http://schemas.openxmlformats.org/drawingml/2006/main">
-              <a:graphicData uri="http://schemas.openxmlformats.org/drawingml/2006/picture">
-                <pic:pic xmlns:pic="http://schemas.openxmlformats.org/drawingml/2006/picture">
-                  <pic:nvPicPr>
-                    <pic:cNvPr id="1" name=""/>
-                    <pic:cNvPicPr/>
-                  </pic:nvPicPr>
-                  <pic:blipFill>
-                    <a:blip r:embed="rId33" cstate="print">
-                      <a:extLst>
-                        <a:ext uri="{28A0092B-C50C-407E-A947-70E740481C1C}">
-                          <a14:useLocalDpi xmlns:a14="http://schemas.microsoft.com/office/drawing/2010/main" val="0"/>
-                        </a:ext>
-                      </a:extLst>
-                    </a:blip>
-                    <a:stretch>
-                      <a:fillRect/>
-                    </a:stretch>
-                  </pic:blipFill>
-                  <pic:spPr>
-                    <a:xfrm>
-                      <a:off x="0" y="0"/>
-                      <a:ext cx="789940" cy="716280"/>
-                    </a:xfrm>
-                    <a:prstGeom prst="rect">
-                      <a:avLst/>
-                    </a:prstGeom>
-                  </pic:spPr>
-                </pic:pic>
-              </a:graphicData>
-            </a:graphic>
-            <wp14:sizeRelH relativeFrom="margin">
-              <wp14:pctWidth>0</wp14:pctWidth>
-            </wp14:sizeRelH>
-            <wp14:sizeRelV relativeFrom="margin">
-              <wp14:pctHeight>0</wp14:pctHeight>
-            </wp14:sizeRelV>
-          </wp:anchor>
-        </w:drawing>
-      </w:r>
-      <w:r>
-        <w:t>La función de la máquina de estados es identificar el momento en el que se encuentra el juego: visualizando el mapa del mundo, dentro del nivel, mientras el juego carga, el menú del juego…</w:t>
-      </w:r>
-    </w:p>
-    <w:p>
-      <w:r>
-        <w:t>Crearemos un fichero para crear una constante para listar el estado de nuestro juego</w:t>
-      </w:r>
-      <w:r>
-        <w:t>.</w:t>
-      </w:r>
-    </w:p>
-    <w:p>
-      <w:r>
-        <w:t>Después, crearemos el fichero importante, el de máquina de estados. Este controlará en qué estado está el juego actualmente y qué es lo que se está ejecutando.</w:t>
-      </w:r>
-    </w:p>
-    <w:p>
-      <w:r>
-        <w:rPr>
-          <w:rFonts w:ascii="Consolas" w:hAnsi="Consolas"/>
         </w:rPr>
         <w:drawing>
           <wp:anchor distT="0" distB="0" distL="114300" distR="114300" simplePos="0" relativeHeight="251684864" behindDoc="1" locked="0" layoutInCell="1" allowOverlap="1" wp14:anchorId="6A9030F6" wp14:editId="083096D9">
@@ -4730,7 +4787,7 @@
                     <pic:cNvPicPr/>
                   </pic:nvPicPr>
                   <pic:blipFill>
-                    <a:blip r:embed="rId34" cstate="print">
+                    <a:blip r:embed="rId33" cstate="print">
                       <a:extLst>
                         <a:ext uri="{28A0092B-C50C-407E-A947-70E740481C1C}">
                           <a14:useLocalDpi xmlns:a14="http://schemas.microsoft.com/office/drawing/2010/main" val="0"/>
@@ -4803,15 +4860,31 @@
       </w:r>
     </w:p>
     <w:p>
+      <w:pPr>
+        <w:jc w:val="both"/>
+      </w:pPr>
       <w:r>
         <w:t xml:space="preserve">QUEDA POR EXPLICAR </w:t>
       </w:r>
     </w:p>
-    <w:p/>
-    <w:p/>
-    <w:p/>
-    <w:p>
-      <w:pPr>
+    <w:p>
+      <w:pPr>
+        <w:jc w:val="both"/>
+      </w:pPr>
+    </w:p>
+    <w:p>
+      <w:pPr>
+        <w:jc w:val="both"/>
+      </w:pPr>
+    </w:p>
+    <w:p>
+      <w:pPr>
+        <w:jc w:val="both"/>
+      </w:pPr>
+    </w:p>
+    <w:p>
+      <w:pPr>
+        <w:jc w:val="both"/>
         <w:rPr>
           <w:u w:val="single"/>
         </w:rPr>
@@ -4819,10 +4892,1101 @@
     </w:p>
     <w:p>
       <w:pPr>
+        <w:pStyle w:val="Ttulo1"/>
+        <w:jc w:val="both"/>
+      </w:pPr>
+      <w:bookmarkStart w:id="14" w:name="_Toc72305231"/>
+      <w:r>
+        <w:t>Mapa</w:t>
+      </w:r>
+      <w:bookmarkEnd w:id="14"/>
+    </w:p>
+    <w:p>
+      <w:pPr>
+        <w:jc w:val="both"/>
+      </w:pPr>
+      <w:r>
+        <w:t>El archivo del mapa es el fichero mas grande y contiene funciones algo mas complejas. Gracias a este, podremos controlar tanto los mapas cenitales como los laterales.</w:t>
+      </w:r>
+    </w:p>
+    <w:p>
+      <w:pPr>
+        <w:jc w:val="both"/>
+      </w:pPr>
+      <w:r>
+        <w:t>Para poder entender bien el mecanismo de esta parte del proyecto, vayamos enumerando cada parte del mismo</w:t>
+      </w:r>
+    </w:p>
+    <w:p>
+      <w:pPr>
+        <w:jc w:val="both"/>
+      </w:pPr>
+      <w:r>
+        <w:rPr>
+          <w:highlight w:val="yellow"/>
+        </w:rPr>
+        <w:t>PENDIENTE INICIARCAPAS</w:t>
+      </w:r>
+    </w:p>
+    <w:tbl>
+      <w:tblPr>
+        <w:tblStyle w:val="Tablaconcuadrcula"/>
+        <w:tblW w:w="0" w:type="auto"/>
+        <w:tblLook w:val="04A0" w:firstRow="1" w:lastRow="0" w:firstColumn="1" w:lastColumn="0" w:noHBand="0" w:noVBand="1"/>
+      </w:tblPr>
+      <w:tblGrid>
+        <w:gridCol w:w="4247"/>
+        <w:gridCol w:w="4247"/>
+      </w:tblGrid>
+      <w:tr>
+        <w:tc>
+          <w:tcPr>
+            <w:tcW w:w="4247" w:type="dxa"/>
+            <w:vAlign w:val="center"/>
+          </w:tcPr>
+          <w:p>
+            <w:pPr>
+              <w:jc w:val="both"/>
+            </w:pPr>
+            <w:proofErr w:type="spellStart"/>
+            <w:proofErr w:type="gramStart"/>
+            <w:r>
+              <w:t>this.posicion</w:t>
+            </w:r>
+            <w:proofErr w:type="spellEnd"/>
+            <w:proofErr w:type="gramEnd"/>
+            <w:r>
+              <w:t xml:space="preserve"> = new Punto(0,0);</w:t>
+            </w:r>
+          </w:p>
+        </w:tc>
+        <w:tc>
+          <w:tcPr>
+            <w:tcW w:w="4247" w:type="dxa"/>
+          </w:tcPr>
+          <w:p>
+            <w:pPr>
+              <w:jc w:val="both"/>
+            </w:pPr>
+            <w:r>
+              <w:t>Será 0,0 porque gracias a CSS, podemos mover el mapa entero de un lado a otro, y así conseguiremos que no tenga mucho impacto en el rendimiento</w:t>
+            </w:r>
+            <w:r>
+              <w:t>,</w:t>
+            </w:r>
+          </w:p>
+        </w:tc>
+      </w:tr>
+      <w:tr>
+        <w:tc>
+          <w:tcPr>
+            <w:tcW w:w="4247" w:type="dxa"/>
+            <w:vAlign w:val="center"/>
+          </w:tcPr>
+          <w:p>
+            <w:pPr>
+              <w:jc w:val="both"/>
+            </w:pPr>
+            <w:proofErr w:type="spellStart"/>
+            <w:proofErr w:type="gramStart"/>
+            <w:r>
+              <w:t>this.posicionActualizada</w:t>
+            </w:r>
+            <w:proofErr w:type="spellEnd"/>
+            <w:proofErr w:type="gramEnd"/>
+            <w:r>
+              <w:t xml:space="preserve"> = new Punto(0,0);</w:t>
+            </w:r>
+          </w:p>
+        </w:tc>
+        <w:tc>
+          <w:tcPr>
+            <w:tcW w:w="4247" w:type="dxa"/>
+          </w:tcPr>
+          <w:p>
+            <w:pPr>
+              <w:jc w:val="both"/>
+            </w:pPr>
+            <w:r>
+              <w:t>Sirve para distinguir si en cada actualización el mapa debe moverse o no, ya que, si no debe moverse, es inútil estar llamando al método que lo va a mover o dibujar, porque eso desperdicia recursos.</w:t>
+            </w:r>
+          </w:p>
+        </w:tc>
+      </w:tr>
+      <w:tr>
+        <w:tc>
+          <w:tcPr>
+            <w:tcW w:w="4247" w:type="dxa"/>
+            <w:vAlign w:val="center"/>
+          </w:tcPr>
+          <w:p>
+            <w:pPr>
+              <w:jc w:val="both"/>
+              <w:rPr>
+                <w:sz w:val="16"/>
+                <w:szCs w:val="16"/>
+              </w:rPr>
+            </w:pPr>
+            <w:proofErr w:type="spellStart"/>
+            <w:proofErr w:type="gramStart"/>
+            <w:r>
+              <w:rPr>
+                <w:sz w:val="16"/>
+                <w:szCs w:val="16"/>
+              </w:rPr>
+              <w:t>this.anchoMedidoEnTiles</w:t>
+            </w:r>
+            <w:proofErr w:type="spellEnd"/>
+            <w:proofErr w:type="gramEnd"/>
+            <w:r>
+              <w:rPr>
+                <w:sz w:val="16"/>
+                <w:szCs w:val="16"/>
+              </w:rPr>
+              <w:t xml:space="preserve"> = </w:t>
+            </w:r>
+            <w:proofErr w:type="spellStart"/>
+            <w:r>
+              <w:rPr>
+                <w:sz w:val="16"/>
+                <w:szCs w:val="16"/>
+              </w:rPr>
+              <w:t>parseInt</w:t>
+            </w:r>
+            <w:proofErr w:type="spellEnd"/>
+            <w:r>
+              <w:rPr>
+                <w:sz w:val="16"/>
+                <w:szCs w:val="16"/>
+              </w:rPr>
+              <w:t>(</w:t>
+            </w:r>
+            <w:proofErr w:type="spellStart"/>
+            <w:r>
+              <w:rPr>
+                <w:sz w:val="16"/>
+                <w:szCs w:val="16"/>
+              </w:rPr>
+              <w:t>objetoJSON.width</w:t>
+            </w:r>
+            <w:proofErr w:type="spellEnd"/>
+            <w:r>
+              <w:rPr>
+                <w:sz w:val="16"/>
+                <w:szCs w:val="16"/>
+              </w:rPr>
+              <w:t>);</w:t>
+            </w:r>
+          </w:p>
+          <w:p>
+            <w:pPr>
+              <w:jc w:val="both"/>
+              <w:rPr>
+                <w:sz w:val="16"/>
+                <w:szCs w:val="16"/>
+              </w:rPr>
+            </w:pPr>
+            <w:proofErr w:type="spellStart"/>
+            <w:proofErr w:type="gramStart"/>
+            <w:r>
+              <w:rPr>
+                <w:sz w:val="16"/>
+                <w:szCs w:val="16"/>
+              </w:rPr>
+              <w:t>this.altoMedidoEnTiles</w:t>
+            </w:r>
+            <w:proofErr w:type="spellEnd"/>
+            <w:proofErr w:type="gramEnd"/>
+            <w:r>
+              <w:rPr>
+                <w:sz w:val="16"/>
+                <w:szCs w:val="16"/>
+              </w:rPr>
+              <w:t xml:space="preserve"> = </w:t>
+            </w:r>
+            <w:proofErr w:type="spellStart"/>
+            <w:r>
+              <w:rPr>
+                <w:sz w:val="16"/>
+                <w:szCs w:val="16"/>
+              </w:rPr>
+              <w:t>parseInt</w:t>
+            </w:r>
+            <w:proofErr w:type="spellEnd"/>
+            <w:r>
+              <w:rPr>
+                <w:sz w:val="16"/>
+                <w:szCs w:val="16"/>
+              </w:rPr>
+              <w:t>(</w:t>
+            </w:r>
+            <w:proofErr w:type="spellStart"/>
+            <w:r>
+              <w:rPr>
+                <w:sz w:val="16"/>
+                <w:szCs w:val="16"/>
+              </w:rPr>
+              <w:t>objetoJSON.height</w:t>
+            </w:r>
+            <w:proofErr w:type="spellEnd"/>
+            <w:r>
+              <w:rPr>
+                <w:sz w:val="16"/>
+                <w:szCs w:val="16"/>
+              </w:rPr>
+              <w:t>);</w:t>
+            </w:r>
+          </w:p>
+          <w:p>
+            <w:pPr>
+              <w:jc w:val="both"/>
+              <w:rPr>
+                <w:sz w:val="16"/>
+                <w:szCs w:val="16"/>
+              </w:rPr>
+            </w:pPr>
+            <w:proofErr w:type="spellStart"/>
+            <w:proofErr w:type="gramStart"/>
+            <w:r>
+              <w:rPr>
+                <w:sz w:val="16"/>
+                <w:szCs w:val="16"/>
+              </w:rPr>
+              <w:t>this.anchoDeLosTiles</w:t>
+            </w:r>
+            <w:proofErr w:type="spellEnd"/>
+            <w:proofErr w:type="gramEnd"/>
+            <w:r>
+              <w:rPr>
+                <w:sz w:val="16"/>
+                <w:szCs w:val="16"/>
+              </w:rPr>
+              <w:t xml:space="preserve"> = </w:t>
+            </w:r>
+            <w:proofErr w:type="spellStart"/>
+            <w:r>
+              <w:rPr>
+                <w:sz w:val="16"/>
+                <w:szCs w:val="16"/>
+              </w:rPr>
+              <w:t>parseInt</w:t>
+            </w:r>
+            <w:proofErr w:type="spellEnd"/>
+            <w:r>
+              <w:rPr>
+                <w:sz w:val="16"/>
+                <w:szCs w:val="16"/>
+              </w:rPr>
+              <w:t>(</w:t>
+            </w:r>
+            <w:proofErr w:type="spellStart"/>
+            <w:r>
+              <w:rPr>
+                <w:sz w:val="16"/>
+                <w:szCs w:val="16"/>
+              </w:rPr>
+              <w:t>objetoJSON.tilewidth</w:t>
+            </w:r>
+            <w:proofErr w:type="spellEnd"/>
+            <w:r>
+              <w:rPr>
+                <w:sz w:val="16"/>
+                <w:szCs w:val="16"/>
+              </w:rPr>
+              <w:t>);</w:t>
+            </w:r>
+          </w:p>
+          <w:p>
+            <w:pPr>
+              <w:jc w:val="both"/>
+              <w:rPr>
+                <w:sz w:val="16"/>
+                <w:szCs w:val="16"/>
+              </w:rPr>
+            </w:pPr>
+            <w:proofErr w:type="spellStart"/>
+            <w:proofErr w:type="gramStart"/>
+            <w:r>
+              <w:rPr>
+                <w:sz w:val="16"/>
+                <w:szCs w:val="16"/>
+              </w:rPr>
+              <w:t>this.altoDeLosTiles</w:t>
+            </w:r>
+            <w:proofErr w:type="spellEnd"/>
+            <w:proofErr w:type="gramEnd"/>
+            <w:r>
+              <w:rPr>
+                <w:sz w:val="16"/>
+                <w:szCs w:val="16"/>
+              </w:rPr>
+              <w:t xml:space="preserve"> = </w:t>
+            </w:r>
+            <w:proofErr w:type="spellStart"/>
+            <w:r>
+              <w:rPr>
+                <w:sz w:val="16"/>
+                <w:szCs w:val="16"/>
+              </w:rPr>
+              <w:t>parseInt</w:t>
+            </w:r>
+            <w:proofErr w:type="spellEnd"/>
+            <w:r>
+              <w:rPr>
+                <w:sz w:val="16"/>
+                <w:szCs w:val="16"/>
+              </w:rPr>
+              <w:t>(</w:t>
+            </w:r>
+            <w:proofErr w:type="spellStart"/>
+            <w:r>
+              <w:rPr>
+                <w:sz w:val="16"/>
+                <w:szCs w:val="16"/>
+              </w:rPr>
+              <w:t>objetoJSON.tileheight</w:t>
+            </w:r>
+            <w:proofErr w:type="spellEnd"/>
+            <w:r>
+              <w:rPr>
+                <w:sz w:val="16"/>
+                <w:szCs w:val="16"/>
+              </w:rPr>
+              <w:t>);</w:t>
+            </w:r>
+          </w:p>
+        </w:tc>
+        <w:tc>
+          <w:tcPr>
+            <w:tcW w:w="4247" w:type="dxa"/>
+          </w:tcPr>
+          <w:p>
+            <w:pPr>
+              <w:jc w:val="both"/>
+            </w:pPr>
+            <w:r>
+              <w:t xml:space="preserve">Obtenemos el </w:t>
+            </w:r>
+            <w:proofErr w:type="spellStart"/>
+            <w:r>
+              <w:t>string</w:t>
+            </w:r>
+            <w:proofErr w:type="spellEnd"/>
+            <w:r>
+              <w:t xml:space="preserve"> que viene del fichero json y cogemos el atributo, y como viene en formato de texto, hay que transformarlo a numero </w:t>
+            </w:r>
+          </w:p>
+        </w:tc>
+      </w:tr>
+      <w:tr>
+        <w:tc>
+          <w:tcPr>
+            <w:tcW w:w="4247" w:type="dxa"/>
+            <w:vAlign w:val="center"/>
+          </w:tcPr>
+          <w:p>
+            <w:pPr>
+              <w:jc w:val="both"/>
+            </w:pPr>
+            <w:proofErr w:type="spellStart"/>
+            <w:proofErr w:type="gramStart"/>
+            <w:r>
+              <w:t>this.iniciarCapas</w:t>
+            </w:r>
+            <w:proofErr w:type="spellEnd"/>
+            <w:proofErr w:type="gramEnd"/>
+            <w:r>
+              <w:t>(</w:t>
+            </w:r>
+            <w:proofErr w:type="spellStart"/>
+            <w:r>
+              <w:t>objetoJSON.layers</w:t>
+            </w:r>
+            <w:proofErr w:type="spellEnd"/>
+            <w:r>
+              <w:t>);</w:t>
+            </w:r>
+          </w:p>
+        </w:tc>
+        <w:tc>
+          <w:tcPr>
+            <w:tcW w:w="4247" w:type="dxa"/>
+          </w:tcPr>
+          <w:p>
+            <w:pPr>
+              <w:jc w:val="both"/>
+            </w:pPr>
+            <w:r>
+              <w:t>Seleccionamos las capas que necesitamos del fichero json</w:t>
+            </w:r>
+          </w:p>
+        </w:tc>
+      </w:tr>
+      <w:tr>
+        <w:tc>
+          <w:tcPr>
+            <w:tcW w:w="4247" w:type="dxa"/>
+            <w:vAlign w:val="center"/>
+          </w:tcPr>
+          <w:p>
+            <w:pPr>
+              <w:jc w:val="both"/>
+            </w:pPr>
+          </w:p>
+        </w:tc>
+        <w:tc>
+          <w:tcPr>
+            <w:tcW w:w="4247" w:type="dxa"/>
+          </w:tcPr>
+          <w:p>
+            <w:pPr>
+              <w:jc w:val="both"/>
+            </w:pPr>
+          </w:p>
+        </w:tc>
+      </w:tr>
+      <w:tr>
+        <w:tc>
+          <w:tcPr>
+            <w:tcW w:w="4247" w:type="dxa"/>
+            <w:vAlign w:val="center"/>
+          </w:tcPr>
+          <w:p>
+            <w:pPr>
+              <w:jc w:val="both"/>
+            </w:pPr>
+          </w:p>
+        </w:tc>
+        <w:tc>
+          <w:tcPr>
+            <w:tcW w:w="4247" w:type="dxa"/>
+          </w:tcPr>
+          <w:p>
+            <w:pPr>
+              <w:jc w:val="both"/>
+            </w:pPr>
+          </w:p>
+        </w:tc>
+      </w:tr>
+      <w:tr>
+        <w:tc>
+          <w:tcPr>
+            <w:tcW w:w="4247" w:type="dxa"/>
+            <w:vAlign w:val="center"/>
+          </w:tcPr>
+          <w:p>
+            <w:pPr>
+              <w:jc w:val="both"/>
+            </w:pPr>
+          </w:p>
+        </w:tc>
+        <w:tc>
+          <w:tcPr>
+            <w:tcW w:w="4247" w:type="dxa"/>
+          </w:tcPr>
+          <w:p>
+            <w:pPr>
+              <w:jc w:val="both"/>
+            </w:pPr>
+          </w:p>
+        </w:tc>
+      </w:tr>
+      <w:tr>
+        <w:tc>
+          <w:tcPr>
+            <w:tcW w:w="4247" w:type="dxa"/>
+            <w:vAlign w:val="center"/>
+          </w:tcPr>
+          <w:p>
+            <w:pPr>
+              <w:jc w:val="both"/>
+            </w:pPr>
+          </w:p>
+        </w:tc>
+        <w:tc>
+          <w:tcPr>
+            <w:tcW w:w="4247" w:type="dxa"/>
+          </w:tcPr>
+          <w:p>
+            <w:pPr>
+              <w:jc w:val="both"/>
+            </w:pPr>
+          </w:p>
+        </w:tc>
+      </w:tr>
+    </w:tbl>
+    <w:p>
+      <w:pPr>
+        <w:jc w:val="both"/>
+      </w:pPr>
+    </w:p>
+    <w:p>
+      <w:pPr>
+        <w:pStyle w:val="Ttulo1"/>
+        <w:jc w:val="both"/>
+      </w:pPr>
+      <w:r>
+        <w:lastRenderedPageBreak/>
+        <w:t>Estado del Mapamundi</w:t>
+      </w:r>
+    </w:p>
+    <w:p>
+      <w:pPr>
+        <w:jc w:val="both"/>
+      </w:pPr>
+      <w:r>
+        <w:t>El propósito de esta clase es controlar la ejecución del juego mientras se está en el mapamundi, es decir, mientras el jugador explora el mapa del mundo para acceder a los niveles.</w:t>
+      </w:r>
+    </w:p>
+    <w:p>
+      <w:pPr>
+        <w:jc w:val="both"/>
+      </w:pPr>
+      <w:r>
+        <w:rPr>
+          <w:highlight w:val="yellow"/>
+        </w:rPr>
+        <w:t>PENDIENTE</w:t>
+      </w:r>
+    </w:p>
+    <w:p>
+      <w:pPr>
+        <w:jc w:val="both"/>
+      </w:pPr>
+    </w:p>
+    <w:p>
+      <w:pPr>
+        <w:jc w:val="both"/>
+      </w:pPr>
+    </w:p>
+    <w:p>
+      <w:pPr>
+        <w:pStyle w:val="Ttulo1"/>
+        <w:jc w:val="both"/>
+      </w:pPr>
+      <w:r>
+        <w:t>Inicio</w:t>
+      </w:r>
+    </w:p>
+    <w:p>
+      <w:pPr>
+        <w:jc w:val="both"/>
+      </w:pPr>
+      <w:r>
+        <w:t xml:space="preserve">Crearemos un array de funciones. </w:t>
+      </w:r>
+    </w:p>
+    <w:p>
+      <w:pPr>
+        <w:pStyle w:val="Ttulo2"/>
+        <w:jc w:val="both"/>
+      </w:pPr>
+      <w:r>
+        <w:drawing>
+          <wp:anchor distT="0" distB="0" distL="114300" distR="114300" simplePos="0" relativeHeight="251685888" behindDoc="1" locked="0" layoutInCell="1" allowOverlap="1" wp14:anchorId="4277DBD3" wp14:editId="6D44EFAC">
+            <wp:simplePos x="0" y="0"/>
+            <wp:positionH relativeFrom="column">
+              <wp:posOffset>-15875</wp:posOffset>
+            </wp:positionH>
+            <wp:positionV relativeFrom="paragraph">
+              <wp:posOffset>208612</wp:posOffset>
+            </wp:positionV>
+            <wp:extent cx="1221105" cy="814070"/>
+            <wp:effectExtent l="0" t="0" r="0" b="5080"/>
+            <wp:wrapTight wrapText="bothSides">
+              <wp:wrapPolygon edited="0">
+                <wp:start x="0" y="0"/>
+                <wp:lineTo x="0" y="21229"/>
+                <wp:lineTo x="21229" y="21229"/>
+                <wp:lineTo x="21229" y="0"/>
+                <wp:lineTo x="0" y="0"/>
+              </wp:wrapPolygon>
+            </wp:wrapTight>
+            <wp:docPr id="30" name="Imagen 30"/>
+            <wp:cNvGraphicFramePr>
+              <a:graphicFrameLocks xmlns:a="http://schemas.openxmlformats.org/drawingml/2006/main" noChangeAspect="1"/>
+            </wp:cNvGraphicFramePr>
+            <a:graphic xmlns:a="http://schemas.openxmlformats.org/drawingml/2006/main">
+              <a:graphicData uri="http://schemas.openxmlformats.org/drawingml/2006/picture">
+                <pic:pic xmlns:pic="http://schemas.openxmlformats.org/drawingml/2006/picture">
+                  <pic:nvPicPr>
+                    <pic:cNvPr id="1" name=""/>
+                    <pic:cNvPicPr/>
+                  </pic:nvPicPr>
+                  <pic:blipFill>
+                    <a:blip r:embed="rId34">
+                      <a:extLst>
+                        <a:ext uri="{28A0092B-C50C-407E-A947-70E740481C1C}">
+                          <a14:useLocalDpi xmlns:a14="http://schemas.microsoft.com/office/drawing/2010/main" val="0"/>
+                        </a:ext>
+                      </a:extLst>
+                    </a:blip>
+                    <a:stretch>
+                      <a:fillRect/>
+                    </a:stretch>
+                  </pic:blipFill>
+                  <pic:spPr>
+                    <a:xfrm>
+                      <a:off x="0" y="0"/>
+                      <a:ext cx="1221105" cy="814070"/>
+                    </a:xfrm>
+                    <a:prstGeom prst="rect">
+                      <a:avLst/>
+                    </a:prstGeom>
+                  </pic:spPr>
+                </pic:pic>
+              </a:graphicData>
+            </a:graphic>
+            <wp14:sizeRelH relativeFrom="margin">
+              <wp14:pctWidth>0</wp14:pctWidth>
+            </wp14:sizeRelH>
+            <wp14:sizeRelV relativeFrom="margin">
+              <wp14:pctHeight>0</wp14:pctHeight>
+            </wp14:sizeRelV>
+          </wp:anchor>
+        </w:drawing>
+      </w:r>
+      <w:r>
+        <w:t>Iniciadores</w:t>
+      </w:r>
+    </w:p>
+    <w:p>
+      <w:pPr>
+        <w:jc w:val="both"/>
+      </w:pPr>
+      <w:r>
+        <w:t xml:space="preserve">En </w:t>
+      </w:r>
+      <w:r>
         <w:rPr>
           <w:rFonts w:ascii="Consolas" w:hAnsi="Consolas"/>
-        </w:rPr>
-      </w:pPr>
+          <w:b/>
+          <w:bCs/>
+        </w:rPr>
+        <w:t>iniciadores</w:t>
+      </w:r>
+      <w:r>
+        <w:t xml:space="preserve"> indicaremos que queremos que se inicie y en qué orden, y a demás estamos haciendo que se ejecuten una detrás de la otra, es decir, hasta que no se ejecute la primera y haya acabado, no comenzará la segunda, y así sucesivamente.</w:t>
+      </w:r>
+    </w:p>
+    <w:p>
+      <w:pPr>
+        <w:pStyle w:val="Ttulo2"/>
+        <w:jc w:val="both"/>
+      </w:pPr>
+      <w:r>
+        <w:t>Iniciar Juego</w:t>
+      </w:r>
+    </w:p>
+    <w:p>
+      <w:pPr>
+        <w:jc w:val="both"/>
+      </w:pPr>
+      <w:r>
+        <w:t>Lo interesante de esta función es que haremos un Callback. Callback significa que podremos pasar una función como argumento a otra función, de esta forma la primera función ejecutará su código y cuando termine, se ejecutará detrás la segunda función.</w:t>
+      </w:r>
+    </w:p>
+    <w:p>
+      <w:pPr>
+        <w:jc w:val="both"/>
+        <w:rPr>
+          <w:rFonts w:cstheme="minorHAnsi"/>
+        </w:rPr>
+      </w:pPr>
+      <w:r>
+        <w:drawing>
+          <wp:anchor distT="0" distB="0" distL="114300" distR="114300" simplePos="0" relativeHeight="251686912" behindDoc="1" locked="0" layoutInCell="1" allowOverlap="1" wp14:anchorId="17809DF1" wp14:editId="7D078F4E">
+            <wp:simplePos x="0" y="0"/>
+            <wp:positionH relativeFrom="column">
+              <wp:posOffset>-16330</wp:posOffset>
+            </wp:positionH>
+            <wp:positionV relativeFrom="paragraph">
+              <wp:posOffset>38261</wp:posOffset>
+            </wp:positionV>
+            <wp:extent cx="3275330" cy="599440"/>
+            <wp:effectExtent l="0" t="0" r="1270" b="0"/>
+            <wp:wrapTight wrapText="bothSides">
+              <wp:wrapPolygon edited="0">
+                <wp:start x="0" y="0"/>
+                <wp:lineTo x="0" y="20593"/>
+                <wp:lineTo x="21483" y="20593"/>
+                <wp:lineTo x="21483" y="0"/>
+                <wp:lineTo x="0" y="0"/>
+              </wp:wrapPolygon>
+            </wp:wrapTight>
+            <wp:docPr id="31" name="Imagen 31"/>
+            <wp:cNvGraphicFramePr>
+              <a:graphicFrameLocks xmlns:a="http://schemas.openxmlformats.org/drawingml/2006/main" noChangeAspect="1"/>
+            </wp:cNvGraphicFramePr>
+            <a:graphic xmlns:a="http://schemas.openxmlformats.org/drawingml/2006/main">
+              <a:graphicData uri="http://schemas.openxmlformats.org/drawingml/2006/picture">
+                <pic:pic xmlns:pic="http://schemas.openxmlformats.org/drawingml/2006/picture">
+                  <pic:nvPicPr>
+                    <pic:cNvPr id="1" name=""/>
+                    <pic:cNvPicPr/>
+                  </pic:nvPicPr>
+                  <pic:blipFill>
+                    <a:blip r:embed="rId35">
+                      <a:extLst>
+                        <a:ext uri="{28A0092B-C50C-407E-A947-70E740481C1C}">
+                          <a14:useLocalDpi xmlns:a14="http://schemas.microsoft.com/office/drawing/2010/main" val="0"/>
+                        </a:ext>
+                      </a:extLst>
+                    </a:blip>
+                    <a:stretch>
+                      <a:fillRect/>
+                    </a:stretch>
+                  </pic:blipFill>
+                  <pic:spPr>
+                    <a:xfrm>
+                      <a:off x="0" y="0"/>
+                      <a:ext cx="3275330" cy="599440"/>
+                    </a:xfrm>
+                    <a:prstGeom prst="rect">
+                      <a:avLst/>
+                    </a:prstGeom>
+                  </pic:spPr>
+                </pic:pic>
+              </a:graphicData>
+            </a:graphic>
+            <wp14:sizeRelH relativeFrom="margin">
+              <wp14:pctWidth>0</wp14:pctWidth>
+            </wp14:sizeRelH>
+            <wp14:sizeRelV relativeFrom="margin">
+              <wp14:pctHeight>0</wp14:pctHeight>
+            </wp14:sizeRelV>
+          </wp:anchor>
+        </w:drawing>
+      </w:r>
+      <w:r>
+        <w:t xml:space="preserve">En </w:t>
+      </w:r>
+      <w:r>
+        <w:rPr>
+          <w:rFonts w:ascii="Consolas" w:hAnsi="Consolas"/>
+          <w:b/>
+          <w:bCs/>
+        </w:rPr>
+        <w:t>iniciarJuego</w:t>
+      </w:r>
+      <w:r>
+        <w:t xml:space="preserve"> llamaremos a </w:t>
+      </w:r>
+      <w:r>
+        <w:rPr>
+          <w:rFonts w:ascii="Consolas" w:hAnsi="Consolas"/>
+          <w:b/>
+          <w:bCs/>
+        </w:rPr>
+        <w:t>encadenarInicios</w:t>
+      </w:r>
+      <w:r>
+        <w:rPr>
+          <w:rFonts w:cstheme="minorHAnsi"/>
+        </w:rPr>
+        <w:t>, le pasamos un iniciador como argumento</w:t>
+      </w:r>
+      <w:r>
+        <w:rPr>
+          <w:rFonts w:cstheme="minorHAnsi"/>
+        </w:rPr>
+        <w:t xml:space="preserve">, así que le pasamos </w:t>
+      </w:r>
+      <w:r>
+        <w:rPr>
+          <w:rFonts w:cstheme="minorHAnsi"/>
+          <w:b/>
+          <w:bCs/>
+        </w:rPr>
+        <w:t>inicio</w:t>
+      </w:r>
+      <w:r>
+        <w:rPr>
+          <w:rFonts w:cstheme="minorHAnsi"/>
+        </w:rPr>
+        <w:t xml:space="preserve">, le pasamos nuestro arraya </w:t>
+      </w:r>
+      <w:r>
+        <w:rPr>
+          <w:rFonts w:ascii="Consolas" w:hAnsi="Consolas" w:cstheme="minorHAnsi"/>
+          <w:b/>
+          <w:bCs/>
+        </w:rPr>
+        <w:t>iniciadores</w:t>
+      </w:r>
+      <w:r>
+        <w:rPr>
+          <w:rFonts w:cstheme="minorHAnsi"/>
+          <w:b/>
+          <w:bCs/>
+        </w:rPr>
+        <w:t xml:space="preserve"> </w:t>
+      </w:r>
+      <w:r>
+        <w:rPr>
+          <w:rFonts w:cstheme="minorHAnsi"/>
+        </w:rPr>
+        <w:t xml:space="preserve">y usamos la función de JavaScript </w:t>
+      </w:r>
+      <w:r>
+        <w:rPr>
+          <w:rFonts w:ascii="Consolas" w:hAnsi="Consolas" w:cstheme="minorHAnsi"/>
+          <w:b/>
+          <w:bCs/>
+        </w:rPr>
+        <w:t>.shift</w:t>
+      </w:r>
+      <w:r>
+        <w:rPr>
+          <w:rFonts w:ascii="Consolas" w:hAnsi="Consolas" w:cstheme="minorHAnsi"/>
+          <w:b/>
+          <w:bCs/>
+        </w:rPr>
+        <w:t>()</w:t>
+      </w:r>
+      <w:r>
+        <w:rPr>
+          <w:rFonts w:cstheme="minorHAnsi"/>
+        </w:rPr>
+        <w:t xml:space="preserve">. </w:t>
+      </w:r>
+      <w:r>
+        <w:rPr>
+          <w:rFonts w:cstheme="minorHAnsi"/>
+        </w:rPr>
+        <w:t>Shift devuelve el primer elemento y luego lo borra del array, cada vez que lo ejecutemos irá borrando uno a uno los elementos del array hasta que este esté vacío.</w:t>
+      </w:r>
+    </w:p>
+    <w:p>
+      <w:pPr>
+        <w:pStyle w:val="Ttulo2"/>
+        <w:jc w:val="both"/>
+      </w:pPr>
+      <w:r>
+        <w:t>Encadenar Inicios</w:t>
+      </w:r>
+    </w:p>
+    <w:p>
+      <w:pPr>
+        <w:jc w:val="both"/>
+      </w:pPr>
+      <w:r>
+        <w:rPr>
+          <w:noProof/>
+        </w:rPr>
+        <w:drawing>
+          <wp:anchor distT="0" distB="0" distL="114300" distR="114300" simplePos="0" relativeHeight="251687936" behindDoc="1" locked="0" layoutInCell="1" allowOverlap="1" wp14:anchorId="2074B525" wp14:editId="3B50F74C">
+            <wp:simplePos x="0" y="0"/>
+            <wp:positionH relativeFrom="column">
+              <wp:posOffset>1778492</wp:posOffset>
+            </wp:positionH>
+            <wp:positionV relativeFrom="paragraph">
+              <wp:posOffset>592407</wp:posOffset>
+            </wp:positionV>
+            <wp:extent cx="3637280" cy="921385"/>
+            <wp:effectExtent l="0" t="0" r="1270" b="0"/>
+            <wp:wrapTight wrapText="bothSides">
+              <wp:wrapPolygon edited="0">
+                <wp:start x="0" y="0"/>
+                <wp:lineTo x="0" y="20990"/>
+                <wp:lineTo x="21494" y="20990"/>
+                <wp:lineTo x="21494" y="0"/>
+                <wp:lineTo x="0" y="0"/>
+              </wp:wrapPolygon>
+            </wp:wrapTight>
+            <wp:docPr id="33" name="Imagen 33"/>
+            <wp:cNvGraphicFramePr>
+              <a:graphicFrameLocks xmlns:a="http://schemas.openxmlformats.org/drawingml/2006/main" noChangeAspect="1"/>
+            </wp:cNvGraphicFramePr>
+            <a:graphic xmlns:a="http://schemas.openxmlformats.org/drawingml/2006/main">
+              <a:graphicData uri="http://schemas.openxmlformats.org/drawingml/2006/picture">
+                <pic:pic xmlns:pic="http://schemas.openxmlformats.org/drawingml/2006/picture">
+                  <pic:nvPicPr>
+                    <pic:cNvPr id="0" name="Picture 1"/>
+                    <pic:cNvPicPr>
+                      <a:picLocks noChangeAspect="1" noChangeArrowheads="1"/>
+                    </pic:cNvPicPr>
+                  </pic:nvPicPr>
+                  <pic:blipFill>
+                    <a:blip r:embed="rId36">
+                      <a:extLst>
+                        <a:ext uri="{28A0092B-C50C-407E-A947-70E740481C1C}">
+                          <a14:useLocalDpi xmlns:a14="http://schemas.microsoft.com/office/drawing/2010/main" val="0"/>
+                        </a:ext>
+                      </a:extLst>
+                    </a:blip>
+                    <a:srcRect/>
+                    <a:stretch>
+                      <a:fillRect/>
+                    </a:stretch>
+                  </pic:blipFill>
+                  <pic:spPr bwMode="auto">
+                    <a:xfrm>
+                      <a:off x="0" y="0"/>
+                      <a:ext cx="3637280" cy="921385"/>
+                    </a:xfrm>
+                    <a:prstGeom prst="rect">
+                      <a:avLst/>
+                    </a:prstGeom>
+                    <a:noFill/>
+                    <a:ln>
+                      <a:noFill/>
+                    </a:ln>
+                  </pic:spPr>
+                </pic:pic>
+              </a:graphicData>
+            </a:graphic>
+          </wp:anchor>
+        </w:drawing>
+      </w:r>
+      <w:r>
+        <w:t xml:space="preserve">Como es lógico, una vez ejecutada y finalizada la función </w:t>
+      </w:r>
+      <w:proofErr w:type="gramStart"/>
+      <w:r>
+        <w:rPr>
+          <w:rFonts w:ascii="Consolas" w:hAnsi="Consolas"/>
+          <w:b/>
+          <w:bCs/>
+        </w:rPr>
+        <w:t>iniciarJuego(</w:t>
+      </w:r>
+      <w:proofErr w:type="gramEnd"/>
+      <w:r>
+        <w:rPr>
+          <w:rFonts w:ascii="Consolas" w:hAnsi="Consolas"/>
+          <w:b/>
+          <w:bCs/>
+        </w:rPr>
+        <w:t>)</w:t>
+      </w:r>
+      <w:r>
+        <w:t xml:space="preserve">, eventualmente  no devolveremos nada porque los elementos de </w:t>
+      </w:r>
+      <w:r>
+        <w:rPr>
+          <w:rFonts w:ascii="Consolas" w:hAnsi="Consolas"/>
+          <w:b/>
+          <w:bCs/>
+        </w:rPr>
+        <w:t>iniciadores</w:t>
+      </w:r>
+      <w:r>
+        <w:rPr>
+          <w:b/>
+          <w:bCs/>
+        </w:rPr>
+        <w:t xml:space="preserve"> </w:t>
+      </w:r>
+      <w:r>
+        <w:t xml:space="preserve">habrán sido borrados, y esto puede causar una excepción.  Lo primero que tenemos que comprobar si el </w:t>
+      </w:r>
+      <w:r>
+        <w:t>iniciador</w:t>
+      </w:r>
+      <w:r>
+        <w:rPr>
+          <w:b/>
+          <w:bCs/>
+        </w:rPr>
+        <w:t xml:space="preserve"> </w:t>
+      </w:r>
+      <w:r>
+        <w:t xml:space="preserve">existe. </w:t>
+      </w:r>
+    </w:p>
+    <w:p>
+      <w:pPr>
+        <w:jc w:val="both"/>
+      </w:pPr>
+      <w:r>
+        <w:t>Necesitamos seguir usando la mecánica del Callback para hacer que una función llame a la siguiente.</w:t>
+      </w:r>
+    </w:p>
+    <w:p>
+      <w:pPr>
+        <w:jc w:val="both"/>
+      </w:pPr>
+      <w:r>
+        <w:t xml:space="preserve">Básicamente, este </w:t>
+      </w:r>
+      <w:r>
+        <w:rPr>
+          <w:b/>
+          <w:bCs/>
+          <w:color w:val="FF0000"/>
+        </w:rPr>
+        <w:t>primer bloque</w:t>
+      </w:r>
+      <w:r>
+        <w:rPr>
+          <w:b/>
+          <w:bCs/>
+          <w:color w:val="FF0000"/>
+        </w:rPr>
+        <w:t xml:space="preserve"> </w:t>
+      </w:r>
+      <w:r>
+        <w:t xml:space="preserve">está pasando una función como Callback, que se ejecutará cuando el </w:t>
+      </w:r>
+      <w:r>
+        <w:rPr>
+          <w:rFonts w:ascii="Consolas" w:hAnsi="Consolas"/>
+          <w:b/>
+          <w:bCs/>
+        </w:rPr>
+        <w:t>iniciador</w:t>
+      </w:r>
+      <w:r>
+        <w:rPr>
+          <w:b/>
+          <w:bCs/>
+        </w:rPr>
+        <w:t xml:space="preserve"> </w:t>
+      </w:r>
+      <w:r>
+        <w:t xml:space="preserve">termine, así que, por ejemplo, cuando </w:t>
+      </w:r>
+      <w:r>
+        <w:rPr>
+          <w:rFonts w:ascii="Consolas" w:hAnsi="Consolas"/>
+          <w:b/>
+          <w:bCs/>
+        </w:rPr>
+        <w:t>maquinaEstados.iniciar()</w:t>
+      </w:r>
+      <w:r>
+        <w:t xml:space="preserve"> termine, se ejecutará el Callback que hay en el argumento. Esta sintaxis nos permite colocar una función anónima “</w:t>
+      </w:r>
+      <w:r>
+        <w:rPr>
+          <w:color w:val="AF5399"/>
+        </w:rPr>
+        <w:t>()</w:t>
+      </w:r>
+      <w:r>
+        <w:t>” y la flecha “</w:t>
+      </w:r>
+      <w:r>
+        <w:rPr>
+          <w:color w:val="305FA6"/>
+        </w:rPr>
+        <w:t>=&gt;</w:t>
+      </w:r>
+      <w:r>
+        <w:t xml:space="preserve">” indica que </w:t>
+      </w:r>
+      <w:r>
+        <w:rPr>
+          <w:rFonts w:ascii="Consolas" w:hAnsi="Consolas"/>
+          <w:b/>
+          <w:bCs/>
+        </w:rPr>
+        <w:t>iniciador</w:t>
+      </w:r>
+      <w:r>
+        <w:t xml:space="preserve"> devuelve como argumente lo que se ejecuta a la derecha de esta flecha. En resumen, es una función que se llama así misma.</w:t>
+      </w:r>
     </w:p>
     <w:sectPr>
       <w:pgSz w:w="11906" w:h="16838"/>

</xml_diff>

<commit_message>
Documentacion --> Maquina estados mas info añadida, aun pendiente de revisión
</commit_message>
<xml_diff>
--- a/Documentacion.docx
+++ b/Documentacion.docx
@@ -1674,54 +1674,40 @@
       <w:r>
         <w:t xml:space="preserve">El método </w:t>
       </w:r>
-      <w:proofErr w:type="spellStart"/>
-      <w:proofErr w:type="gramStart"/>
       <w:r>
         <w:rPr>
           <w:rFonts w:ascii="Consolas" w:hAnsi="Consolas"/>
           <w:b/>
           <w:bCs/>
         </w:rPr>
-        <w:t>window.requestAnimationFrame</w:t>
-      </w:r>
-      <w:proofErr w:type="spellEnd"/>
-      <w:proofErr w:type="gramEnd"/>
+        <w:t>window.requestAnimationFrame()</w:t>
+      </w:r>
+      <w:r>
+        <w:t xml:space="preserve"> informa al navegador que quieres realizar una animación y solicita que el navegador programe el repintado de la ventana para el próximo ciclo de animación.</w:t>
+      </w:r>
+      <w:r>
+        <w:t xml:space="preserve"> Haciendo esto se consigue hacer un Callback. Cuando se ejecuta esa parte del código</w:t>
+      </w:r>
+      <w:r>
+        <w:t>,</w:t>
+      </w:r>
+      <w:r>
+        <w:t xml:space="preserve"> el valor que devuelve es el tiempo medido en milisegundos</w:t>
+      </w:r>
+      <w:r>
+        <w:t xml:space="preserve"> desde su ejecución</w:t>
+      </w:r>
+      <w:r>
+        <w:t xml:space="preserve">, e inyecta ese valor en </w:t>
+      </w:r>
       <w:r>
         <w:rPr>
           <w:rFonts w:ascii="Consolas" w:hAnsi="Consolas"/>
           <w:b/>
           <w:bCs/>
         </w:rPr>
-        <w:t>()</w:t>
-      </w:r>
-      <w:r>
-        <w:t xml:space="preserve"> informa al navegador que quieres realizar una animación y solicita que el navegador programe el repintado de la ventana para el próximo ciclo de animación.</w:t>
-      </w:r>
-      <w:r>
-        <w:t xml:space="preserve"> Haciendo esto se consigue hacer un Callback. Cuando se ejecuta esa parte del código</w:t>
-      </w:r>
-      <w:r>
-        <w:t>,</w:t>
-      </w:r>
-      <w:r>
-        <w:t xml:space="preserve"> el valor que devuelve es el tiempo medido en milisegundos</w:t>
-      </w:r>
-      <w:r>
-        <w:t xml:space="preserve"> desde su ejecución</w:t>
-      </w:r>
-      <w:r>
-        <w:t xml:space="preserve">, e inyecta ese valor en </w:t>
-      </w:r>
-      <w:proofErr w:type="spellStart"/>
-      <w:r>
-        <w:rPr>
-          <w:rFonts w:ascii="Consolas" w:hAnsi="Consolas"/>
-          <w:b/>
-          <w:bCs/>
-        </w:rPr>
         <w:t>registroTemporal</w:t>
       </w:r>
-      <w:proofErr w:type="spellEnd"/>
       <w:r>
         <w:rPr>
           <w:rFonts w:ascii="Consolas" w:hAnsi="Consolas"/>
@@ -2102,92 +2088,101 @@
         <w:jc w:val="both"/>
       </w:pPr>
       <w:r>
-        <w:t xml:space="preserve">La </w:t>
+        <w:t xml:space="preserve">La función </w:t>
+      </w:r>
+      <w:r>
+        <w:rPr>
+          <w:rFonts w:ascii="Consolas" w:hAnsi="Consolas"/>
+          <w:b/>
+          <w:bCs/>
+          <w:color w:val="FF0000"/>
+        </w:rPr>
+        <w:t>.cruza</w:t>
+      </w:r>
+      <w:r>
+        <w:rPr>
+          <w:b/>
+          <w:bCs/>
+          <w:color w:val="FF0000"/>
+        </w:rPr>
+        <w:t xml:space="preserve"> </w:t>
+      </w:r>
+      <w:r>
+        <w:t xml:space="preserve">devuelve </w:t>
+      </w:r>
+      <w:r>
+        <w:rPr>
+          <w:b/>
+          <w:bCs/>
+        </w:rPr>
+        <w:t>true</w:t>
+      </w:r>
+      <w:r>
+        <w:t xml:space="preserve"> o </w:t>
+      </w:r>
+      <w:r>
+        <w:rPr>
+          <w:b/>
+          <w:bCs/>
+        </w:rPr>
+        <w:t>false</w:t>
+      </w:r>
+      <w:r>
+        <w:t xml:space="preserve"> </w:t>
+      </w:r>
+      <w:r>
+        <w:t xml:space="preserve">según si un rectángulo esta “cruzando” a través de otro. Si este devuelve true, significa que las figuras están chocando, si devuelve false, no están en contacto. Esto es fundamental a la hora de saber si el personaje está entrando en un nivel del mapa, o está colisionando con montañas, </w:t>
+      </w:r>
+      <w:r>
+        <w:t>árboles</w:t>
+      </w:r>
+      <w:r>
+        <w:t xml:space="preserve"> o cualquier entorno, ya sea en el mapamundi, o en el nivel en el que se encuentre.</w:t>
+      </w:r>
+    </w:p>
+    <w:p>
+      <w:pPr>
+        <w:jc w:val="both"/>
+      </w:pPr>
+      <w:r>
+        <w:t xml:space="preserve">En </w:t>
+      </w:r>
+      <w:r>
+        <w:rPr>
+          <w:rFonts w:ascii="Consolas" w:hAnsi="Consolas"/>
+          <w:b/>
+          <w:bCs/>
+        </w:rPr>
+        <w:t>.mover</w:t>
+      </w:r>
+      <w:r>
+        <w:t xml:space="preserve">, gracias a la función </w:t>
+      </w:r>
+      <w:r>
+        <w:rPr>
+          <w:rFonts w:ascii="Consolas" w:hAnsi="Consolas"/>
+          <w:b/>
+          <w:bCs/>
+        </w:rPr>
+        <w:t>translate3</w:t>
       </w:r>
       <w:proofErr w:type="gramStart"/>
       <w:r>
-        <w:t xml:space="preserve">función </w:t>
-      </w:r>
-      <w:r>
         <w:rPr>
           <w:rFonts w:ascii="Consolas" w:hAnsi="Consolas"/>
           <w:b/>
           <w:bCs/>
-          <w:color w:val="FF0000"/>
-        </w:rPr>
-        <w:t>.cruza</w:t>
+        </w:rPr>
+        <w:t>d(</w:t>
       </w:r>
       <w:proofErr w:type="gramEnd"/>
       <w:r>
         <w:rPr>
-          <w:b/>
-          <w:bCs/>
-          <w:color w:val="FF0000"/>
-        </w:rPr>
-        <w:t xml:space="preserve"> </w:t>
-      </w:r>
-      <w:r>
-        <w:t xml:space="preserve">devuelve </w:t>
-      </w:r>
-      <w:r>
-        <w:rPr>
-          <w:b/>
-          <w:bCs/>
-        </w:rPr>
-        <w:t>true</w:t>
-      </w:r>
-      <w:r>
-        <w:t xml:space="preserve"> o </w:t>
-      </w:r>
-      <w:r>
-        <w:rPr>
-          <w:b/>
-          <w:bCs/>
-        </w:rPr>
-        <w:t>false</w:t>
-      </w:r>
-      <w:r>
-        <w:t xml:space="preserve"> </w:t>
-      </w:r>
-      <w:r>
-        <w:t xml:space="preserve">según si un rectángulo esta “cruzando” a través de otro. Si este devuelve true, significa que las figuras están chocando, si devuelve false, no están en contacto. Esto es fundamental a la hora de saber si el personaje está entrando en un nivel del mapa, o está colisionando con montañas, </w:t>
-      </w:r>
-      <w:proofErr w:type="spellStart"/>
-      <w:r>
-        <w:t>arboles</w:t>
-      </w:r>
-      <w:proofErr w:type="spellEnd"/>
-      <w:r>
-        <w:t xml:space="preserve"> o cualquier entorno, ya sea en el mapamundi, o en el nivel en el que se encuentre.</w:t>
-      </w:r>
-    </w:p>
-    <w:p>
-      <w:pPr>
-        <w:jc w:val="both"/>
-      </w:pPr>
-      <w:proofErr w:type="gramStart"/>
-      <w:r>
-        <w:t xml:space="preserve">En </w:t>
-      </w:r>
-      <w:r>
-        <w:rPr>
-          <w:b/>
-          <w:bCs/>
-          <w:color w:val="00B050"/>
-        </w:rPr>
-        <w:t>.mover</w:t>
-      </w:r>
-      <w:proofErr w:type="gramEnd"/>
-      <w:r>
-        <w:t xml:space="preserve">, gracias a la función </w:t>
-      </w:r>
-      <w:r>
-        <w:rPr>
           <w:rFonts w:ascii="Consolas" w:hAnsi="Consolas"/>
           <w:b/>
           <w:bCs/>
         </w:rPr>
-        <w:t>translate3d()</w:t>
+        <w:t>)</w:t>
       </w:r>
       <w:r>
         <w:rPr>
@@ -2459,11 +2454,7 @@
         </w:drawing>
       </w:r>
       <w:r>
-        <w:t xml:space="preserve">En esta parte del código, lo más interesante es el uso de los </w:t>
-      </w:r>
-      <w:proofErr w:type="gramStart"/>
-      <w:r>
-        <w:t xml:space="preserve">eventos </w:t>
+        <w:t xml:space="preserve">En esta parte del código, lo más interesante es el uso de los eventos </w:t>
       </w:r>
       <w:r>
         <w:rPr>
@@ -2472,7 +2463,6 @@
         </w:rPr>
         <w:t>.</w:t>
       </w:r>
-      <w:proofErr w:type="spellStart"/>
       <w:r>
         <w:rPr>
           <w:rFonts w:ascii="Consolas" w:hAnsi="Consolas"/>
@@ -2481,8 +2471,6 @@
         </w:rPr>
         <w:t>onkeydown</w:t>
       </w:r>
-      <w:proofErr w:type="spellEnd"/>
-      <w:proofErr w:type="gramEnd"/>
       <w:r>
         <w:t xml:space="preserve"> y </w:t>
       </w:r>
@@ -2493,7 +2481,6 @@
         </w:rPr>
         <w:t>.</w:t>
       </w:r>
-      <w:proofErr w:type="spellStart"/>
       <w:r>
         <w:rPr>
           <w:rFonts w:ascii="Consolas" w:hAnsi="Consolas"/>
@@ -2502,7 +2489,6 @@
         </w:rPr>
         <w:t>onkeyup</w:t>
       </w:r>
-      <w:proofErr w:type="spellEnd"/>
       <w:r>
         <w:t xml:space="preserve">. El primero se ejecuta cuando el usuario esté presionando la tecla, y el segundo evento se ejecutará cuando este suelte la tecla. </w:t>
       </w:r>
@@ -2926,11 +2912,7 @@
         </w:drawing>
       </w:r>
       <w:r>
-        <w:t xml:space="preserve">Una herramienta indispensable es la de “seleccionar objetos”. Su función es la de generar un área delimitada por unas coordenadas registradas en un </w:t>
-      </w:r>
-      <w:proofErr w:type="gramStart"/>
-      <w:r>
-        <w:t>fichero .</w:t>
+        <w:t>Una herramienta indispensable es la de “seleccionar objetos”. Su función es la de generar un área delimitada por unas coordenadas registradas en un fichero .</w:t>
       </w:r>
       <w:r>
         <w:rPr>
@@ -2939,7 +2921,6 @@
         </w:rPr>
         <w:t>json</w:t>
       </w:r>
-      <w:proofErr w:type="gramEnd"/>
       <w:r>
         <w:t>, un identificador y un color para diferenciarlo todo visualmente.</w:t>
       </w:r>
@@ -2954,11 +2935,9 @@
       <w:r>
         <w:t xml:space="preserve">Aquí podemos observar </w:t>
       </w:r>
-      <w:proofErr w:type="spellStart"/>
-      <w:r>
-        <w:t>como</w:t>
-      </w:r>
-      <w:proofErr w:type="spellEnd"/>
+      <w:r>
+        <w:t>cómo</w:t>
+      </w:r>
       <w:r>
         <w:t>, al poner visibles las capas de objetos, se nos muestra de forma visual dos tipos de áreas distintas, una verde y una roja.</w:t>
       </w:r>
@@ -2989,6 +2968,8 @@
       </w:pPr>
       <w:r>
         <w:rPr>
+          <w:b/>
+          <w:bCs/>
           <w:noProof/>
         </w:rPr>
         <w:drawing>
@@ -3057,6 +3038,8 @@
       </w:r>
       <w:r>
         <w:rPr>
+          <w:b/>
+          <w:bCs/>
           <w:noProof/>
           <w:color w:val="FF0000"/>
         </w:rPr>
@@ -3083,6 +3066,8 @@
       </w:pPr>
       <w:r>
         <w:rPr>
+          <w:b/>
+          <w:bCs/>
           <w:noProof/>
           <w:color w:val="00B050"/>
         </w:rPr>
@@ -3869,29 +3854,15 @@
       <w:r>
         <w:t xml:space="preserve">Punto se refiere a un punto en una rejilla de coordenadas. La función de esta clase es indicar si dos puntos coinciden o no. El uso del objeto </w:t>
       </w:r>
-      <w:proofErr w:type="spellStart"/>
       <w:proofErr w:type="gramStart"/>
       <w:r>
         <w:rPr>
           <w:rFonts w:ascii="Consolas" w:hAnsi="Consolas"/>
-        </w:rPr>
-        <w:t>Punto.</w:t>
-      </w:r>
-      <w:r>
-        <w:rPr>
-          <w:rFonts w:ascii="Consolas" w:hAnsi="Consolas"/>
-          <w:b/>
-          <w:bCs/>
-        </w:rPr>
-        <w:t>prototype</w:t>
-      </w:r>
-      <w:r>
-        <w:rPr>
-          <w:rFonts w:ascii="Consolas" w:hAnsi="Consolas"/>
-        </w:rPr>
-        <w:t>.coincide</w:t>
-      </w:r>
-      <w:proofErr w:type="spellEnd"/>
+          <w:b/>
+          <w:bCs/>
+        </w:rPr>
+        <w:t>Punto.prototype.coincide</w:t>
+      </w:r>
       <w:proofErr w:type="gramEnd"/>
       <w:r>
         <w:rPr>
@@ -4012,8 +3983,6 @@
       <w:pPr>
         <w:jc w:val="both"/>
       </w:pPr>
-      <w:proofErr w:type="spellStart"/>
-      <w:proofErr w:type="gramStart"/>
       <w:r>
         <w:rPr>
           <w:rFonts w:ascii="Consolas" w:hAnsi="Consolas"/>
@@ -4021,8 +3990,6 @@
         </w:rPr>
         <w:t>this.rectangulo</w:t>
       </w:r>
-      <w:proofErr w:type="spellEnd"/>
-      <w:proofErr w:type="gramEnd"/>
       <w:r>
         <w:t xml:space="preserve"> va a ser la posición del </w:t>
       </w:r>
@@ -4115,7 +4082,6 @@
           </wp:anchor>
         </w:drawing>
       </w:r>
-      <w:proofErr w:type="spellStart"/>
       <w:proofErr w:type="gramStart"/>
       <w:r>
         <w:rPr>
@@ -4124,7 +4090,6 @@
         </w:rPr>
         <w:t>this.idHTML</w:t>
       </w:r>
-      <w:proofErr w:type="spellEnd"/>
       <w:proofErr w:type="gramEnd"/>
       <w:r>
         <w:rPr>
@@ -4133,7 +4098,13 @@
         <w:t xml:space="preserve"> </w:t>
       </w:r>
       <w:r>
-        <w:t>es la id del elemento HTML que representará la tile en el navegador</w:t>
+        <w:t xml:space="preserve">es la id del elemento HTML que representará </w:t>
+      </w:r>
+      <w:r>
+        <w:t>el tile</w:t>
+      </w:r>
+      <w:r>
+        <w:t xml:space="preserve"> en el navegador</w:t>
       </w:r>
     </w:p>
     <w:p>
@@ -4715,11 +4686,9 @@
       <w:r>
         <w:t xml:space="preserve">. </w:t>
       </w:r>
-      <w:proofErr w:type="gramStart"/>
-      <w:r>
-        <w:t>Alguno de sus estados serán</w:t>
-      </w:r>
-      <w:proofErr w:type="gramEnd"/>
+      <w:r>
+        <w:t>Algunos de sus estados son</w:t>
+      </w:r>
       <w:r>
         <w:t>:</w:t>
       </w:r>
@@ -4743,39 +4712,27 @@
         <w:jc w:val="both"/>
       </w:pPr>
       <w:r>
-        <w:t>Después, crearemos el fichero importante, el de máquina de estados. Este controlará en qué estado está el juego actualmente y qué es lo que se está ejecutando.</w:t>
-      </w:r>
-    </w:p>
-    <w:p>
-      <w:pPr>
-        <w:jc w:val="both"/>
-      </w:pPr>
-      <w:r>
-        <w:rPr>
-          <w:rFonts w:ascii="Consolas" w:hAnsi="Consolas"/>
-          <w:noProof/>
-        </w:rPr>
         <w:drawing>
-          <wp:anchor distT="0" distB="0" distL="114300" distR="114300" simplePos="0" relativeHeight="251684864" behindDoc="1" locked="0" layoutInCell="1" allowOverlap="1" wp14:anchorId="6A9030F6" wp14:editId="083096D9">
+          <wp:anchor distT="0" distB="0" distL="114300" distR="114300" simplePos="0" relativeHeight="251688960" behindDoc="1" locked="0" layoutInCell="1" allowOverlap="1" wp14:anchorId="447F96C7" wp14:editId="122C8035">
             <wp:simplePos x="0" y="0"/>
             <wp:positionH relativeFrom="column">
-              <wp:posOffset>2194560</wp:posOffset>
+              <wp:posOffset>2434571</wp:posOffset>
             </wp:positionH>
             <wp:positionV relativeFrom="paragraph">
-              <wp:posOffset>214241</wp:posOffset>
+              <wp:posOffset>355932</wp:posOffset>
             </wp:positionV>
-            <wp:extent cx="3260090" cy="1282700"/>
-            <wp:effectExtent l="0" t="0" r="0" b="0"/>
+            <wp:extent cx="3134360" cy="2231390"/>
+            <wp:effectExtent l="0" t="0" r="8890" b="0"/>
             <wp:wrapTight wrapText="bothSides">
               <wp:wrapPolygon edited="0">
                 <wp:start x="0" y="0"/>
-                <wp:lineTo x="0" y="21172"/>
-                <wp:lineTo x="21457" y="21172"/>
-                <wp:lineTo x="21457" y="0"/>
+                <wp:lineTo x="0" y="21391"/>
+                <wp:lineTo x="21530" y="21391"/>
+                <wp:lineTo x="21530" y="0"/>
                 <wp:lineTo x="0" y="0"/>
               </wp:wrapPolygon>
             </wp:wrapTight>
-            <wp:docPr id="29" name="Imagen 29"/>
+            <wp:docPr id="34" name="Imagen 34"/>
             <wp:cNvGraphicFramePr>
               <a:graphicFrameLocks xmlns:a="http://schemas.openxmlformats.org/drawingml/2006/main" noChangeAspect="1"/>
             </wp:cNvGraphicFramePr>
@@ -4801,7 +4758,7 @@
                   <pic:spPr>
                     <a:xfrm>
                       <a:off x="0" y="0"/>
-                      <a:ext cx="3260090" cy="1282700"/>
+                      <a:ext cx="3134360" cy="2231390"/>
                     </a:xfrm>
                     <a:prstGeom prst="rect">
                       <a:avLst/>
@@ -4820,9 +4777,181 @@
         </w:drawing>
       </w:r>
       <w:r>
+        <w:t>Después, crearemos el fichero importante, el de máquina de estados. Este controlará en qué estado está el juego actualmente y qué es lo que se está ejecutando.</w:t>
+      </w:r>
+    </w:p>
+    <w:p>
+      <w:pPr>
+        <w:jc w:val="both"/>
+        <w:rPr>
+          <w:rFonts w:cstheme="minorHAnsi"/>
+        </w:rPr>
+      </w:pPr>
+      <w:r>
+        <w:t xml:space="preserve">Nada mas iniciarlo, cambiaremos su estado y elegimos el primer estado el que queremos que aparezca, en este caso </w:t>
+      </w:r>
+      <w:r>
+        <w:rPr>
+          <w:rFonts w:ascii="Consolas" w:hAnsi="Consolas"/>
+          <w:b/>
+          <w:bCs/>
+        </w:rPr>
+        <w:t>PANTALLA_TITULO</w:t>
+      </w:r>
+      <w:r>
+        <w:rPr>
+          <w:rFonts w:ascii="Consolas" w:hAnsi="Consolas"/>
+          <w:b/>
+          <w:bCs/>
+        </w:rPr>
+        <w:t xml:space="preserve">. </w:t>
+      </w:r>
+    </w:p>
+    <w:p>
+      <w:pPr>
+        <w:jc w:val="both"/>
+        <w:rPr>
+          <w:rFonts w:cstheme="minorHAnsi"/>
+        </w:rPr>
+      </w:pPr>
+    </w:p>
+    <w:p>
+      <w:pPr>
+        <w:jc w:val="both"/>
+        <w:rPr>
+          <w:rFonts w:cstheme="minorHAnsi"/>
+        </w:rPr>
+      </w:pPr>
+      <w:r>
+        <w:rPr>
+          <w:rFonts w:cstheme="minorHAnsi"/>
+        </w:rPr>
+        <w:t xml:space="preserve">Al </w:t>
+      </w:r>
+      <w:proofErr w:type="spellStart"/>
+      <w:r>
+        <w:rPr>
+          <w:rFonts w:ascii="Consolas" w:hAnsi="Consolas" w:cstheme="minorHAnsi"/>
+          <w:b/>
+          <w:bCs/>
+        </w:rPr>
+        <w:t>listadoEstados.MAPAMUND</w:t>
+      </w:r>
+      <w:r>
+        <w:rPr>
+          <w:rFonts w:ascii="Consolas" w:hAnsi="Consolas" w:cstheme="minorHAnsi"/>
+          <w:b/>
+          <w:bCs/>
+        </w:rPr>
+        <w:t>I</w:t>
+      </w:r>
+      <w:proofErr w:type="spellEnd"/>
+      <w:r>
+        <w:rPr>
+          <w:rFonts w:cstheme="minorHAnsi"/>
+          <w:b/>
+          <w:bCs/>
+        </w:rPr>
+        <w:t xml:space="preserve">, </w:t>
+      </w:r>
+      <w:r>
+        <w:rPr>
+          <w:rFonts w:cstheme="minorHAnsi"/>
+        </w:rPr>
+        <w:t>en resumen,</w:t>
+      </w:r>
+      <w:r>
+        <w:rPr>
+          <w:rFonts w:cstheme="minorHAnsi"/>
+          <w:b/>
+          <w:bCs/>
+        </w:rPr>
+        <w:t xml:space="preserve"> </w:t>
+      </w:r>
+      <w:r>
+        <w:rPr>
+          <w:rFonts w:cstheme="minorHAnsi"/>
+        </w:rPr>
+        <w:t xml:space="preserve">la añadimos esa línea para darle una identificación, </w:t>
+      </w:r>
+      <w:proofErr w:type="spellStart"/>
+      <w:r>
+        <w:rPr>
+          <w:rFonts w:cstheme="minorHAnsi"/>
+        </w:rPr>
+        <w:t>a demás</w:t>
+      </w:r>
+      <w:proofErr w:type="spellEnd"/>
+      <w:r>
+        <w:rPr>
+          <w:rFonts w:cstheme="minorHAnsi"/>
+        </w:rPr>
+        <w:t xml:space="preserve"> de los atributos necesarios para crearlo. Lo mismo sucede con el estado </w:t>
+      </w:r>
+      <w:proofErr w:type="spellStart"/>
+      <w:r>
+        <w:rPr>
+          <w:rFonts w:ascii="Consolas" w:hAnsi="Consolas" w:cstheme="minorHAnsi"/>
+          <w:b/>
+          <w:bCs/>
+        </w:rPr>
+        <w:t>listadoEstados.</w:t>
+      </w:r>
+      <w:r>
+        <w:rPr>
+          <w:rFonts w:ascii="Consolas" w:hAnsi="Consolas" w:cstheme="minorHAnsi"/>
+          <w:b/>
+          <w:bCs/>
+        </w:rPr>
+        <w:t>NIVEL</w:t>
+      </w:r>
+      <w:proofErr w:type="spellEnd"/>
+      <w:r>
+        <w:rPr>
+          <w:rFonts w:ascii="Consolas" w:hAnsi="Consolas" w:cstheme="minorHAnsi"/>
+          <w:b/>
+          <w:bCs/>
+        </w:rPr>
+        <w:t xml:space="preserve"> </w:t>
+      </w:r>
+      <w:r>
+        <w:rPr>
+          <w:rFonts w:cstheme="minorHAnsi"/>
+        </w:rPr>
+        <w:t>y</w:t>
+      </w:r>
+      <w:r>
+        <w:rPr>
+          <w:rFonts w:cstheme="minorHAnsi"/>
+        </w:rPr>
+        <w:t xml:space="preserve"> el estado </w:t>
+      </w:r>
+      <w:proofErr w:type="spellStart"/>
+      <w:r>
+        <w:rPr>
+          <w:rFonts w:ascii="Consolas" w:hAnsi="Consolas" w:cstheme="minorHAnsi"/>
+          <w:b/>
+          <w:bCs/>
+        </w:rPr>
+        <w:t>listadoEstados.</w:t>
+      </w:r>
+      <w:r>
+        <w:rPr>
+          <w:rFonts w:ascii="Consolas" w:hAnsi="Consolas" w:cstheme="minorHAnsi"/>
+          <w:b/>
+          <w:bCs/>
+        </w:rPr>
+        <w:t>PANTALLA_TITULO</w:t>
+      </w:r>
+      <w:proofErr w:type="spellEnd"/>
+    </w:p>
+    <w:p>
+      <w:pPr>
+        <w:jc w:val="both"/>
+      </w:pPr>
+      <w:r>
         <w:t xml:space="preserve">Tendremos una función llamada </w:t>
       </w:r>
-      <w:proofErr w:type="spellStart"/>
       <w:r>
         <w:rPr>
           <w:rFonts w:ascii="Consolas" w:hAnsi="Consolas"/>
@@ -4831,7 +4960,6 @@
         </w:rPr>
         <w:t>cambiarEstado</w:t>
       </w:r>
-      <w:proofErr w:type="spellEnd"/>
       <w:r>
         <w:rPr>
           <w:rFonts w:ascii="Consolas" w:hAnsi="Consolas"/>
@@ -4848,23 +4976,18 @@
         <w:t xml:space="preserve"> </w:t>
       </w:r>
       <w:r>
-        <w:t xml:space="preserve">que evaluará mediante un </w:t>
-      </w:r>
-      <w:proofErr w:type="spellStart"/>
-      <w:r>
-        <w:t>switch</w:t>
-      </w:r>
-      <w:proofErr w:type="spellEnd"/>
-      <w:r>
-        <w:t xml:space="preserve"> el estado del juego. </w:t>
-      </w:r>
-    </w:p>
-    <w:p>
-      <w:pPr>
-        <w:jc w:val="both"/>
-      </w:pPr>
-      <w:r>
-        <w:t xml:space="preserve">QUEDA POR EXPLICAR </w:t>
+        <w:t xml:space="preserve">que evaluará mediante un switch el estado del juego. </w:t>
+      </w:r>
+    </w:p>
+    <w:p>
+      <w:pPr>
+        <w:jc w:val="both"/>
+      </w:pPr>
+      <w:r>
+        <w:rPr>
+          <w:highlight w:val="yellow"/>
+        </w:rPr>
+        <w:t>REVISAR</w:t>
       </w:r>
     </w:p>
     <w:p>
@@ -4948,12 +5071,10 @@
             <w:pPr>
               <w:jc w:val="both"/>
             </w:pPr>
-            <w:proofErr w:type="spellStart"/>
             <w:proofErr w:type="gramStart"/>
             <w:r>
               <w:t>this.posicion</w:t>
             </w:r>
-            <w:proofErr w:type="spellEnd"/>
             <w:proofErr w:type="gramEnd"/>
             <w:r>
               <w:t xml:space="preserve"> = new Punto(0,0);</w:t>
@@ -4987,12 +5108,10 @@
             <w:pPr>
               <w:jc w:val="both"/>
             </w:pPr>
-            <w:proofErr w:type="spellStart"/>
             <w:proofErr w:type="gramStart"/>
             <w:r>
               <w:t>this.posicionActualizada</w:t>
             </w:r>
-            <w:proofErr w:type="spellEnd"/>
             <w:proofErr w:type="gramEnd"/>
             <w:r>
               <w:t xml:space="preserve"> = new Punto(0,0);</w:t>
@@ -5008,7 +5127,11 @@
               <w:jc w:val="both"/>
             </w:pPr>
             <w:r>
-              <w:t>Sirve para distinguir si en cada actualización el mapa debe moverse o no, ya que, si no debe moverse, es inútil estar llamando al método que lo va a mover o dibujar, porque eso desperdicia recursos.</w:t>
+              <w:t xml:space="preserve">Sirve para distinguir si en cada actualización el mapa debe moverse o no, ya que, si no debe moverse, es inútil estar llamando al </w:t>
+            </w:r>
+            <w:r>
+              <w:lastRenderedPageBreak/>
+              <w:t>método que lo va a mover o dibujar, porque eso desperdicia recursos.</w:t>
             </w:r>
           </w:p>
         </w:tc>
@@ -5027,6 +5150,14 @@
                 <w:szCs w:val="16"/>
               </w:rPr>
             </w:pPr>
+            <w:r>
+              <w:rPr>
+                <w:sz w:val="16"/>
+                <w:szCs w:val="16"/>
+              </w:rPr>
+              <w:lastRenderedPageBreak/>
+              <w:t xml:space="preserve">this.anchoMedidoEnTiles = </w:t>
+            </w:r>
             <w:proofErr w:type="spellStart"/>
             <w:proofErr w:type="gramStart"/>
             <w:r>
@@ -5034,34 +5165,18 @@
                 <w:sz w:val="16"/>
                 <w:szCs w:val="16"/>
               </w:rPr>
-              <w:t>this.anchoMedidoEnTiles</w:t>
+              <w:t>parseInt</w:t>
             </w:r>
             <w:proofErr w:type="spellEnd"/>
-            <w:proofErr w:type="gramEnd"/>
             <w:r>
               <w:rPr>
                 <w:sz w:val="16"/>
                 <w:szCs w:val="16"/>
               </w:rPr>
-              <w:t xml:space="preserve"> = </w:t>
+              <w:t>(</w:t>
             </w:r>
             <w:proofErr w:type="spellStart"/>
-            <w:r>
-              <w:rPr>
-                <w:sz w:val="16"/>
-                <w:szCs w:val="16"/>
-              </w:rPr>
-              <w:t>parseInt</w:t>
-            </w:r>
-            <w:proofErr w:type="spellEnd"/>
-            <w:r>
-              <w:rPr>
-                <w:sz w:val="16"/>
-                <w:szCs w:val="16"/>
-              </w:rPr>
-              <w:t>(</w:t>
-            </w:r>
-            <w:proofErr w:type="spellStart"/>
+            <w:proofErr w:type="gramEnd"/>
             <w:r>
               <w:rPr>
                 <w:sz w:val="16"/>
@@ -5265,15 +5380,7 @@
               <w:jc w:val="both"/>
             </w:pPr>
             <w:r>
-              <w:t xml:space="preserve">Obtenemos el </w:t>
-            </w:r>
-            <w:proofErr w:type="spellStart"/>
-            <w:r>
-              <w:t>string</w:t>
-            </w:r>
-            <w:proofErr w:type="spellEnd"/>
-            <w:r>
-              <w:t xml:space="preserve"> que viene del fichero json y cogemos el atributo, y como viene en formato de texto, hay que transformarlo a numero </w:t>
+              <w:t xml:space="preserve">Obtenemos el string que viene del fichero json y cogemos el atributo, y como viene en formato de texto, hay que transformarlo a numero </w:t>
             </w:r>
           </w:p>
         </w:tc>
@@ -5426,7 +5533,6 @@
         <w:jc w:val="both"/>
       </w:pPr>
       <w:r>
-        <w:lastRenderedPageBreak/>
         <w:t>Estado del Mapamundi</w:t>
       </w:r>
     </w:p>
@@ -5763,6 +5869,7 @@
         <w:jc w:val="both"/>
       </w:pPr>
       <w:r>
+        <w:lastRenderedPageBreak/>
         <w:t>Encadenar Inicios</w:t>
       </w:r>
     </w:p>

</xml_diff>

<commit_message>
Documentación --> Maquina de estados (pendiente) Estado Mapamundi (incompleto)
</commit_message>
<xml_diff>
--- a/Documentacion.docx
+++ b/Documentacion.docx
@@ -167,7 +167,7 @@
           <w:r>
             <w:fldChar w:fldCharType="separate"/>
           </w:r>
-          <w:hyperlink w:anchor="_Toc72305217" w:history="1">
+          <w:hyperlink w:anchor="_Toc72322134" w:history="1">
             <w:r>
               <w:rPr>
                 <w:rStyle w:val="Hipervnculo"/>
@@ -194,7 +194,7 @@
                 <w:noProof/>
                 <w:webHidden/>
               </w:rPr>
-              <w:instrText xml:space="preserve"> PAGEREF _Toc72305217 \h </w:instrText>
+              <w:instrText xml:space="preserve"> PAGEREF _Toc72322134 \h </w:instrText>
             </w:r>
             <w:r>
               <w:rPr>
@@ -237,7 +237,7 @@
               <w:lang w:eastAsia="es-ES"/>
             </w:rPr>
           </w:pPr>
-          <w:hyperlink w:anchor="_Toc72305218" w:history="1">
+          <w:hyperlink w:anchor="_Toc72322135" w:history="1">
             <w:r>
               <w:rPr>
                 <w:rStyle w:val="Hipervnculo"/>
@@ -264,7 +264,7 @@
                 <w:noProof/>
                 <w:webHidden/>
               </w:rPr>
-              <w:instrText xml:space="preserve"> PAGEREF _Toc72305218 \h </w:instrText>
+              <w:instrText xml:space="preserve"> PAGEREF _Toc72322135 \h </w:instrText>
             </w:r>
             <w:r>
               <w:rPr>
@@ -307,7 +307,7 @@
               <w:lang w:eastAsia="es-ES"/>
             </w:rPr>
           </w:pPr>
-          <w:hyperlink w:anchor="_Toc72305219" w:history="1">
+          <w:hyperlink w:anchor="_Toc72322136" w:history="1">
             <w:r>
               <w:rPr>
                 <w:rStyle w:val="Hipervnculo"/>
@@ -334,7 +334,7 @@
                 <w:noProof/>
                 <w:webHidden/>
               </w:rPr>
-              <w:instrText xml:space="preserve"> PAGEREF _Toc72305219 \h </w:instrText>
+              <w:instrText xml:space="preserve"> PAGEREF _Toc72322136 \h </w:instrText>
             </w:r>
             <w:r>
               <w:rPr>
@@ -377,7 +377,7 @@
               <w:lang w:eastAsia="es-ES"/>
             </w:rPr>
           </w:pPr>
-          <w:hyperlink w:anchor="_Toc72305220" w:history="1">
+          <w:hyperlink w:anchor="_Toc72322137" w:history="1">
             <w:r>
               <w:rPr>
                 <w:rStyle w:val="Hipervnculo"/>
@@ -404,7 +404,7 @@
                 <w:noProof/>
                 <w:webHidden/>
               </w:rPr>
-              <w:instrText xml:space="preserve"> PAGEREF _Toc72305220 \h </w:instrText>
+              <w:instrText xml:space="preserve"> PAGEREF _Toc72322137 \h </w:instrText>
             </w:r>
             <w:r>
               <w:rPr>
@@ -447,7 +447,7 @@
               <w:lang w:eastAsia="es-ES"/>
             </w:rPr>
           </w:pPr>
-          <w:hyperlink w:anchor="_Toc72305221" w:history="1">
+          <w:hyperlink w:anchor="_Toc72322138" w:history="1">
             <w:r>
               <w:rPr>
                 <w:rStyle w:val="Hipervnculo"/>
@@ -474,7 +474,7 @@
                 <w:noProof/>
                 <w:webHidden/>
               </w:rPr>
-              <w:instrText xml:space="preserve"> PAGEREF _Toc72305221 \h </w:instrText>
+              <w:instrText xml:space="preserve"> PAGEREF _Toc72322138 \h </w:instrText>
             </w:r>
             <w:r>
               <w:rPr>
@@ -517,7 +517,7 @@
               <w:lang w:eastAsia="es-ES"/>
             </w:rPr>
           </w:pPr>
-          <w:hyperlink w:anchor="_Toc72305222" w:history="1">
+          <w:hyperlink w:anchor="_Toc72322139" w:history="1">
             <w:r>
               <w:rPr>
                 <w:rStyle w:val="Hipervnculo"/>
@@ -544,7 +544,7 @@
                 <w:noProof/>
                 <w:webHidden/>
               </w:rPr>
-              <w:instrText xml:space="preserve"> PAGEREF _Toc72305222 \h </w:instrText>
+              <w:instrText xml:space="preserve"> PAGEREF _Toc72322139 \h </w:instrText>
             </w:r>
             <w:r>
               <w:rPr>
@@ -587,7 +587,7 @@
               <w:lang w:eastAsia="es-ES"/>
             </w:rPr>
           </w:pPr>
-          <w:hyperlink w:anchor="_Toc72305223" w:history="1">
+          <w:hyperlink w:anchor="_Toc72322140" w:history="1">
             <w:r>
               <w:rPr>
                 <w:rStyle w:val="Hipervnculo"/>
@@ -614,7 +614,7 @@
                 <w:noProof/>
                 <w:webHidden/>
               </w:rPr>
-              <w:instrText xml:space="preserve"> PAGEREF _Toc72305223 \h </w:instrText>
+              <w:instrText xml:space="preserve"> PAGEREF _Toc72322140 \h </w:instrText>
             </w:r>
             <w:r>
               <w:rPr>
@@ -657,7 +657,7 @@
               <w:lang w:eastAsia="es-ES"/>
             </w:rPr>
           </w:pPr>
-          <w:hyperlink w:anchor="_Toc72305224" w:history="1">
+          <w:hyperlink w:anchor="_Toc72322141" w:history="1">
             <w:r>
               <w:rPr>
                 <w:rStyle w:val="Hipervnculo"/>
@@ -684,7 +684,7 @@
                 <w:noProof/>
                 <w:webHidden/>
               </w:rPr>
-              <w:instrText xml:space="preserve"> PAGEREF _Toc72305224 \h </w:instrText>
+              <w:instrText xml:space="preserve"> PAGEREF _Toc72322141 \h </w:instrText>
             </w:r>
             <w:r>
               <w:rPr>
@@ -727,7 +727,7 @@
               <w:lang w:eastAsia="es-ES"/>
             </w:rPr>
           </w:pPr>
-          <w:hyperlink w:anchor="_Toc72305225" w:history="1">
+          <w:hyperlink w:anchor="_Toc72322142" w:history="1">
             <w:r>
               <w:rPr>
                 <w:rStyle w:val="Hipervnculo"/>
@@ -754,7 +754,7 @@
                 <w:noProof/>
                 <w:webHidden/>
               </w:rPr>
-              <w:instrText xml:space="preserve"> PAGEREF _Toc72305225 \h </w:instrText>
+              <w:instrText xml:space="preserve"> PAGEREF _Toc72322142 \h </w:instrText>
             </w:r>
             <w:r>
               <w:rPr>
@@ -797,7 +797,7 @@
               <w:lang w:eastAsia="es-ES"/>
             </w:rPr>
           </w:pPr>
-          <w:hyperlink w:anchor="_Toc72305226" w:history="1">
+          <w:hyperlink w:anchor="_Toc72322143" w:history="1">
             <w:r>
               <w:rPr>
                 <w:rStyle w:val="Hipervnculo"/>
@@ -824,7 +824,7 @@
                 <w:noProof/>
                 <w:webHidden/>
               </w:rPr>
-              <w:instrText xml:space="preserve"> PAGEREF _Toc72305226 \h </w:instrText>
+              <w:instrText xml:space="preserve"> PAGEREF _Toc72322143 \h </w:instrText>
             </w:r>
             <w:r>
               <w:rPr>
@@ -867,7 +867,7 @@
               <w:lang w:eastAsia="es-ES"/>
             </w:rPr>
           </w:pPr>
-          <w:hyperlink w:anchor="_Toc72305227" w:history="1">
+          <w:hyperlink w:anchor="_Toc72322144" w:history="1">
             <w:r>
               <w:rPr>
                 <w:rStyle w:val="Hipervnculo"/>
@@ -894,7 +894,7 @@
                 <w:noProof/>
                 <w:webHidden/>
               </w:rPr>
-              <w:instrText xml:space="preserve"> PAGEREF _Toc72305227 \h </w:instrText>
+              <w:instrText xml:space="preserve"> PAGEREF _Toc72322144 \h </w:instrText>
             </w:r>
             <w:r>
               <w:rPr>
@@ -937,7 +937,7 @@
               <w:lang w:eastAsia="es-ES"/>
             </w:rPr>
           </w:pPr>
-          <w:hyperlink w:anchor="_Toc72305228" w:history="1">
+          <w:hyperlink w:anchor="_Toc72322145" w:history="1">
             <w:r>
               <w:rPr>
                 <w:rStyle w:val="Hipervnculo"/>
@@ -964,7 +964,7 @@
                 <w:noProof/>
                 <w:webHidden/>
               </w:rPr>
-              <w:instrText xml:space="preserve"> PAGEREF _Toc72305228 \h </w:instrText>
+              <w:instrText xml:space="preserve"> PAGEREF _Toc72322145 \h </w:instrText>
             </w:r>
             <w:r>
               <w:rPr>
@@ -1007,7 +1007,7 @@
               <w:lang w:eastAsia="es-ES"/>
             </w:rPr>
           </w:pPr>
-          <w:hyperlink w:anchor="_Toc72305229" w:history="1">
+          <w:hyperlink w:anchor="_Toc72322146" w:history="1">
             <w:r>
               <w:rPr>
                 <w:rStyle w:val="Hipervnculo"/>
@@ -1034,7 +1034,7 @@
                 <w:noProof/>
                 <w:webHidden/>
               </w:rPr>
-              <w:instrText xml:space="preserve"> PAGEREF _Toc72305229 \h </w:instrText>
+              <w:instrText xml:space="preserve"> PAGEREF _Toc72322146 \h </w:instrText>
             </w:r>
             <w:r>
               <w:rPr>
@@ -1077,13 +1077,13 @@
               <w:lang w:eastAsia="es-ES"/>
             </w:rPr>
           </w:pPr>
-          <w:hyperlink w:anchor="_Toc72305230" w:history="1">
+          <w:hyperlink w:anchor="_Toc72322147" w:history="1">
             <w:r>
               <w:rPr>
                 <w:rStyle w:val="Hipervnculo"/>
                 <w:noProof/>
               </w:rPr>
-              <w:t>Máquina de estados</w:t>
+              <w:t>Máquina de Estados</w:t>
             </w:r>
             <w:r>
               <w:rPr>
@@ -1104,7 +1104,7 @@
                 <w:noProof/>
                 <w:webHidden/>
               </w:rPr>
-              <w:instrText xml:space="preserve"> PAGEREF _Toc72305230 \h </w:instrText>
+              <w:instrText xml:space="preserve"> PAGEREF _Toc72322147 \h </w:instrText>
             </w:r>
             <w:r>
               <w:rPr>
@@ -1147,7 +1147,7 @@
               <w:lang w:eastAsia="es-ES"/>
             </w:rPr>
           </w:pPr>
-          <w:hyperlink w:anchor="_Toc72305231" w:history="1">
+          <w:hyperlink w:anchor="_Toc72322148" w:history="1">
             <w:r>
               <w:rPr>
                 <w:rStyle w:val="Hipervnculo"/>
@@ -1174,7 +1174,7 @@
                 <w:noProof/>
                 <w:webHidden/>
               </w:rPr>
-              <w:instrText xml:space="preserve"> PAGEREF _Toc72305231 \h </w:instrText>
+              <w:instrText xml:space="preserve"> PAGEREF _Toc72322148 \h </w:instrText>
             </w:r>
             <w:r>
               <w:rPr>
@@ -1195,6 +1195,356 @@
                 <w:webHidden/>
               </w:rPr>
               <w:t>10</w:t>
+            </w:r>
+            <w:r>
+              <w:rPr>
+                <w:noProof/>
+                <w:webHidden/>
+              </w:rPr>
+              <w:fldChar w:fldCharType="end"/>
+            </w:r>
+          </w:hyperlink>
+        </w:p>
+        <w:p>
+          <w:pPr>
+            <w:pStyle w:val="TDC1"/>
+            <w:tabs>
+              <w:tab w:val="right" w:leader="dot" w:pos="8494"/>
+            </w:tabs>
+            <w:rPr>
+              <w:rFonts w:eastAsiaTheme="minorEastAsia"/>
+              <w:noProof/>
+              <w:lang w:eastAsia="es-ES"/>
+            </w:rPr>
+          </w:pPr>
+          <w:hyperlink w:anchor="_Toc72322149" w:history="1">
+            <w:r>
+              <w:rPr>
+                <w:rStyle w:val="Hipervnculo"/>
+                <w:noProof/>
+              </w:rPr>
+              <w:t>Estado del Mapamundi</w:t>
+            </w:r>
+            <w:r>
+              <w:rPr>
+                <w:noProof/>
+                <w:webHidden/>
+              </w:rPr>
+              <w:tab/>
+            </w:r>
+            <w:r>
+              <w:rPr>
+                <w:noProof/>
+                <w:webHidden/>
+              </w:rPr>
+              <w:fldChar w:fldCharType="begin"/>
+            </w:r>
+            <w:r>
+              <w:rPr>
+                <w:noProof/>
+                <w:webHidden/>
+              </w:rPr>
+              <w:instrText xml:space="preserve"> PAGEREF _Toc72322149 \h </w:instrText>
+            </w:r>
+            <w:r>
+              <w:rPr>
+                <w:noProof/>
+                <w:webHidden/>
+              </w:rPr>
+            </w:r>
+            <w:r>
+              <w:rPr>
+                <w:noProof/>
+                <w:webHidden/>
+              </w:rPr>
+              <w:fldChar w:fldCharType="separate"/>
+            </w:r>
+            <w:r>
+              <w:rPr>
+                <w:noProof/>
+                <w:webHidden/>
+              </w:rPr>
+              <w:t>11</w:t>
+            </w:r>
+            <w:r>
+              <w:rPr>
+                <w:noProof/>
+                <w:webHidden/>
+              </w:rPr>
+              <w:fldChar w:fldCharType="end"/>
+            </w:r>
+          </w:hyperlink>
+        </w:p>
+        <w:p>
+          <w:pPr>
+            <w:pStyle w:val="TDC1"/>
+            <w:tabs>
+              <w:tab w:val="right" w:leader="dot" w:pos="8494"/>
+            </w:tabs>
+            <w:rPr>
+              <w:rFonts w:eastAsiaTheme="minorEastAsia"/>
+              <w:noProof/>
+              <w:lang w:eastAsia="es-ES"/>
+            </w:rPr>
+          </w:pPr>
+          <w:hyperlink w:anchor="_Toc72322150" w:history="1">
+            <w:r>
+              <w:rPr>
+                <w:rStyle w:val="Hipervnculo"/>
+                <w:noProof/>
+              </w:rPr>
+              <w:t>Inicio</w:t>
+            </w:r>
+            <w:r>
+              <w:rPr>
+                <w:noProof/>
+                <w:webHidden/>
+              </w:rPr>
+              <w:tab/>
+            </w:r>
+            <w:r>
+              <w:rPr>
+                <w:noProof/>
+                <w:webHidden/>
+              </w:rPr>
+              <w:fldChar w:fldCharType="begin"/>
+            </w:r>
+            <w:r>
+              <w:rPr>
+                <w:noProof/>
+                <w:webHidden/>
+              </w:rPr>
+              <w:instrText xml:space="preserve"> PAGEREF _Toc72322150 \h </w:instrText>
+            </w:r>
+            <w:r>
+              <w:rPr>
+                <w:noProof/>
+                <w:webHidden/>
+              </w:rPr>
+            </w:r>
+            <w:r>
+              <w:rPr>
+                <w:noProof/>
+                <w:webHidden/>
+              </w:rPr>
+              <w:fldChar w:fldCharType="separate"/>
+            </w:r>
+            <w:r>
+              <w:rPr>
+                <w:noProof/>
+                <w:webHidden/>
+              </w:rPr>
+              <w:t>11</w:t>
+            </w:r>
+            <w:r>
+              <w:rPr>
+                <w:noProof/>
+                <w:webHidden/>
+              </w:rPr>
+              <w:fldChar w:fldCharType="end"/>
+            </w:r>
+          </w:hyperlink>
+        </w:p>
+        <w:p>
+          <w:pPr>
+            <w:pStyle w:val="TDC2"/>
+            <w:tabs>
+              <w:tab w:val="right" w:leader="dot" w:pos="8494"/>
+            </w:tabs>
+            <w:rPr>
+              <w:rFonts w:eastAsiaTheme="minorEastAsia"/>
+              <w:noProof/>
+              <w:lang w:eastAsia="es-ES"/>
+            </w:rPr>
+          </w:pPr>
+          <w:hyperlink w:anchor="_Toc72322151" w:history="1">
+            <w:r>
+              <w:rPr>
+                <w:rStyle w:val="Hipervnculo"/>
+                <w:noProof/>
+              </w:rPr>
+              <w:t>Iniciadores</w:t>
+            </w:r>
+            <w:r>
+              <w:rPr>
+                <w:noProof/>
+                <w:webHidden/>
+              </w:rPr>
+              <w:tab/>
+            </w:r>
+            <w:r>
+              <w:rPr>
+                <w:noProof/>
+                <w:webHidden/>
+              </w:rPr>
+              <w:fldChar w:fldCharType="begin"/>
+            </w:r>
+            <w:r>
+              <w:rPr>
+                <w:noProof/>
+                <w:webHidden/>
+              </w:rPr>
+              <w:instrText xml:space="preserve"> PAGEREF _Toc72322151 \h </w:instrText>
+            </w:r>
+            <w:r>
+              <w:rPr>
+                <w:noProof/>
+                <w:webHidden/>
+              </w:rPr>
+            </w:r>
+            <w:r>
+              <w:rPr>
+                <w:noProof/>
+                <w:webHidden/>
+              </w:rPr>
+              <w:fldChar w:fldCharType="separate"/>
+            </w:r>
+            <w:r>
+              <w:rPr>
+                <w:noProof/>
+                <w:webHidden/>
+              </w:rPr>
+              <w:t>11</w:t>
+            </w:r>
+            <w:r>
+              <w:rPr>
+                <w:noProof/>
+                <w:webHidden/>
+              </w:rPr>
+              <w:fldChar w:fldCharType="end"/>
+            </w:r>
+          </w:hyperlink>
+        </w:p>
+        <w:p>
+          <w:pPr>
+            <w:pStyle w:val="TDC2"/>
+            <w:tabs>
+              <w:tab w:val="right" w:leader="dot" w:pos="8494"/>
+            </w:tabs>
+            <w:rPr>
+              <w:rFonts w:eastAsiaTheme="minorEastAsia"/>
+              <w:noProof/>
+              <w:lang w:eastAsia="es-ES"/>
+            </w:rPr>
+          </w:pPr>
+          <w:hyperlink w:anchor="_Toc72322152" w:history="1">
+            <w:r>
+              <w:rPr>
+                <w:rStyle w:val="Hipervnculo"/>
+                <w:noProof/>
+              </w:rPr>
+              <w:t>Iniciar Juego</w:t>
+            </w:r>
+            <w:r>
+              <w:rPr>
+                <w:noProof/>
+                <w:webHidden/>
+              </w:rPr>
+              <w:tab/>
+            </w:r>
+            <w:r>
+              <w:rPr>
+                <w:noProof/>
+                <w:webHidden/>
+              </w:rPr>
+              <w:fldChar w:fldCharType="begin"/>
+            </w:r>
+            <w:r>
+              <w:rPr>
+                <w:noProof/>
+                <w:webHidden/>
+              </w:rPr>
+              <w:instrText xml:space="preserve"> PAGEREF _Toc72322152 \h </w:instrText>
+            </w:r>
+            <w:r>
+              <w:rPr>
+                <w:noProof/>
+                <w:webHidden/>
+              </w:rPr>
+            </w:r>
+            <w:r>
+              <w:rPr>
+                <w:noProof/>
+                <w:webHidden/>
+              </w:rPr>
+              <w:fldChar w:fldCharType="separate"/>
+            </w:r>
+            <w:r>
+              <w:rPr>
+                <w:noProof/>
+                <w:webHidden/>
+              </w:rPr>
+              <w:t>11</w:t>
+            </w:r>
+            <w:r>
+              <w:rPr>
+                <w:noProof/>
+                <w:webHidden/>
+              </w:rPr>
+              <w:fldChar w:fldCharType="end"/>
+            </w:r>
+          </w:hyperlink>
+        </w:p>
+        <w:p>
+          <w:pPr>
+            <w:pStyle w:val="TDC2"/>
+            <w:tabs>
+              <w:tab w:val="right" w:leader="dot" w:pos="8494"/>
+            </w:tabs>
+            <w:rPr>
+              <w:rFonts w:eastAsiaTheme="minorEastAsia"/>
+              <w:noProof/>
+              <w:lang w:eastAsia="es-ES"/>
+            </w:rPr>
+          </w:pPr>
+          <w:hyperlink w:anchor="_Toc72322153" w:history="1">
+            <w:r>
+              <w:rPr>
+                <w:rStyle w:val="Hipervnculo"/>
+                <w:noProof/>
+              </w:rPr>
+              <w:t>Encadenar Inicios</w:t>
+            </w:r>
+            <w:r>
+              <w:rPr>
+                <w:noProof/>
+                <w:webHidden/>
+              </w:rPr>
+              <w:tab/>
+            </w:r>
+            <w:r>
+              <w:rPr>
+                <w:noProof/>
+                <w:webHidden/>
+              </w:rPr>
+              <w:fldChar w:fldCharType="begin"/>
+            </w:r>
+            <w:r>
+              <w:rPr>
+                <w:noProof/>
+                <w:webHidden/>
+              </w:rPr>
+              <w:instrText xml:space="preserve"> PAGEREF _Toc72322153 \h </w:instrText>
+            </w:r>
+            <w:r>
+              <w:rPr>
+                <w:noProof/>
+                <w:webHidden/>
+              </w:rPr>
+            </w:r>
+            <w:r>
+              <w:rPr>
+                <w:noProof/>
+                <w:webHidden/>
+              </w:rPr>
+              <w:fldChar w:fldCharType="separate"/>
+            </w:r>
+            <w:r>
+              <w:rPr>
+                <w:noProof/>
+                <w:webHidden/>
+              </w:rPr>
+              <w:t>12</w:t>
             </w:r>
             <w:r>
               <w:rPr>
@@ -1257,7 +1607,7 @@
         <w:pStyle w:val="Ttulo1"/>
         <w:jc w:val="both"/>
       </w:pPr>
-      <w:bookmarkStart w:id="0" w:name="_Toc72305217"/>
+      <w:bookmarkStart w:id="0" w:name="_Toc72322134"/>
       <w:r>
         <w:t>Presentación</w:t>
       </w:r>
@@ -1512,7 +1862,7 @@
         <w:pStyle w:val="Ttulo1"/>
         <w:jc w:val="both"/>
       </w:pPr>
-      <w:bookmarkStart w:id="1" w:name="_Toc72305218"/>
+      <w:bookmarkStart w:id="1" w:name="_Toc72322135"/>
       <w:r>
         <w:t>Bucle principal del juego</w:t>
       </w:r>
@@ -1722,7 +2072,7 @@
         <w:pStyle w:val="Ttulo1"/>
         <w:jc w:val="both"/>
       </w:pPr>
-      <w:bookmarkStart w:id="2" w:name="_Toc72305219"/>
+      <w:bookmarkStart w:id="2" w:name="_Toc72322136"/>
       <w:r>
         <w:lastRenderedPageBreak/>
         <w:t>Dimensiones de la pantalla</w:t>
@@ -1740,7 +2090,6 @@
       <w:r>
         <w:t xml:space="preserve">Para conseguir que el juego esté bien posicionado en el navegador, hay que obtener el alto y el ancho del mismo, porque no siempre tendrá el mismo tamaño, ya que el usuario puede cambiar el tamaño o minimizar la ventana. Para poder conseguir las dimensiones, se usa la función </w:t>
       </w:r>
-      <w:proofErr w:type="spellStart"/>
       <w:r>
         <w:rPr>
           <w:rFonts w:ascii="Consolas" w:hAnsi="Consolas"/>
@@ -1749,7 +2098,6 @@
         </w:rPr>
         <w:t>addEventListener</w:t>
       </w:r>
-      <w:proofErr w:type="spellEnd"/>
     </w:p>
     <w:p>
       <w:pPr>
@@ -1895,7 +2243,6 @@
       <w:r>
         <w:t xml:space="preserve">El evento que vamos a “escuchar” es </w:t>
       </w:r>
-      <w:proofErr w:type="spellStart"/>
       <w:r>
         <w:rPr>
           <w:rFonts w:ascii="Consolas" w:hAnsi="Consolas"/>
@@ -1904,7 +2251,6 @@
         </w:rPr>
         <w:t>resize</w:t>
       </w:r>
-      <w:proofErr w:type="spellEnd"/>
       <w:r>
         <w:rPr>
           <w:i/>
@@ -1963,7 +2309,7 @@
         <w:pStyle w:val="Ttulo1"/>
         <w:jc w:val="both"/>
       </w:pPr>
-      <w:bookmarkStart w:id="3" w:name="_Toc72305220"/>
+      <w:bookmarkStart w:id="3" w:name="_Toc72322137"/>
       <w:r>
         <w:lastRenderedPageBreak/>
         <w:t>Rectángulos</w:t>
@@ -2164,25 +2510,7 @@
           <w:b/>
           <w:bCs/>
         </w:rPr>
-        <w:t>translate3</w:t>
-      </w:r>
-      <w:proofErr w:type="gramStart"/>
-      <w:r>
-        <w:rPr>
-          <w:rFonts w:ascii="Consolas" w:hAnsi="Consolas"/>
-          <w:b/>
-          <w:bCs/>
-        </w:rPr>
-        <w:t>d(</w:t>
-      </w:r>
-      <w:proofErr w:type="gramEnd"/>
-      <w:r>
-        <w:rPr>
-          <w:rFonts w:ascii="Consolas" w:hAnsi="Consolas"/>
-          <w:b/>
-          <w:bCs/>
-        </w:rPr>
-        <w:t>)</w:t>
+        <w:t>translate3d()</w:t>
       </w:r>
       <w:r>
         <w:rPr>
@@ -2218,7 +2546,7 @@
         <w:pStyle w:val="Ttulo1"/>
         <w:jc w:val="both"/>
       </w:pPr>
-      <w:bookmarkStart w:id="4" w:name="_Toc72305221"/>
+      <w:bookmarkStart w:id="4" w:name="_Toc72322138"/>
       <w:r>
         <w:t>Detección de teclas</w:t>
       </w:r>
@@ -2509,7 +2837,7 @@
         <w:pStyle w:val="Ttulo1"/>
         <w:jc w:val="both"/>
       </w:pPr>
-      <w:bookmarkStart w:id="5" w:name="_Toc72305222"/>
+      <w:bookmarkStart w:id="5" w:name="_Toc72322139"/>
       <w:r>
         <w:rPr>
           <w:noProof/>
@@ -2604,7 +2932,7 @@
         <w:pStyle w:val="Ttulo2"/>
         <w:jc w:val="both"/>
       </w:pPr>
-      <w:bookmarkStart w:id="6" w:name="_Toc72305223"/>
+      <w:bookmarkStart w:id="6" w:name="_Toc72322140"/>
       <w:r>
         <w:t>Tiled</w:t>
       </w:r>
@@ -2833,7 +3161,7 @@
         <w:pStyle w:val="Ttulo2"/>
         <w:jc w:val="both"/>
       </w:pPr>
-      <w:bookmarkStart w:id="7" w:name="_Toc72305224"/>
+      <w:bookmarkStart w:id="7" w:name="_Toc72322141"/>
       <w:r>
         <w:t>Hoja de sprites</w:t>
       </w:r>
@@ -3243,7 +3571,7 @@
         <w:pStyle w:val="Ttulo1"/>
         <w:jc w:val="both"/>
       </w:pPr>
-      <w:bookmarkStart w:id="8" w:name="_Toc72305225"/>
+      <w:bookmarkStart w:id="8" w:name="_Toc72322142"/>
       <w:r>
         <w:rPr>
           <w:noProof/>
@@ -3454,26 +3782,10 @@
         </w:drawing>
       </w:r>
       <w:r>
-        <w:t xml:space="preserve">La forma en la que lo conseguí es sencilla. Solo </w:t>
-      </w:r>
-      <w:proofErr w:type="spellStart"/>
-      <w:r>
-        <w:t>tenia</w:t>
-      </w:r>
-      <w:proofErr w:type="spellEnd"/>
-      <w:r>
-        <w:t xml:space="preserve"> que añadir al nombre del fichero, un numero distinto</w:t>
-      </w:r>
-      <w:r>
-        <w:t xml:space="preserve"> cada vez que se recargue la </w:t>
-      </w:r>
-      <w:proofErr w:type="spellStart"/>
-      <w:r>
-        <w:t>pagina</w:t>
-      </w:r>
-      <w:proofErr w:type="spellEnd"/>
-      <w:r>
-        <w:t>,</w:t>
+        <w:t>La forma en la que lo conseguí es sencilla. Solo tenia que añadir al nombre del fichero, un numero distinto</w:t>
+      </w:r>
+      <w:r>
+        <w:t xml:space="preserve"> cada vez que se recargue la pagina,</w:t>
       </w:r>
       <w:r>
         <w:t xml:space="preserve"> para que el navegador considere que es necesario cargar </w:t>
@@ -3481,33 +3793,13 @@
       <w:r>
         <w:t xml:space="preserve">en memoria todos los ficheros. Usé la función </w:t>
       </w:r>
-      <w:proofErr w:type="spellStart"/>
-      <w:proofErr w:type="gramStart"/>
       <w:r>
         <w:rPr>
           <w:rFonts w:ascii="Consolas" w:hAnsi="Consolas"/>
           <w:b/>
           <w:bCs/>
         </w:rPr>
-        <w:t>getTimestamp</w:t>
-      </w:r>
-      <w:proofErr w:type="spellEnd"/>
-      <w:r>
-        <w:rPr>
-          <w:rFonts w:ascii="Consolas" w:hAnsi="Consolas"/>
-          <w:b/>
-          <w:bCs/>
-        </w:rPr>
-        <w:t>(</w:t>
-      </w:r>
-      <w:proofErr w:type="gramEnd"/>
-      <w:r>
-        <w:rPr>
-          <w:rFonts w:ascii="Consolas" w:hAnsi="Consolas"/>
-          <w:b/>
-          <w:bCs/>
-        </w:rPr>
-        <w:t>)</w:t>
+        <w:t>getTimestamp()</w:t>
       </w:r>
       <w:r>
         <w:rPr>
@@ -3529,33 +3821,23 @@
         </w:rPr>
         <w:t xml:space="preserve">añadir una numeración distinta gracias a </w:t>
       </w:r>
-      <w:proofErr w:type="spellStart"/>
       <w:r>
         <w:rPr>
           <w:rFonts w:ascii="Consolas" w:hAnsi="Consolas" w:cstheme="minorHAnsi"/>
           <w:b/>
           <w:bCs/>
         </w:rPr>
-        <w:t>DateTime</w:t>
-      </w:r>
-      <w:proofErr w:type="spellEnd"/>
-      <w:r>
+        <w:t>DateTime();</w:t>
+      </w:r>
+    </w:p>
+    <w:p>
+      <w:pPr>
+        <w:jc w:val="both"/>
         <w:rPr>
           <w:rFonts w:ascii="Consolas" w:hAnsi="Consolas" w:cstheme="minorHAnsi"/>
           <w:b/>
           <w:bCs/>
         </w:rPr>
-        <w:t>();</w:t>
-      </w:r>
-    </w:p>
-    <w:p>
-      <w:pPr>
-        <w:jc w:val="both"/>
-        <w:rPr>
-          <w:rFonts w:ascii="Consolas" w:hAnsi="Consolas" w:cstheme="minorHAnsi"/>
-          <w:b/>
-          <w:bCs/>
-        </w:rPr>
       </w:pPr>
     </w:p>
     <w:p>
@@ -3563,7 +3845,7 @@
         <w:pStyle w:val="Ttulo1"/>
         <w:jc w:val="both"/>
       </w:pPr>
-      <w:bookmarkStart w:id="9" w:name="_Toc72305226"/>
+      <w:bookmarkStart w:id="9" w:name="_Toc72322143"/>
       <w:r>
         <w:t>Sprites</w:t>
       </w:r>
@@ -3642,15 +3924,7 @@
         </w:drawing>
       </w:r>
       <w:r>
-        <w:t xml:space="preserve">Esta clase se encargará de administrar todas las capas de sprites del juego, </w:t>
-      </w:r>
-      <w:proofErr w:type="gramStart"/>
-      <w:r>
-        <w:t>o</w:t>
-      </w:r>
-      <w:proofErr w:type="gramEnd"/>
-      <w:r>
-        <w:t xml:space="preserve"> mejor dicho, en la hoja de sprites. </w:t>
+        <w:t xml:space="preserve">Esta clase se encargará de administrar todas las capas de sprites del juego, o mejor dicho, en la hoja de sprites. </w:t>
       </w:r>
     </w:p>
     <w:p>
@@ -3736,16 +4010,7 @@
         <w:t>En primer lugar, necesitamos reconstruir la ruta</w:t>
       </w:r>
       <w:r>
-        <w:t xml:space="preserve">, porque en </w:t>
-      </w:r>
-      <w:proofErr w:type="spellStart"/>
-      <w:proofErr w:type="gramStart"/>
-      <w:r>
-        <w:t>el</w:t>
-      </w:r>
-      <w:proofErr w:type="spellEnd"/>
-      <w:r>
-        <w:t xml:space="preserve"> </w:t>
+        <w:t xml:space="preserve">, porque en el </w:t>
       </w:r>
       <w:r>
         <w:rPr>
@@ -3754,7 +4019,6 @@
         </w:rPr>
         <w:t>.json</w:t>
       </w:r>
-      <w:proofErr w:type="gramEnd"/>
       <w:r>
         <w:t xml:space="preserve"> de nuestro mapa, la ruta aparece de esta manera tan “peculiar”</w:t>
       </w:r>
@@ -3854,7 +4118,6 @@
       <w:r>
         <w:t xml:space="preserve">Punto se refiere a un punto en una rejilla de coordenadas. La función de esta clase es indicar si dos puntos coinciden o no. El uso del objeto </w:t>
       </w:r>
-      <w:proofErr w:type="gramStart"/>
       <w:r>
         <w:rPr>
           <w:rFonts w:ascii="Consolas" w:hAnsi="Consolas"/>
@@ -3863,7 +4126,6 @@
         </w:rPr>
         <w:t>Punto.prototype.coincide</w:t>
       </w:r>
-      <w:proofErr w:type="gramEnd"/>
       <w:r>
         <w:rPr>
           <w:rFonts w:ascii="Consolas" w:hAnsi="Consolas"/>
@@ -3902,7 +4164,7 @@
         <w:pStyle w:val="Ttulo1"/>
         <w:jc w:val="both"/>
       </w:pPr>
-      <w:bookmarkStart w:id="10" w:name="_Toc72305227"/>
+      <w:bookmarkStart w:id="10" w:name="_Toc72322144"/>
       <w:r>
         <w:rPr>
           <w:noProof/>
@@ -4082,7 +4344,6 @@
           </wp:anchor>
         </w:drawing>
       </w:r>
-      <w:proofErr w:type="gramStart"/>
       <w:r>
         <w:rPr>
           <w:rFonts w:ascii="Consolas" w:hAnsi="Consolas"/>
@@ -4090,7 +4351,6 @@
         </w:rPr>
         <w:t>this.idHTML</w:t>
       </w:r>
-      <w:proofErr w:type="gramEnd"/>
       <w:r>
         <w:rPr>
           <w:color w:val="00B050"/>
@@ -4120,7 +4380,7 @@
         <w:pStyle w:val="Ttulo1"/>
         <w:jc w:val="both"/>
       </w:pPr>
-      <w:bookmarkStart w:id="11" w:name="_Toc72305228"/>
+      <w:bookmarkStart w:id="11" w:name="_Toc72322145"/>
       <w:r>
         <w:t>Paleta de sprites</w:t>
       </w:r>
@@ -4407,11 +4667,7 @@
         </w:rPr>
       </w:pPr>
       <w:r>
-        <w:t xml:space="preserve">Continuamos rellenando el array de sprites con la </w:t>
-      </w:r>
-      <w:proofErr w:type="gramStart"/>
-      <w:r>
-        <w:t xml:space="preserve">función </w:t>
+        <w:t xml:space="preserve">Continuamos rellenando el array de sprites con la función </w:t>
       </w:r>
       <w:r>
         <w:rPr>
@@ -4419,16 +4675,7 @@
           <w:b/>
           <w:bCs/>
         </w:rPr>
-        <w:t>.push</w:t>
-      </w:r>
-      <w:proofErr w:type="gramEnd"/>
-      <w:r>
-        <w:rPr>
-          <w:rFonts w:ascii="Consolas" w:hAnsi="Consolas"/>
-          <w:b/>
-          <w:bCs/>
-        </w:rPr>
-        <w:t>()</w:t>
+        <w:t>.push()</w:t>
       </w:r>
       <w:r>
         <w:rPr>
@@ -4457,30 +4704,14 @@
           <w:rFonts w:cstheme="minorHAnsi"/>
           <w:highlight w:val="yellow"/>
         </w:rPr>
-        <w:t xml:space="preserve">EXPLICAR </w:t>
-      </w:r>
-      <w:proofErr w:type="gramStart"/>
-      <w:r>
+        <w:t>EXPLICAR FUNCIÓN . MOVER</w:t>
+      </w:r>
+    </w:p>
+    <w:p>
+      <w:pPr>
+        <w:jc w:val="both"/>
         <w:rPr>
           <w:rFonts w:cstheme="minorHAnsi"/>
-          <w:highlight w:val="yellow"/>
-        </w:rPr>
-        <w:t>FUNCIÓN .</w:t>
-      </w:r>
-      <w:proofErr w:type="gramEnd"/>
-      <w:r>
-        <w:rPr>
-          <w:rFonts w:cstheme="minorHAnsi"/>
-          <w:highlight w:val="yellow"/>
-        </w:rPr>
-        <w:t xml:space="preserve"> MOVER</w:t>
-      </w:r>
-    </w:p>
-    <w:p>
-      <w:pPr>
-        <w:jc w:val="both"/>
-        <w:rPr>
-          <w:rFonts w:cstheme="minorHAnsi"/>
         </w:rPr>
       </w:pPr>
     </w:p>
@@ -4489,7 +4720,7 @@
         <w:pStyle w:val="Ttulo1"/>
         <w:jc w:val="both"/>
       </w:pPr>
-      <w:bookmarkStart w:id="12" w:name="_Toc72305229"/>
+      <w:bookmarkStart w:id="12" w:name="_Toc72322146"/>
       <w:r>
         <w:t>Capa de tiles</w:t>
       </w:r>
@@ -4666,7 +4897,7 @@
         <w:pStyle w:val="Ttulo1"/>
         <w:jc w:val="both"/>
       </w:pPr>
-      <w:bookmarkStart w:id="13" w:name="_Toc72305230"/>
+      <w:bookmarkStart w:id="13" w:name="_Toc72322147"/>
       <w:r>
         <w:lastRenderedPageBreak/>
         <w:t xml:space="preserve">Máquina de </w:t>
@@ -4681,10 +4912,7 @@
     </w:p>
     <w:p>
       <w:r>
-        <w:t>Es el mecanismo que se va a encargar de alternar los estados del juego</w:t>
-      </w:r>
-      <w:r>
-        <w:t xml:space="preserve">. </w:t>
+        <w:t xml:space="preserve">Es el mecanismo que se va a encargar de alternar los estados del juego. </w:t>
       </w:r>
       <w:r>
         <w:t>Algunos de sus estados son</w:t>
@@ -4712,6 +4940,9 @@
         <w:jc w:val="both"/>
       </w:pPr>
       <w:r>
+        <w:rPr>
+          <w:noProof/>
+        </w:rPr>
         <w:drawing>
           <wp:anchor distT="0" distB="0" distL="114300" distR="114300" simplePos="0" relativeHeight="251688960" behindDoc="1" locked="0" layoutInCell="1" allowOverlap="1" wp14:anchorId="447F96C7" wp14:editId="122C8035">
             <wp:simplePos x="0" y="0"/>
@@ -4828,7 +5059,6 @@
         </w:rPr>
         <w:t xml:space="preserve">Al </w:t>
       </w:r>
-      <w:proofErr w:type="spellStart"/>
       <w:r>
         <w:rPr>
           <w:rFonts w:ascii="Consolas" w:hAnsi="Consolas" w:cstheme="minorHAnsi"/>
@@ -4845,7 +5075,6 @@
         </w:rPr>
         <w:t>I</w:t>
       </w:r>
-      <w:proofErr w:type="spellEnd"/>
       <w:r>
         <w:rPr>
           <w:rFonts w:cstheme="minorHAnsi"/>
@@ -4872,23 +5101,36 @@
         <w:rPr>
           <w:rFonts w:cstheme="minorHAnsi"/>
         </w:rPr>
-        <w:t xml:space="preserve">la añadimos esa línea para darle una identificación, </w:t>
-      </w:r>
-      <w:proofErr w:type="spellStart"/>
+        <w:t xml:space="preserve">la añadimos esa línea para darle una identificación, a demás de los atributos necesarios para crearlo. Lo mismo sucede con el estado </w:t>
+      </w:r>
+      <w:r>
+        <w:rPr>
+          <w:rFonts w:ascii="Consolas" w:hAnsi="Consolas" w:cstheme="minorHAnsi"/>
+          <w:b/>
+          <w:bCs/>
+        </w:rPr>
+        <w:t>listadoEstados.</w:t>
+      </w:r>
+      <w:r>
+        <w:rPr>
+          <w:rFonts w:ascii="Consolas" w:hAnsi="Consolas" w:cstheme="minorHAnsi"/>
+          <w:b/>
+          <w:bCs/>
+        </w:rPr>
+        <w:t xml:space="preserve">NIVEL </w:t>
+      </w:r>
       <w:r>
         <w:rPr>
           <w:rFonts w:cstheme="minorHAnsi"/>
         </w:rPr>
-        <w:t>a demás</w:t>
-      </w:r>
-      <w:proofErr w:type="spellEnd"/>
+        <w:t>y</w:t>
+      </w:r>
       <w:r>
         <w:rPr>
           <w:rFonts w:cstheme="minorHAnsi"/>
         </w:rPr>
-        <w:t xml:space="preserve"> de los atributos necesarios para crearlo. Lo mismo sucede con el estado </w:t>
-      </w:r>
-      <w:proofErr w:type="spellStart"/>
+        <w:t xml:space="preserve"> el estado </w:t>
+      </w:r>
       <w:r>
         <w:rPr>
           <w:rFonts w:ascii="Consolas" w:hAnsi="Consolas" w:cstheme="minorHAnsi"/>
@@ -4903,79 +5145,40 @@
           <w:b/>
           <w:bCs/>
         </w:rPr>
-        <w:t>NIVEL</w:t>
-      </w:r>
-      <w:proofErr w:type="spellEnd"/>
-      <w:r>
-        <w:rPr>
-          <w:rFonts w:ascii="Consolas" w:hAnsi="Consolas" w:cstheme="minorHAnsi"/>
+        <w:t>PANTALLA_TITULO</w:t>
+      </w:r>
+    </w:p>
+    <w:p>
+      <w:pPr>
+        <w:jc w:val="both"/>
+      </w:pPr>
+      <w:r>
+        <w:t xml:space="preserve">Tendremos una función llamada </w:t>
+      </w:r>
+      <w:r>
+        <w:rPr>
+          <w:rFonts w:ascii="Consolas" w:hAnsi="Consolas"/>
+          <w:b/>
+          <w:bCs/>
+        </w:rPr>
+        <w:t>cambiarEstado</w:t>
+      </w:r>
+      <w:r>
+        <w:rPr>
+          <w:rFonts w:ascii="Consolas" w:hAnsi="Consolas"/>
+          <w:b/>
+          <w:bCs/>
+        </w:rPr>
+        <w:t>,</w:t>
+      </w:r>
+      <w:r>
+        <w:rPr>
           <w:b/>
           <w:bCs/>
         </w:rPr>
         <w:t xml:space="preserve"> </w:t>
       </w:r>
       <w:r>
-        <w:rPr>
-          <w:rFonts w:cstheme="minorHAnsi"/>
-        </w:rPr>
-        <w:t>y</w:t>
-      </w:r>
-      <w:r>
-        <w:rPr>
-          <w:rFonts w:cstheme="minorHAnsi"/>
-        </w:rPr>
-        <w:t xml:space="preserve"> el estado </w:t>
-      </w:r>
-      <w:proofErr w:type="spellStart"/>
-      <w:r>
-        <w:rPr>
-          <w:rFonts w:ascii="Consolas" w:hAnsi="Consolas" w:cstheme="minorHAnsi"/>
-          <w:b/>
-          <w:bCs/>
-        </w:rPr>
-        <w:t>listadoEstados.</w:t>
-      </w:r>
-      <w:r>
-        <w:rPr>
-          <w:rFonts w:ascii="Consolas" w:hAnsi="Consolas" w:cstheme="minorHAnsi"/>
-          <w:b/>
-          <w:bCs/>
-        </w:rPr>
-        <w:t>PANTALLA_TITULO</w:t>
-      </w:r>
-      <w:proofErr w:type="spellEnd"/>
-    </w:p>
-    <w:p>
-      <w:pPr>
-        <w:jc w:val="both"/>
-      </w:pPr>
-      <w:r>
-        <w:t xml:space="preserve">Tendremos una función llamada </w:t>
-      </w:r>
-      <w:r>
-        <w:rPr>
-          <w:rFonts w:ascii="Consolas" w:hAnsi="Consolas"/>
-          <w:b/>
-          <w:bCs/>
-        </w:rPr>
-        <w:t>cambiarEstado</w:t>
-      </w:r>
-      <w:r>
-        <w:rPr>
-          <w:rFonts w:ascii="Consolas" w:hAnsi="Consolas"/>
-          <w:b/>
-          <w:bCs/>
-        </w:rPr>
-        <w:t>,</w:t>
-      </w:r>
-      <w:r>
-        <w:rPr>
-          <w:b/>
-          <w:bCs/>
-        </w:rPr>
-        <w:t xml:space="preserve"> </w:t>
-      </w:r>
-      <w:r>
         <w:t xml:space="preserve">que evaluará mediante un switch el estado del juego. </w:t>
       </w:r>
     </w:p>
@@ -5018,7 +5221,7 @@
         <w:pStyle w:val="Ttulo1"/>
         <w:jc w:val="both"/>
       </w:pPr>
-      <w:bookmarkStart w:id="14" w:name="_Toc72305231"/>
+      <w:bookmarkStart w:id="14" w:name="_Toc72322148"/>
       <w:r>
         <w:t>Mapa</w:t>
       </w:r>
@@ -5071,13 +5274,8 @@
             <w:pPr>
               <w:jc w:val="both"/>
             </w:pPr>
-            <w:proofErr w:type="gramStart"/>
-            <w:r>
-              <w:t>this.posicion</w:t>
-            </w:r>
-            <w:proofErr w:type="gramEnd"/>
-            <w:r>
-              <w:t xml:space="preserve"> = new Punto(0,0);</w:t>
+            <w:r>
+              <w:t>this.posicion = new Punto(0,0);</w:t>
             </w:r>
           </w:p>
         </w:tc>
@@ -5108,13 +5306,8 @@
             <w:pPr>
               <w:jc w:val="both"/>
             </w:pPr>
-            <w:proofErr w:type="gramStart"/>
-            <w:r>
-              <w:t>this.posicionActualizada</w:t>
-            </w:r>
-            <w:proofErr w:type="gramEnd"/>
-            <w:r>
-              <w:t xml:space="preserve"> = new Punto(0,0);</w:t>
+            <w:r>
+              <w:t>this.posicionActualizada = new Punto(0,0);</w:t>
             </w:r>
           </w:p>
         </w:tc>
@@ -5156,41 +5349,7 @@
                 <w:szCs w:val="16"/>
               </w:rPr>
               <w:lastRenderedPageBreak/>
-              <w:t xml:space="preserve">this.anchoMedidoEnTiles = </w:t>
-            </w:r>
-            <w:proofErr w:type="spellStart"/>
-            <w:proofErr w:type="gramStart"/>
-            <w:r>
-              <w:rPr>
-                <w:sz w:val="16"/>
-                <w:szCs w:val="16"/>
-              </w:rPr>
-              <w:t>parseInt</w:t>
-            </w:r>
-            <w:proofErr w:type="spellEnd"/>
-            <w:r>
-              <w:rPr>
-                <w:sz w:val="16"/>
-                <w:szCs w:val="16"/>
-              </w:rPr>
-              <w:t>(</w:t>
-            </w:r>
-            <w:proofErr w:type="spellStart"/>
-            <w:proofErr w:type="gramEnd"/>
-            <w:r>
-              <w:rPr>
-                <w:sz w:val="16"/>
-                <w:szCs w:val="16"/>
-              </w:rPr>
-              <w:t>objetoJSON.width</w:t>
-            </w:r>
-            <w:proofErr w:type="spellEnd"/>
-            <w:r>
-              <w:rPr>
-                <w:sz w:val="16"/>
-                <w:szCs w:val="16"/>
-              </w:rPr>
-              <w:t>);</w:t>
+              <w:t>this.anchoMedidoEnTiles = parseInt(objetoJSON.width);</w:t>
             </w:r>
           </w:p>
           <w:p>
@@ -5201,55 +5360,12 @@
                 <w:szCs w:val="16"/>
               </w:rPr>
             </w:pPr>
-            <w:proofErr w:type="spellStart"/>
-            <w:proofErr w:type="gramStart"/>
             <w:r>
               <w:rPr>
                 <w:sz w:val="16"/>
                 <w:szCs w:val="16"/>
               </w:rPr>
-              <w:t>this.altoMedidoEnTiles</w:t>
-            </w:r>
-            <w:proofErr w:type="spellEnd"/>
-            <w:proofErr w:type="gramEnd"/>
-            <w:r>
-              <w:rPr>
-                <w:sz w:val="16"/>
-                <w:szCs w:val="16"/>
-              </w:rPr>
-              <w:t xml:space="preserve"> = </w:t>
-            </w:r>
-            <w:proofErr w:type="spellStart"/>
-            <w:r>
-              <w:rPr>
-                <w:sz w:val="16"/>
-                <w:szCs w:val="16"/>
-              </w:rPr>
-              <w:t>parseInt</w:t>
-            </w:r>
-            <w:proofErr w:type="spellEnd"/>
-            <w:r>
-              <w:rPr>
-                <w:sz w:val="16"/>
-                <w:szCs w:val="16"/>
-              </w:rPr>
-              <w:t>(</w:t>
-            </w:r>
-            <w:proofErr w:type="spellStart"/>
-            <w:r>
-              <w:rPr>
-                <w:sz w:val="16"/>
-                <w:szCs w:val="16"/>
-              </w:rPr>
-              <w:t>objetoJSON.height</w:t>
-            </w:r>
-            <w:proofErr w:type="spellEnd"/>
-            <w:r>
-              <w:rPr>
-                <w:sz w:val="16"/>
-                <w:szCs w:val="16"/>
-              </w:rPr>
-              <w:t>);</w:t>
+              <w:t>this.altoMedidoEnTiles = parseInt(objetoJSON.height);</w:t>
             </w:r>
           </w:p>
           <w:p>
@@ -5260,55 +5376,12 @@
                 <w:szCs w:val="16"/>
               </w:rPr>
             </w:pPr>
-            <w:proofErr w:type="spellStart"/>
-            <w:proofErr w:type="gramStart"/>
             <w:r>
               <w:rPr>
                 <w:sz w:val="16"/>
                 <w:szCs w:val="16"/>
               </w:rPr>
-              <w:t>this.anchoDeLosTiles</w:t>
-            </w:r>
-            <w:proofErr w:type="spellEnd"/>
-            <w:proofErr w:type="gramEnd"/>
-            <w:r>
-              <w:rPr>
-                <w:sz w:val="16"/>
-                <w:szCs w:val="16"/>
-              </w:rPr>
-              <w:t xml:space="preserve"> = </w:t>
-            </w:r>
-            <w:proofErr w:type="spellStart"/>
-            <w:r>
-              <w:rPr>
-                <w:sz w:val="16"/>
-                <w:szCs w:val="16"/>
-              </w:rPr>
-              <w:t>parseInt</w:t>
-            </w:r>
-            <w:proofErr w:type="spellEnd"/>
-            <w:r>
-              <w:rPr>
-                <w:sz w:val="16"/>
-                <w:szCs w:val="16"/>
-              </w:rPr>
-              <w:t>(</w:t>
-            </w:r>
-            <w:proofErr w:type="spellStart"/>
-            <w:r>
-              <w:rPr>
-                <w:sz w:val="16"/>
-                <w:szCs w:val="16"/>
-              </w:rPr>
-              <w:t>objetoJSON.tilewidth</w:t>
-            </w:r>
-            <w:proofErr w:type="spellEnd"/>
-            <w:r>
-              <w:rPr>
-                <w:sz w:val="16"/>
-                <w:szCs w:val="16"/>
-              </w:rPr>
-              <w:t>);</w:t>
+              <w:t>this.anchoDeLosTiles = parseInt(objetoJSON.tilewidth);</w:t>
             </w:r>
           </w:p>
           <w:p>
@@ -5319,55 +5392,12 @@
                 <w:szCs w:val="16"/>
               </w:rPr>
             </w:pPr>
-            <w:proofErr w:type="spellStart"/>
-            <w:proofErr w:type="gramStart"/>
             <w:r>
               <w:rPr>
                 <w:sz w:val="16"/>
                 <w:szCs w:val="16"/>
               </w:rPr>
-              <w:t>this.altoDeLosTiles</w:t>
-            </w:r>
-            <w:proofErr w:type="spellEnd"/>
-            <w:proofErr w:type="gramEnd"/>
-            <w:r>
-              <w:rPr>
-                <w:sz w:val="16"/>
-                <w:szCs w:val="16"/>
-              </w:rPr>
-              <w:t xml:space="preserve"> = </w:t>
-            </w:r>
-            <w:proofErr w:type="spellStart"/>
-            <w:r>
-              <w:rPr>
-                <w:sz w:val="16"/>
-                <w:szCs w:val="16"/>
-              </w:rPr>
-              <w:t>parseInt</w:t>
-            </w:r>
-            <w:proofErr w:type="spellEnd"/>
-            <w:r>
-              <w:rPr>
-                <w:sz w:val="16"/>
-                <w:szCs w:val="16"/>
-              </w:rPr>
-              <w:t>(</w:t>
-            </w:r>
-            <w:proofErr w:type="spellStart"/>
-            <w:r>
-              <w:rPr>
-                <w:sz w:val="16"/>
-                <w:szCs w:val="16"/>
-              </w:rPr>
-              <w:t>objetoJSON.tileheight</w:t>
-            </w:r>
-            <w:proofErr w:type="spellEnd"/>
-            <w:r>
-              <w:rPr>
-                <w:sz w:val="16"/>
-                <w:szCs w:val="16"/>
-              </w:rPr>
-              <w:t>);</w:t>
+              <w:t>this.altoDeLosTiles = parseInt(objetoJSON.tileheight);</w:t>
             </w:r>
           </w:p>
         </w:tc>
@@ -5395,23 +5425,8 @@
             <w:pPr>
               <w:jc w:val="both"/>
             </w:pPr>
-            <w:proofErr w:type="spellStart"/>
-            <w:proofErr w:type="gramStart"/>
-            <w:r>
-              <w:t>this.iniciarCapas</w:t>
-            </w:r>
-            <w:proofErr w:type="spellEnd"/>
-            <w:proofErr w:type="gramEnd"/>
-            <w:r>
-              <w:t>(</w:t>
-            </w:r>
-            <w:proofErr w:type="spellStart"/>
-            <w:r>
-              <w:t>objetoJSON.layers</w:t>
-            </w:r>
-            <w:proofErr w:type="spellEnd"/>
-            <w:r>
-              <w:t>);</w:t>
+            <w:r>
+              <w:t>this.iniciarCapas(objetoJSON.layers);</w:t>
             </w:r>
           </w:p>
         </w:tc>
@@ -5532,14 +5547,81 @@
         <w:pStyle w:val="Ttulo1"/>
         <w:jc w:val="both"/>
       </w:pPr>
+      <w:bookmarkStart w:id="15" w:name="_Toc72322149"/>
       <w:r>
         <w:t>Estado del Mapamundi</w:t>
       </w:r>
-    </w:p>
-    <w:p>
-      <w:pPr>
-        <w:jc w:val="both"/>
-      </w:pPr>
+      <w:bookmarkEnd w:id="15"/>
+    </w:p>
+    <w:p>
+      <w:pPr>
+        <w:jc w:val="both"/>
+      </w:pPr>
+      <w:r>
+        <w:drawing>
+          <wp:anchor distT="0" distB="0" distL="114300" distR="114300" simplePos="0" relativeHeight="251689984" behindDoc="1" locked="0" layoutInCell="1" allowOverlap="1" wp14:anchorId="3443D62D" wp14:editId="5D0C8518">
+            <wp:simplePos x="0" y="0"/>
+            <wp:positionH relativeFrom="column">
+              <wp:posOffset>2829370</wp:posOffset>
+            </wp:positionH>
+            <wp:positionV relativeFrom="paragraph">
+              <wp:posOffset>438510</wp:posOffset>
+            </wp:positionV>
+            <wp:extent cx="2385695" cy="1425575"/>
+            <wp:effectExtent l="0" t="0" r="0" b="3175"/>
+            <wp:wrapTight wrapText="bothSides">
+              <wp:wrapPolygon edited="0">
+                <wp:start x="0" y="0"/>
+                <wp:lineTo x="0" y="21359"/>
+                <wp:lineTo x="21387" y="21359"/>
+                <wp:lineTo x="21387" y="0"/>
+                <wp:lineTo x="0" y="0"/>
+              </wp:wrapPolygon>
+            </wp:wrapTight>
+            <wp:docPr id="28" name="Imagen 28"/>
+            <wp:cNvGraphicFramePr>
+              <a:graphicFrameLocks xmlns:a="http://schemas.openxmlformats.org/drawingml/2006/main" noChangeAspect="1"/>
+            </wp:cNvGraphicFramePr>
+            <a:graphic xmlns:a="http://schemas.openxmlformats.org/drawingml/2006/main">
+              <a:graphicData uri="http://schemas.openxmlformats.org/drawingml/2006/picture">
+                <pic:pic xmlns:pic="http://schemas.openxmlformats.org/drawingml/2006/picture">
+                  <pic:nvPicPr>
+                    <pic:cNvPr id="1" name=""/>
+                    <pic:cNvPicPr/>
+                  </pic:nvPicPr>
+                  <pic:blipFill>
+                    <a:blip r:embed="rId34">
+                      <a:extLst>
+                        <a:ext uri="{28A0092B-C50C-407E-A947-70E740481C1C}">
+                          <a14:useLocalDpi xmlns:a14="http://schemas.microsoft.com/office/drawing/2010/main" val="0"/>
+                        </a:ext>
+                      </a:extLst>
+                    </a:blip>
+                    <a:stretch>
+                      <a:fillRect/>
+                    </a:stretch>
+                  </pic:blipFill>
+                  <pic:spPr>
+                    <a:xfrm>
+                      <a:off x="0" y="0"/>
+                      <a:ext cx="2385695" cy="1425575"/>
+                    </a:xfrm>
+                    <a:prstGeom prst="rect">
+                      <a:avLst/>
+                    </a:prstGeom>
+                  </pic:spPr>
+                </pic:pic>
+              </a:graphicData>
+            </a:graphic>
+            <wp14:sizeRelH relativeFrom="margin">
+              <wp14:pctWidth>0</wp14:pctWidth>
+            </wp14:sizeRelH>
+            <wp14:sizeRelV relativeFrom="margin">
+              <wp14:pctHeight>0</wp14:pctHeight>
+            </wp14:sizeRelV>
+          </wp:anchor>
+        </w:drawing>
+      </w:r>
       <w:r>
         <w:t>El propósito de esta clase es controlar la ejecución del juego mientras se está en el mapamundi, es decir, mientras el jugador explora el mapa del mundo para acceder a los niveles.</w:t>
       </w:r>
@@ -5547,12 +5629,282 @@
     <w:p>
       <w:pPr>
         <w:jc w:val="both"/>
+        <w:rPr>
+          <w:rFonts w:cstheme="minorHAnsi"/>
+        </w:rPr>
+      </w:pPr>
+      <w:r>
+        <w:rPr>
+          <w:rFonts w:cstheme="minorHAnsi"/>
+          <w:noProof/>
+        </w:rPr>
+        <w:drawing>
+          <wp:anchor distT="0" distB="0" distL="114300" distR="114300" simplePos="0" relativeHeight="251691008" behindDoc="1" locked="0" layoutInCell="1" allowOverlap="1" wp14:anchorId="3300B540" wp14:editId="3FF31B02">
+            <wp:simplePos x="0" y="0"/>
+            <wp:positionH relativeFrom="column">
+              <wp:posOffset>38735</wp:posOffset>
+            </wp:positionH>
+            <wp:positionV relativeFrom="paragraph">
+              <wp:posOffset>2213610</wp:posOffset>
+            </wp:positionV>
+            <wp:extent cx="907415" cy="907415"/>
+            <wp:effectExtent l="0" t="0" r="6985" b="6985"/>
+            <wp:wrapTight wrapText="bothSides">
+              <wp:wrapPolygon edited="0">
+                <wp:start x="0" y="0"/>
+                <wp:lineTo x="0" y="21313"/>
+                <wp:lineTo x="21313" y="21313"/>
+                <wp:lineTo x="21313" y="0"/>
+                <wp:lineTo x="0" y="0"/>
+              </wp:wrapPolygon>
+            </wp:wrapTight>
+            <wp:docPr id="29" name="Imagen 29"/>
+            <wp:cNvGraphicFramePr>
+              <a:graphicFrameLocks xmlns:a="http://schemas.openxmlformats.org/drawingml/2006/main" noChangeAspect="1"/>
+            </wp:cNvGraphicFramePr>
+            <a:graphic xmlns:a="http://schemas.openxmlformats.org/drawingml/2006/main">
+              <a:graphicData uri="http://schemas.openxmlformats.org/drawingml/2006/picture">
+                <pic:pic xmlns:pic="http://schemas.openxmlformats.org/drawingml/2006/picture">
+                  <pic:nvPicPr>
+                    <pic:cNvPr id="0" name="Picture 1"/>
+                    <pic:cNvPicPr>
+                      <a:picLocks noChangeAspect="1" noChangeArrowheads="1"/>
+                    </pic:cNvPicPr>
+                  </pic:nvPicPr>
+                  <pic:blipFill>
+                    <a:blip r:embed="rId35" cstate="print">
+                      <a:extLst>
+                        <a:ext uri="{28A0092B-C50C-407E-A947-70E740481C1C}">
+                          <a14:useLocalDpi xmlns:a14="http://schemas.microsoft.com/office/drawing/2010/main" val="0"/>
+                        </a:ext>
+                      </a:extLst>
+                    </a:blip>
+                    <a:srcRect/>
+                    <a:stretch>
+                      <a:fillRect/>
+                    </a:stretch>
+                  </pic:blipFill>
+                  <pic:spPr bwMode="auto">
+                    <a:xfrm>
+                      <a:off x="0" y="0"/>
+                      <a:ext cx="907415" cy="907415"/>
+                    </a:xfrm>
+                    <a:prstGeom prst="rect">
+                      <a:avLst/>
+                    </a:prstGeom>
+                    <a:noFill/>
+                    <a:ln>
+                      <a:noFill/>
+                    </a:ln>
+                  </pic:spPr>
+                </pic:pic>
+              </a:graphicData>
+            </a:graphic>
+            <wp14:sizeRelH relativeFrom="margin">
+              <wp14:pctWidth>0</wp14:pctWidth>
+            </wp14:sizeRelH>
+            <wp14:sizeRelV relativeFrom="margin">
+              <wp14:pctHeight>0</wp14:pctHeight>
+            </wp14:sizeRelV>
+          </wp:anchor>
+        </w:drawing>
+      </w:r>
+      <w:r>
+        <w:t>De l</w:t>
+      </w:r>
+      <w:r>
+        <w:t xml:space="preserve">as partes </w:t>
+      </w:r>
+      <w:r>
+        <w:t>más</w:t>
+      </w:r>
+      <w:r>
+        <w:t xml:space="preserve"> interesantes del código de este fichero es, </w:t>
+      </w:r>
+      <w:r>
+        <w:rPr>
+          <w:rFonts w:ascii="Consolas" w:hAnsi="Consolas"/>
+          <w:b/>
+          <w:bCs/>
+        </w:rPr>
+        <w:t>a</w:t>
+      </w:r>
+      <w:r>
+        <w:rPr>
+          <w:rFonts w:ascii="Consolas" w:hAnsi="Consolas"/>
+          <w:b/>
+          <w:bCs/>
+        </w:rPr>
+        <w:t>jax.cargarArchivo</w:t>
+      </w:r>
+      <w:r>
+        <w:rPr>
+          <w:b/>
+          <w:bCs/>
+        </w:rPr>
+        <w:t>()</w:t>
+      </w:r>
+      <w:r>
+        <w:rPr>
+          <w:b/>
+          <w:bCs/>
+        </w:rPr>
+        <w:t xml:space="preserve"> </w:t>
+      </w:r>
+      <w:r>
+        <w:t>de forma asíncrona.</w:t>
+      </w:r>
+      <w:r>
+        <w:t xml:space="preserve"> Le tendremos que pasar una ruta y una función anónima donde admitiremos un objeto </w:t>
+      </w:r>
+      <w:r>
+        <w:rPr>
+          <w:i/>
+          <w:iCs/>
+        </w:rPr>
+        <w:t>.json</w:t>
+      </w:r>
+      <w:r>
+        <w:t>, y dent</w:t>
+      </w:r>
+      <w:r>
+        <w:t>ro de esto tenemos que coger los datos y dárselos al mapa.</w:t>
+      </w:r>
+      <w:r>
+        <w:t xml:space="preserve"> Dentro, simplemente tenemos que coger los datos y dárselos al mapa. El problema viene cuando dentro de la función anónima, al ser un bloque de código totalmente independiente al resto, no puedo acceder, por ejemplo, al .</w:t>
+      </w:r>
+      <w:r>
+        <w:rPr>
+          <w:i/>
+          <w:iCs/>
+        </w:rPr>
+        <w:t>mapa</w:t>
+      </w:r>
+      <w:r>
+        <w:t xml:space="preserve">. Así que decidí hacer un “arreglo”, que consiste en crear una </w:t>
+      </w:r>
+      <w:r>
+        <w:rPr>
+          <w:rFonts w:ascii="Consolas" w:hAnsi="Consolas"/>
+          <w:b/>
+          <w:bCs/>
+        </w:rPr>
+        <w:t>var that = this;</w:t>
+      </w:r>
+      <w:r>
+        <w:t xml:space="preserve">. Gracias a esto, desde dentro de la función anónima podremos acceder </w:t>
+      </w:r>
+      <w:bookmarkStart w:id="16" w:name="_Hlk72325384"/>
+      <w:r>
+        <w:t xml:space="preserve">al </w:t>
+      </w:r>
+      <w:r>
+        <w:rPr>
+          <w:rFonts w:ascii="Consolas" w:hAnsi="Consolas"/>
+          <w:b/>
+          <w:bCs/>
+        </w:rPr>
+        <w:t>EstadoMapamundi</w:t>
+      </w:r>
+      <w:r>
+        <w:rPr>
+          <w:rFonts w:ascii="Consolas" w:hAnsi="Consolas"/>
+          <w:b/>
+          <w:bCs/>
+        </w:rPr>
+        <w:t>()</w:t>
+      </w:r>
+      <w:bookmarkEnd w:id="16"/>
+      <w:r>
+        <w:t>.</w:t>
+      </w:r>
+      <w:r>
+        <w:t xml:space="preserve"> Ahora si podremos hacer referencia al objeto </w:t>
+      </w:r>
+      <w:r>
+        <w:rPr>
+          <w:rFonts w:ascii="Consolas" w:hAnsi="Consolas"/>
+          <w:b/>
+          <w:bCs/>
+        </w:rPr>
+        <w:t>EstadoMapamundi</w:t>
+      </w:r>
+      <w:r>
+        <w:rPr>
+          <w:rFonts w:ascii="Consolas" w:hAnsi="Consolas"/>
+          <w:b/>
+          <w:bCs/>
+        </w:rPr>
+        <w:t>()</w:t>
+      </w:r>
+      <w:r>
+        <w:t xml:space="preserve">, a su atributo </w:t>
+      </w:r>
+      <w:r>
+        <w:rPr>
+          <w:rFonts w:ascii="Consolas" w:hAnsi="Consolas"/>
+          <w:b/>
+          <w:bCs/>
+        </w:rPr>
+        <w:t>mapa</w:t>
+      </w:r>
+      <w:r>
+        <w:rPr>
+          <w:rFonts w:cstheme="minorHAnsi"/>
+        </w:rPr>
+        <w:t>, por ejemplo</w:t>
+      </w:r>
+      <w:r>
+        <w:rPr>
+          <w:rFonts w:cstheme="minorHAnsi"/>
+        </w:rPr>
+        <w:t>.</w:t>
+      </w:r>
+    </w:p>
+    <w:p>
+      <w:pPr>
+        <w:jc w:val="both"/>
+      </w:pPr>
+      <w:r>
+        <w:rPr>
+          <w:rFonts w:cstheme="minorHAnsi"/>
+        </w:rPr>
+        <w:t xml:space="preserve">Gracias a esto </w:t>
+      </w:r>
+      <w:r>
+        <w:rPr>
+          <w:rFonts w:cstheme="minorHAnsi"/>
+        </w:rPr>
+        <w:t>último</w:t>
+      </w:r>
+      <w:r>
+        <w:rPr>
+          <w:rFonts w:cstheme="minorHAnsi"/>
+        </w:rPr>
+        <w:t xml:space="preserve"> que </w:t>
+      </w:r>
+      <w:r>
+        <w:rPr>
+          <w:rFonts w:cstheme="minorHAnsi"/>
+        </w:rPr>
+        <w:t>se ha desarrollado, ya se vería el mapamundi de nuestro juego web.</w:t>
+      </w:r>
+    </w:p>
+    <w:p>
+      <w:pPr>
+        <w:jc w:val="both"/>
       </w:pPr>
       <w:r>
         <w:rPr>
           <w:highlight w:val="yellow"/>
         </w:rPr>
-        <w:t>PENDIENTE</w:t>
+        <w:t>PENDIENT</w:t>
+      </w:r>
+      <w:r>
+        <w:rPr>
+          <w:highlight w:val="yellow"/>
+        </w:rPr>
+        <w:t>E INICIAR CAPAS INICIAR ELEMENTOSMAPA ACTUALIZAR Y DIBUJAR</w:t>
       </w:r>
     </w:p>
     <w:p>
@@ -5570,9 +5922,11 @@
         <w:pStyle w:val="Ttulo1"/>
         <w:jc w:val="both"/>
       </w:pPr>
+      <w:bookmarkStart w:id="17" w:name="_Toc72322150"/>
       <w:r>
         <w:t>Inicio</w:t>
       </w:r>
+      <w:bookmarkEnd w:id="17"/>
     </w:p>
     <w:p>
       <w:pPr>
@@ -5587,7 +5941,11 @@
         <w:pStyle w:val="Ttulo2"/>
         <w:jc w:val="both"/>
       </w:pPr>
-      <w:r>
+      <w:bookmarkStart w:id="18" w:name="_Toc72322151"/>
+      <w:r>
+        <w:rPr>
+          <w:noProof/>
+        </w:rPr>
         <w:drawing>
           <wp:anchor distT="0" distB="0" distL="114300" distR="114300" simplePos="0" relativeHeight="251685888" behindDoc="1" locked="0" layoutInCell="1" allowOverlap="1" wp14:anchorId="4277DBD3" wp14:editId="6D44EFAC">
             <wp:simplePos x="0" y="0"/>
@@ -5620,7 +5978,7 @@
                     <pic:cNvPicPr/>
                   </pic:nvPicPr>
                   <pic:blipFill>
-                    <a:blip r:embed="rId34">
+                    <a:blip r:embed="rId36">
                       <a:extLst>
                         <a:ext uri="{28A0092B-C50C-407E-A947-70E740481C1C}">
                           <a14:useLocalDpi xmlns:a14="http://schemas.microsoft.com/office/drawing/2010/main" val="0"/>
@@ -5655,6 +6013,7 @@
       <w:r>
         <w:t>Iniciadores</w:t>
       </w:r>
+      <w:bookmarkEnd w:id="18"/>
     </w:p>
     <w:p>
       <w:pPr>
@@ -5680,9 +6039,12 @@
         <w:pStyle w:val="Ttulo2"/>
         <w:jc w:val="both"/>
       </w:pPr>
-      <w:r>
+      <w:bookmarkStart w:id="19" w:name="_Toc72322152"/>
+      <w:r>
+        <w:lastRenderedPageBreak/>
         <w:t>Iniciar Juego</w:t>
       </w:r>
+      <w:bookmarkEnd w:id="19"/>
     </w:p>
     <w:p>
       <w:pPr>
@@ -5700,6 +6062,9 @@
         </w:rPr>
       </w:pPr>
       <w:r>
+        <w:rPr>
+          <w:noProof/>
+        </w:rPr>
         <w:drawing>
           <wp:anchor distT="0" distB="0" distL="114300" distR="114300" simplePos="0" relativeHeight="251686912" behindDoc="1" locked="0" layoutInCell="1" allowOverlap="1" wp14:anchorId="17809DF1" wp14:editId="7D078F4E">
             <wp:simplePos x="0" y="0"/>
@@ -5732,7 +6097,7 @@
                     <pic:cNvPicPr/>
                   </pic:nvPicPr>
                   <pic:blipFill>
-                    <a:blip r:embed="rId35">
+                    <a:blip r:embed="rId37">
                       <a:extLst>
                         <a:ext uri="{28A0092B-C50C-407E-A947-70E740481C1C}">
                           <a14:useLocalDpi xmlns:a14="http://schemas.microsoft.com/office/drawing/2010/main" val="0"/>
@@ -5868,10 +6233,11 @@
         <w:pStyle w:val="Ttulo2"/>
         <w:jc w:val="both"/>
       </w:pPr>
-      <w:r>
-        <w:lastRenderedPageBreak/>
+      <w:bookmarkStart w:id="20" w:name="_Toc72322153"/>
+      <w:r>
         <w:t>Encadenar Inicios</w:t>
       </w:r>
+      <w:bookmarkEnd w:id="20"/>
     </w:p>
     <w:p>
       <w:pPr>
@@ -5915,7 +6281,7 @@
                     </pic:cNvPicPr>
                   </pic:nvPicPr>
                   <pic:blipFill>
-                    <a:blip r:embed="rId36">
+                    <a:blip r:embed="rId38">
                       <a:extLst>
                         <a:ext uri="{28A0092B-C50C-407E-A947-70E740481C1C}">
                           <a14:useLocalDpi xmlns:a14="http://schemas.microsoft.com/office/drawing/2010/main" val="0"/>
@@ -5949,26 +6315,82 @@
       <w:r>
         <w:t xml:space="preserve">Como es lógico, una vez ejecutada y finalizada la función </w:t>
       </w:r>
-      <w:proofErr w:type="gramStart"/>
       <w:r>
         <w:rPr>
           <w:rFonts w:ascii="Consolas" w:hAnsi="Consolas"/>
           <w:b/>
           <w:bCs/>
         </w:rPr>
-        <w:t>iniciarJuego(</w:t>
-      </w:r>
-      <w:proofErr w:type="gramEnd"/>
+        <w:t>iniciarJuego()</w:t>
+      </w:r>
+      <w:r>
+        <w:t xml:space="preserve">, eventualmente  no devolveremos nada porque los elementos de </w:t>
+      </w:r>
       <w:r>
         <w:rPr>
           <w:rFonts w:ascii="Consolas" w:hAnsi="Consolas"/>
           <w:b/>
           <w:bCs/>
         </w:rPr>
-        <w:t>)</w:t>
-      </w:r>
-      <w:r>
-        <w:t xml:space="preserve">, eventualmente  no devolveremos nada porque los elementos de </w:t>
+        <w:t>iniciadores</w:t>
+      </w:r>
+      <w:r>
+        <w:rPr>
+          <w:b/>
+          <w:bCs/>
+        </w:rPr>
+        <w:t xml:space="preserve"> </w:t>
+      </w:r>
+      <w:r>
+        <w:t xml:space="preserve">habrán sido borrados, y esto puede causar una excepción.  Lo primero que tenemos que comprobar si el </w:t>
+      </w:r>
+      <w:r>
+        <w:t>iniciador</w:t>
+      </w:r>
+      <w:r>
+        <w:rPr>
+          <w:b/>
+          <w:bCs/>
+        </w:rPr>
+        <w:t xml:space="preserve"> </w:t>
+      </w:r>
+      <w:r>
+        <w:t xml:space="preserve">existe. </w:t>
+      </w:r>
+    </w:p>
+    <w:p>
+      <w:pPr>
+        <w:jc w:val="both"/>
+      </w:pPr>
+      <w:r>
+        <w:t>Necesitamos seguir usando la mecánica del Callback para hacer que una función llame a la siguiente.</w:t>
+      </w:r>
+    </w:p>
+    <w:p>
+      <w:pPr>
+        <w:jc w:val="both"/>
+      </w:pPr>
+      <w:r>
+        <w:t xml:space="preserve">Básicamente, este </w:t>
+      </w:r>
+      <w:r>
+        <w:rPr>
+          <w:b/>
+          <w:bCs/>
+          <w:color w:val="FF0000"/>
+        </w:rPr>
+        <w:t>primer bloque</w:t>
+      </w:r>
+      <w:r>
+        <w:rPr>
+          <w:b/>
+          <w:bCs/>
+          <w:color w:val="FF0000"/>
+        </w:rPr>
+        <w:t xml:space="preserve"> </w:t>
+      </w:r>
+      <w:r>
+        <w:t xml:space="preserve">está pasando una función como Callback, que se ejecutará cuando el </w:t>
       </w:r>
       <w:r>
         <w:rPr>
@@ -5976,7 +6398,7 @@
           <w:b/>
           <w:bCs/>
         </w:rPr>
-        <w:t>iniciadores</w:t>
+        <w:t>iniciador</w:t>
       </w:r>
       <w:r>
         <w:rPr>
@@ -5986,113 +6408,63 @@
         <w:t xml:space="preserve"> </w:t>
       </w:r>
       <w:r>
-        <w:t xml:space="preserve">habrán sido borrados, y esto puede causar una excepción.  Lo primero que tenemos que comprobar si el </w:t>
-      </w:r>
-      <w:r>
+        <w:t xml:space="preserve">termine, así que, por ejemplo, cuando </w:t>
+      </w:r>
+      <w:r>
+        <w:rPr>
+          <w:rFonts w:ascii="Consolas" w:hAnsi="Consolas"/>
+          <w:b/>
+          <w:bCs/>
+        </w:rPr>
+        <w:t>maquinaEstados.iniciar()</w:t>
+      </w:r>
+      <w:r>
+        <w:t xml:space="preserve"> termine, se ejecutará el Callback que hay en el argumento. Esta sintaxis nos permite colocar una función anónima “</w:t>
+      </w:r>
+      <w:r>
+        <w:rPr>
+          <w:color w:val="AF5399"/>
+        </w:rPr>
+        <w:t>()</w:t>
+      </w:r>
+      <w:r>
+        <w:t>” y la flecha “</w:t>
+      </w:r>
+      <w:r>
+        <w:rPr>
+          <w:color w:val="305FA6"/>
+        </w:rPr>
+        <w:t>=&gt;</w:t>
+      </w:r>
+      <w:r>
+        <w:t xml:space="preserve">” indica que </w:t>
+      </w:r>
+      <w:r>
+        <w:rPr>
+          <w:rFonts w:ascii="Consolas" w:hAnsi="Consolas"/>
+          <w:b/>
+          <w:bCs/>
+        </w:rPr>
         <w:t>iniciador</w:t>
       </w:r>
       <w:r>
-        <w:rPr>
-          <w:b/>
-          <w:bCs/>
-        </w:rPr>
-        <w:t xml:space="preserve"> </w:t>
-      </w:r>
-      <w:r>
-        <w:t xml:space="preserve">existe. </w:t>
-      </w:r>
-    </w:p>
-    <w:p>
-      <w:pPr>
-        <w:jc w:val="both"/>
-      </w:pPr>
-      <w:r>
-        <w:t>Necesitamos seguir usando la mecánica del Callback para hacer que una función llame a la siguiente.</w:t>
-      </w:r>
-    </w:p>
-    <w:p>
-      <w:pPr>
-        <w:jc w:val="both"/>
-      </w:pPr>
-      <w:r>
-        <w:t xml:space="preserve">Básicamente, este </w:t>
-      </w:r>
-      <w:r>
-        <w:rPr>
-          <w:b/>
-          <w:bCs/>
-          <w:color w:val="FF0000"/>
-        </w:rPr>
-        <w:t>primer bloque</w:t>
-      </w:r>
-      <w:r>
-        <w:rPr>
-          <w:b/>
-          <w:bCs/>
-          <w:color w:val="FF0000"/>
-        </w:rPr>
-        <w:t xml:space="preserve"> </w:t>
-      </w:r>
-      <w:r>
-        <w:t xml:space="preserve">está pasando una función como Callback, que se ejecutará cuando el </w:t>
-      </w:r>
-      <w:r>
-        <w:rPr>
-          <w:rFonts w:ascii="Consolas" w:hAnsi="Consolas"/>
-          <w:b/>
-          <w:bCs/>
-        </w:rPr>
-        <w:t>iniciador</w:t>
-      </w:r>
-      <w:r>
-        <w:rPr>
-          <w:b/>
-          <w:bCs/>
-        </w:rPr>
-        <w:t xml:space="preserve"> </w:t>
-      </w:r>
-      <w:r>
-        <w:t xml:space="preserve">termine, así que, por ejemplo, cuando </w:t>
-      </w:r>
-      <w:r>
-        <w:rPr>
-          <w:rFonts w:ascii="Consolas" w:hAnsi="Consolas"/>
-          <w:b/>
-          <w:bCs/>
-        </w:rPr>
-        <w:t>maquinaEstados.iniciar()</w:t>
-      </w:r>
-      <w:r>
-        <w:t xml:space="preserve"> termine, se ejecutará el Callback que hay en el argumento. Esta sintaxis nos permite colocar una función anónima “</w:t>
-      </w:r>
-      <w:r>
-        <w:rPr>
-          <w:color w:val="AF5399"/>
-        </w:rPr>
-        <w:t>()</w:t>
-      </w:r>
-      <w:r>
-        <w:t>” y la flecha “</w:t>
-      </w:r>
-      <w:r>
-        <w:rPr>
-          <w:color w:val="305FA6"/>
-        </w:rPr>
-        <w:t>=&gt;</w:t>
-      </w:r>
-      <w:r>
-        <w:t xml:space="preserve">” indica que </w:t>
-      </w:r>
-      <w:r>
-        <w:rPr>
-          <w:rFonts w:ascii="Consolas" w:hAnsi="Consolas"/>
-          <w:b/>
-          <w:bCs/>
-        </w:rPr>
-        <w:t>iniciador</w:t>
-      </w:r>
-      <w:r>
         <w:t xml:space="preserve"> devuelve como argumente lo que se ejecuta a la derecha de esta flecha. En resumen, es una función que se llama así misma.</w:t>
+      </w:r>
+    </w:p>
+    <w:p>
+      <w:pPr>
+        <w:jc w:val="both"/>
+      </w:pPr>
+    </w:p>
+    <w:p>
+      <w:pPr>
+        <w:jc w:val="both"/>
+        <w:rPr>
+          <w:u w:val="single"/>
+        </w:rPr>
+      </w:pPr>
+      <w:r>
+        <w:t>CONTROLES</w:t>
       </w:r>
     </w:p>
     <w:sectPr>

</xml_diff>

<commit_message>
Docuemntación --> Controles y pruebas de mando
</commit_message>
<xml_diff>
--- a/Documentacion.docx
+++ b/Documentacion.docx
@@ -167,7 +167,7 @@
           <w:r>
             <w:fldChar w:fldCharType="separate"/>
           </w:r>
-          <w:hyperlink w:anchor="_Toc72322134" w:history="1">
+          <w:hyperlink w:anchor="_Toc72395931" w:history="1">
             <w:r>
               <w:rPr>
                 <w:rStyle w:val="Hipervnculo"/>
@@ -194,7 +194,7 @@
                 <w:noProof/>
                 <w:webHidden/>
               </w:rPr>
-              <w:instrText xml:space="preserve"> PAGEREF _Toc72322134 \h </w:instrText>
+              <w:instrText xml:space="preserve"> PAGEREF _Toc72395931 \h </w:instrText>
             </w:r>
             <w:r>
               <w:rPr>
@@ -237,13 +237,27 @@
               <w:lang w:eastAsia="es-ES"/>
             </w:rPr>
           </w:pPr>
-          <w:hyperlink w:anchor="_Toc72322135" w:history="1">
+          <w:hyperlink w:anchor="_Toc72395932" w:history="1">
             <w:r>
               <w:rPr>
                 <w:rStyle w:val="Hipervnculo"/>
                 <w:noProof/>
               </w:rPr>
-              <w:t>Bucle principal del juego</w:t>
+              <w:t>Bucle principal del ju</w:t>
+            </w:r>
+            <w:r>
+              <w:rPr>
+                <w:rStyle w:val="Hipervnculo"/>
+                <w:noProof/>
+              </w:rPr>
+              <w:t>e</w:t>
+            </w:r>
+            <w:r>
+              <w:rPr>
+                <w:rStyle w:val="Hipervnculo"/>
+                <w:noProof/>
+              </w:rPr>
+              <w:t>go</w:t>
             </w:r>
             <w:r>
               <w:rPr>
@@ -264,7 +278,7 @@
                 <w:noProof/>
                 <w:webHidden/>
               </w:rPr>
-              <w:instrText xml:space="preserve"> PAGEREF _Toc72322135 \h </w:instrText>
+              <w:instrText xml:space="preserve"> PAGEREF _Toc72395932 \h </w:instrText>
             </w:r>
             <w:r>
               <w:rPr>
@@ -307,7 +321,7 @@
               <w:lang w:eastAsia="es-ES"/>
             </w:rPr>
           </w:pPr>
-          <w:hyperlink w:anchor="_Toc72322136" w:history="1">
+          <w:hyperlink w:anchor="_Toc72395933" w:history="1">
             <w:r>
               <w:rPr>
                 <w:rStyle w:val="Hipervnculo"/>
@@ -334,7 +348,7 @@
                 <w:noProof/>
                 <w:webHidden/>
               </w:rPr>
-              <w:instrText xml:space="preserve"> PAGEREF _Toc72322136 \h </w:instrText>
+              <w:instrText xml:space="preserve"> PAGEREF _Toc72395933 \h </w:instrText>
             </w:r>
             <w:r>
               <w:rPr>
@@ -377,7 +391,7 @@
               <w:lang w:eastAsia="es-ES"/>
             </w:rPr>
           </w:pPr>
-          <w:hyperlink w:anchor="_Toc72322137" w:history="1">
+          <w:hyperlink w:anchor="_Toc72395934" w:history="1">
             <w:r>
               <w:rPr>
                 <w:rStyle w:val="Hipervnculo"/>
@@ -404,7 +418,7 @@
                 <w:noProof/>
                 <w:webHidden/>
               </w:rPr>
-              <w:instrText xml:space="preserve"> PAGEREF _Toc72322137 \h </w:instrText>
+              <w:instrText xml:space="preserve"> PAGEREF _Toc72395934 \h </w:instrText>
             </w:r>
             <w:r>
               <w:rPr>
@@ -447,7 +461,7 @@
               <w:lang w:eastAsia="es-ES"/>
             </w:rPr>
           </w:pPr>
-          <w:hyperlink w:anchor="_Toc72322138" w:history="1">
+          <w:hyperlink w:anchor="_Toc72395935" w:history="1">
             <w:r>
               <w:rPr>
                 <w:rStyle w:val="Hipervnculo"/>
@@ -474,7 +488,7 @@
                 <w:noProof/>
                 <w:webHidden/>
               </w:rPr>
-              <w:instrText xml:space="preserve"> PAGEREF _Toc72322138 \h </w:instrText>
+              <w:instrText xml:space="preserve"> PAGEREF _Toc72395935 \h </w:instrText>
             </w:r>
             <w:r>
               <w:rPr>
@@ -517,7 +531,7 @@
               <w:lang w:eastAsia="es-ES"/>
             </w:rPr>
           </w:pPr>
-          <w:hyperlink w:anchor="_Toc72322139" w:history="1">
+          <w:hyperlink w:anchor="_Toc72395936" w:history="1">
             <w:r>
               <w:rPr>
                 <w:rStyle w:val="Hipervnculo"/>
@@ -544,7 +558,7 @@
                 <w:noProof/>
                 <w:webHidden/>
               </w:rPr>
-              <w:instrText xml:space="preserve"> PAGEREF _Toc72322139 \h </w:instrText>
+              <w:instrText xml:space="preserve"> PAGEREF _Toc72395936 \h </w:instrText>
             </w:r>
             <w:r>
               <w:rPr>
@@ -587,7 +601,7 @@
               <w:lang w:eastAsia="es-ES"/>
             </w:rPr>
           </w:pPr>
-          <w:hyperlink w:anchor="_Toc72322140" w:history="1">
+          <w:hyperlink w:anchor="_Toc72395937" w:history="1">
             <w:r>
               <w:rPr>
                 <w:rStyle w:val="Hipervnculo"/>
@@ -614,7 +628,7 @@
                 <w:noProof/>
                 <w:webHidden/>
               </w:rPr>
-              <w:instrText xml:space="preserve"> PAGEREF _Toc72322140 \h </w:instrText>
+              <w:instrText xml:space="preserve"> PAGEREF _Toc72395937 \h </w:instrText>
             </w:r>
             <w:r>
               <w:rPr>
@@ -657,7 +671,7 @@
               <w:lang w:eastAsia="es-ES"/>
             </w:rPr>
           </w:pPr>
-          <w:hyperlink w:anchor="_Toc72322141" w:history="1">
+          <w:hyperlink w:anchor="_Toc72395938" w:history="1">
             <w:r>
               <w:rPr>
                 <w:rStyle w:val="Hipervnculo"/>
@@ -684,7 +698,7 @@
                 <w:noProof/>
                 <w:webHidden/>
               </w:rPr>
-              <w:instrText xml:space="preserve"> PAGEREF _Toc72322141 \h </w:instrText>
+              <w:instrText xml:space="preserve"> PAGEREF _Toc72395938 \h </w:instrText>
             </w:r>
             <w:r>
               <w:rPr>
@@ -727,7 +741,7 @@
               <w:lang w:eastAsia="es-ES"/>
             </w:rPr>
           </w:pPr>
-          <w:hyperlink w:anchor="_Toc72322142" w:history="1">
+          <w:hyperlink w:anchor="_Toc72395939" w:history="1">
             <w:r>
               <w:rPr>
                 <w:rStyle w:val="Hipervnculo"/>
@@ -754,7 +768,7 @@
                 <w:noProof/>
                 <w:webHidden/>
               </w:rPr>
-              <w:instrText xml:space="preserve"> PAGEREF _Toc72322142 \h </w:instrText>
+              <w:instrText xml:space="preserve"> PAGEREF _Toc72395939 \h </w:instrText>
             </w:r>
             <w:r>
               <w:rPr>
@@ -797,7 +811,7 @@
               <w:lang w:eastAsia="es-ES"/>
             </w:rPr>
           </w:pPr>
-          <w:hyperlink w:anchor="_Toc72322143" w:history="1">
+          <w:hyperlink w:anchor="_Toc72395940" w:history="1">
             <w:r>
               <w:rPr>
                 <w:rStyle w:val="Hipervnculo"/>
@@ -824,7 +838,7 @@
                 <w:noProof/>
                 <w:webHidden/>
               </w:rPr>
-              <w:instrText xml:space="preserve"> PAGEREF _Toc72322143 \h </w:instrText>
+              <w:instrText xml:space="preserve"> PAGEREF _Toc72395940 \h </w:instrText>
             </w:r>
             <w:r>
               <w:rPr>
@@ -867,7 +881,7 @@
               <w:lang w:eastAsia="es-ES"/>
             </w:rPr>
           </w:pPr>
-          <w:hyperlink w:anchor="_Toc72322144" w:history="1">
+          <w:hyperlink w:anchor="_Toc72395941" w:history="1">
             <w:r>
               <w:rPr>
                 <w:rStyle w:val="Hipervnculo"/>
@@ -894,7 +908,7 @@
                 <w:noProof/>
                 <w:webHidden/>
               </w:rPr>
-              <w:instrText xml:space="preserve"> PAGEREF _Toc72322144 \h </w:instrText>
+              <w:instrText xml:space="preserve"> PAGEREF _Toc72395941 \h </w:instrText>
             </w:r>
             <w:r>
               <w:rPr>
@@ -937,7 +951,7 @@
               <w:lang w:eastAsia="es-ES"/>
             </w:rPr>
           </w:pPr>
-          <w:hyperlink w:anchor="_Toc72322145" w:history="1">
+          <w:hyperlink w:anchor="_Toc72395942" w:history="1">
             <w:r>
               <w:rPr>
                 <w:rStyle w:val="Hipervnculo"/>
@@ -964,7 +978,7 @@
                 <w:noProof/>
                 <w:webHidden/>
               </w:rPr>
-              <w:instrText xml:space="preserve"> PAGEREF _Toc72322145 \h </w:instrText>
+              <w:instrText xml:space="preserve"> PAGEREF _Toc72395942 \h </w:instrText>
             </w:r>
             <w:r>
               <w:rPr>
@@ -1007,7 +1021,7 @@
               <w:lang w:eastAsia="es-ES"/>
             </w:rPr>
           </w:pPr>
-          <w:hyperlink w:anchor="_Toc72322146" w:history="1">
+          <w:hyperlink w:anchor="_Toc72395943" w:history="1">
             <w:r>
               <w:rPr>
                 <w:rStyle w:val="Hipervnculo"/>
@@ -1034,7 +1048,7 @@
                 <w:noProof/>
                 <w:webHidden/>
               </w:rPr>
-              <w:instrText xml:space="preserve"> PAGEREF _Toc72322146 \h </w:instrText>
+              <w:instrText xml:space="preserve"> PAGEREF _Toc72395943 \h </w:instrText>
             </w:r>
             <w:r>
               <w:rPr>
@@ -1077,7 +1091,7 @@
               <w:lang w:eastAsia="es-ES"/>
             </w:rPr>
           </w:pPr>
-          <w:hyperlink w:anchor="_Toc72322147" w:history="1">
+          <w:hyperlink w:anchor="_Toc72395944" w:history="1">
             <w:r>
               <w:rPr>
                 <w:rStyle w:val="Hipervnculo"/>
@@ -1104,7 +1118,7 @@
                 <w:noProof/>
                 <w:webHidden/>
               </w:rPr>
-              <w:instrText xml:space="preserve"> PAGEREF _Toc72322147 \h </w:instrText>
+              <w:instrText xml:space="preserve"> PAGEREF _Toc72395944 \h </w:instrText>
             </w:r>
             <w:r>
               <w:rPr>
@@ -1147,7 +1161,7 @@
               <w:lang w:eastAsia="es-ES"/>
             </w:rPr>
           </w:pPr>
-          <w:hyperlink w:anchor="_Toc72322148" w:history="1">
+          <w:hyperlink w:anchor="_Toc72395945" w:history="1">
             <w:r>
               <w:rPr>
                 <w:rStyle w:val="Hipervnculo"/>
@@ -1174,7 +1188,7 @@
                 <w:noProof/>
                 <w:webHidden/>
               </w:rPr>
-              <w:instrText xml:space="preserve"> PAGEREF _Toc72322148 \h </w:instrText>
+              <w:instrText xml:space="preserve"> PAGEREF _Toc72395945 \h </w:instrText>
             </w:r>
             <w:r>
               <w:rPr>
@@ -1217,7 +1231,7 @@
               <w:lang w:eastAsia="es-ES"/>
             </w:rPr>
           </w:pPr>
-          <w:hyperlink w:anchor="_Toc72322149" w:history="1">
+          <w:hyperlink w:anchor="_Toc72395946" w:history="1">
             <w:r>
               <w:rPr>
                 <w:rStyle w:val="Hipervnculo"/>
@@ -1244,7 +1258,7 @@
                 <w:noProof/>
                 <w:webHidden/>
               </w:rPr>
-              <w:instrText xml:space="preserve"> PAGEREF _Toc72322149 \h </w:instrText>
+              <w:instrText xml:space="preserve"> PAGEREF _Toc72395946 \h </w:instrText>
             </w:r>
             <w:r>
               <w:rPr>
@@ -1287,7 +1301,7 @@
               <w:lang w:eastAsia="es-ES"/>
             </w:rPr>
           </w:pPr>
-          <w:hyperlink w:anchor="_Toc72322150" w:history="1">
+          <w:hyperlink w:anchor="_Toc72395947" w:history="1">
             <w:r>
               <w:rPr>
                 <w:rStyle w:val="Hipervnculo"/>
@@ -1314,7 +1328,7 @@
                 <w:noProof/>
                 <w:webHidden/>
               </w:rPr>
-              <w:instrText xml:space="preserve"> PAGEREF _Toc72322150 \h </w:instrText>
+              <w:instrText xml:space="preserve"> PAGEREF _Toc72395947 \h </w:instrText>
             </w:r>
             <w:r>
               <w:rPr>
@@ -1357,7 +1371,7 @@
               <w:lang w:eastAsia="es-ES"/>
             </w:rPr>
           </w:pPr>
-          <w:hyperlink w:anchor="_Toc72322151" w:history="1">
+          <w:hyperlink w:anchor="_Toc72395948" w:history="1">
             <w:r>
               <w:rPr>
                 <w:rStyle w:val="Hipervnculo"/>
@@ -1384,7 +1398,7 @@
                 <w:noProof/>
                 <w:webHidden/>
               </w:rPr>
-              <w:instrText xml:space="preserve"> PAGEREF _Toc72322151 \h </w:instrText>
+              <w:instrText xml:space="preserve"> PAGEREF _Toc72395948 \h </w:instrText>
             </w:r>
             <w:r>
               <w:rPr>
@@ -1427,7 +1441,7 @@
               <w:lang w:eastAsia="es-ES"/>
             </w:rPr>
           </w:pPr>
-          <w:hyperlink w:anchor="_Toc72322152" w:history="1">
+          <w:hyperlink w:anchor="_Toc72395949" w:history="1">
             <w:r>
               <w:rPr>
                 <w:rStyle w:val="Hipervnculo"/>
@@ -1454,7 +1468,7 @@
                 <w:noProof/>
                 <w:webHidden/>
               </w:rPr>
-              <w:instrText xml:space="preserve"> PAGEREF _Toc72322152 \h </w:instrText>
+              <w:instrText xml:space="preserve"> PAGEREF _Toc72395949 \h </w:instrText>
             </w:r>
             <w:r>
               <w:rPr>
@@ -1474,7 +1488,7 @@
                 <w:noProof/>
                 <w:webHidden/>
               </w:rPr>
-              <w:t>11</w:t>
+              <w:t>12</w:t>
             </w:r>
             <w:r>
               <w:rPr>
@@ -1497,7 +1511,7 @@
               <w:lang w:eastAsia="es-ES"/>
             </w:rPr>
           </w:pPr>
-          <w:hyperlink w:anchor="_Toc72322153" w:history="1">
+          <w:hyperlink w:anchor="_Toc72395950" w:history="1">
             <w:r>
               <w:rPr>
                 <w:rStyle w:val="Hipervnculo"/>
@@ -1524,7 +1538,77 @@
                 <w:noProof/>
                 <w:webHidden/>
               </w:rPr>
-              <w:instrText xml:space="preserve"> PAGEREF _Toc72322153 \h </w:instrText>
+              <w:instrText xml:space="preserve"> PAGEREF _Toc72395950 \h </w:instrText>
+            </w:r>
+            <w:r>
+              <w:rPr>
+                <w:noProof/>
+                <w:webHidden/>
+              </w:rPr>
+            </w:r>
+            <w:r>
+              <w:rPr>
+                <w:noProof/>
+                <w:webHidden/>
+              </w:rPr>
+              <w:fldChar w:fldCharType="separate"/>
+            </w:r>
+            <w:r>
+              <w:rPr>
+                <w:noProof/>
+                <w:webHidden/>
+              </w:rPr>
+              <w:t>12</w:t>
+            </w:r>
+            <w:r>
+              <w:rPr>
+                <w:noProof/>
+                <w:webHidden/>
+              </w:rPr>
+              <w:fldChar w:fldCharType="end"/>
+            </w:r>
+          </w:hyperlink>
+        </w:p>
+        <w:p>
+          <w:pPr>
+            <w:pStyle w:val="TDC1"/>
+            <w:tabs>
+              <w:tab w:val="right" w:leader="dot" w:pos="8494"/>
+            </w:tabs>
+            <w:rPr>
+              <w:rFonts w:eastAsiaTheme="minorEastAsia"/>
+              <w:noProof/>
+              <w:lang w:eastAsia="es-ES"/>
+            </w:rPr>
+          </w:pPr>
+          <w:hyperlink w:anchor="_Toc72395951" w:history="1">
+            <w:r>
+              <w:rPr>
+                <w:rStyle w:val="Hipervnculo"/>
+                <w:noProof/>
+              </w:rPr>
+              <w:t>Controles</w:t>
+            </w:r>
+            <w:r>
+              <w:rPr>
+                <w:noProof/>
+                <w:webHidden/>
+              </w:rPr>
+              <w:tab/>
+            </w:r>
+            <w:r>
+              <w:rPr>
+                <w:noProof/>
+                <w:webHidden/>
+              </w:rPr>
+              <w:fldChar w:fldCharType="begin"/>
+            </w:r>
+            <w:r>
+              <w:rPr>
+                <w:noProof/>
+                <w:webHidden/>
+              </w:rPr>
+              <w:instrText xml:space="preserve"> PAGEREF _Toc72395951 \h </w:instrText>
             </w:r>
             <w:r>
               <w:rPr>
@@ -1607,7 +1691,7 @@
         <w:pStyle w:val="Ttulo1"/>
         <w:jc w:val="both"/>
       </w:pPr>
-      <w:bookmarkStart w:id="0" w:name="_Toc72322134"/>
+      <w:bookmarkStart w:id="0" w:name="_Toc72395931"/>
       <w:r>
         <w:t>Presentación</w:t>
       </w:r>
@@ -1862,7 +1946,7 @@
         <w:pStyle w:val="Ttulo1"/>
         <w:jc w:val="both"/>
       </w:pPr>
-      <w:bookmarkStart w:id="1" w:name="_Toc72322135"/>
+      <w:bookmarkStart w:id="1" w:name="_Toc72395932"/>
       <w:r>
         <w:t>Bucle principal del juego</w:t>
       </w:r>
@@ -2018,7 +2102,7 @@
       <w:pPr>
         <w:jc w:val="both"/>
         <w:rPr>
-          <w:rFonts w:cstheme="minorHAnsi"/>
+          <w:rFonts w:ascii="Consolas" w:hAnsi="Consolas"/>
         </w:rPr>
       </w:pPr>
       <w:r>
@@ -2072,7 +2156,7 @@
         <w:pStyle w:val="Ttulo1"/>
         <w:jc w:val="both"/>
       </w:pPr>
-      <w:bookmarkStart w:id="2" w:name="_Toc72322136"/>
+      <w:bookmarkStart w:id="2" w:name="_Toc72395933"/>
       <w:r>
         <w:lastRenderedPageBreak/>
         <w:t>Dimensiones de la pantalla</w:t>
@@ -2309,7 +2393,7 @@
         <w:pStyle w:val="Ttulo1"/>
         <w:jc w:val="both"/>
       </w:pPr>
-      <w:bookmarkStart w:id="3" w:name="_Toc72322137"/>
+      <w:bookmarkStart w:id="3" w:name="_Toc72395934"/>
       <w:r>
         <w:lastRenderedPageBreak/>
         <w:t>Rectángulos</w:t>
@@ -2546,7 +2630,7 @@
         <w:pStyle w:val="Ttulo1"/>
         <w:jc w:val="both"/>
       </w:pPr>
-      <w:bookmarkStart w:id="4" w:name="_Toc72322138"/>
+      <w:bookmarkStart w:id="4" w:name="_Toc72395935"/>
       <w:r>
         <w:t>Detección de teclas</w:t>
       </w:r>
@@ -2837,7 +2921,7 @@
         <w:pStyle w:val="Ttulo1"/>
         <w:jc w:val="both"/>
       </w:pPr>
-      <w:bookmarkStart w:id="5" w:name="_Toc72322139"/>
+      <w:bookmarkStart w:id="5" w:name="_Toc72395936"/>
       <w:r>
         <w:rPr>
           <w:noProof/>
@@ -2932,7 +3016,7 @@
         <w:pStyle w:val="Ttulo2"/>
         <w:jc w:val="both"/>
       </w:pPr>
-      <w:bookmarkStart w:id="6" w:name="_Toc72322140"/>
+      <w:bookmarkStart w:id="6" w:name="_Toc72395937"/>
       <w:r>
         <w:t>Tiled</w:t>
       </w:r>
@@ -3161,7 +3245,7 @@
         <w:pStyle w:val="Ttulo2"/>
         <w:jc w:val="both"/>
       </w:pPr>
-      <w:bookmarkStart w:id="7" w:name="_Toc72322141"/>
+      <w:bookmarkStart w:id="7" w:name="_Toc72395938"/>
       <w:r>
         <w:t>Hoja de sprites</w:t>
       </w:r>
@@ -3571,7 +3655,7 @@
         <w:pStyle w:val="Ttulo1"/>
         <w:jc w:val="both"/>
       </w:pPr>
-      <w:bookmarkStart w:id="8" w:name="_Toc72322142"/>
+      <w:bookmarkStart w:id="8" w:name="_Toc72395939"/>
       <w:r>
         <w:rPr>
           <w:noProof/>
@@ -3845,7 +3929,7 @@
         <w:pStyle w:val="Ttulo1"/>
         <w:jc w:val="both"/>
       </w:pPr>
-      <w:bookmarkStart w:id="9" w:name="_Toc72322143"/>
+      <w:bookmarkStart w:id="9" w:name="_Toc72395940"/>
       <w:r>
         <w:t>Sprites</w:t>
       </w:r>
@@ -4164,7 +4248,7 @@
         <w:pStyle w:val="Ttulo1"/>
         <w:jc w:val="both"/>
       </w:pPr>
-      <w:bookmarkStart w:id="10" w:name="_Toc72322144"/>
+      <w:bookmarkStart w:id="10" w:name="_Toc72395941"/>
       <w:r>
         <w:rPr>
           <w:noProof/>
@@ -4380,7 +4464,7 @@
         <w:pStyle w:val="Ttulo1"/>
         <w:jc w:val="both"/>
       </w:pPr>
-      <w:bookmarkStart w:id="11" w:name="_Toc72322145"/>
+      <w:bookmarkStart w:id="11" w:name="_Toc72395942"/>
       <w:r>
         <w:t>Paleta de sprites</w:t>
       </w:r>
@@ -4720,7 +4804,7 @@
         <w:pStyle w:val="Ttulo1"/>
         <w:jc w:val="both"/>
       </w:pPr>
-      <w:bookmarkStart w:id="12" w:name="_Toc72322146"/>
+      <w:bookmarkStart w:id="12" w:name="_Toc72395943"/>
       <w:r>
         <w:t>Capa de tiles</w:t>
       </w:r>
@@ -4897,7 +4981,7 @@
         <w:pStyle w:val="Ttulo1"/>
         <w:jc w:val="both"/>
       </w:pPr>
-      <w:bookmarkStart w:id="13" w:name="_Toc72322147"/>
+      <w:bookmarkStart w:id="13" w:name="_Toc72395944"/>
       <w:r>
         <w:lastRenderedPageBreak/>
         <w:t xml:space="preserve">Máquina de </w:t>
@@ -5221,7 +5305,7 @@
         <w:pStyle w:val="Ttulo1"/>
         <w:jc w:val="both"/>
       </w:pPr>
-      <w:bookmarkStart w:id="14" w:name="_Toc72322148"/>
+      <w:bookmarkStart w:id="14" w:name="_Toc72395945"/>
       <w:r>
         <w:t>Mapa</w:t>
       </w:r>
@@ -5547,7 +5631,7 @@
         <w:pStyle w:val="Ttulo1"/>
         <w:jc w:val="both"/>
       </w:pPr>
-      <w:bookmarkStart w:id="15" w:name="_Toc72322149"/>
+      <w:bookmarkStart w:id="15" w:name="_Toc72395946"/>
       <w:r>
         <w:t>Estado del Mapamundi</w:t>
       </w:r>
@@ -5558,6 +5642,9 @@
         <w:jc w:val="both"/>
       </w:pPr>
       <w:r>
+        <w:rPr>
+          <w:noProof/>
+        </w:rPr>
         <w:drawing>
           <wp:anchor distT="0" distB="0" distL="114300" distR="114300" simplePos="0" relativeHeight="251689984" behindDoc="1" locked="0" layoutInCell="1" allowOverlap="1" wp14:anchorId="3443D62D" wp14:editId="5D0C8518">
             <wp:simplePos x="0" y="0"/>
@@ -5922,7 +6009,7 @@
         <w:pStyle w:val="Ttulo1"/>
         <w:jc w:val="both"/>
       </w:pPr>
-      <w:bookmarkStart w:id="17" w:name="_Toc72322150"/>
+      <w:bookmarkStart w:id="17" w:name="_Toc72395947"/>
       <w:r>
         <w:t>Inicio</w:t>
       </w:r>
@@ -5941,7 +6028,7 @@
         <w:pStyle w:val="Ttulo2"/>
         <w:jc w:val="both"/>
       </w:pPr>
-      <w:bookmarkStart w:id="18" w:name="_Toc72322151"/>
+      <w:bookmarkStart w:id="18" w:name="_Toc72395948"/>
       <w:r>
         <w:rPr>
           <w:noProof/>
@@ -6039,7 +6126,7 @@
         <w:pStyle w:val="Ttulo2"/>
         <w:jc w:val="both"/>
       </w:pPr>
-      <w:bookmarkStart w:id="19" w:name="_Toc72322152"/>
+      <w:bookmarkStart w:id="19" w:name="_Toc72395949"/>
       <w:r>
         <w:lastRenderedPageBreak/>
         <w:t>Iniciar Juego</w:t>
@@ -6066,7 +6153,7 @@
           <w:noProof/>
         </w:rPr>
         <w:drawing>
-          <wp:anchor distT="0" distB="0" distL="114300" distR="114300" simplePos="0" relativeHeight="251686912" behindDoc="1" locked="0" layoutInCell="1" allowOverlap="1" wp14:anchorId="17809DF1" wp14:editId="7D078F4E">
+          <wp:anchor distT="0" distB="0" distL="114300" distR="114300" simplePos="0" relativeHeight="251686912" behindDoc="1" locked="0" layoutInCell="1" allowOverlap="1" wp14:anchorId="17809DF1" wp14:editId="0082660C">
             <wp:simplePos x="0" y="0"/>
             <wp:positionH relativeFrom="column">
               <wp:posOffset>-16330</wp:posOffset>
@@ -6233,7 +6320,7 @@
         <w:pStyle w:val="Ttulo2"/>
         <w:jc w:val="both"/>
       </w:pPr>
-      <w:bookmarkStart w:id="20" w:name="_Toc72322153"/>
+      <w:bookmarkStart w:id="20" w:name="_Toc72395950"/>
       <w:r>
         <w:t>Encadenar Inicios</w:t>
       </w:r>
@@ -6248,7 +6335,7 @@
           <w:noProof/>
         </w:rPr>
         <w:drawing>
-          <wp:anchor distT="0" distB="0" distL="114300" distR="114300" simplePos="0" relativeHeight="251687936" behindDoc="1" locked="0" layoutInCell="1" allowOverlap="1" wp14:anchorId="2074B525" wp14:editId="3B50F74C">
+          <wp:anchor distT="0" distB="0" distL="114300" distR="114300" simplePos="0" relativeHeight="251687936" behindDoc="1" locked="0" layoutInCell="1" allowOverlap="1" wp14:anchorId="2074B525" wp14:editId="09C5D1C1">
             <wp:simplePos x="0" y="0"/>
             <wp:positionH relativeFrom="column">
               <wp:posOffset>1778492</wp:posOffset>
@@ -6458,13 +6545,365 @@
     </w:p>
     <w:p>
       <w:pPr>
-        <w:jc w:val="both"/>
-        <w:rPr>
-          <w:u w:val="single"/>
-        </w:rPr>
-      </w:pPr>
-      <w:r>
-        <w:t>CONTROLES</w:t>
+        <w:pStyle w:val="Ttulo1"/>
+        <w:jc w:val="both"/>
+      </w:pPr>
+      <w:bookmarkStart w:id="21" w:name="_Toc72395951"/>
+      <w:r>
+        <w:t>Controles</w:t>
+      </w:r>
+      <w:bookmarkEnd w:id="21"/>
+    </w:p>
+    <w:p>
+      <w:pPr>
+        <w:jc w:val="both"/>
+      </w:pPr>
+      <w:r>
+        <w:drawing>
+          <wp:anchor distT="0" distB="0" distL="114300" distR="114300" simplePos="0" relativeHeight="251692032" behindDoc="1" locked="0" layoutInCell="1" allowOverlap="1" wp14:anchorId="0D6DAFEE" wp14:editId="0A985CFD">
+            <wp:simplePos x="0" y="0"/>
+            <wp:positionH relativeFrom="column">
+              <wp:posOffset>-18415</wp:posOffset>
+            </wp:positionH>
+            <wp:positionV relativeFrom="paragraph">
+              <wp:posOffset>15875</wp:posOffset>
+            </wp:positionV>
+            <wp:extent cx="1958975" cy="2517775"/>
+            <wp:effectExtent l="0" t="0" r="3175" b="0"/>
+            <wp:wrapTight wrapText="bothSides">
+              <wp:wrapPolygon edited="0">
+                <wp:start x="0" y="0"/>
+                <wp:lineTo x="0" y="21409"/>
+                <wp:lineTo x="21425" y="21409"/>
+                <wp:lineTo x="21425" y="0"/>
+                <wp:lineTo x="0" y="0"/>
+              </wp:wrapPolygon>
+            </wp:wrapTight>
+            <wp:docPr id="32" name="Imagen 32"/>
+            <wp:cNvGraphicFramePr>
+              <a:graphicFrameLocks xmlns:a="http://schemas.openxmlformats.org/drawingml/2006/main" noChangeAspect="1"/>
+            </wp:cNvGraphicFramePr>
+            <a:graphic xmlns:a="http://schemas.openxmlformats.org/drawingml/2006/main">
+              <a:graphicData uri="http://schemas.openxmlformats.org/drawingml/2006/picture">
+                <pic:pic xmlns:pic="http://schemas.openxmlformats.org/drawingml/2006/picture">
+                  <pic:nvPicPr>
+                    <pic:cNvPr id="1" name=""/>
+                    <pic:cNvPicPr/>
+                  </pic:nvPicPr>
+                  <pic:blipFill>
+                    <a:blip r:embed="rId39" cstate="print">
+                      <a:extLst>
+                        <a:ext uri="{28A0092B-C50C-407E-A947-70E740481C1C}">
+                          <a14:useLocalDpi xmlns:a14="http://schemas.microsoft.com/office/drawing/2010/main" val="0"/>
+                        </a:ext>
+                      </a:extLst>
+                    </a:blip>
+                    <a:stretch>
+                      <a:fillRect/>
+                    </a:stretch>
+                  </pic:blipFill>
+                  <pic:spPr>
+                    <a:xfrm>
+                      <a:off x="0" y="0"/>
+                      <a:ext cx="1958975" cy="2517775"/>
+                    </a:xfrm>
+                    <a:prstGeom prst="rect">
+                      <a:avLst/>
+                    </a:prstGeom>
+                  </pic:spPr>
+                </pic:pic>
+              </a:graphicData>
+            </a:graphic>
+            <wp14:sizeRelH relativeFrom="margin">
+              <wp14:pctWidth>0</wp14:pctWidth>
+            </wp14:sizeRelH>
+            <wp14:sizeRelV relativeFrom="margin">
+              <wp14:pctHeight>0</wp14:pctHeight>
+            </wp14:sizeRelV>
+          </wp:anchor>
+        </w:drawing>
+      </w:r>
+      <w:r>
+        <w:t xml:space="preserve">Esta parte de código es relativamente simple. Tendremos dos funciones: actualizar y reiniciar. Antes de seguir con los controles, necesitaremos una clase intermedia para que traduzca los controles a teclas. Se puede observar en </w:t>
+      </w:r>
+      <w:r>
+        <w:rPr>
+          <w:rFonts w:ascii="Consolas" w:hAnsi="Consolas"/>
+          <w:b/>
+          <w:bCs/>
+        </w:rPr>
+        <w:t>controlesTeclado</w:t>
+      </w:r>
+      <w:r>
+        <w:t xml:space="preserve"> las teclas asignadas a cada control, suyo sistema </w:t>
+      </w:r>
+      <w:r>
+        <w:t>de</w:t>
+      </w:r>
+      <w:r>
+        <w:t xml:space="preserve"> navegación del personaje será el clásico WASD. </w:t>
+      </w:r>
+    </w:p>
+    <w:p>
+      <w:pPr>
+        <w:jc w:val="both"/>
+        <w:rPr>
+          <w:noProof/>
+        </w:rPr>
+      </w:pPr>
+      <w:r>
+        <w:drawing>
+          <wp:anchor distT="0" distB="0" distL="114300" distR="114300" simplePos="0" relativeHeight="251694080" behindDoc="1" locked="0" layoutInCell="1" allowOverlap="1" wp14:anchorId="3E972106" wp14:editId="6ED41437">
+            <wp:simplePos x="0" y="0"/>
+            <wp:positionH relativeFrom="column">
+              <wp:posOffset>-14605</wp:posOffset>
+            </wp:positionH>
+            <wp:positionV relativeFrom="paragraph">
+              <wp:posOffset>1144905</wp:posOffset>
+            </wp:positionV>
+            <wp:extent cx="2374900" cy="331470"/>
+            <wp:effectExtent l="19050" t="19050" r="25400" b="11430"/>
+            <wp:wrapTight wrapText="bothSides">
+              <wp:wrapPolygon edited="0">
+                <wp:start x="-173" y="-1241"/>
+                <wp:lineTo x="-173" y="21103"/>
+                <wp:lineTo x="21658" y="21103"/>
+                <wp:lineTo x="21658" y="-1241"/>
+                <wp:lineTo x="-173" y="-1241"/>
+              </wp:wrapPolygon>
+            </wp:wrapTight>
+            <wp:docPr id="36" name="Imagen 36"/>
+            <wp:cNvGraphicFramePr>
+              <a:graphicFrameLocks xmlns:a="http://schemas.openxmlformats.org/drawingml/2006/main" noChangeAspect="1"/>
+            </wp:cNvGraphicFramePr>
+            <a:graphic xmlns:a="http://schemas.openxmlformats.org/drawingml/2006/main">
+              <a:graphicData uri="http://schemas.openxmlformats.org/drawingml/2006/picture">
+                <pic:pic xmlns:pic="http://schemas.openxmlformats.org/drawingml/2006/picture">
+                  <pic:nvPicPr>
+                    <pic:cNvPr id="1" name=""/>
+                    <pic:cNvPicPr/>
+                  </pic:nvPicPr>
+                  <pic:blipFill>
+                    <a:blip r:embed="rId40" cstate="print">
+                      <a:extLst>
+                        <a:ext uri="{28A0092B-C50C-407E-A947-70E740481C1C}">
+                          <a14:useLocalDpi xmlns:a14="http://schemas.microsoft.com/office/drawing/2010/main" val="0"/>
+                        </a:ext>
+                      </a:extLst>
+                    </a:blip>
+                    <a:stretch>
+                      <a:fillRect/>
+                    </a:stretch>
+                  </pic:blipFill>
+                  <pic:spPr>
+                    <a:xfrm>
+                      <a:off x="0" y="0"/>
+                      <a:ext cx="2374900" cy="331470"/>
+                    </a:xfrm>
+                    <a:prstGeom prst="rect">
+                      <a:avLst/>
+                    </a:prstGeom>
+                    <a:ln>
+                      <a:solidFill>
+                        <a:schemeClr val="bg1"/>
+                      </a:solidFill>
+                    </a:ln>
+                  </pic:spPr>
+                </pic:pic>
+              </a:graphicData>
+            </a:graphic>
+            <wp14:sizeRelH relativeFrom="margin">
+              <wp14:pctWidth>0</wp14:pctWidth>
+            </wp14:sizeRelH>
+            <wp14:sizeRelV relativeFrom="margin">
+              <wp14:pctHeight>0</wp14:pctHeight>
+            </wp14:sizeRelV>
+          </wp:anchor>
+        </w:drawing>
+      </w:r>
+      <w:r>
+        <w:drawing>
+          <wp:anchor distT="0" distB="0" distL="114300" distR="114300" simplePos="0" relativeHeight="251695104" behindDoc="1" locked="0" layoutInCell="1" allowOverlap="1" wp14:anchorId="3028B9D6" wp14:editId="68956AA5">
+            <wp:simplePos x="0" y="0"/>
+            <wp:positionH relativeFrom="column">
+              <wp:posOffset>1142365</wp:posOffset>
+            </wp:positionH>
+            <wp:positionV relativeFrom="paragraph">
+              <wp:posOffset>414340</wp:posOffset>
+            </wp:positionV>
+            <wp:extent cx="1048385" cy="729615"/>
+            <wp:effectExtent l="19050" t="19050" r="18415" b="13335"/>
+            <wp:wrapTight wrapText="bothSides">
+              <wp:wrapPolygon edited="0">
+                <wp:start x="-392" y="-564"/>
+                <wp:lineTo x="-392" y="21431"/>
+                <wp:lineTo x="21587" y="21431"/>
+                <wp:lineTo x="21587" y="-564"/>
+                <wp:lineTo x="-392" y="-564"/>
+              </wp:wrapPolygon>
+            </wp:wrapTight>
+            <wp:docPr id="35" name="Imagen 35"/>
+            <wp:cNvGraphicFramePr>
+              <a:graphicFrameLocks xmlns:a="http://schemas.openxmlformats.org/drawingml/2006/main" noChangeAspect="1"/>
+            </wp:cNvGraphicFramePr>
+            <a:graphic xmlns:a="http://schemas.openxmlformats.org/drawingml/2006/main">
+              <a:graphicData uri="http://schemas.openxmlformats.org/drawingml/2006/picture">
+                <pic:pic xmlns:pic="http://schemas.openxmlformats.org/drawingml/2006/picture">
+                  <pic:nvPicPr>
+                    <pic:cNvPr id="1" name=""/>
+                    <pic:cNvPicPr/>
+                  </pic:nvPicPr>
+                  <pic:blipFill>
+                    <a:blip r:embed="rId41">
+                      <a:extLst>
+                        <a:ext uri="{28A0092B-C50C-407E-A947-70E740481C1C}">
+                          <a14:useLocalDpi xmlns:a14="http://schemas.microsoft.com/office/drawing/2010/main" val="0"/>
+                        </a:ext>
+                      </a:extLst>
+                    </a:blip>
+                    <a:stretch>
+                      <a:fillRect/>
+                    </a:stretch>
+                  </pic:blipFill>
+                  <pic:spPr>
+                    <a:xfrm>
+                      <a:off x="0" y="0"/>
+                      <a:ext cx="1048385" cy="729615"/>
+                    </a:xfrm>
+                    <a:prstGeom prst="rect">
+                      <a:avLst/>
+                    </a:prstGeom>
+                    <a:ln>
+                      <a:solidFill>
+                        <a:schemeClr val="bg1"/>
+                      </a:solidFill>
+                    </a:ln>
+                    <a:effectLst>
+                      <a:softEdge rad="0"/>
+                    </a:effectLst>
+                  </pic:spPr>
+                </pic:pic>
+              </a:graphicData>
+            </a:graphic>
+            <wp14:sizeRelH relativeFrom="margin">
+              <wp14:pctWidth>0</wp14:pctWidth>
+            </wp14:sizeRelH>
+            <wp14:sizeRelV relativeFrom="margin">
+              <wp14:pctHeight>0</wp14:pctHeight>
+            </wp14:sizeRelV>
+          </wp:anchor>
+        </w:drawing>
+      </w:r>
+      <w:r>
+        <w:t xml:space="preserve">Una vez tengamos los controles traducidos, ya podemos empezar con </w:t>
+      </w:r>
+      <w:r>
+        <w:rPr>
+          <w:rFonts w:ascii="Consolas" w:hAnsi="Consolas"/>
+          <w:b/>
+          <w:bCs/>
+        </w:rPr>
+        <w:t>controles</w:t>
+      </w:r>
+      <w:r>
+        <w:rPr>
+          <w:rFonts w:ascii="Consolas" w:hAnsi="Consolas"/>
+          <w:b/>
+          <w:bCs/>
+        </w:rPr>
+        <w:t>.</w:t>
+      </w:r>
+      <w:r>
+        <w:rPr>
+          <w:b/>
+          <w:bCs/>
+        </w:rPr>
+        <w:t xml:space="preserve"> </w:t>
+      </w:r>
+      <w:r>
+        <w:t xml:space="preserve">El método </w:t>
+      </w:r>
+      <w:r>
+        <w:rPr>
+          <w:rFonts w:ascii="Consolas" w:hAnsi="Consolas"/>
+          <w:b/>
+          <w:bCs/>
+        </w:rPr>
+        <w:t>actualizar()</w:t>
+      </w:r>
+      <w:r>
+        <w:rPr>
+          <w:b/>
+          <w:bCs/>
+        </w:rPr>
+        <w:t xml:space="preserve"> </w:t>
+      </w:r>
+      <w:r>
+        <w:t xml:space="preserve">se encargará de detectar si cierto control es verdadero o no. Usaremos la función </w:t>
+      </w:r>
+      <w:r>
+        <w:rPr>
+          <w:rFonts w:ascii="Consolas" w:hAnsi="Consolas"/>
+          <w:b/>
+          <w:bCs/>
+        </w:rPr>
+        <w:t>teclaPulsada()</w:t>
+      </w:r>
+      <w:r>
+        <w:t xml:space="preserve">, que está definida en el fichero </w:t>
+      </w:r>
+      <w:r>
+        <w:rPr>
+          <w:rFonts w:ascii="Consolas" w:hAnsi="Consolas"/>
+          <w:b/>
+          <w:bCs/>
+        </w:rPr>
+        <w:t>teclado.js</w:t>
+      </w:r>
+      <w:r>
+        <w:rPr>
+          <w:rFonts w:cstheme="minorHAnsi"/>
+        </w:rPr>
+        <w:t>.</w:t>
+      </w:r>
+      <w:r>
+        <w:t xml:space="preserve"> Esta función simplemente nos dice si la tecla está </w:t>
+      </w:r>
+      <w:r>
+        <w:t>pulsada</w:t>
+      </w:r>
+      <w:r>
+        <w:t xml:space="preserve"> o no.</w:t>
+      </w:r>
+      <w:r>
+        <w:rPr>
+          <w:noProof/>
+        </w:rPr>
+        <w:t xml:space="preserve"> </w:t>
+      </w:r>
+      <w:r>
+        <w:rPr>
+          <w:noProof/>
+        </w:rPr>
+        <w:t>Despues, le indicamos que tecla queremos averiguar si ha sido pulsada.</w:t>
+      </w:r>
+      <w:r>
+        <w:rPr>
+          <w:noProof/>
+        </w:rPr>
+        <w:t xml:space="preserve"> Por ultimo, la función reiniciar se va a encargar de poner denuevo en “false” todos los controles, para que no se quede el personaje llendo hacia una dirección constantemente y se pueda reiniciar</w:t>
+      </w:r>
+      <w:r>
+        <w:rPr>
+          <w:noProof/>
+        </w:rPr>
+        <w:t xml:space="preserve"> el movimiento</w:t>
+      </w:r>
+      <w:r>
+        <w:rPr>
+          <w:noProof/>
+        </w:rPr>
+        <w:t>.</w:t>
       </w:r>
     </w:p>
     <w:sectPr>
@@ -7220,6 +7659,74 @@
       <w:ind w:left="220"/>
     </w:pPr>
   </w:style>
+  <w:style w:type="character" w:styleId="Refdecomentario">
+    <w:name w:val="annotation reference"/>
+    <w:basedOn w:val="Fuentedeprrafopredeter"/>
+    <w:uiPriority w:val="99"/>
+    <w:semiHidden/>
+    <w:unhideWhenUsed/>
+    <w:rsid w:val="00965373"/>
+    <w:rPr>
+      <w:sz w:val="16"/>
+      <w:szCs w:val="16"/>
+    </w:rPr>
+  </w:style>
+  <w:style w:type="paragraph" w:styleId="Textocomentario">
+    <w:name w:val="annotation text"/>
+    <w:basedOn w:val="Normal"/>
+    <w:link w:val="TextocomentarioCar"/>
+    <w:uiPriority w:val="99"/>
+    <w:semiHidden/>
+    <w:unhideWhenUsed/>
+    <w:rsid w:val="00965373"/>
+    <w:pPr>
+      <w:spacing w:line="240" w:lineRule="auto"/>
+    </w:pPr>
+    <w:rPr>
+      <w:sz w:val="20"/>
+      <w:szCs w:val="20"/>
+    </w:rPr>
+  </w:style>
+  <w:style w:type="character" w:customStyle="1" w:styleId="TextocomentarioCar">
+    <w:name w:val="Texto comentario Car"/>
+    <w:basedOn w:val="Fuentedeprrafopredeter"/>
+    <w:link w:val="Textocomentario"/>
+    <w:uiPriority w:val="99"/>
+    <w:semiHidden/>
+    <w:rsid w:val="00965373"/>
+    <w:rPr>
+      <w:sz w:val="20"/>
+      <w:szCs w:val="20"/>
+    </w:rPr>
+  </w:style>
+  <w:style w:type="paragraph" w:styleId="Asuntodelcomentario">
+    <w:name w:val="annotation subject"/>
+    <w:basedOn w:val="Textocomentario"/>
+    <w:next w:val="Textocomentario"/>
+    <w:link w:val="AsuntodelcomentarioCar"/>
+    <w:uiPriority w:val="99"/>
+    <w:semiHidden/>
+    <w:unhideWhenUsed/>
+    <w:rsid w:val="00965373"/>
+    <w:rPr>
+      <w:b/>
+      <w:bCs/>
+    </w:rPr>
+  </w:style>
+  <w:style w:type="character" w:customStyle="1" w:styleId="AsuntodelcomentarioCar">
+    <w:name w:val="Asunto del comentario Car"/>
+    <w:basedOn w:val="TextocomentarioCar"/>
+    <w:link w:val="Asuntodelcomentario"/>
+    <w:uiPriority w:val="99"/>
+    <w:semiHidden/>
+    <w:rsid w:val="00965373"/>
+    <w:rPr>
+      <w:b/>
+      <w:bCs/>
+      <w:sz w:val="20"/>
+      <w:szCs w:val="20"/>
+    </w:rPr>
+  </w:style>
 </w:styles>
 </file>
 

</xml_diff>

<commit_message>
Documentación --> Mover el mapa
</commit_message>
<xml_diff>
--- a/Documentacion.docx
+++ b/Documentacion.docx
@@ -167,7 +167,7 @@
           <w:r>
             <w:fldChar w:fldCharType="separate"/>
           </w:r>
-          <w:hyperlink w:anchor="_Toc72395931" w:history="1">
+          <w:hyperlink w:anchor="_Toc72427281" w:history="1">
             <w:r>
               <w:rPr>
                 <w:rStyle w:val="Hipervnculo"/>
@@ -194,7 +194,7 @@
                 <w:noProof/>
                 <w:webHidden/>
               </w:rPr>
-              <w:instrText xml:space="preserve"> PAGEREF _Toc72395931 \h </w:instrText>
+              <w:instrText xml:space="preserve"> PAGEREF _Toc72427281 \h </w:instrText>
             </w:r>
             <w:r>
               <w:rPr>
@@ -237,27 +237,13 @@
               <w:lang w:eastAsia="es-ES"/>
             </w:rPr>
           </w:pPr>
-          <w:hyperlink w:anchor="_Toc72395932" w:history="1">
+          <w:hyperlink w:anchor="_Toc72427282" w:history="1">
             <w:r>
               <w:rPr>
                 <w:rStyle w:val="Hipervnculo"/>
                 <w:noProof/>
               </w:rPr>
-              <w:t>Bucle principal del ju</w:t>
-            </w:r>
-            <w:r>
-              <w:rPr>
-                <w:rStyle w:val="Hipervnculo"/>
-                <w:noProof/>
-              </w:rPr>
-              <w:t>e</w:t>
-            </w:r>
-            <w:r>
-              <w:rPr>
-                <w:rStyle w:val="Hipervnculo"/>
-                <w:noProof/>
-              </w:rPr>
-              <w:t>go</w:t>
+              <w:t>Bucle principal del juego</w:t>
             </w:r>
             <w:r>
               <w:rPr>
@@ -278,7 +264,7 @@
                 <w:noProof/>
                 <w:webHidden/>
               </w:rPr>
-              <w:instrText xml:space="preserve"> PAGEREF _Toc72395932 \h </w:instrText>
+              <w:instrText xml:space="preserve"> PAGEREF _Toc72427282 \h </w:instrText>
             </w:r>
             <w:r>
               <w:rPr>
@@ -321,7 +307,7 @@
               <w:lang w:eastAsia="es-ES"/>
             </w:rPr>
           </w:pPr>
-          <w:hyperlink w:anchor="_Toc72395933" w:history="1">
+          <w:hyperlink w:anchor="_Toc72427283" w:history="1">
             <w:r>
               <w:rPr>
                 <w:rStyle w:val="Hipervnculo"/>
@@ -348,7 +334,7 @@
                 <w:noProof/>
                 <w:webHidden/>
               </w:rPr>
-              <w:instrText xml:space="preserve"> PAGEREF _Toc72395933 \h </w:instrText>
+              <w:instrText xml:space="preserve"> PAGEREF _Toc72427283 \h </w:instrText>
             </w:r>
             <w:r>
               <w:rPr>
@@ -391,7 +377,7 @@
               <w:lang w:eastAsia="es-ES"/>
             </w:rPr>
           </w:pPr>
-          <w:hyperlink w:anchor="_Toc72395934" w:history="1">
+          <w:hyperlink w:anchor="_Toc72427284" w:history="1">
             <w:r>
               <w:rPr>
                 <w:rStyle w:val="Hipervnculo"/>
@@ -418,7 +404,7 @@
                 <w:noProof/>
                 <w:webHidden/>
               </w:rPr>
-              <w:instrText xml:space="preserve"> PAGEREF _Toc72395934 \h </w:instrText>
+              <w:instrText xml:space="preserve"> PAGEREF _Toc72427284 \h </w:instrText>
             </w:r>
             <w:r>
               <w:rPr>
@@ -461,7 +447,7 @@
               <w:lang w:eastAsia="es-ES"/>
             </w:rPr>
           </w:pPr>
-          <w:hyperlink w:anchor="_Toc72395935" w:history="1">
+          <w:hyperlink w:anchor="_Toc72427285" w:history="1">
             <w:r>
               <w:rPr>
                 <w:rStyle w:val="Hipervnculo"/>
@@ -488,7 +474,7 @@
                 <w:noProof/>
                 <w:webHidden/>
               </w:rPr>
-              <w:instrText xml:space="preserve"> PAGEREF _Toc72395935 \h </w:instrText>
+              <w:instrText xml:space="preserve"> PAGEREF _Toc72427285 \h </w:instrText>
             </w:r>
             <w:r>
               <w:rPr>
@@ -531,7 +517,7 @@
               <w:lang w:eastAsia="es-ES"/>
             </w:rPr>
           </w:pPr>
-          <w:hyperlink w:anchor="_Toc72395936" w:history="1">
+          <w:hyperlink w:anchor="_Toc72427286" w:history="1">
             <w:r>
               <w:rPr>
                 <w:rStyle w:val="Hipervnculo"/>
@@ -558,7 +544,7 @@
                 <w:noProof/>
                 <w:webHidden/>
               </w:rPr>
-              <w:instrText xml:space="preserve"> PAGEREF _Toc72395936 \h </w:instrText>
+              <w:instrText xml:space="preserve"> PAGEREF _Toc72427286 \h </w:instrText>
             </w:r>
             <w:r>
               <w:rPr>
@@ -601,7 +587,7 @@
               <w:lang w:eastAsia="es-ES"/>
             </w:rPr>
           </w:pPr>
-          <w:hyperlink w:anchor="_Toc72395937" w:history="1">
+          <w:hyperlink w:anchor="_Toc72427287" w:history="1">
             <w:r>
               <w:rPr>
                 <w:rStyle w:val="Hipervnculo"/>
@@ -628,7 +614,7 @@
                 <w:noProof/>
                 <w:webHidden/>
               </w:rPr>
-              <w:instrText xml:space="preserve"> PAGEREF _Toc72395937 \h </w:instrText>
+              <w:instrText xml:space="preserve"> PAGEREF _Toc72427287 \h </w:instrText>
             </w:r>
             <w:r>
               <w:rPr>
@@ -671,7 +657,7 @@
               <w:lang w:eastAsia="es-ES"/>
             </w:rPr>
           </w:pPr>
-          <w:hyperlink w:anchor="_Toc72395938" w:history="1">
+          <w:hyperlink w:anchor="_Toc72427288" w:history="1">
             <w:r>
               <w:rPr>
                 <w:rStyle w:val="Hipervnculo"/>
@@ -698,7 +684,7 @@
                 <w:noProof/>
                 <w:webHidden/>
               </w:rPr>
-              <w:instrText xml:space="preserve"> PAGEREF _Toc72395938 \h </w:instrText>
+              <w:instrText xml:space="preserve"> PAGEREF _Toc72427288 \h </w:instrText>
             </w:r>
             <w:r>
               <w:rPr>
@@ -741,7 +727,7 @@
               <w:lang w:eastAsia="es-ES"/>
             </w:rPr>
           </w:pPr>
-          <w:hyperlink w:anchor="_Toc72395939" w:history="1">
+          <w:hyperlink w:anchor="_Toc72427289" w:history="1">
             <w:r>
               <w:rPr>
                 <w:rStyle w:val="Hipervnculo"/>
@@ -768,7 +754,7 @@
                 <w:noProof/>
                 <w:webHidden/>
               </w:rPr>
-              <w:instrText xml:space="preserve"> PAGEREF _Toc72395939 \h </w:instrText>
+              <w:instrText xml:space="preserve"> PAGEREF _Toc72427289 \h </w:instrText>
             </w:r>
             <w:r>
               <w:rPr>
@@ -811,7 +797,7 @@
               <w:lang w:eastAsia="es-ES"/>
             </w:rPr>
           </w:pPr>
-          <w:hyperlink w:anchor="_Toc72395940" w:history="1">
+          <w:hyperlink w:anchor="_Toc72427290" w:history="1">
             <w:r>
               <w:rPr>
                 <w:rStyle w:val="Hipervnculo"/>
@@ -838,7 +824,7 @@
                 <w:noProof/>
                 <w:webHidden/>
               </w:rPr>
-              <w:instrText xml:space="preserve"> PAGEREF _Toc72395940 \h </w:instrText>
+              <w:instrText xml:space="preserve"> PAGEREF _Toc72427290 \h </w:instrText>
             </w:r>
             <w:r>
               <w:rPr>
@@ -881,7 +867,7 @@
               <w:lang w:eastAsia="es-ES"/>
             </w:rPr>
           </w:pPr>
-          <w:hyperlink w:anchor="_Toc72395941" w:history="1">
+          <w:hyperlink w:anchor="_Toc72427291" w:history="1">
             <w:r>
               <w:rPr>
                 <w:rStyle w:val="Hipervnculo"/>
@@ -908,7 +894,7 @@
                 <w:noProof/>
                 <w:webHidden/>
               </w:rPr>
-              <w:instrText xml:space="preserve"> PAGEREF _Toc72395941 \h </w:instrText>
+              <w:instrText xml:space="preserve"> PAGEREF _Toc72427291 \h </w:instrText>
             </w:r>
             <w:r>
               <w:rPr>
@@ -951,7 +937,7 @@
               <w:lang w:eastAsia="es-ES"/>
             </w:rPr>
           </w:pPr>
-          <w:hyperlink w:anchor="_Toc72395942" w:history="1">
+          <w:hyperlink w:anchor="_Toc72427292" w:history="1">
             <w:r>
               <w:rPr>
                 <w:rStyle w:val="Hipervnculo"/>
@@ -978,7 +964,7 @@
                 <w:noProof/>
                 <w:webHidden/>
               </w:rPr>
-              <w:instrText xml:space="preserve"> PAGEREF _Toc72395942 \h </w:instrText>
+              <w:instrText xml:space="preserve"> PAGEREF _Toc72427292 \h </w:instrText>
             </w:r>
             <w:r>
               <w:rPr>
@@ -1021,7 +1007,7 @@
               <w:lang w:eastAsia="es-ES"/>
             </w:rPr>
           </w:pPr>
-          <w:hyperlink w:anchor="_Toc72395943" w:history="1">
+          <w:hyperlink w:anchor="_Toc72427293" w:history="1">
             <w:r>
               <w:rPr>
                 <w:rStyle w:val="Hipervnculo"/>
@@ -1048,7 +1034,7 @@
                 <w:noProof/>
                 <w:webHidden/>
               </w:rPr>
-              <w:instrText xml:space="preserve"> PAGEREF _Toc72395943 \h </w:instrText>
+              <w:instrText xml:space="preserve"> PAGEREF _Toc72427293 \h </w:instrText>
             </w:r>
             <w:r>
               <w:rPr>
@@ -1091,7 +1077,7 @@
               <w:lang w:eastAsia="es-ES"/>
             </w:rPr>
           </w:pPr>
-          <w:hyperlink w:anchor="_Toc72395944" w:history="1">
+          <w:hyperlink w:anchor="_Toc72427294" w:history="1">
             <w:r>
               <w:rPr>
                 <w:rStyle w:val="Hipervnculo"/>
@@ -1118,7 +1104,7 @@
                 <w:noProof/>
                 <w:webHidden/>
               </w:rPr>
-              <w:instrText xml:space="preserve"> PAGEREF _Toc72395944 \h </w:instrText>
+              <w:instrText xml:space="preserve"> PAGEREF _Toc72427294 \h </w:instrText>
             </w:r>
             <w:r>
               <w:rPr>
@@ -1161,7 +1147,7 @@
               <w:lang w:eastAsia="es-ES"/>
             </w:rPr>
           </w:pPr>
-          <w:hyperlink w:anchor="_Toc72395945" w:history="1">
+          <w:hyperlink w:anchor="_Toc72427295" w:history="1">
             <w:r>
               <w:rPr>
                 <w:rStyle w:val="Hipervnculo"/>
@@ -1188,7 +1174,7 @@
                 <w:noProof/>
                 <w:webHidden/>
               </w:rPr>
-              <w:instrText xml:space="preserve"> PAGEREF _Toc72395945 \h </w:instrText>
+              <w:instrText xml:space="preserve"> PAGEREF _Toc72427295 \h </w:instrText>
             </w:r>
             <w:r>
               <w:rPr>
@@ -1231,7 +1217,7 @@
               <w:lang w:eastAsia="es-ES"/>
             </w:rPr>
           </w:pPr>
-          <w:hyperlink w:anchor="_Toc72395946" w:history="1">
+          <w:hyperlink w:anchor="_Toc72427296" w:history="1">
             <w:r>
               <w:rPr>
                 <w:rStyle w:val="Hipervnculo"/>
@@ -1258,7 +1244,7 @@
                 <w:noProof/>
                 <w:webHidden/>
               </w:rPr>
-              <w:instrText xml:space="preserve"> PAGEREF _Toc72395946 \h </w:instrText>
+              <w:instrText xml:space="preserve"> PAGEREF _Toc72427296 \h </w:instrText>
             </w:r>
             <w:r>
               <w:rPr>
@@ -1301,7 +1287,7 @@
               <w:lang w:eastAsia="es-ES"/>
             </w:rPr>
           </w:pPr>
-          <w:hyperlink w:anchor="_Toc72395947" w:history="1">
+          <w:hyperlink w:anchor="_Toc72427297" w:history="1">
             <w:r>
               <w:rPr>
                 <w:rStyle w:val="Hipervnculo"/>
@@ -1328,7 +1314,7 @@
                 <w:noProof/>
                 <w:webHidden/>
               </w:rPr>
-              <w:instrText xml:space="preserve"> PAGEREF _Toc72395947 \h </w:instrText>
+              <w:instrText xml:space="preserve"> PAGEREF _Toc72427297 \h </w:instrText>
             </w:r>
             <w:r>
               <w:rPr>
@@ -1371,7 +1357,7 @@
               <w:lang w:eastAsia="es-ES"/>
             </w:rPr>
           </w:pPr>
-          <w:hyperlink w:anchor="_Toc72395948" w:history="1">
+          <w:hyperlink w:anchor="_Toc72427298" w:history="1">
             <w:r>
               <w:rPr>
                 <w:rStyle w:val="Hipervnculo"/>
@@ -1398,7 +1384,7 @@
                 <w:noProof/>
                 <w:webHidden/>
               </w:rPr>
-              <w:instrText xml:space="preserve"> PAGEREF _Toc72395948 \h </w:instrText>
+              <w:instrText xml:space="preserve"> PAGEREF _Toc72427298 \h </w:instrText>
             </w:r>
             <w:r>
               <w:rPr>
@@ -1441,7 +1427,7 @@
               <w:lang w:eastAsia="es-ES"/>
             </w:rPr>
           </w:pPr>
-          <w:hyperlink w:anchor="_Toc72395949" w:history="1">
+          <w:hyperlink w:anchor="_Toc72427299" w:history="1">
             <w:r>
               <w:rPr>
                 <w:rStyle w:val="Hipervnculo"/>
@@ -1468,7 +1454,7 @@
                 <w:noProof/>
                 <w:webHidden/>
               </w:rPr>
-              <w:instrText xml:space="preserve"> PAGEREF _Toc72395949 \h </w:instrText>
+              <w:instrText xml:space="preserve"> PAGEREF _Toc72427299 \h </w:instrText>
             </w:r>
             <w:r>
               <w:rPr>
@@ -1511,7 +1497,7 @@
               <w:lang w:eastAsia="es-ES"/>
             </w:rPr>
           </w:pPr>
-          <w:hyperlink w:anchor="_Toc72395950" w:history="1">
+          <w:hyperlink w:anchor="_Toc72427300" w:history="1">
             <w:r>
               <w:rPr>
                 <w:rStyle w:val="Hipervnculo"/>
@@ -1538,7 +1524,7 @@
                 <w:noProof/>
                 <w:webHidden/>
               </w:rPr>
-              <w:instrText xml:space="preserve"> PAGEREF _Toc72395950 \h </w:instrText>
+              <w:instrText xml:space="preserve"> PAGEREF _Toc72427300 \h </w:instrText>
             </w:r>
             <w:r>
               <w:rPr>
@@ -1581,7 +1567,7 @@
               <w:lang w:eastAsia="es-ES"/>
             </w:rPr>
           </w:pPr>
-          <w:hyperlink w:anchor="_Toc72395951" w:history="1">
+          <w:hyperlink w:anchor="_Toc72427301" w:history="1">
             <w:r>
               <w:rPr>
                 <w:rStyle w:val="Hipervnculo"/>
@@ -1608,7 +1594,7 @@
                 <w:noProof/>
                 <w:webHidden/>
               </w:rPr>
-              <w:instrText xml:space="preserve"> PAGEREF _Toc72395951 \h </w:instrText>
+              <w:instrText xml:space="preserve"> PAGEREF _Toc72427301 \h </w:instrText>
             </w:r>
             <w:r>
               <w:rPr>
@@ -1691,7 +1677,7 @@
         <w:pStyle w:val="Ttulo1"/>
         <w:jc w:val="both"/>
       </w:pPr>
-      <w:bookmarkStart w:id="0" w:name="_Toc72395931"/>
+      <w:bookmarkStart w:id="0" w:name="_Toc72427281"/>
       <w:r>
         <w:t>Presentación</w:t>
       </w:r>
@@ -1946,7 +1932,7 @@
         <w:pStyle w:val="Ttulo1"/>
         <w:jc w:val="both"/>
       </w:pPr>
-      <w:bookmarkStart w:id="1" w:name="_Toc72395932"/>
+      <w:bookmarkStart w:id="1" w:name="_Toc72427282"/>
       <w:r>
         <w:t>Bucle principal del juego</w:t>
       </w:r>
@@ -2156,7 +2142,7 @@
         <w:pStyle w:val="Ttulo1"/>
         <w:jc w:val="both"/>
       </w:pPr>
-      <w:bookmarkStart w:id="2" w:name="_Toc72395933"/>
+      <w:bookmarkStart w:id="2" w:name="_Toc72427283"/>
       <w:r>
         <w:lastRenderedPageBreak/>
         <w:t>Dimensiones de la pantalla</w:t>
@@ -2393,7 +2379,7 @@
         <w:pStyle w:val="Ttulo1"/>
         <w:jc w:val="both"/>
       </w:pPr>
-      <w:bookmarkStart w:id="3" w:name="_Toc72395934"/>
+      <w:bookmarkStart w:id="3" w:name="_Toc72427284"/>
       <w:r>
         <w:lastRenderedPageBreak/>
         <w:t>Rectángulos</w:t>
@@ -2630,7 +2616,7 @@
         <w:pStyle w:val="Ttulo1"/>
         <w:jc w:val="both"/>
       </w:pPr>
-      <w:bookmarkStart w:id="4" w:name="_Toc72395935"/>
+      <w:bookmarkStart w:id="4" w:name="_Toc72427285"/>
       <w:r>
         <w:t>Detección de teclas</w:t>
       </w:r>
@@ -2921,7 +2907,7 @@
         <w:pStyle w:val="Ttulo1"/>
         <w:jc w:val="both"/>
       </w:pPr>
-      <w:bookmarkStart w:id="5" w:name="_Toc72395936"/>
+      <w:bookmarkStart w:id="5" w:name="_Toc72427286"/>
       <w:r>
         <w:rPr>
           <w:noProof/>
@@ -3016,7 +3002,7 @@
         <w:pStyle w:val="Ttulo2"/>
         <w:jc w:val="both"/>
       </w:pPr>
-      <w:bookmarkStart w:id="6" w:name="_Toc72395937"/>
+      <w:bookmarkStart w:id="6" w:name="_Toc72427287"/>
       <w:r>
         <w:t>Tiled</w:t>
       </w:r>
@@ -3245,7 +3231,7 @@
         <w:pStyle w:val="Ttulo2"/>
         <w:jc w:val="both"/>
       </w:pPr>
-      <w:bookmarkStart w:id="7" w:name="_Toc72395938"/>
+      <w:bookmarkStart w:id="7" w:name="_Toc72427288"/>
       <w:r>
         <w:t>Hoja de sprites</w:t>
       </w:r>
@@ -3655,7 +3641,7 @@
         <w:pStyle w:val="Ttulo1"/>
         <w:jc w:val="both"/>
       </w:pPr>
-      <w:bookmarkStart w:id="8" w:name="_Toc72395939"/>
+      <w:bookmarkStart w:id="8" w:name="_Toc72427289"/>
       <w:r>
         <w:rPr>
           <w:noProof/>
@@ -3929,7 +3915,7 @@
         <w:pStyle w:val="Ttulo1"/>
         <w:jc w:val="both"/>
       </w:pPr>
-      <w:bookmarkStart w:id="9" w:name="_Toc72395940"/>
+      <w:bookmarkStart w:id="9" w:name="_Toc72427290"/>
       <w:r>
         <w:t>Sprites</w:t>
       </w:r>
@@ -4248,7 +4234,7 @@
         <w:pStyle w:val="Ttulo1"/>
         <w:jc w:val="both"/>
       </w:pPr>
-      <w:bookmarkStart w:id="10" w:name="_Toc72395941"/>
+      <w:bookmarkStart w:id="10" w:name="_Toc72427291"/>
       <w:r>
         <w:rPr>
           <w:noProof/>
@@ -4464,7 +4450,7 @@
         <w:pStyle w:val="Ttulo1"/>
         <w:jc w:val="both"/>
       </w:pPr>
-      <w:bookmarkStart w:id="11" w:name="_Toc72395942"/>
+      <w:bookmarkStart w:id="11" w:name="_Toc72427292"/>
       <w:r>
         <w:t>Paleta de sprites</w:t>
       </w:r>
@@ -4804,7 +4790,7 @@
         <w:pStyle w:val="Ttulo1"/>
         <w:jc w:val="both"/>
       </w:pPr>
-      <w:bookmarkStart w:id="12" w:name="_Toc72395943"/>
+      <w:bookmarkStart w:id="12" w:name="_Toc72427293"/>
       <w:r>
         <w:t>Capa de tiles</w:t>
       </w:r>
@@ -4981,7 +4967,7 @@
         <w:pStyle w:val="Ttulo1"/>
         <w:jc w:val="both"/>
       </w:pPr>
-      <w:bookmarkStart w:id="13" w:name="_Toc72395944"/>
+      <w:bookmarkStart w:id="13" w:name="_Toc72427294"/>
       <w:r>
         <w:lastRenderedPageBreak/>
         <w:t xml:space="preserve">Máquina de </w:t>
@@ -5305,7 +5291,7 @@
         <w:pStyle w:val="Ttulo1"/>
         <w:jc w:val="both"/>
       </w:pPr>
-      <w:bookmarkStart w:id="14" w:name="_Toc72395945"/>
+      <w:bookmarkStart w:id="14" w:name="_Toc72427295"/>
       <w:r>
         <w:t>Mapa</w:t>
       </w:r>
@@ -5631,7 +5617,7 @@
         <w:pStyle w:val="Ttulo1"/>
         <w:jc w:val="both"/>
       </w:pPr>
-      <w:bookmarkStart w:id="15" w:name="_Toc72395946"/>
+      <w:bookmarkStart w:id="15" w:name="_Toc72427296"/>
       <w:r>
         <w:t>Estado del Mapamundi</w:t>
       </w:r>
@@ -6009,7 +5995,7 @@
         <w:pStyle w:val="Ttulo1"/>
         <w:jc w:val="both"/>
       </w:pPr>
-      <w:bookmarkStart w:id="17" w:name="_Toc72395947"/>
+      <w:bookmarkStart w:id="17" w:name="_Toc72427297"/>
       <w:r>
         <w:t>Inicio</w:t>
       </w:r>
@@ -6028,7 +6014,7 @@
         <w:pStyle w:val="Ttulo2"/>
         <w:jc w:val="both"/>
       </w:pPr>
-      <w:bookmarkStart w:id="18" w:name="_Toc72395948"/>
+      <w:bookmarkStart w:id="18" w:name="_Toc72427298"/>
       <w:r>
         <w:rPr>
           <w:noProof/>
@@ -6126,7 +6112,7 @@
         <w:pStyle w:val="Ttulo2"/>
         <w:jc w:val="both"/>
       </w:pPr>
-      <w:bookmarkStart w:id="19" w:name="_Toc72395949"/>
+      <w:bookmarkStart w:id="19" w:name="_Toc72427299"/>
       <w:r>
         <w:lastRenderedPageBreak/>
         <w:t>Iniciar Juego</w:t>
@@ -6320,7 +6306,7 @@
         <w:pStyle w:val="Ttulo2"/>
         <w:jc w:val="both"/>
       </w:pPr>
-      <w:bookmarkStart w:id="20" w:name="_Toc72395950"/>
+      <w:bookmarkStart w:id="20" w:name="_Toc72427300"/>
       <w:r>
         <w:t>Encadenar Inicios</w:t>
       </w:r>
@@ -6547,8 +6533,11 @@
       <w:pPr>
         <w:pStyle w:val="Ttulo1"/>
         <w:jc w:val="both"/>
-      </w:pPr>
-      <w:bookmarkStart w:id="21" w:name="_Toc72395951"/>
+        <w:rPr>
+          <w:u w:val="single"/>
+        </w:rPr>
+      </w:pPr>
+      <w:bookmarkStart w:id="21" w:name="_Toc72427301"/>
       <w:r>
         <w:t>Controles</w:t>
       </w:r>
@@ -6559,6 +6548,9 @@
         <w:jc w:val="both"/>
       </w:pPr>
       <w:r>
+        <w:rPr>
+          <w:noProof/>
+        </w:rPr>
         <w:drawing>
           <wp:anchor distT="0" distB="0" distL="114300" distR="114300" simplePos="0" relativeHeight="251692032" behindDoc="1" locked="0" layoutInCell="1" allowOverlap="1" wp14:anchorId="0D6DAFEE" wp14:editId="0A985CFD">
             <wp:simplePos x="0" y="0"/>
@@ -6652,6 +6644,9 @@
         </w:rPr>
       </w:pPr>
       <w:r>
+        <w:rPr>
+          <w:noProof/>
+        </w:rPr>
         <w:drawing>
           <wp:anchor distT="0" distB="0" distL="114300" distR="114300" simplePos="0" relativeHeight="251694080" behindDoc="1" locked="0" layoutInCell="1" allowOverlap="1" wp14:anchorId="3E972106" wp14:editId="6ED41437">
             <wp:simplePos x="0" y="0"/>
@@ -6722,6 +6717,9 @@
         </w:drawing>
       </w:r>
       <w:r>
+        <w:rPr>
+          <w:noProof/>
+        </w:rPr>
         <w:drawing>
           <wp:anchor distT="0" distB="0" distL="114300" distR="114300" simplePos="0" relativeHeight="251695104" behindDoc="1" locked="0" layoutInCell="1" allowOverlap="1" wp14:anchorId="3028B9D6" wp14:editId="68956AA5">
             <wp:simplePos x="0" y="0"/>
@@ -6904,6 +6902,480 @@
           <w:noProof/>
         </w:rPr>
         <w:t>.</w:t>
+      </w:r>
+    </w:p>
+    <w:p>
+      <w:pPr>
+        <w:pStyle w:val="Ttulo1"/>
+        <w:rPr>
+          <w:noProof/>
+        </w:rPr>
+      </w:pPr>
+      <w:r>
+        <w:rPr>
+          <w:noProof/>
+        </w:rPr>
+        <w:lastRenderedPageBreak/>
+        <w:t>Mostrar al jugador en el mapa</w:t>
+      </w:r>
+    </w:p>
+    <w:p>
+      <w:pPr>
+        <w:jc w:val="both"/>
+        <w:rPr>
+          <w:noProof/>
+        </w:rPr>
+      </w:pPr>
+      <w:r>
+        <w:rPr>
+          <w:noProof/>
+        </w:rPr>
+        <w:t>A continucación, vamos a proceder a mostrar a nuestro protagonista en el mapa del juego. Al ser un fichero muy extenso (de casi 250 líneas de código), nos centraremos en comentar y explicar las partes mas interesantes del mismo.</w:t>
+      </w:r>
+    </w:p>
+    <w:p>
+      <w:pPr>
+        <w:jc w:val="both"/>
+        <w:rPr>
+          <w:noProof/>
+        </w:rPr>
+      </w:pPr>
+      <w:r>
+        <w:rPr>
+          <w:noProof/>
+        </w:rPr>
+        <w:t xml:space="preserve">Comenzaremos creando las propiedades fundamentales, como el alto y el ancho del cuadrado que ocupará, ruta de la imagen, origen del sprite en ambos ejes, velocidad de movimiento, etc. </w:t>
+      </w:r>
+    </w:p>
+    <w:p>
+      <w:pPr>
+        <w:jc w:val="both"/>
+        <w:rPr>
+          <w:noProof/>
+        </w:rPr>
+      </w:pPr>
+      <w:r>
+        <w:rPr>
+          <w:noProof/>
+        </w:rPr>
+        <w:drawing>
+          <wp:anchor distT="0" distB="0" distL="114300" distR="114300" simplePos="0" relativeHeight="251696128" behindDoc="1" locked="0" layoutInCell="1" allowOverlap="1" wp14:anchorId="2410A2D2" wp14:editId="23E0A371">
+            <wp:simplePos x="0" y="0"/>
+            <wp:positionH relativeFrom="column">
+              <wp:posOffset>1428369</wp:posOffset>
+            </wp:positionH>
+            <wp:positionV relativeFrom="paragraph">
+              <wp:posOffset>554178</wp:posOffset>
+            </wp:positionV>
+            <wp:extent cx="3928110" cy="1075055"/>
+            <wp:effectExtent l="0" t="0" r="0" b="0"/>
+            <wp:wrapTight wrapText="bothSides">
+              <wp:wrapPolygon edited="0">
+                <wp:start x="0" y="0"/>
+                <wp:lineTo x="0" y="21051"/>
+                <wp:lineTo x="21474" y="21051"/>
+                <wp:lineTo x="21474" y="0"/>
+                <wp:lineTo x="0" y="0"/>
+              </wp:wrapPolygon>
+            </wp:wrapTight>
+            <wp:docPr id="37" name="Imagen 37"/>
+            <wp:cNvGraphicFramePr>
+              <a:graphicFrameLocks xmlns:a="http://schemas.openxmlformats.org/drawingml/2006/main" noChangeAspect="1"/>
+            </wp:cNvGraphicFramePr>
+            <a:graphic xmlns:a="http://schemas.openxmlformats.org/drawingml/2006/main">
+              <a:graphicData uri="http://schemas.openxmlformats.org/drawingml/2006/picture">
+                <pic:pic xmlns:pic="http://schemas.openxmlformats.org/drawingml/2006/picture">
+                  <pic:nvPicPr>
+                    <pic:cNvPr id="1" name=""/>
+                    <pic:cNvPicPr/>
+                  </pic:nvPicPr>
+                  <pic:blipFill>
+                    <a:blip r:embed="rId42" cstate="print">
+                      <a:extLst>
+                        <a:ext uri="{28A0092B-C50C-407E-A947-70E740481C1C}">
+                          <a14:useLocalDpi xmlns:a14="http://schemas.microsoft.com/office/drawing/2010/main" val="0"/>
+                        </a:ext>
+                      </a:extLst>
+                    </a:blip>
+                    <a:stretch>
+                      <a:fillRect/>
+                    </a:stretch>
+                  </pic:blipFill>
+                  <pic:spPr>
+                    <a:xfrm>
+                      <a:off x="0" y="0"/>
+                      <a:ext cx="3928110" cy="1075055"/>
+                    </a:xfrm>
+                    <a:prstGeom prst="rect">
+                      <a:avLst/>
+                    </a:prstGeom>
+                  </pic:spPr>
+                </pic:pic>
+              </a:graphicData>
+            </a:graphic>
+            <wp14:sizeRelH relativeFrom="margin">
+              <wp14:pctWidth>0</wp14:pctWidth>
+            </wp14:sizeRelH>
+            <wp14:sizeRelV relativeFrom="margin">
+              <wp14:pctHeight>0</wp14:pctHeight>
+            </wp14:sizeRelV>
+          </wp:anchor>
+        </w:drawing>
+      </w:r>
+      <w:r>
+        <w:rPr>
+          <w:noProof/>
+        </w:rPr>
+        <w:t xml:space="preserve">Comencemos con lo mas interesante, las funciones. La pirmera que vamos a crear, será  de </w:t>
+      </w:r>
+      <w:r>
+        <w:rPr>
+          <w:rFonts w:ascii="Consolas" w:hAnsi="Consolas"/>
+          <w:b/>
+          <w:bCs/>
+          <w:noProof/>
+        </w:rPr>
+        <w:t>JugadorMapamundi.prototype.aplicarEstilos</w:t>
+      </w:r>
+      <w:r>
+        <w:rPr>
+          <w:noProof/>
+        </w:rPr>
+        <w:t xml:space="preserve">. Aquí le daremos las reglas CSS necesarias para poder mostrar al personaje en el mapamundi. </w:t>
+      </w:r>
+      <w:r>
+        <w:rPr>
+          <w:noProof/>
+        </w:rPr>
+        <w:t>No nos detendremos mucho aquí, asi que explicaré de forma rapida lo que hace:</w:t>
+      </w:r>
+      <w:r>
+        <w:rPr>
+          <w:noProof/>
+        </w:rPr>
+        <w:br/>
+        <w:t xml:space="preserve">Muestra el pesonaje en una posición absoluta, le da las coordenadas en el eje X e Y en píxeles, un ancho y un alto, </w:t>
+      </w:r>
+      <w:r>
+        <w:rPr>
+          <w:b/>
+          <w:bCs/>
+          <w:noProof/>
+        </w:rPr>
+        <w:t xml:space="preserve">zIndex </w:t>
+      </w:r>
+      <w:r>
+        <w:rPr>
+          <w:noProof/>
+        </w:rPr>
+        <w:t>para que el jugador esté encima del mapa y nos asegurarnos de que no hay nada que lo tape, la ruta de la imagen del personaje, posición del mapamundi, backgroundClip para especificar el fondo hasta el borde y un borde transparente que delimita el mapa.</w:t>
+      </w:r>
+    </w:p>
+    <w:p>
+      <w:pPr>
+        <w:tabs>
+          <w:tab w:val="right" w:pos="8504"/>
+        </w:tabs>
+        <w:jc w:val="both"/>
+        <w:rPr>
+          <w:rFonts w:cstheme="minorHAnsi"/>
+          <w:noProof/>
+        </w:rPr>
+      </w:pPr>
+      <w:r>
+        <w:rPr>
+          <w:rFonts w:cstheme="minorHAnsi"/>
+          <w:noProof/>
+        </w:rPr>
+        <w:drawing>
+          <wp:anchor distT="0" distB="0" distL="114300" distR="114300" simplePos="0" relativeHeight="251697152" behindDoc="1" locked="0" layoutInCell="1" allowOverlap="1" wp14:anchorId="27D7CD98" wp14:editId="0A83F507">
+            <wp:simplePos x="0" y="0"/>
+            <wp:positionH relativeFrom="column">
+              <wp:posOffset>12623</wp:posOffset>
+            </wp:positionH>
+            <wp:positionV relativeFrom="paragraph">
+              <wp:posOffset>767080</wp:posOffset>
+            </wp:positionV>
+            <wp:extent cx="727710" cy="621665"/>
+            <wp:effectExtent l="0" t="0" r="0" b="6985"/>
+            <wp:wrapTight wrapText="bothSides">
+              <wp:wrapPolygon edited="0">
+                <wp:start x="0" y="0"/>
+                <wp:lineTo x="0" y="21181"/>
+                <wp:lineTo x="20921" y="21181"/>
+                <wp:lineTo x="20921" y="0"/>
+                <wp:lineTo x="0" y="0"/>
+              </wp:wrapPolygon>
+            </wp:wrapTight>
+            <wp:docPr id="38" name="Imagen 38"/>
+            <wp:cNvGraphicFramePr>
+              <a:graphicFrameLocks xmlns:a="http://schemas.openxmlformats.org/drawingml/2006/main" noChangeAspect="1"/>
+            </wp:cNvGraphicFramePr>
+            <a:graphic xmlns:a="http://schemas.openxmlformats.org/drawingml/2006/main">
+              <a:graphicData uri="http://schemas.openxmlformats.org/drawingml/2006/picture">
+                <pic:pic xmlns:pic="http://schemas.openxmlformats.org/drawingml/2006/picture">
+                  <pic:nvPicPr>
+                    <pic:cNvPr id="1" name=""/>
+                    <pic:cNvPicPr/>
+                  </pic:nvPicPr>
+                  <pic:blipFill>
+                    <a:blip r:embed="rId43">
+                      <a:extLst>
+                        <a:ext uri="{28A0092B-C50C-407E-A947-70E740481C1C}">
+                          <a14:useLocalDpi xmlns:a14="http://schemas.microsoft.com/office/drawing/2010/main" val="0"/>
+                        </a:ext>
+                      </a:extLst>
+                    </a:blip>
+                    <a:stretch>
+                      <a:fillRect/>
+                    </a:stretch>
+                  </pic:blipFill>
+                  <pic:spPr>
+                    <a:xfrm>
+                      <a:off x="0" y="0"/>
+                      <a:ext cx="727710" cy="621665"/>
+                    </a:xfrm>
+                    <a:prstGeom prst="rect">
+                      <a:avLst/>
+                    </a:prstGeom>
+                  </pic:spPr>
+                </pic:pic>
+              </a:graphicData>
+            </a:graphic>
+            <wp14:sizeRelH relativeFrom="margin">
+              <wp14:pctWidth>0</wp14:pctWidth>
+            </wp14:sizeRelH>
+            <wp14:sizeRelV relativeFrom="margin">
+              <wp14:pctHeight>0</wp14:pctHeight>
+            </wp14:sizeRelV>
+          </wp:anchor>
+        </w:drawing>
+      </w:r>
+      <w:r>
+        <w:rPr>
+          <w:noProof/>
+        </w:rPr>
+        <w:t xml:space="preserve">Para que esto empiece a funcionar, hay que añadir al fichero </w:t>
+      </w:r>
+      <w:r>
+        <w:rPr>
+          <w:rFonts w:ascii="Consolas" w:hAnsi="Consolas"/>
+          <w:b/>
+          <w:bCs/>
+          <w:noProof/>
+        </w:rPr>
+        <w:t>inicio.js</w:t>
+      </w:r>
+      <w:r>
+        <w:rPr>
+          <w:noProof/>
+        </w:rPr>
+        <w:t xml:space="preserve"> es </w:t>
+      </w:r>
+      <w:r>
+        <w:rPr>
+          <w:rFonts w:ascii="Consolas" w:hAnsi="Consolas"/>
+          <w:b/>
+          <w:bCs/>
+          <w:noProof/>
+        </w:rPr>
+        <w:t>dimensiones.iniciar()</w:t>
+      </w:r>
+      <w:r>
+        <w:rPr>
+          <w:b/>
+          <w:bCs/>
+          <w:noProof/>
+        </w:rPr>
+        <w:t xml:space="preserve"> </w:t>
+      </w:r>
+      <w:r>
+        <w:rPr>
+          <w:noProof/>
+        </w:rPr>
+        <w:t>par</w:t>
+      </w:r>
+      <w:r>
+        <w:rPr>
+          <w:noProof/>
+        </w:rPr>
+        <w:t>a</w:t>
+      </w:r>
+      <w:r>
+        <w:rPr>
+          <w:noProof/>
+        </w:rPr>
+        <w:t xml:space="preserve"> que calculen las dimensiones</w:t>
+      </w:r>
+      <w:r>
+        <w:rPr>
+          <w:noProof/>
+        </w:rPr>
+        <w:t xml:space="preserve">, y en </w:t>
+      </w:r>
+      <w:r>
+        <w:rPr>
+          <w:b/>
+          <w:bCs/>
+          <w:noProof/>
+        </w:rPr>
+        <w:t>EstadoMapamundi()</w:t>
+      </w:r>
+      <w:r>
+        <w:rPr>
+          <w:noProof/>
+        </w:rPr>
+        <w:t xml:space="preserve"> denbajo de </w:t>
+      </w:r>
+      <w:r>
+        <w:rPr>
+          <w:rFonts w:ascii="Consolas" w:hAnsi="Consolas"/>
+          <w:b/>
+          <w:bCs/>
+          <w:noProof/>
+        </w:rPr>
+        <w:t>this.mapa</w:t>
+      </w:r>
+      <w:r>
+        <w:rPr>
+          <w:noProof/>
+        </w:rPr>
+        <w:t xml:space="preserve">, </w:t>
+      </w:r>
+      <w:r>
+        <w:rPr>
+          <w:noProof/>
+        </w:rPr>
+        <w:t xml:space="preserve">se tiene que icluir </w:t>
+      </w:r>
+      <w:r>
+        <w:rPr>
+          <w:rFonts w:ascii="Consolas" w:hAnsi="Consolas"/>
+          <w:b/>
+          <w:bCs/>
+          <w:noProof/>
+        </w:rPr>
+        <w:t>this.</w:t>
+      </w:r>
+      <w:r>
+        <w:rPr>
+          <w:rFonts w:ascii="Consolas" w:hAnsi="Consolas"/>
+          <w:b/>
+          <w:bCs/>
+          <w:noProof/>
+        </w:rPr>
+        <w:t>J</w:t>
+      </w:r>
+      <w:r>
+        <w:rPr>
+          <w:rFonts w:ascii="Consolas" w:hAnsi="Consolas"/>
+          <w:b/>
+          <w:bCs/>
+          <w:noProof/>
+        </w:rPr>
+        <w:t>ugadorMapamundi = null</w:t>
+      </w:r>
+      <w:r>
+        <w:rPr>
+          <w:b/>
+          <w:bCs/>
+          <w:noProof/>
+        </w:rPr>
+        <w:t xml:space="preserve"> </w:t>
+      </w:r>
+      <w:r>
+        <w:rPr>
+          <w:noProof/>
+        </w:rPr>
+        <w:t xml:space="preserve">porque el estado del mapamundi va a intentar va a intentar crear una instancia del objeto </w:t>
+      </w:r>
+      <w:r>
+        <w:rPr>
+          <w:rFonts w:ascii="Consolas" w:hAnsi="Consolas"/>
+          <w:b/>
+          <w:bCs/>
+          <w:noProof/>
+        </w:rPr>
+        <w:t>jugador</w:t>
+      </w:r>
+      <w:r>
+        <w:rPr>
+          <w:noProof/>
+        </w:rPr>
+        <w:t xml:space="preserve">. Finalmente, dentro de </w:t>
+      </w:r>
+      <w:r>
+        <w:rPr>
+          <w:rFonts w:ascii="Consolas" w:hAnsi="Consolas"/>
+          <w:b/>
+          <w:bCs/>
+          <w:noProof/>
+        </w:rPr>
+        <w:t>ajax.cargarArchivo()</w:t>
+      </w:r>
+      <w:r>
+        <w:rPr>
+          <w:b/>
+          <w:bCs/>
+          <w:noProof/>
+        </w:rPr>
+        <w:t xml:space="preserve"> </w:t>
+      </w:r>
+      <w:r>
+        <w:rPr>
+          <w:noProof/>
+        </w:rPr>
+        <w:t xml:space="preserve">se debe incluir la siguiente linea: </w:t>
+      </w:r>
+      <w:r>
+        <w:rPr>
+          <w:rFonts w:ascii="Consolas" w:hAnsi="Consolas"/>
+          <w:b/>
+          <w:bCs/>
+          <w:noProof/>
+        </w:rPr>
+        <w:t>that.jugadorMapamundi = new JugadorMapamundi(new Punto(xInicial, yInicial), idEstado);</w:t>
+      </w:r>
+      <w:r>
+        <w:rPr>
+          <w:rFonts w:ascii="Consolas" w:hAnsi="Consolas"/>
+          <w:b/>
+          <w:bCs/>
+          <w:noProof/>
+        </w:rPr>
+        <w:t xml:space="preserve"> </w:t>
+      </w:r>
+      <w:r>
+        <w:rPr>
+          <w:rFonts w:cstheme="minorHAnsi"/>
+          <w:noProof/>
+        </w:rPr>
+        <w:t xml:space="preserve">y gracias a esto conseguiremos mostrar a nuestro jugador en la posición del mapa deseada. </w:t>
+      </w:r>
+    </w:p>
+    <w:p>
+      <w:pPr>
+        <w:pStyle w:val="Ttulo1"/>
+      </w:pPr>
+      <w:r>
+        <w:t xml:space="preserve">Mover </w:t>
+      </w:r>
+      <w:r>
+        <w:t>e</w:t>
+      </w:r>
+      <w:r>
+        <w:t>l</w:t>
+      </w:r>
+      <w:r>
+        <w:t xml:space="preserve"> mapa</w:t>
+      </w:r>
+    </w:p>
+    <w:p>
+      <w:r>
+        <w:t>Vamos a proceder a mostrar a nuestro personaje en el mapamundi. Antes de nada, aclarar que realmente, el jugador no se moverá. Para dar la sensación de que el personaje se está moviendo por el mapamundi, iremos desplazando el mapa de fondo en la dirección contraria</w:t>
+      </w:r>
+      <w:r>
+        <w:t>, es decir, si yo quiero que el personaje se mueva hacia la derecha, el mapa se desplazará hacia la izquierda.</w:t>
       </w:r>
     </w:p>
     <w:sectPr>

</xml_diff>